<commit_message>
Updated guide. Separated costs/risks and benefits. Altered scoring of costs, risks, benefits.
</commit_message>
<xml_diff>
--- a/evidence2decisiontool/www/Evidence_to_Decision_Tool_Offline_Template.docx
+++ b/evidence2decisiontool/www/Evidence_to_Decision_Tool_Offline_Template.docx
@@ -342,15 +342,6 @@
         </w:rPr>
         <w:br/>
       </w:r>
-      <w:r>
-        <w:rPr>
-          <w:rFonts w:ascii="Helvetica" w:hAnsi="Helvetica" w:cs="Helvetica"/>
-          <w:color w:val="333333"/>
-          <w:sz w:val="21"/>
-          <w:szCs w:val="21"/>
-        </w:rPr>
-        <w:br w:type="page"/>
-      </w:r>
     </w:p>
     <w:p>
       <w:pPr>
@@ -363,6 +354,7 @@
         <w:rPr>
           <w:rFonts w:ascii="Corbel" w:hAnsi="Corbel"/>
         </w:rPr>
+        <w:lastRenderedPageBreak/>
         <w:t>Evidence-to-</w:t>
       </w:r>
       <w:r>
@@ -916,6 +908,7 @@
                 <w:szCs w:val="21"/>
                 <w:shd w:val="clear" w:color="auto" w:fill="FFFFFF"/>
               </w:rPr>
+              <w:lastRenderedPageBreak/>
               <w:t>What is the relevant ecological, physical, and social context underlying the decision? What constraints are there on your decision</w:t>
             </w:r>
             <w:r>
@@ -2054,10 +2047,10 @@
                   <v:path o:extrusionok="f" gradientshapeok="t" o:connecttype="rect"/>
                   <o:lock v:ext="edit" aspectratio="t"/>
                 </v:shapetype>
-                <v:shape id="_x0000_i1104" type="#_x0000_t75" style="width:19.9pt;height:16.5pt" o:ole="">
+                <v:shape id="_x0000_i1102" type="#_x0000_t75" style="width:19.9pt;height:16.5pt" o:ole="">
                   <v:imagedata r:id="rId13" o:title=""/>
                 </v:shape>
-                <w:control r:id="rId14" w:name="DefaultOcxName" w:shapeid="_x0000_i1104"/>
+                <w:control r:id="rId14" w:name="DefaultOcxName" w:shapeid="_x0000_i1102"/>
               </w:object>
             </w:r>
             <w:r>
@@ -2077,10 +2070,10 @@
                 <w:szCs w:val="21"/>
               </w:rPr>
               <w:object w:dxaOrig="225" w:dyaOrig="225" w14:anchorId="63DFC80F">
-                <v:shape id="_x0000_i1107" type="#_x0000_t75" style="width:19.9pt;height:16.5pt" o:ole="">
+                <v:shape id="_x0000_i1105" type="#_x0000_t75" style="width:19.9pt;height:16.5pt" o:ole="">
                   <v:imagedata r:id="rId13" o:title=""/>
                 </v:shape>
-                <w:control r:id="rId15" w:name="DefaultOcxName1" w:shapeid="_x0000_i1107"/>
+                <w:control r:id="rId15" w:name="DefaultOcxName1" w:shapeid="_x0000_i1105"/>
               </w:object>
             </w:r>
             <w:r>
@@ -2100,10 +2093,10 @@
                 <w:szCs w:val="21"/>
               </w:rPr>
               <w:object w:dxaOrig="225" w:dyaOrig="225" w14:anchorId="1B0AC915">
-                <v:shape id="_x0000_i1110" type="#_x0000_t75" style="width:19.9pt;height:16.5pt" o:ole="">
+                <v:shape id="_x0000_i1108" type="#_x0000_t75" style="width:19.9pt;height:16.5pt" o:ole="">
                   <v:imagedata r:id="rId13" o:title=""/>
                 </v:shape>
-                <w:control r:id="rId16" w:name="DefaultOcxName2" w:shapeid="_x0000_i1110"/>
+                <w:control r:id="rId16" w:name="DefaultOcxName2" w:shapeid="_x0000_i1108"/>
               </w:object>
             </w:r>
             <w:r>
@@ -2123,10 +2116,10 @@
                 <w:szCs w:val="21"/>
               </w:rPr>
               <w:object w:dxaOrig="225" w:dyaOrig="225" w14:anchorId="07D0F81C">
-                <v:shape id="_x0000_i1113" type="#_x0000_t75" style="width:19.9pt;height:16.5pt" o:ole="">
+                <v:shape id="_x0000_i1111" type="#_x0000_t75" style="width:19.9pt;height:16.5pt" o:ole="">
                   <v:imagedata r:id="rId13" o:title=""/>
                 </v:shape>
-                <w:control r:id="rId17" w:name="DefaultOcxName3" w:shapeid="_x0000_i1113"/>
+                <w:control r:id="rId17" w:name="DefaultOcxName3" w:shapeid="_x0000_i1111"/>
               </w:object>
             </w:r>
             <w:r>
@@ -2146,10 +2139,10 @@
                 <w:szCs w:val="21"/>
               </w:rPr>
               <w:object w:dxaOrig="225" w:dyaOrig="225" w14:anchorId="76CAF69A">
-                <v:shape id="_x0000_i1116" type="#_x0000_t75" style="width:19.9pt;height:16.5pt" o:ole="">
+                <v:shape id="_x0000_i1114" type="#_x0000_t75" style="width:19.9pt;height:16.5pt" o:ole="">
                   <v:imagedata r:id="rId18" o:title=""/>
                 </v:shape>
-                <w:control r:id="rId19" w:name="DefaultOcxName4" w:shapeid="_x0000_i1116"/>
+                <w:control r:id="rId19" w:name="DefaultOcxName4" w:shapeid="_x0000_i1114"/>
               </w:object>
             </w:r>
             <w:r>
@@ -2178,10 +2171,10 @@
                 <w:szCs w:val="21"/>
               </w:rPr>
               <w:object w:dxaOrig="225" w:dyaOrig="225" w14:anchorId="63636722">
-                <v:shape id="_x0000_i1119" type="#_x0000_t75" style="width:19.9pt;height:16.5pt" o:ole="">
+                <v:shape id="_x0000_i1117" type="#_x0000_t75" style="width:19.9pt;height:16.5pt" o:ole="">
                   <v:imagedata r:id="rId13" o:title=""/>
                 </v:shape>
-                <w:control r:id="rId20" w:name="DefaultOcxName5" w:shapeid="_x0000_i1119"/>
+                <w:control r:id="rId20" w:name="DefaultOcxName5" w:shapeid="_x0000_i1117"/>
               </w:object>
             </w:r>
             <w:r>
@@ -2201,10 +2194,10 @@
                 <w:szCs w:val="21"/>
               </w:rPr>
               <w:object w:dxaOrig="225" w:dyaOrig="225" w14:anchorId="7778607C">
-                <v:shape id="_x0000_i1122" type="#_x0000_t75" style="width:19.9pt;height:16.5pt" o:ole="">
+                <v:shape id="_x0000_i1120" type="#_x0000_t75" style="width:19.9pt;height:16.5pt" o:ole="">
                   <v:imagedata r:id="rId13" o:title=""/>
                 </v:shape>
-                <w:control r:id="rId21" w:name="DefaultOcxName6" w:shapeid="_x0000_i1122"/>
+                <w:control r:id="rId21" w:name="DefaultOcxName6" w:shapeid="_x0000_i1120"/>
               </w:object>
             </w:r>
             <w:r>
@@ -2270,10 +2263,10 @@
                 <w:szCs w:val="21"/>
               </w:rPr>
               <w:object w:dxaOrig="225" w:dyaOrig="225" w14:anchorId="76D71B7A">
-                <v:shape id="_x0000_i1125" type="#_x0000_t75" style="width:19.9pt;height:16.5pt" o:ole="">
+                <v:shape id="_x0000_i1123" type="#_x0000_t75" style="width:19.9pt;height:16.5pt" o:ole="">
                   <v:imagedata r:id="rId13" o:title=""/>
                 </v:shape>
-                <w:control r:id="rId22" w:name="DefaultOcxName7" w:shapeid="_x0000_i1125"/>
+                <w:control r:id="rId22" w:name="DefaultOcxName7" w:shapeid="_x0000_i1123"/>
               </w:object>
             </w:r>
             <w:r>
@@ -2293,10 +2286,10 @@
                 <w:szCs w:val="21"/>
               </w:rPr>
               <w:object w:dxaOrig="225" w:dyaOrig="225" w14:anchorId="35461EB7">
-                <v:shape id="_x0000_i1128" type="#_x0000_t75" style="width:19.9pt;height:16.5pt" o:ole="">
+                <v:shape id="_x0000_i1126" type="#_x0000_t75" style="width:19.9pt;height:16.5pt" o:ole="">
                   <v:imagedata r:id="rId13" o:title=""/>
                 </v:shape>
-                <w:control r:id="rId23" w:name="DefaultOcxName8" w:shapeid="_x0000_i1128"/>
+                <w:control r:id="rId23" w:name="DefaultOcxName8" w:shapeid="_x0000_i1126"/>
               </w:object>
             </w:r>
             <w:proofErr w:type="spellStart"/>
@@ -2327,10 +2320,10 @@
                 <w:szCs w:val="21"/>
               </w:rPr>
               <w:object w:dxaOrig="225" w:dyaOrig="225" w14:anchorId="5E153502">
-                <v:shape id="_x0000_i1131" type="#_x0000_t75" style="width:19.9pt;height:16.5pt" o:ole="">
+                <v:shape id="_x0000_i1129" type="#_x0000_t75" style="width:19.9pt;height:16.5pt" o:ole="">
                   <v:imagedata r:id="rId13" o:title=""/>
                 </v:shape>
-                <w:control r:id="rId24" w:name="DefaultOcxName9" w:shapeid="_x0000_i1131"/>
+                <w:control r:id="rId24" w:name="DefaultOcxName9" w:shapeid="_x0000_i1129"/>
               </w:object>
             </w:r>
             <w:r>
@@ -2350,10 +2343,10 @@
                 <w:szCs w:val="21"/>
               </w:rPr>
               <w:object w:dxaOrig="225" w:dyaOrig="225" w14:anchorId="6E9F8875">
-                <v:shape id="_x0000_i1134" type="#_x0000_t75" style="width:19.9pt;height:16.5pt" o:ole="">
+                <v:shape id="_x0000_i1132" type="#_x0000_t75" style="width:19.9pt;height:16.5pt" o:ole="">
                   <v:imagedata r:id="rId13" o:title=""/>
                 </v:shape>
-                <w:control r:id="rId25" w:name="DefaultOcxName10" w:shapeid="_x0000_i1134"/>
+                <w:control r:id="rId25" w:name="DefaultOcxName10" w:shapeid="_x0000_i1132"/>
               </w:object>
             </w:r>
             <w:r>
@@ -2373,10 +2366,10 @@
                 <w:szCs w:val="21"/>
               </w:rPr>
               <w:object w:dxaOrig="225" w:dyaOrig="225" w14:anchorId="7942DE92">
-                <v:shape id="_x0000_i1137" type="#_x0000_t75" style="width:19.9pt;height:16.5pt" o:ole="">
+                <v:shape id="_x0000_i1135" type="#_x0000_t75" style="width:19.9pt;height:16.5pt" o:ole="">
                   <v:imagedata r:id="rId18" o:title=""/>
                 </v:shape>
-                <w:control r:id="rId26" w:name="DefaultOcxName11" w:shapeid="_x0000_i1137"/>
+                <w:control r:id="rId26" w:name="DefaultOcxName11" w:shapeid="_x0000_i1135"/>
               </w:object>
             </w:r>
             <w:r>
@@ -2660,10 +2653,10 @@
                 <w:szCs w:val="21"/>
               </w:rPr>
               <w:object w:dxaOrig="225" w:dyaOrig="225" w14:anchorId="477CE72C">
-                <v:shape id="_x0000_i1140" type="#_x0000_t75" style="width:19.9pt;height:16.5pt" o:ole="">
+                <v:shape id="_x0000_i1138" type="#_x0000_t75" style="width:19.9pt;height:16.5pt" o:ole="">
                   <v:imagedata r:id="rId13" o:title=""/>
                 </v:shape>
-                <w:control r:id="rId27" w:name="DefaultOcxName13" w:shapeid="_x0000_i1140"/>
+                <w:control r:id="rId27" w:name="DefaultOcxName13" w:shapeid="_x0000_i1138"/>
               </w:object>
             </w:r>
             <w:r>
@@ -2683,10 +2676,10 @@
                 <w:szCs w:val="21"/>
               </w:rPr>
               <w:object w:dxaOrig="225" w:dyaOrig="225" w14:anchorId="1DBD50EA">
-                <v:shape id="_x0000_i1143" type="#_x0000_t75" style="width:19.9pt;height:16.5pt" o:ole="">
+                <v:shape id="_x0000_i1141" type="#_x0000_t75" style="width:19.9pt;height:16.5pt" o:ole="">
                   <v:imagedata r:id="rId13" o:title=""/>
                 </v:shape>
-                <w:control r:id="rId28" w:name="DefaultOcxName12" w:shapeid="_x0000_i1143"/>
+                <w:control r:id="rId28" w:name="DefaultOcxName12" w:shapeid="_x0000_i1141"/>
               </w:object>
             </w:r>
             <w:proofErr w:type="spellStart"/>
@@ -2717,10 +2710,10 @@
                 <w:szCs w:val="21"/>
               </w:rPr>
               <w:object w:dxaOrig="225" w:dyaOrig="225" w14:anchorId="02D5D0E4">
-                <v:shape id="_x0000_i1146" type="#_x0000_t75" style="width:19.9pt;height:16.5pt" o:ole="">
+                <v:shape id="_x0000_i1144" type="#_x0000_t75" style="width:19.9pt;height:16.5pt" o:ole="">
                   <v:imagedata r:id="rId13" o:title=""/>
                 </v:shape>
-                <w:control r:id="rId29" w:name="DefaultOcxName21" w:shapeid="_x0000_i1146"/>
+                <w:control r:id="rId29" w:name="DefaultOcxName21" w:shapeid="_x0000_i1144"/>
               </w:object>
             </w:r>
             <w:r>
@@ -2740,10 +2733,10 @@
                 <w:szCs w:val="21"/>
               </w:rPr>
               <w:object w:dxaOrig="225" w:dyaOrig="225" w14:anchorId="5FBB70ED">
-                <v:shape id="_x0000_i1149" type="#_x0000_t75" style="width:19.9pt;height:16.5pt" o:ole="">
+                <v:shape id="_x0000_i1147" type="#_x0000_t75" style="width:19.9pt;height:16.5pt" o:ole="">
                   <v:imagedata r:id="rId13" o:title=""/>
                 </v:shape>
-                <w:control r:id="rId30" w:name="DefaultOcxName31" w:shapeid="_x0000_i1149"/>
+                <w:control r:id="rId30" w:name="DefaultOcxName31" w:shapeid="_x0000_i1147"/>
               </w:object>
             </w:r>
             <w:r>
@@ -2763,10 +2756,10 @@
                 <w:szCs w:val="21"/>
               </w:rPr>
               <w:object w:dxaOrig="225" w:dyaOrig="225" w14:anchorId="34E8137C">
-                <v:shape id="_x0000_i1152" type="#_x0000_t75" style="width:19.9pt;height:16.5pt" o:ole="">
+                <v:shape id="_x0000_i1150" type="#_x0000_t75" style="width:19.9pt;height:16.5pt" o:ole="">
                   <v:imagedata r:id="rId18" o:title=""/>
                 </v:shape>
-                <w:control r:id="rId31" w:name="DefaultOcxName41" w:shapeid="_x0000_i1152"/>
+                <w:control r:id="rId31" w:name="DefaultOcxName41" w:shapeid="_x0000_i1150"/>
               </w:object>
             </w:r>
             <w:r>
@@ -2832,10 +2825,10 @@
                 <w:szCs w:val="21"/>
               </w:rPr>
               <w:object w:dxaOrig="225" w:dyaOrig="225" w14:anchorId="46404F4B">
-                <v:shape id="_x0000_i1155" type="#_x0000_t75" style="width:19.9pt;height:16.5pt" o:ole="">
+                <v:shape id="_x0000_i1153" type="#_x0000_t75" style="width:19.9pt;height:16.5pt" o:ole="">
                   <v:imagedata r:id="rId13" o:title=""/>
                 </v:shape>
-                <w:control r:id="rId32" w:name="DefaultOcxName51" w:shapeid="_x0000_i1155"/>
+                <w:control r:id="rId32" w:name="DefaultOcxName51" w:shapeid="_x0000_i1153"/>
               </w:object>
             </w:r>
             <w:r>
@@ -2855,10 +2848,10 @@
                 <w:szCs w:val="21"/>
               </w:rPr>
               <w:object w:dxaOrig="225" w:dyaOrig="225" w14:anchorId="2C2EC285">
-                <v:shape id="_x0000_i1158" type="#_x0000_t75" style="width:19.9pt;height:16.5pt" o:ole="">
+                <v:shape id="_x0000_i1156" type="#_x0000_t75" style="width:19.9pt;height:16.5pt" o:ole="">
                   <v:imagedata r:id="rId13" o:title=""/>
                 </v:shape>
-                <w:control r:id="rId33" w:name="DefaultOcxName61" w:shapeid="_x0000_i1158"/>
+                <w:control r:id="rId33" w:name="DefaultOcxName61" w:shapeid="_x0000_i1156"/>
               </w:object>
             </w:r>
             <w:proofErr w:type="spellStart"/>
@@ -2889,10 +2882,10 @@
                 <w:szCs w:val="21"/>
               </w:rPr>
               <w:object w:dxaOrig="225" w:dyaOrig="225" w14:anchorId="18E92CBB">
-                <v:shape id="_x0000_i1161" type="#_x0000_t75" style="width:19.9pt;height:16.5pt" o:ole="">
+                <v:shape id="_x0000_i1159" type="#_x0000_t75" style="width:19.9pt;height:16.5pt" o:ole="">
                   <v:imagedata r:id="rId13" o:title=""/>
                 </v:shape>
-                <w:control r:id="rId34" w:name="DefaultOcxName71" w:shapeid="_x0000_i1161"/>
+                <w:control r:id="rId34" w:name="DefaultOcxName71" w:shapeid="_x0000_i1159"/>
               </w:object>
             </w:r>
             <w:r>
@@ -2912,10 +2905,10 @@
                 <w:szCs w:val="21"/>
               </w:rPr>
               <w:object w:dxaOrig="225" w:dyaOrig="225" w14:anchorId="4465AF31">
-                <v:shape id="_x0000_i1164" type="#_x0000_t75" style="width:19.9pt;height:16.5pt" o:ole="">
+                <v:shape id="_x0000_i1162" type="#_x0000_t75" style="width:19.9pt;height:16.5pt" o:ole="">
                   <v:imagedata r:id="rId13" o:title=""/>
                 </v:shape>
-                <w:control r:id="rId35" w:name="DefaultOcxName81" w:shapeid="_x0000_i1164"/>
+                <w:control r:id="rId35" w:name="DefaultOcxName81" w:shapeid="_x0000_i1162"/>
               </w:object>
             </w:r>
             <w:r>
@@ -2935,10 +2928,10 @@
                 <w:szCs w:val="21"/>
               </w:rPr>
               <w:object w:dxaOrig="225" w:dyaOrig="225" w14:anchorId="0BFEB98E">
-                <v:shape id="_x0000_i1167" type="#_x0000_t75" style="width:19.9pt;height:16.5pt" o:ole="">
+                <v:shape id="_x0000_i1165" type="#_x0000_t75" style="width:19.9pt;height:16.5pt" o:ole="">
                   <v:imagedata r:id="rId18" o:title=""/>
                 </v:shape>
-                <w:control r:id="rId36" w:name="DefaultOcxName91" w:shapeid="_x0000_i1167"/>
+                <w:control r:id="rId36" w:name="DefaultOcxName91" w:shapeid="_x0000_i1165"/>
               </w:object>
             </w:r>
             <w:r>
@@ -2970,7 +2963,19 @@
         <w:rPr>
           <w:rFonts w:ascii="Corbel" w:hAnsi="Corbel"/>
         </w:rPr>
-        <w:t>2.C.ii. Assess the non-financial costs, risks, and benefits for non-target species, habitats, and stakeholders</w:t>
+        <w:t xml:space="preserve">2.C.ii. Assess the non-financial costs, risks, and </w:t>
+      </w:r>
+      <w:r>
+        <w:rPr>
+          <w:rFonts w:ascii="Corbel" w:hAnsi="Corbel"/>
+        </w:rPr>
+        <w:t xml:space="preserve">wider </w:t>
+      </w:r>
+      <w:r>
+        <w:rPr>
+          <w:rFonts w:ascii="Corbel" w:hAnsi="Corbel"/>
+        </w:rPr>
+        <w:t>benefits for non-target species, habitats, and stakeholders</w:t>
       </w:r>
     </w:p>
     <w:p>
@@ -3092,7 +3097,17 @@
                 <w:sz w:val="21"/>
                 <w:szCs w:val="21"/>
               </w:rPr>
-              <w:t>target costs, risks, and benefits</w:t>
+              <w:t>target costs</w:t>
+            </w:r>
+            <w:r>
+              <w:rPr>
+                <w:rStyle w:val="Strong"/>
+                <w:rFonts w:ascii="Corbel" w:hAnsi="Corbel" w:cs="Helvetica"/>
+                <w:color w:val="333333"/>
+                <w:sz w:val="21"/>
+                <w:szCs w:val="21"/>
+              </w:rPr>
+              <w:t xml:space="preserve"> and risks</w:t>
             </w:r>
           </w:p>
         </w:tc>
@@ -3151,260 +3166,56 @@
         <w:gridCol w:w="9350"/>
       </w:tblGrid>
       <w:tr>
-        <w:tc>
-          <w:tcPr>
-            <w:tcW w:w="9576" w:type="dxa"/>
-          </w:tcPr>
-          <w:p>
-            <w:pPr>
-              <w:rPr>
-                <w:rFonts w:ascii="Corbel" w:hAnsi="Corbel"/>
-                <w:b/>
-                <w:bCs/>
-              </w:rPr>
-            </w:pPr>
-            <w:r>
-              <w:rPr>
-                <w:rFonts w:ascii="Corbel" w:hAnsi="Corbel"/>
-                <w:b/>
-                <w:bCs/>
-              </w:rPr>
-              <w:t xml:space="preserve">Score </w:t>
-            </w:r>
-            <w:r>
-              <w:rPr>
-                <w:rFonts w:ascii="Corbel" w:hAnsi="Corbel"/>
-                <w:b/>
-                <w:bCs/>
-              </w:rPr>
-              <w:t>n</w:t>
-            </w:r>
-            <w:r>
-              <w:rPr>
-                <w:rFonts w:ascii="Corbel" w:hAnsi="Corbel"/>
-                <w:b/>
-                <w:bCs/>
-              </w:rPr>
-              <w:t>on-financial, non-target costs, risks, and benefits</w:t>
+        <w:trPr>
+          <w:trHeight w:val="247"/>
+        </w:trPr>
+        <w:tc>
+          <w:tcPr>
+            <w:tcW w:w="9564" w:type="dxa"/>
+          </w:tcPr>
+          <w:p>
+            <w:pPr>
+              <w:rPr>
+                <w:rStyle w:val="Strong"/>
+                <w:rFonts w:ascii="Corbel" w:hAnsi="Corbel" w:cs="Helvetica"/>
+                <w:color w:val="333333"/>
+                <w:sz w:val="21"/>
+                <w:szCs w:val="21"/>
+              </w:rPr>
+            </w:pPr>
+            <w:r>
+              <w:rPr>
+                <w:rStyle w:val="Strong"/>
+                <w:rFonts w:ascii="Corbel" w:hAnsi="Corbel" w:cs="Helvetica"/>
+                <w:color w:val="333333"/>
+                <w:sz w:val="21"/>
+                <w:szCs w:val="21"/>
+              </w:rPr>
+              <w:t>Wider</w:t>
+            </w:r>
+            <w:r>
+              <w:rPr>
+                <w:rStyle w:val="Strong"/>
+                <w:rFonts w:ascii="Corbel" w:hAnsi="Corbel" w:cs="Helvetica"/>
+                <w:color w:val="333333"/>
+                <w:sz w:val="21"/>
+                <w:szCs w:val="21"/>
+              </w:rPr>
+              <w:t xml:space="preserve"> benefits</w:t>
             </w:r>
           </w:p>
         </w:tc>
       </w:tr>
       <w:tr>
-        <w:tc>
-          <w:tcPr>
-            <w:tcW w:w="9576" w:type="dxa"/>
-          </w:tcPr>
-          <w:p>
-            <w:pPr>
-              <w:shd w:val="clear" w:color="auto" w:fill="FFFFFF"/>
-              <w:rPr>
-                <w:rFonts w:ascii="Corbel" w:hAnsi="Corbel" w:cs="Helvetica"/>
-                <w:color w:val="333333"/>
-                <w:sz w:val="21"/>
-                <w:szCs w:val="21"/>
-              </w:rPr>
-            </w:pPr>
-            <w:r>
-              <w:rPr>
-                <w:rFonts w:ascii="Corbel" w:hAnsi="Corbel" w:cs="Helvetica"/>
-                <w:color w:val="333333"/>
-                <w:sz w:val="21"/>
-                <w:szCs w:val="21"/>
-              </w:rPr>
-              <w:object w:dxaOrig="225" w:dyaOrig="225" w14:anchorId="68A8E135">
-                <v:shape id="_x0000_i1170" type="#_x0000_t75" style="width:19.9pt;height:16.5pt" o:ole="">
-                  <v:imagedata r:id="rId13" o:title=""/>
-                </v:shape>
-                <w:control r:id="rId37" w:name="DefaultOcxName15" w:shapeid="_x0000_i1170"/>
-              </w:object>
-            </w:r>
-            <w:r>
-              <w:rPr>
-                <w:rFonts w:ascii="Corbel" w:hAnsi="Corbel" w:cs="Helvetica"/>
-                <w:color w:val="333333"/>
-                <w:sz w:val="21"/>
-                <w:szCs w:val="21"/>
-              </w:rPr>
-              <w:t>Negative </w:t>
-            </w:r>
-            <w:r>
-              <w:rPr>
-                <w:rFonts w:ascii="Corbel" w:hAnsi="Corbel" w:cs="Helvetica"/>
-                <w:color w:val="333333"/>
-                <w:sz w:val="21"/>
-                <w:szCs w:val="21"/>
-              </w:rPr>
-              <w:object w:dxaOrig="225" w:dyaOrig="225" w14:anchorId="31D49668">
-                <v:shape id="_x0000_i1173" type="#_x0000_t75" style="width:19.9pt;height:16.5pt" o:ole="">
-                  <v:imagedata r:id="rId13" o:title=""/>
-                </v:shape>
-                <w:control r:id="rId38" w:name="DefaultOcxName14" w:shapeid="_x0000_i1173"/>
-              </w:object>
-            </w:r>
-            <w:r>
-              <w:rPr>
-                <w:rFonts w:ascii="Corbel" w:hAnsi="Corbel" w:cs="Helvetica"/>
-                <w:color w:val="333333"/>
-                <w:sz w:val="21"/>
-                <w:szCs w:val="21"/>
-              </w:rPr>
-              <w:t>Weakly negative </w:t>
-            </w:r>
-            <w:r>
-              <w:rPr>
-                <w:rFonts w:ascii="Corbel" w:hAnsi="Corbel" w:cs="Helvetica"/>
-                <w:color w:val="333333"/>
-                <w:sz w:val="21"/>
-                <w:szCs w:val="21"/>
-              </w:rPr>
-              <w:object w:dxaOrig="225" w:dyaOrig="225" w14:anchorId="439AD9B1">
-                <v:shape id="_x0000_i1176" type="#_x0000_t75" style="width:19.9pt;height:16.5pt" o:ole="">
-                  <v:imagedata r:id="rId13" o:title=""/>
-                </v:shape>
-                <w:control r:id="rId39" w:name="DefaultOcxName22" w:shapeid="_x0000_i1176"/>
-              </w:object>
-            </w:r>
-            <w:r>
-              <w:rPr>
-                <w:rFonts w:ascii="Corbel" w:hAnsi="Corbel" w:cs="Helvetica"/>
-                <w:color w:val="333333"/>
-                <w:sz w:val="21"/>
-                <w:szCs w:val="21"/>
-              </w:rPr>
-              <w:t>Neutral </w:t>
-            </w:r>
-            <w:r>
-              <w:rPr>
-                <w:rFonts w:ascii="Corbel" w:hAnsi="Corbel" w:cs="Helvetica"/>
-                <w:color w:val="333333"/>
-                <w:sz w:val="21"/>
-                <w:szCs w:val="21"/>
-              </w:rPr>
-              <w:object w:dxaOrig="225" w:dyaOrig="225" w14:anchorId="269E20D6">
-                <v:shape id="_x0000_i1179" type="#_x0000_t75" style="width:19.9pt;height:16.5pt" o:ole="">
-                  <v:imagedata r:id="rId13" o:title=""/>
-                </v:shape>
-                <w:control r:id="rId40" w:name="DefaultOcxName32" w:shapeid="_x0000_i1179"/>
-              </w:object>
-            </w:r>
-            <w:r>
-              <w:rPr>
-                <w:rFonts w:ascii="Corbel" w:hAnsi="Corbel" w:cs="Helvetica"/>
-                <w:color w:val="333333"/>
-                <w:sz w:val="21"/>
-                <w:szCs w:val="21"/>
-              </w:rPr>
-              <w:t>Weakly positive </w:t>
-            </w:r>
-            <w:r>
-              <w:rPr>
-                <w:rFonts w:ascii="Corbel" w:hAnsi="Corbel" w:cs="Helvetica"/>
-                <w:color w:val="333333"/>
-                <w:sz w:val="21"/>
-                <w:szCs w:val="21"/>
-              </w:rPr>
-              <w:object w:dxaOrig="225" w:dyaOrig="225" w14:anchorId="1B5E7ACD">
-                <v:shape id="_x0000_i1182" type="#_x0000_t75" style="width:19.9pt;height:16.5pt" o:ole="">
-                  <v:imagedata r:id="rId13" o:title=""/>
-                </v:shape>
-                <w:control r:id="rId41" w:name="DefaultOcxName42" w:shapeid="_x0000_i1182"/>
-              </w:object>
-            </w:r>
-            <w:proofErr w:type="spellStart"/>
-            <w:r>
-              <w:rPr>
-                <w:rFonts w:ascii="Corbel" w:hAnsi="Corbel" w:cs="Helvetica"/>
-                <w:color w:val="333333"/>
-                <w:sz w:val="21"/>
-                <w:szCs w:val="21"/>
-              </w:rPr>
-              <w:t>Positive</w:t>
-            </w:r>
-            <w:proofErr w:type="spellEnd"/>
-            <w:r>
-              <w:rPr>
-                <w:rFonts w:ascii="Corbel" w:hAnsi="Corbel" w:cs="Helvetica"/>
-                <w:color w:val="333333"/>
-                <w:sz w:val="21"/>
-                <w:szCs w:val="21"/>
-              </w:rPr>
-              <w:t> </w:t>
-            </w:r>
-            <w:r>
-              <w:rPr>
-                <w:rFonts w:ascii="Corbel" w:hAnsi="Corbel" w:cs="Helvetica"/>
-                <w:color w:val="333333"/>
-                <w:sz w:val="21"/>
-                <w:szCs w:val="21"/>
-              </w:rPr>
-              <w:object w:dxaOrig="225" w:dyaOrig="225" w14:anchorId="1299C1C6">
-                <v:shape id="_x0000_i1185" type="#_x0000_t75" style="width:19.9pt;height:16.5pt" o:ole="">
-                  <v:imagedata r:id="rId13" o:title=""/>
-                </v:shape>
-                <w:control r:id="rId42" w:name="DefaultOcxName52" w:shapeid="_x0000_i1185"/>
-              </w:object>
-            </w:r>
-            <w:r>
-              <w:rPr>
-                <w:rFonts w:ascii="Corbel" w:hAnsi="Corbel" w:cs="Helvetica"/>
-                <w:color w:val="333333"/>
-                <w:sz w:val="21"/>
-                <w:szCs w:val="21"/>
-              </w:rPr>
-              <w:t>Trade-off </w:t>
-            </w:r>
-            <w:r>
-              <w:rPr>
-                <w:rFonts w:ascii="Corbel" w:hAnsi="Corbel" w:cs="Helvetica"/>
-                <w:color w:val="333333"/>
-                <w:sz w:val="21"/>
-                <w:szCs w:val="21"/>
-              </w:rPr>
-              <w:br/>
-            </w:r>
-            <w:r>
-              <w:rPr>
-                <w:rFonts w:ascii="Corbel" w:hAnsi="Corbel" w:cs="Helvetica"/>
-                <w:color w:val="333333"/>
-                <w:sz w:val="21"/>
-                <w:szCs w:val="21"/>
-              </w:rPr>
-              <w:object w:dxaOrig="225" w:dyaOrig="225" w14:anchorId="2FAB7E5B">
-                <v:shape id="_x0000_i1188" type="#_x0000_t75" style="width:19.9pt;height:16.5pt" o:ole="">
-                  <v:imagedata r:id="rId18" o:title=""/>
-                </v:shape>
-                <w:control r:id="rId43" w:name="DefaultOcxName62" w:shapeid="_x0000_i1188"/>
-              </w:object>
-            </w:r>
-            <w:r>
-              <w:rPr>
-                <w:rFonts w:ascii="Corbel" w:hAnsi="Corbel" w:cs="Helvetica"/>
-                <w:color w:val="333333"/>
-                <w:sz w:val="21"/>
-                <w:szCs w:val="21"/>
-              </w:rPr>
-              <w:t>Unsure</w:t>
-            </w:r>
-          </w:p>
-        </w:tc>
-      </w:tr>
-      <w:tr>
-        <w:tc>
-          <w:tcPr>
-            <w:tcW w:w="9576" w:type="dxa"/>
-          </w:tcPr>
-          <w:p>
-            <w:pPr>
-              <w:shd w:val="clear" w:color="auto" w:fill="FFFFFF"/>
-              <w:rPr>
-                <w:rFonts w:ascii="Corbel" w:hAnsi="Corbel" w:cs="Helvetica"/>
-                <w:color w:val="333333"/>
-                <w:sz w:val="21"/>
-                <w:szCs w:val="21"/>
-              </w:rPr>
-            </w:pPr>
-            <w:r>
+        <w:trPr>
+          <w:trHeight w:val="247"/>
+        </w:trPr>
+        <w:tc>
+          <w:tcPr>
+            <w:tcW w:w="9564" w:type="dxa"/>
+          </w:tcPr>
+          <w:p>
+            <w:pPr>
               <w:rPr>
                 <w:rStyle w:val="Strong"/>
                 <w:rFonts w:ascii="Corbel" w:hAnsi="Corbel" w:cs="Helvetica"/>
@@ -3412,225 +3223,32 @@
                 <w:sz w:val="21"/>
                 <w:szCs w:val="21"/>
               </w:rPr>
-              <w:t>Score certainty in this score</w:t>
-            </w:r>
-          </w:p>
-        </w:tc>
-      </w:tr>
-      <w:tr>
-        <w:tc>
-          <w:tcPr>
-            <w:tcW w:w="9576" w:type="dxa"/>
-          </w:tcPr>
-          <w:p>
-            <w:pPr>
-              <w:shd w:val="clear" w:color="auto" w:fill="FFFFFF"/>
-              <w:rPr>
-                <w:rFonts w:ascii="Corbel" w:hAnsi="Corbel" w:cs="Helvetica"/>
-                <w:color w:val="333333"/>
-                <w:sz w:val="21"/>
-                <w:szCs w:val="21"/>
-              </w:rPr>
-            </w:pPr>
-            <w:r>
-              <w:rPr>
-                <w:rFonts w:ascii="Corbel" w:hAnsi="Corbel" w:cs="Helvetica"/>
-                <w:color w:val="333333"/>
-                <w:sz w:val="21"/>
-                <w:szCs w:val="21"/>
-              </w:rPr>
-              <w:object w:dxaOrig="225" w:dyaOrig="225" w14:anchorId="611B3017">
-                <v:shape id="_x0000_i1191" type="#_x0000_t75" style="width:19.9pt;height:16.5pt" o:ole="">
-                  <v:imagedata r:id="rId13" o:title=""/>
-                </v:shape>
-                <w:control r:id="rId44" w:name="DefaultOcxName72" w:shapeid="_x0000_i1191"/>
-              </w:object>
-            </w:r>
-            <w:r>
-              <w:rPr>
-                <w:rFonts w:ascii="Corbel" w:hAnsi="Corbel" w:cs="Helvetica"/>
-                <w:color w:val="333333"/>
-                <w:sz w:val="21"/>
-                <w:szCs w:val="21"/>
-              </w:rPr>
-              <w:t>Very low </w:t>
-            </w:r>
-            <w:r>
-              <w:rPr>
-                <w:rFonts w:ascii="Corbel" w:hAnsi="Corbel" w:cs="Helvetica"/>
-                <w:color w:val="333333"/>
-                <w:sz w:val="21"/>
-                <w:szCs w:val="21"/>
-              </w:rPr>
-              <w:object w:dxaOrig="225" w:dyaOrig="225" w14:anchorId="6B10C3AF">
-                <v:shape id="_x0000_i1194" type="#_x0000_t75" style="width:19.9pt;height:16.5pt" o:ole="">
-                  <v:imagedata r:id="rId13" o:title=""/>
-                </v:shape>
-                <w:control r:id="rId45" w:name="DefaultOcxName82" w:shapeid="_x0000_i1194"/>
-              </w:object>
-            </w:r>
-            <w:proofErr w:type="spellStart"/>
-            <w:r>
-              <w:rPr>
-                <w:rFonts w:ascii="Corbel" w:hAnsi="Corbel" w:cs="Helvetica"/>
-                <w:color w:val="333333"/>
-                <w:sz w:val="21"/>
-                <w:szCs w:val="21"/>
-              </w:rPr>
-              <w:t>Low</w:t>
-            </w:r>
-            <w:proofErr w:type="spellEnd"/>
-            <w:r>
-              <w:rPr>
-                <w:rFonts w:ascii="Corbel" w:hAnsi="Corbel" w:cs="Helvetica"/>
-                <w:color w:val="333333"/>
-                <w:sz w:val="21"/>
-                <w:szCs w:val="21"/>
-              </w:rPr>
-              <w:t> </w:t>
-            </w:r>
-            <w:r>
-              <w:rPr>
-                <w:rFonts w:ascii="Corbel" w:hAnsi="Corbel" w:cs="Helvetica"/>
-                <w:color w:val="333333"/>
-                <w:sz w:val="21"/>
-                <w:szCs w:val="21"/>
-              </w:rPr>
-              <w:object w:dxaOrig="225" w:dyaOrig="225" w14:anchorId="7D300EE6">
-                <v:shape id="_x0000_i1197" type="#_x0000_t75" style="width:19.9pt;height:16.5pt" o:ole="">
-                  <v:imagedata r:id="rId13" o:title=""/>
-                </v:shape>
-                <w:control r:id="rId46" w:name="DefaultOcxName92" w:shapeid="_x0000_i1197"/>
-              </w:object>
-            </w:r>
-            <w:r>
-              <w:rPr>
-                <w:rFonts w:ascii="Corbel" w:hAnsi="Corbel" w:cs="Helvetica"/>
-                <w:color w:val="333333"/>
-                <w:sz w:val="21"/>
-                <w:szCs w:val="21"/>
-              </w:rPr>
-              <w:t>Moderate </w:t>
-            </w:r>
-            <w:r>
-              <w:rPr>
-                <w:rFonts w:ascii="Corbel" w:hAnsi="Corbel" w:cs="Helvetica"/>
-                <w:color w:val="333333"/>
-                <w:sz w:val="21"/>
-                <w:szCs w:val="21"/>
-              </w:rPr>
-              <w:object w:dxaOrig="225" w:dyaOrig="225" w14:anchorId="37B89759">
-                <v:shape id="_x0000_i1200" type="#_x0000_t75" style="width:19.9pt;height:16.5pt" o:ole="">
-                  <v:imagedata r:id="rId13" o:title=""/>
-                </v:shape>
-                <w:control r:id="rId47" w:name="DefaultOcxName101" w:shapeid="_x0000_i1200"/>
-              </w:object>
-            </w:r>
-            <w:r>
-              <w:rPr>
-                <w:rFonts w:ascii="Corbel" w:hAnsi="Corbel" w:cs="Helvetica"/>
-                <w:color w:val="333333"/>
-                <w:sz w:val="21"/>
-                <w:szCs w:val="21"/>
-              </w:rPr>
-              <w:t>High </w:t>
-            </w:r>
-            <w:r>
-              <w:rPr>
-                <w:rFonts w:ascii="Corbel" w:hAnsi="Corbel" w:cs="Helvetica"/>
-                <w:color w:val="333333"/>
-                <w:sz w:val="21"/>
-                <w:szCs w:val="21"/>
-              </w:rPr>
-              <w:object w:dxaOrig="225" w:dyaOrig="225" w14:anchorId="3F930CAC">
-                <v:shape id="_x0000_i1203" type="#_x0000_t75" style="width:19.9pt;height:16.5pt" o:ole="">
-                  <v:imagedata r:id="rId18" o:title=""/>
-                </v:shape>
-                <w:control r:id="rId48" w:name="DefaultOcxName111" w:shapeid="_x0000_i1203"/>
-              </w:object>
-            </w:r>
-            <w:r>
-              <w:rPr>
-                <w:rFonts w:ascii="Corbel" w:hAnsi="Corbel" w:cs="Helvetica"/>
-                <w:color w:val="333333"/>
-                <w:sz w:val="21"/>
-                <w:szCs w:val="21"/>
-              </w:rPr>
-              <w:t>Unsure</w:t>
-            </w:r>
+            </w:pPr>
+          </w:p>
+          <w:p>
+            <w:pPr>
+              <w:rPr>
+                <w:rStyle w:val="Strong"/>
+                <w:rFonts w:ascii="Corbel" w:hAnsi="Corbel" w:cs="Helvetica"/>
+                <w:color w:val="333333"/>
+                <w:sz w:val="21"/>
+                <w:szCs w:val="21"/>
+              </w:rPr>
+            </w:pPr>
           </w:p>
         </w:tc>
       </w:tr>
     </w:tbl>
     <w:p>
       <w:pPr>
-        <w:pStyle w:val="FirstParagraph"/>
-        <w:rPr>
-          <w:rFonts w:ascii="Corbel" w:hAnsi="Corbel"/>
-        </w:rPr>
-      </w:pPr>
-    </w:p>
-    <w:p>
-      <w:pPr>
-        <w:pStyle w:val="Heading2"/>
-        <w:rPr>
-          <w:rFonts w:ascii="Corbel" w:hAnsi="Corbel"/>
-        </w:rPr>
-      </w:pPr>
-      <w:bookmarkStart w:id="15" w:name="acceptability"/>
-      <w:bookmarkStart w:id="16" w:name="feasibility"/>
-      <w:bookmarkEnd w:id="15"/>
-      <w:bookmarkEnd w:id="16"/>
-      <w:r>
-        <w:rPr>
-          <w:rFonts w:ascii="Corbel" w:hAnsi="Corbel"/>
-        </w:rPr>
-        <w:t>2.D. Assess acceptability</w:t>
-      </w:r>
-    </w:p>
-    <w:p>
-      <w:pPr>
-        <w:rPr>
-          <w:rFonts w:ascii="Corbel" w:hAnsi="Corbel" w:cs="Times New Roman"/>
-          <w:sz w:val="28"/>
-          <w:szCs w:val="28"/>
-        </w:rPr>
-      </w:pPr>
-      <w:r>
-        <w:rPr>
-          <w:rStyle w:val="Strong"/>
+        <w:shd w:val="clear" w:color="auto" w:fill="FFFFFF"/>
+        <w:rPr>
           <w:rFonts w:ascii="Corbel" w:hAnsi="Corbel" w:cs="Helvetica"/>
-          <w:i/>
-          <w:iCs/>
-          <w:color w:val="333333"/>
-          <w:sz w:val="22"/>
-          <w:szCs w:val="22"/>
-          <w:shd w:val="clear" w:color="auto" w:fill="FFFFFF"/>
-        </w:rPr>
-        <w:t>Are the effects of implementing this action acceptable to all the key stakeholders? Are there sociocultural barriers to implementing this action?</w:t>
-      </w:r>
-    </w:p>
-    <w:p>
-      <w:pPr>
-        <w:pStyle w:val="NormalWeb"/>
-        <w:shd w:val="clear" w:color="auto" w:fill="FFFFFF"/>
-        <w:spacing w:before="0" w:beforeAutospacing="0" w:after="150" w:afterAutospacing="0"/>
-        <w:rPr>
-          <w:rFonts w:ascii="Corbel" w:hAnsi="Corbel" w:cs="Helvetica"/>
-          <w:color w:val="333333"/>
-          <w:sz w:val="22"/>
-          <w:szCs w:val="22"/>
-        </w:rPr>
-      </w:pPr>
-      <w:r>
-        <w:rPr>
-          <w:rFonts w:ascii="Corbel" w:hAnsi="Corbel" w:cs="Helvetica"/>
-          <w:color w:val="333333"/>
-          <w:sz w:val="22"/>
-          <w:szCs w:val="22"/>
-        </w:rPr>
-        <w:t>Carefully consider whether it is acceptable to implement this action - do the outcomes of this action align to the values held by yourself and key stakeholders? Before you decide, it may be helpful to identify the major relevant values held by yourself and key stakeholders.</w:t>
-      </w:r>
+          <w:color w:val="333333"/>
+          <w:sz w:val="21"/>
+          <w:szCs w:val="21"/>
+        </w:rPr>
+      </w:pPr>
     </w:p>
     <w:tbl>
       <w:tblPr>
@@ -3648,24 +3266,19 @@
           </w:tcPr>
           <w:p>
             <w:pPr>
-              <w:shd w:val="clear" w:color="auto" w:fill="FFFFFF"/>
-              <w:rPr>
-                <w:rStyle w:val="Strong"/>
-                <w:rFonts w:ascii="Corbel" w:hAnsi="Corbel" w:cs="Helvetica"/>
-                <w:color w:val="333333"/>
-                <w:sz w:val="21"/>
-                <w:szCs w:val="21"/>
-              </w:rPr>
-            </w:pPr>
-            <w:r>
-              <w:rPr>
-                <w:rStyle w:val="Strong"/>
-                <w:rFonts w:ascii="Corbel" w:hAnsi="Corbel" w:cs="Helvetica"/>
-                <w:color w:val="333333"/>
-                <w:sz w:val="21"/>
-                <w:szCs w:val="21"/>
-              </w:rPr>
-              <w:t>Acceptability</w:t>
+              <w:rPr>
+                <w:rFonts w:ascii="Corbel" w:hAnsi="Corbel"/>
+                <w:b/>
+                <w:bCs/>
+              </w:rPr>
+            </w:pPr>
+            <w:r>
+              <w:rPr>
+                <w:rFonts w:ascii="Corbel" w:hAnsi="Corbel"/>
+                <w:b/>
+                <w:bCs/>
+              </w:rPr>
+              <w:t>Score balance between non-financial, non-target costs, risks, and wider benefits</w:t>
             </w:r>
           </w:p>
         </w:tc>
@@ -3679,40 +3292,433 @@
             <w:pPr>
               <w:shd w:val="clear" w:color="auto" w:fill="FFFFFF"/>
               <w:rPr>
+                <w:rFonts w:ascii="Helvetica" w:hAnsi="Helvetica" w:cs="Helvetica"/>
+                <w:color w:val="333333"/>
+                <w:sz w:val="21"/>
+                <w:szCs w:val="21"/>
+              </w:rPr>
+            </w:pPr>
+            <w:r>
+              <w:rPr>
+                <w:rFonts w:ascii="Helvetica" w:hAnsi="Helvetica" w:cs="Helvetica"/>
+                <w:color w:val="333333"/>
+                <w:sz w:val="21"/>
+                <w:szCs w:val="21"/>
+              </w:rPr>
+              <w:object w:dxaOrig="225" w:dyaOrig="225" w14:anchorId="1D4758DA">
+                <v:shape id="_x0000_i1168" type="#_x0000_t75" style="width:19.9pt;height:16.5pt" o:ole="">
+                  <v:imagedata r:id="rId13" o:title=""/>
+                </v:shape>
+                <w:control r:id="rId37" w:name="DefaultOcxName15" w:shapeid="_x0000_i1168"/>
+              </w:object>
+            </w:r>
+            <w:r>
+              <w:rPr>
+                <w:rFonts w:ascii="Helvetica" w:hAnsi="Helvetica" w:cs="Helvetica"/>
+                <w:color w:val="333333"/>
+                <w:sz w:val="21"/>
+                <w:szCs w:val="21"/>
+              </w:rPr>
+              <w:t>Costs/risks far greater </w:t>
+            </w:r>
+            <w:r>
+              <w:rPr>
+                <w:rFonts w:ascii="Helvetica" w:hAnsi="Helvetica" w:cs="Helvetica"/>
+                <w:color w:val="333333"/>
+                <w:sz w:val="21"/>
+                <w:szCs w:val="21"/>
+              </w:rPr>
+              <w:object w:dxaOrig="225" w:dyaOrig="225" w14:anchorId="5528741E">
+                <v:shape id="_x0000_i1171" type="#_x0000_t75" style="width:19.9pt;height:16.5pt" o:ole="">
+                  <v:imagedata r:id="rId13" o:title=""/>
+                </v:shape>
+                <w:control r:id="rId38" w:name="DefaultOcxName14" w:shapeid="_x0000_i1171"/>
+              </w:object>
+            </w:r>
+            <w:r>
+              <w:rPr>
+                <w:rFonts w:ascii="Helvetica" w:hAnsi="Helvetica" w:cs="Helvetica"/>
+                <w:color w:val="333333"/>
+                <w:sz w:val="21"/>
+                <w:szCs w:val="21"/>
+              </w:rPr>
+              <w:t>Costs/risks slightly greater </w:t>
+            </w:r>
+            <w:r>
+              <w:rPr>
+                <w:rFonts w:ascii="Helvetica" w:hAnsi="Helvetica" w:cs="Helvetica"/>
+                <w:color w:val="333333"/>
+                <w:sz w:val="21"/>
+                <w:szCs w:val="21"/>
+              </w:rPr>
+              <w:object w:dxaOrig="225" w:dyaOrig="225" w14:anchorId="0BFB8356">
+                <v:shape id="_x0000_i1174" type="#_x0000_t75" style="width:19.9pt;height:16.5pt" o:ole="">
+                  <v:imagedata r:id="rId13" o:title=""/>
+                </v:shape>
+                <w:control r:id="rId39" w:name="DefaultOcxName22" w:shapeid="_x0000_i1174"/>
+              </w:object>
+            </w:r>
+            <w:r>
+              <w:rPr>
+                <w:rFonts w:ascii="Helvetica" w:hAnsi="Helvetica" w:cs="Helvetica"/>
+                <w:color w:val="333333"/>
+                <w:sz w:val="21"/>
+                <w:szCs w:val="21"/>
+              </w:rPr>
+              <w:t>Trade-off between costs/risks and benefits </w:t>
+            </w:r>
+            <w:r>
+              <w:rPr>
+                <w:rFonts w:ascii="Helvetica" w:hAnsi="Helvetica" w:cs="Helvetica"/>
+                <w:color w:val="333333"/>
+                <w:sz w:val="21"/>
+                <w:szCs w:val="21"/>
+              </w:rPr>
+              <w:object w:dxaOrig="225" w:dyaOrig="225" w14:anchorId="4AEA24F3">
+                <v:shape id="_x0000_i1177" type="#_x0000_t75" style="width:19.9pt;height:16.5pt" o:ole="">
+                  <v:imagedata r:id="rId13" o:title=""/>
+                </v:shape>
+                <w:control r:id="rId40" w:name="DefaultOcxName32" w:shapeid="_x0000_i1177"/>
+              </w:object>
+            </w:r>
+            <w:proofErr w:type="spellStart"/>
+            <w:r>
+              <w:rPr>
+                <w:rFonts w:ascii="Helvetica" w:hAnsi="Helvetica" w:cs="Helvetica"/>
+                <w:color w:val="333333"/>
+                <w:sz w:val="21"/>
+                <w:szCs w:val="21"/>
+              </w:rPr>
+              <w:t>Benefits</w:t>
+            </w:r>
+            <w:proofErr w:type="spellEnd"/>
+            <w:r>
+              <w:rPr>
+                <w:rFonts w:ascii="Helvetica" w:hAnsi="Helvetica" w:cs="Helvetica"/>
+                <w:color w:val="333333"/>
+                <w:sz w:val="21"/>
+                <w:szCs w:val="21"/>
+              </w:rPr>
+              <w:t xml:space="preserve"> slightly greater </w:t>
+            </w:r>
+            <w:r>
+              <w:rPr>
+                <w:rFonts w:ascii="Helvetica" w:hAnsi="Helvetica" w:cs="Helvetica"/>
+                <w:color w:val="333333"/>
+                <w:sz w:val="21"/>
+                <w:szCs w:val="21"/>
+              </w:rPr>
+              <w:object w:dxaOrig="225" w:dyaOrig="225" w14:anchorId="13986CA6">
+                <v:shape id="_x0000_i1180" type="#_x0000_t75" style="width:19.9pt;height:16.5pt" o:ole="">
+                  <v:imagedata r:id="rId13" o:title=""/>
+                </v:shape>
+                <w:control r:id="rId41" w:name="DefaultOcxName42" w:shapeid="_x0000_i1180"/>
+              </w:object>
+            </w:r>
+            <w:r>
+              <w:rPr>
+                <w:rFonts w:ascii="Helvetica" w:hAnsi="Helvetica" w:cs="Helvetica"/>
+                <w:color w:val="333333"/>
+                <w:sz w:val="21"/>
+                <w:szCs w:val="21"/>
+              </w:rPr>
+              <w:t>Benefits far greater </w:t>
+            </w:r>
+            <w:r>
+              <w:rPr>
+                <w:rFonts w:ascii="Helvetica" w:hAnsi="Helvetica" w:cs="Helvetica"/>
+                <w:color w:val="333333"/>
+                <w:sz w:val="21"/>
+                <w:szCs w:val="21"/>
+              </w:rPr>
+              <w:object w:dxaOrig="225" w:dyaOrig="225" w14:anchorId="598CE522">
+                <v:shape id="_x0000_i1183" type="#_x0000_t75" style="width:19.9pt;height:16.5pt" o:ole="">
+                  <v:imagedata r:id="rId18" o:title=""/>
+                </v:shape>
+                <w:control r:id="rId42" w:name="DefaultOcxName52" w:shapeid="_x0000_i1183"/>
+              </w:object>
+            </w:r>
+            <w:r>
+              <w:rPr>
+                <w:rFonts w:ascii="Helvetica" w:hAnsi="Helvetica" w:cs="Helvetica"/>
+                <w:color w:val="333333"/>
+                <w:sz w:val="21"/>
+                <w:szCs w:val="21"/>
+              </w:rPr>
+              <w:t>Unsure</w:t>
+            </w:r>
+          </w:p>
+          <w:p>
+            <w:pPr>
+              <w:shd w:val="clear" w:color="auto" w:fill="FFFFFF"/>
+              <w:rPr>
+                <w:rFonts w:ascii="Corbel" w:hAnsi="Corbel" w:cs="Helvetica"/>
+                <w:color w:val="333333"/>
+                <w:sz w:val="21"/>
+                <w:szCs w:val="21"/>
+              </w:rPr>
+            </w:pPr>
+          </w:p>
+        </w:tc>
+      </w:tr>
+      <w:tr>
+        <w:tc>
+          <w:tcPr>
+            <w:tcW w:w="9576" w:type="dxa"/>
+          </w:tcPr>
+          <w:p>
+            <w:pPr>
+              <w:shd w:val="clear" w:color="auto" w:fill="FFFFFF"/>
+              <w:rPr>
+                <w:rFonts w:ascii="Corbel" w:hAnsi="Corbel" w:cs="Helvetica"/>
+                <w:color w:val="333333"/>
+                <w:sz w:val="21"/>
+                <w:szCs w:val="21"/>
+              </w:rPr>
+            </w:pPr>
+            <w:r>
+              <w:rPr>
                 <w:rStyle w:val="Strong"/>
                 <w:rFonts w:ascii="Corbel" w:hAnsi="Corbel" w:cs="Helvetica"/>
                 <w:color w:val="333333"/>
                 <w:sz w:val="21"/>
                 <w:szCs w:val="21"/>
               </w:rPr>
-            </w:pPr>
-          </w:p>
+              <w:t>Score certainty in this score</w:t>
+            </w:r>
+          </w:p>
+        </w:tc>
+      </w:tr>
+      <w:tr>
+        <w:tc>
+          <w:tcPr>
+            <w:tcW w:w="9576" w:type="dxa"/>
+          </w:tcPr>
           <w:p>
             <w:pPr>
               <w:shd w:val="clear" w:color="auto" w:fill="FFFFFF"/>
               <w:rPr>
-                <w:rStyle w:val="Strong"/>
-                <w:rFonts w:ascii="Corbel" w:hAnsi="Corbel" w:cs="Helvetica"/>
-                <w:color w:val="333333"/>
-                <w:sz w:val="21"/>
-                <w:szCs w:val="21"/>
-              </w:rPr>
-            </w:pPr>
+                <w:rFonts w:ascii="Corbel" w:hAnsi="Corbel" w:cs="Helvetica"/>
+                <w:color w:val="333333"/>
+                <w:sz w:val="21"/>
+                <w:szCs w:val="21"/>
+              </w:rPr>
+            </w:pPr>
+            <w:r>
+              <w:rPr>
+                <w:rFonts w:ascii="Corbel" w:hAnsi="Corbel" w:cs="Helvetica"/>
+                <w:color w:val="333333"/>
+                <w:sz w:val="21"/>
+                <w:szCs w:val="21"/>
+              </w:rPr>
+              <w:object w:dxaOrig="225" w:dyaOrig="225" w14:anchorId="611B3017">
+                <v:shape id="_x0000_i1186" type="#_x0000_t75" style="width:19.9pt;height:16.5pt" o:ole="">
+                  <v:imagedata r:id="rId13" o:title=""/>
+                </v:shape>
+                <w:control r:id="rId43" w:name="DefaultOcxName72" w:shapeid="_x0000_i1186"/>
+              </w:object>
+            </w:r>
+            <w:r>
+              <w:rPr>
+                <w:rFonts w:ascii="Corbel" w:hAnsi="Corbel" w:cs="Helvetica"/>
+                <w:color w:val="333333"/>
+                <w:sz w:val="21"/>
+                <w:szCs w:val="21"/>
+              </w:rPr>
+              <w:t>Very low </w:t>
+            </w:r>
+            <w:r>
+              <w:rPr>
+                <w:rFonts w:ascii="Corbel" w:hAnsi="Corbel" w:cs="Helvetica"/>
+                <w:color w:val="333333"/>
+                <w:sz w:val="21"/>
+                <w:szCs w:val="21"/>
+              </w:rPr>
+              <w:object w:dxaOrig="225" w:dyaOrig="225" w14:anchorId="6B10C3AF">
+                <v:shape id="_x0000_i1189" type="#_x0000_t75" style="width:19.9pt;height:16.5pt" o:ole="">
+                  <v:imagedata r:id="rId13" o:title=""/>
+                </v:shape>
+                <w:control r:id="rId44" w:name="DefaultOcxName82" w:shapeid="_x0000_i1189"/>
+              </w:object>
+            </w:r>
+            <w:proofErr w:type="spellStart"/>
+            <w:r>
+              <w:rPr>
+                <w:rFonts w:ascii="Corbel" w:hAnsi="Corbel" w:cs="Helvetica"/>
+                <w:color w:val="333333"/>
+                <w:sz w:val="21"/>
+                <w:szCs w:val="21"/>
+              </w:rPr>
+              <w:t>Low</w:t>
+            </w:r>
+            <w:proofErr w:type="spellEnd"/>
+            <w:r>
+              <w:rPr>
+                <w:rFonts w:ascii="Corbel" w:hAnsi="Corbel" w:cs="Helvetica"/>
+                <w:color w:val="333333"/>
+                <w:sz w:val="21"/>
+                <w:szCs w:val="21"/>
+              </w:rPr>
+              <w:t> </w:t>
+            </w:r>
+            <w:r>
+              <w:rPr>
+                <w:rFonts w:ascii="Corbel" w:hAnsi="Corbel" w:cs="Helvetica"/>
+                <w:color w:val="333333"/>
+                <w:sz w:val="21"/>
+                <w:szCs w:val="21"/>
+              </w:rPr>
+              <w:object w:dxaOrig="225" w:dyaOrig="225" w14:anchorId="7D300EE6">
+                <v:shape id="_x0000_i1192" type="#_x0000_t75" style="width:19.9pt;height:16.5pt" o:ole="">
+                  <v:imagedata r:id="rId13" o:title=""/>
+                </v:shape>
+                <w:control r:id="rId45" w:name="DefaultOcxName92" w:shapeid="_x0000_i1192"/>
+              </w:object>
+            </w:r>
+            <w:r>
+              <w:rPr>
+                <w:rFonts w:ascii="Corbel" w:hAnsi="Corbel" w:cs="Helvetica"/>
+                <w:color w:val="333333"/>
+                <w:sz w:val="21"/>
+                <w:szCs w:val="21"/>
+              </w:rPr>
+              <w:t>Moderate </w:t>
+            </w:r>
+            <w:r>
+              <w:rPr>
+                <w:rFonts w:ascii="Corbel" w:hAnsi="Corbel" w:cs="Helvetica"/>
+                <w:color w:val="333333"/>
+                <w:sz w:val="21"/>
+                <w:szCs w:val="21"/>
+              </w:rPr>
+              <w:object w:dxaOrig="225" w:dyaOrig="225" w14:anchorId="37B89759">
+                <v:shape id="_x0000_i1195" type="#_x0000_t75" style="width:19.9pt;height:16.5pt" o:ole="">
+                  <v:imagedata r:id="rId13" o:title=""/>
+                </v:shape>
+                <w:control r:id="rId46" w:name="DefaultOcxName101" w:shapeid="_x0000_i1195"/>
+              </w:object>
+            </w:r>
+            <w:r>
+              <w:rPr>
+                <w:rFonts w:ascii="Corbel" w:hAnsi="Corbel" w:cs="Helvetica"/>
+                <w:color w:val="333333"/>
+                <w:sz w:val="21"/>
+                <w:szCs w:val="21"/>
+              </w:rPr>
+              <w:t>High </w:t>
+            </w:r>
+            <w:r>
+              <w:rPr>
+                <w:rFonts w:ascii="Corbel" w:hAnsi="Corbel" w:cs="Helvetica"/>
+                <w:color w:val="333333"/>
+                <w:sz w:val="21"/>
+                <w:szCs w:val="21"/>
+              </w:rPr>
+              <w:object w:dxaOrig="225" w:dyaOrig="225" w14:anchorId="3F930CAC">
+                <v:shape id="_x0000_i1198" type="#_x0000_t75" style="width:19.9pt;height:16.5pt" o:ole="">
+                  <v:imagedata r:id="rId18" o:title=""/>
+                </v:shape>
+                <w:control r:id="rId47" w:name="DefaultOcxName111" w:shapeid="_x0000_i1198"/>
+              </w:object>
+            </w:r>
+            <w:r>
+              <w:rPr>
+                <w:rFonts w:ascii="Corbel" w:hAnsi="Corbel" w:cs="Helvetica"/>
+                <w:color w:val="333333"/>
+                <w:sz w:val="21"/>
+                <w:szCs w:val="21"/>
+              </w:rPr>
+              <w:t>Unsure</w:t>
+            </w:r>
           </w:p>
         </w:tc>
       </w:tr>
     </w:tbl>
     <w:p>
       <w:pPr>
-        <w:shd w:val="clear" w:color="auto" w:fill="FFFFFF"/>
+        <w:pStyle w:val="FirstParagraph"/>
+        <w:rPr>
+          <w:rFonts w:ascii="Corbel" w:hAnsi="Corbel"/>
+        </w:rPr>
+      </w:pPr>
+    </w:p>
+    <w:p>
+      <w:pPr>
+        <w:pStyle w:val="BodyText"/>
+      </w:pPr>
+    </w:p>
+    <w:p>
+      <w:pPr>
+        <w:pStyle w:val="BodyText"/>
+      </w:pPr>
+    </w:p>
+    <w:p>
+      <w:pPr>
+        <w:pStyle w:val="BodyText"/>
+      </w:pPr>
+    </w:p>
+    <w:p>
+      <w:pPr>
+        <w:pStyle w:val="Heading2"/>
+        <w:rPr>
+          <w:rFonts w:ascii="Corbel" w:hAnsi="Corbel"/>
+        </w:rPr>
+      </w:pPr>
+      <w:bookmarkStart w:id="15" w:name="acceptability"/>
+      <w:bookmarkStart w:id="16" w:name="feasibility"/>
+      <w:bookmarkEnd w:id="15"/>
+      <w:bookmarkEnd w:id="16"/>
+      <w:r>
+        <w:rPr>
+          <w:rFonts w:ascii="Corbel" w:hAnsi="Corbel"/>
+        </w:rPr>
+        <w:lastRenderedPageBreak/>
+        <w:t>2.D. Assess acceptability</w:t>
+      </w:r>
+    </w:p>
+    <w:p>
+      <w:pPr>
+        <w:rPr>
+          <w:rFonts w:ascii="Corbel" w:hAnsi="Corbel" w:cs="Times New Roman"/>
+          <w:sz w:val="28"/>
+          <w:szCs w:val="28"/>
+        </w:rPr>
+      </w:pPr>
+      <w:r>
         <w:rPr>
           <w:rStyle w:val="Strong"/>
           <w:rFonts w:ascii="Corbel" w:hAnsi="Corbel" w:cs="Helvetica"/>
-          <w:color w:val="333333"/>
-          <w:sz w:val="21"/>
-          <w:szCs w:val="21"/>
-        </w:rPr>
-      </w:pPr>
+          <w:i/>
+          <w:iCs/>
+          <w:color w:val="333333"/>
+          <w:sz w:val="22"/>
+          <w:szCs w:val="22"/>
+          <w:shd w:val="clear" w:color="auto" w:fill="FFFFFF"/>
+        </w:rPr>
+        <w:t>Are the effects of implementing this action acceptable to all the key stakeholders? Are there sociocultural barriers to implementing this action?</w:t>
+      </w:r>
+    </w:p>
+    <w:p>
+      <w:pPr>
+        <w:pStyle w:val="NormalWeb"/>
+        <w:shd w:val="clear" w:color="auto" w:fill="FFFFFF"/>
+        <w:spacing w:before="0" w:beforeAutospacing="0" w:after="150" w:afterAutospacing="0"/>
+        <w:rPr>
+          <w:rFonts w:ascii="Corbel" w:hAnsi="Corbel" w:cs="Helvetica"/>
+          <w:color w:val="333333"/>
+          <w:sz w:val="22"/>
+          <w:szCs w:val="22"/>
+        </w:rPr>
+      </w:pPr>
+      <w:r>
+        <w:rPr>
+          <w:rFonts w:ascii="Corbel" w:hAnsi="Corbel" w:cs="Helvetica"/>
+          <w:color w:val="333333"/>
+          <w:sz w:val="22"/>
+          <w:szCs w:val="22"/>
+        </w:rPr>
+        <w:t>Carefully consider whether it is acceptable to implement this action - do the outcomes of this action align to the values held by yourself and key stakeholders? Before you decide, it may be helpful to identify the major relevant values held by yourself and key stakeholders.</w:t>
+      </w:r>
     </w:p>
     <w:tbl>
       <w:tblPr>
@@ -3730,30 +3736,24 @@
           </w:tcPr>
           <w:p>
             <w:pPr>
-              <w:pStyle w:val="Heading4"/>
               <w:shd w:val="clear" w:color="auto" w:fill="FFFFFF"/>
-              <w:spacing w:before="150" w:after="150"/>
-              <w:outlineLvl w:val="3"/>
-              <w:rPr>
-                <w:rFonts w:ascii="Corbel" w:hAnsi="Corbel" w:cs="Helvetica"/>
-                <w:b w:val="0"/>
-                <w:bCs w:val="0"/>
-                <w:color w:val="333333"/>
-                <w:sz w:val="27"/>
-                <w:szCs w:val="27"/>
-              </w:rPr>
-            </w:pPr>
-            <w:r>
-              <w:rPr>
-                <w:rFonts w:ascii="Corbel" w:hAnsi="Corbel" w:cs="Helvetica"/>
-                <w:b w:val="0"/>
-                <w:bCs w:val="0"/>
-                <w:color w:val="333333"/>
-                <w:sz w:val="27"/>
-                <w:szCs w:val="27"/>
-              </w:rPr>
-              <w:lastRenderedPageBreak/>
-              <w:t>Score Acceptability</w:t>
+              <w:rPr>
+                <w:rStyle w:val="Strong"/>
+                <w:rFonts w:ascii="Corbel" w:hAnsi="Corbel" w:cs="Helvetica"/>
+                <w:color w:val="333333"/>
+                <w:sz w:val="21"/>
+                <w:szCs w:val="21"/>
+              </w:rPr>
+            </w:pPr>
+            <w:r>
+              <w:rPr>
+                <w:rStyle w:val="Strong"/>
+                <w:rFonts w:ascii="Corbel" w:hAnsi="Corbel" w:cs="Helvetica"/>
+                <w:color w:val="333333"/>
+                <w:sz w:val="21"/>
+                <w:szCs w:val="21"/>
+              </w:rPr>
+              <w:t>Acceptability</w:t>
             </w:r>
           </w:p>
         </w:tc>
@@ -3767,310 +3767,25 @@
             <w:pPr>
               <w:shd w:val="clear" w:color="auto" w:fill="FFFFFF"/>
               <w:rPr>
-                <w:rFonts w:ascii="Corbel" w:hAnsi="Corbel" w:cs="Helvetica"/>
-                <w:color w:val="333333"/>
-                <w:sz w:val="21"/>
-                <w:szCs w:val="21"/>
-              </w:rPr>
-            </w:pPr>
-            <w:r>
-              <w:rPr>
-                <w:rFonts w:ascii="Corbel" w:hAnsi="Corbel" w:cs="Helvetica"/>
-                <w:color w:val="333333"/>
-                <w:sz w:val="21"/>
-                <w:szCs w:val="21"/>
-              </w:rPr>
-              <w:object w:dxaOrig="225" w:dyaOrig="225" w14:anchorId="3E130AFF">
-                <v:shape id="_x0000_i1206" type="#_x0000_t75" style="width:19.9pt;height:16.5pt" o:ole="">
-                  <v:imagedata r:id="rId13" o:title=""/>
-                </v:shape>
-                <w:control r:id="rId49" w:name="DefaultOcxName17" w:shapeid="_x0000_i1206"/>
-              </w:object>
-            </w:r>
-            <w:r>
-              <w:rPr>
-                <w:rFonts w:ascii="Corbel" w:hAnsi="Corbel" w:cs="Helvetica"/>
-                <w:color w:val="333333"/>
-                <w:sz w:val="21"/>
-                <w:szCs w:val="21"/>
-              </w:rPr>
-              <w:t>Very low </w:t>
-            </w:r>
-            <w:r>
-              <w:rPr>
-                <w:rFonts w:ascii="Corbel" w:hAnsi="Corbel" w:cs="Helvetica"/>
-                <w:color w:val="333333"/>
-                <w:sz w:val="21"/>
-                <w:szCs w:val="21"/>
-              </w:rPr>
-              <w:object w:dxaOrig="225" w:dyaOrig="225" w14:anchorId="7B99B5C5">
-                <v:shape id="_x0000_i1209" type="#_x0000_t75" style="width:19.9pt;height:16.5pt" o:ole="">
-                  <v:imagedata r:id="rId13" o:title=""/>
-                </v:shape>
-                <w:control r:id="rId50" w:name="DefaultOcxName16" w:shapeid="_x0000_i1209"/>
-              </w:object>
-            </w:r>
-            <w:proofErr w:type="spellStart"/>
-            <w:r>
-              <w:rPr>
-                <w:rFonts w:ascii="Corbel" w:hAnsi="Corbel" w:cs="Helvetica"/>
-                <w:color w:val="333333"/>
-                <w:sz w:val="21"/>
-                <w:szCs w:val="21"/>
-              </w:rPr>
-              <w:t>Low</w:t>
-            </w:r>
-            <w:proofErr w:type="spellEnd"/>
-            <w:r>
-              <w:rPr>
-                <w:rFonts w:ascii="Corbel" w:hAnsi="Corbel" w:cs="Helvetica"/>
-                <w:color w:val="333333"/>
-                <w:sz w:val="21"/>
-                <w:szCs w:val="21"/>
-              </w:rPr>
-              <w:t> </w:t>
-            </w:r>
-            <w:r>
-              <w:rPr>
-                <w:rFonts w:ascii="Corbel" w:hAnsi="Corbel" w:cs="Helvetica"/>
-                <w:color w:val="333333"/>
-                <w:sz w:val="21"/>
-                <w:szCs w:val="21"/>
-              </w:rPr>
-              <w:object w:dxaOrig="225" w:dyaOrig="225" w14:anchorId="52DF3E4D">
-                <v:shape id="_x0000_i1212" type="#_x0000_t75" style="width:19.9pt;height:16.5pt" o:ole="">
-                  <v:imagedata r:id="rId13" o:title=""/>
-                </v:shape>
-                <w:control r:id="rId51" w:name="DefaultOcxName23" w:shapeid="_x0000_i1212"/>
-              </w:object>
-            </w:r>
-            <w:r>
-              <w:rPr>
-                <w:rFonts w:ascii="Corbel" w:hAnsi="Corbel" w:cs="Helvetica"/>
-                <w:color w:val="333333"/>
-                <w:sz w:val="21"/>
-                <w:szCs w:val="21"/>
-              </w:rPr>
-              <w:t>Moderate </w:t>
-            </w:r>
-            <w:r>
-              <w:rPr>
-                <w:rFonts w:ascii="Corbel" w:hAnsi="Corbel" w:cs="Helvetica"/>
-                <w:color w:val="333333"/>
-                <w:sz w:val="21"/>
-                <w:szCs w:val="21"/>
-              </w:rPr>
-              <w:object w:dxaOrig="225" w:dyaOrig="225" w14:anchorId="5965F400">
-                <v:shape id="_x0000_i1215" type="#_x0000_t75" style="width:19.9pt;height:16.5pt" o:ole="">
-                  <v:imagedata r:id="rId13" o:title=""/>
-                </v:shape>
-                <w:control r:id="rId52" w:name="DefaultOcxName33" w:shapeid="_x0000_i1215"/>
-              </w:object>
-            </w:r>
-            <w:r>
-              <w:rPr>
-                <w:rFonts w:ascii="Corbel" w:hAnsi="Corbel" w:cs="Helvetica"/>
-                <w:color w:val="333333"/>
-                <w:sz w:val="21"/>
-                <w:szCs w:val="21"/>
-              </w:rPr>
-              <w:t>High </w:t>
-            </w:r>
-            <w:r>
-              <w:rPr>
-                <w:rFonts w:ascii="Corbel" w:hAnsi="Corbel" w:cs="Helvetica"/>
-                <w:color w:val="333333"/>
-                <w:sz w:val="21"/>
-                <w:szCs w:val="21"/>
-              </w:rPr>
-              <w:object w:dxaOrig="225" w:dyaOrig="225" w14:anchorId="374E90A6">
-                <v:shape id="_x0000_i1218" type="#_x0000_t75" style="width:19.9pt;height:16.5pt" o:ole="">
-                  <v:imagedata r:id="rId18" o:title=""/>
-                </v:shape>
-                <w:control r:id="rId53" w:name="DefaultOcxName43" w:shapeid="_x0000_i1218"/>
-              </w:object>
-            </w:r>
-            <w:r>
-              <w:rPr>
-                <w:rFonts w:ascii="Corbel" w:hAnsi="Corbel" w:cs="Helvetica"/>
-                <w:color w:val="333333"/>
-                <w:sz w:val="21"/>
-                <w:szCs w:val="21"/>
-              </w:rPr>
-              <w:t>Unsure</w:t>
-            </w:r>
-          </w:p>
-        </w:tc>
-      </w:tr>
-      <w:tr>
-        <w:tc>
-          <w:tcPr>
-            <w:tcW w:w="9576" w:type="dxa"/>
-          </w:tcPr>
+                <w:rStyle w:val="Strong"/>
+                <w:rFonts w:ascii="Corbel" w:hAnsi="Corbel" w:cs="Helvetica"/>
+                <w:color w:val="333333"/>
+                <w:sz w:val="21"/>
+                <w:szCs w:val="21"/>
+              </w:rPr>
+            </w:pPr>
+          </w:p>
           <w:p>
             <w:pPr>
               <w:shd w:val="clear" w:color="auto" w:fill="FFFFFF"/>
               <w:rPr>
-                <w:rFonts w:ascii="Corbel" w:hAnsi="Corbel" w:cs="Helvetica"/>
-                <w:color w:val="333333"/>
-                <w:sz w:val="21"/>
-                <w:szCs w:val="21"/>
-              </w:rPr>
-            </w:pPr>
-            <w:r>
-              <w:rPr>
                 <w:rStyle w:val="Strong"/>
                 <w:rFonts w:ascii="Corbel" w:hAnsi="Corbel" w:cs="Helvetica"/>
                 <w:color w:val="333333"/>
                 <w:sz w:val="21"/>
                 <w:szCs w:val="21"/>
               </w:rPr>
-              <w:t>Score certainty in this score</w:t>
-            </w:r>
-          </w:p>
-        </w:tc>
-      </w:tr>
-      <w:tr>
-        <w:tc>
-          <w:tcPr>
-            <w:tcW w:w="9576" w:type="dxa"/>
-          </w:tcPr>
-          <w:p>
-            <w:pPr>
-              <w:shd w:val="clear" w:color="auto" w:fill="FFFFFF"/>
-              <w:rPr>
-                <w:rFonts w:ascii="Corbel" w:hAnsi="Corbel" w:cs="Helvetica"/>
-                <w:color w:val="333333"/>
-                <w:sz w:val="21"/>
-                <w:szCs w:val="21"/>
-              </w:rPr>
-            </w:pPr>
-            <w:r>
-              <w:rPr>
-                <w:rFonts w:ascii="Corbel" w:hAnsi="Corbel" w:cs="Helvetica"/>
-                <w:color w:val="333333"/>
-                <w:sz w:val="21"/>
-                <w:szCs w:val="21"/>
-              </w:rPr>
-              <w:object w:dxaOrig="225" w:dyaOrig="225" w14:anchorId="5C0FF251">
-                <v:shape id="_x0000_i1221" type="#_x0000_t75" style="width:19.9pt;height:16.5pt" o:ole="">
-                  <v:imagedata r:id="rId13" o:title=""/>
-                </v:shape>
-                <w:control r:id="rId54" w:name="DefaultOcxName53" w:shapeid="_x0000_i1221"/>
-              </w:object>
-            </w:r>
-            <w:r>
-              <w:rPr>
-                <w:rFonts w:ascii="Corbel" w:hAnsi="Corbel" w:cs="Helvetica"/>
-                <w:color w:val="333333"/>
-                <w:sz w:val="21"/>
-                <w:szCs w:val="21"/>
-              </w:rPr>
-              <w:t>Very low </w:t>
-            </w:r>
-            <w:r>
-              <w:rPr>
-                <w:rFonts w:ascii="Corbel" w:hAnsi="Corbel" w:cs="Helvetica"/>
-                <w:color w:val="333333"/>
-                <w:sz w:val="21"/>
-                <w:szCs w:val="21"/>
-              </w:rPr>
-              <w:object w:dxaOrig="225" w:dyaOrig="225" w14:anchorId="6ACFE83D">
-                <v:shape id="_x0000_i1224" type="#_x0000_t75" style="width:19.9pt;height:16.5pt" o:ole="">
-                  <v:imagedata r:id="rId13" o:title=""/>
-                </v:shape>
-                <w:control r:id="rId55" w:name="DefaultOcxName63" w:shapeid="_x0000_i1224"/>
-              </w:object>
-            </w:r>
-            <w:proofErr w:type="spellStart"/>
-            <w:r>
-              <w:rPr>
-                <w:rFonts w:ascii="Corbel" w:hAnsi="Corbel" w:cs="Helvetica"/>
-                <w:color w:val="333333"/>
-                <w:sz w:val="21"/>
-                <w:szCs w:val="21"/>
-              </w:rPr>
-              <w:t>Low</w:t>
-            </w:r>
-            <w:proofErr w:type="spellEnd"/>
-            <w:r>
-              <w:rPr>
-                <w:rFonts w:ascii="Corbel" w:hAnsi="Corbel" w:cs="Helvetica"/>
-                <w:color w:val="333333"/>
-                <w:sz w:val="21"/>
-                <w:szCs w:val="21"/>
-              </w:rPr>
-              <w:t> </w:t>
-            </w:r>
-            <w:r>
-              <w:rPr>
-                <w:rFonts w:ascii="Corbel" w:hAnsi="Corbel" w:cs="Helvetica"/>
-                <w:color w:val="333333"/>
-                <w:sz w:val="21"/>
-                <w:szCs w:val="21"/>
-              </w:rPr>
-              <w:object w:dxaOrig="225" w:dyaOrig="225" w14:anchorId="450D4BB2">
-                <v:shape id="_x0000_i1227" type="#_x0000_t75" style="width:19.9pt;height:16.5pt" o:ole="">
-                  <v:imagedata r:id="rId13" o:title=""/>
-                </v:shape>
-                <w:control r:id="rId56" w:name="DefaultOcxName73" w:shapeid="_x0000_i1227"/>
-              </w:object>
-            </w:r>
-            <w:r>
-              <w:rPr>
-                <w:rFonts w:ascii="Corbel" w:hAnsi="Corbel" w:cs="Helvetica"/>
-                <w:color w:val="333333"/>
-                <w:sz w:val="21"/>
-                <w:szCs w:val="21"/>
-              </w:rPr>
-              <w:t>Moderate </w:t>
-            </w:r>
-            <w:r>
-              <w:rPr>
-                <w:rFonts w:ascii="Corbel" w:hAnsi="Corbel" w:cs="Helvetica"/>
-                <w:color w:val="333333"/>
-                <w:sz w:val="21"/>
-                <w:szCs w:val="21"/>
-              </w:rPr>
-              <w:object w:dxaOrig="225" w:dyaOrig="225" w14:anchorId="2A1DB5EB">
-                <v:shape id="_x0000_i1230" type="#_x0000_t75" style="width:19.9pt;height:16.5pt" o:ole="">
-                  <v:imagedata r:id="rId13" o:title=""/>
-                </v:shape>
-                <w:control r:id="rId57" w:name="DefaultOcxName83" w:shapeid="_x0000_i1230"/>
-              </w:object>
-            </w:r>
-            <w:r>
-              <w:rPr>
-                <w:rFonts w:ascii="Corbel" w:hAnsi="Corbel" w:cs="Helvetica"/>
-                <w:color w:val="333333"/>
-                <w:sz w:val="21"/>
-                <w:szCs w:val="21"/>
-              </w:rPr>
-              <w:t>High </w:t>
-            </w:r>
-            <w:r>
-              <w:rPr>
-                <w:rFonts w:ascii="Corbel" w:hAnsi="Corbel" w:cs="Helvetica"/>
-                <w:color w:val="333333"/>
-                <w:sz w:val="21"/>
-                <w:szCs w:val="21"/>
-              </w:rPr>
-              <w:object w:dxaOrig="225" w:dyaOrig="225" w14:anchorId="50D8D26F">
-                <v:shape id="_x0000_i1233" type="#_x0000_t75" style="width:19.9pt;height:16.5pt" o:ole="">
-                  <v:imagedata r:id="rId18" o:title=""/>
-                </v:shape>
-                <w:control r:id="rId58" w:name="DefaultOcxName93" w:shapeid="_x0000_i1233"/>
-              </w:object>
-            </w:r>
-            <w:r>
-              <w:rPr>
-                <w:rFonts w:ascii="Corbel" w:hAnsi="Corbel" w:cs="Helvetica"/>
-                <w:color w:val="333333"/>
-                <w:sz w:val="21"/>
-                <w:szCs w:val="21"/>
-              </w:rPr>
-              <w:t>Unsure</w:t>
-            </w:r>
+            </w:pPr>
           </w:p>
         </w:tc>
       </w:tr>
@@ -4079,103 +3794,13 @@
       <w:pPr>
         <w:shd w:val="clear" w:color="auto" w:fill="FFFFFF"/>
         <w:rPr>
+          <w:rStyle w:val="Strong"/>
           <w:rFonts w:ascii="Corbel" w:hAnsi="Corbel" w:cs="Helvetica"/>
           <w:color w:val="333333"/>
           <w:sz w:val="21"/>
           <w:szCs w:val="21"/>
         </w:rPr>
       </w:pPr>
-    </w:p>
-    <w:p>
-      <w:pPr>
-        <w:shd w:val="clear" w:color="auto" w:fill="FFFFFF"/>
-        <w:rPr>
-          <w:rFonts w:ascii="Corbel" w:hAnsi="Corbel" w:cs="Helvetica"/>
-          <w:color w:val="333333"/>
-          <w:sz w:val="21"/>
-          <w:szCs w:val="21"/>
-        </w:rPr>
-      </w:pPr>
-    </w:p>
-    <w:p>
-      <w:pPr>
-        <w:pStyle w:val="Heading2"/>
-        <w:rPr>
-          <w:rFonts w:ascii="Corbel" w:hAnsi="Corbel"/>
-        </w:rPr>
-      </w:pPr>
-      <w:r>
-        <w:rPr>
-          <w:rFonts w:ascii="Corbel" w:hAnsi="Corbel"/>
-        </w:rPr>
-        <w:t>2.E. Assess feasibility</w:t>
-      </w:r>
-    </w:p>
-    <w:p>
-      <w:pPr>
-        <w:rPr>
-          <w:rFonts w:ascii="Corbel" w:hAnsi="Corbel" w:cs="Times New Roman"/>
-          <w:sz w:val="28"/>
-          <w:szCs w:val="28"/>
-        </w:rPr>
-      </w:pPr>
-      <w:r>
-        <w:rPr>
-          <w:rStyle w:val="Strong"/>
-          <w:rFonts w:ascii="Corbel" w:hAnsi="Corbel" w:cs="Helvetica"/>
-          <w:i/>
-          <w:iCs/>
-          <w:color w:val="333333"/>
-          <w:sz w:val="22"/>
-          <w:szCs w:val="22"/>
-          <w:shd w:val="clear" w:color="auto" w:fill="FFFFFF"/>
-        </w:rPr>
-        <w:t>Can this action be successfully accomplished and properly implemented?</w:t>
-      </w:r>
-    </w:p>
-    <w:p>
-      <w:pPr>
-        <w:pStyle w:val="NormalWeb"/>
-        <w:shd w:val="clear" w:color="auto" w:fill="FFFFFF"/>
-        <w:spacing w:before="0" w:beforeAutospacing="0" w:after="150" w:afterAutospacing="0"/>
-        <w:rPr>
-          <w:rFonts w:ascii="Corbel" w:hAnsi="Corbel" w:cs="Helvetica"/>
-          <w:color w:val="333333"/>
-          <w:sz w:val="22"/>
-          <w:szCs w:val="22"/>
-        </w:rPr>
-      </w:pPr>
-      <w:r>
-        <w:rPr>
-          <w:rFonts w:ascii="Corbel" w:hAnsi="Corbel" w:cs="Helvetica"/>
-          <w:color w:val="333333"/>
-          <w:sz w:val="22"/>
-          <w:szCs w:val="22"/>
-        </w:rPr>
-        <w:t>Assessing the feasibility of actions involves considering both the costs and acceptability of the action to key stakeholders. For example, resistance to the action from key stakeholders will be important if cooperation is a part key of its success and so if the action is likely to be unacceptable to key stakeholders, its feasibility is also likely to be low. Considering access or availability of equipment, resources, or staff to undertake a management action will also be important; for example, an action may not be feasible if the equipment needed cannot be moved to the location of interest. Feasibility may also involve considering the costs associated with each action, such as whether the action exceeds a strict budget or will be able to be approved by any stakeholders that must agree to its implementation.</w:t>
-      </w:r>
-    </w:p>
-    <w:p>
-      <w:pPr>
-        <w:pStyle w:val="NormalWeb"/>
-        <w:shd w:val="clear" w:color="auto" w:fill="FFFFFF"/>
-        <w:spacing w:before="0" w:beforeAutospacing="0" w:after="150" w:afterAutospacing="0"/>
-        <w:rPr>
-          <w:rFonts w:ascii="Corbel" w:hAnsi="Corbel" w:cs="Helvetica"/>
-          <w:color w:val="333333"/>
-          <w:sz w:val="22"/>
-          <w:szCs w:val="22"/>
-        </w:rPr>
-      </w:pPr>
-      <w:r>
-        <w:rPr>
-          <w:rFonts w:ascii="Corbel" w:hAnsi="Corbel" w:cs="Helvetica"/>
-          <w:color w:val="333333"/>
-          <w:sz w:val="22"/>
-          <w:szCs w:val="22"/>
-        </w:rPr>
-        <w:t>Carefully consider whether it is feasible to implement this action.</w:t>
-      </w:r>
     </w:p>
     <w:tbl>
       <w:tblPr>
@@ -4193,24 +3818,29 @@
           </w:tcPr>
           <w:p>
             <w:pPr>
+              <w:pStyle w:val="Heading4"/>
               <w:shd w:val="clear" w:color="auto" w:fill="FFFFFF"/>
-              <w:rPr>
-                <w:rStyle w:val="Strong"/>
-                <w:rFonts w:ascii="Corbel" w:hAnsi="Corbel" w:cs="Helvetica"/>
-                <w:color w:val="333333"/>
-                <w:sz w:val="21"/>
-                <w:szCs w:val="21"/>
-              </w:rPr>
-            </w:pPr>
-            <w:r>
-              <w:rPr>
-                <w:rStyle w:val="Strong"/>
-                <w:rFonts w:ascii="Corbel" w:hAnsi="Corbel" w:cs="Helvetica"/>
-                <w:color w:val="333333"/>
-                <w:sz w:val="21"/>
-                <w:szCs w:val="21"/>
-              </w:rPr>
-              <w:t>Feasibility</w:t>
+              <w:spacing w:before="150" w:after="150"/>
+              <w:outlineLvl w:val="3"/>
+              <w:rPr>
+                <w:rFonts w:ascii="Corbel" w:hAnsi="Corbel" w:cs="Helvetica"/>
+                <w:b w:val="0"/>
+                <w:bCs w:val="0"/>
+                <w:color w:val="333333"/>
+                <w:sz w:val="27"/>
+                <w:szCs w:val="27"/>
+              </w:rPr>
+            </w:pPr>
+            <w:r>
+              <w:rPr>
+                <w:rFonts w:ascii="Corbel" w:hAnsi="Corbel" w:cs="Helvetica"/>
+                <w:b w:val="0"/>
+                <w:bCs w:val="0"/>
+                <w:color w:val="333333"/>
+                <w:sz w:val="27"/>
+                <w:szCs w:val="27"/>
+              </w:rPr>
+              <w:t>Score Acceptability</w:t>
             </w:r>
           </w:p>
         </w:tc>
@@ -4224,25 +3854,310 @@
             <w:pPr>
               <w:shd w:val="clear" w:color="auto" w:fill="FFFFFF"/>
               <w:rPr>
+                <w:rFonts w:ascii="Corbel" w:hAnsi="Corbel" w:cs="Helvetica"/>
+                <w:color w:val="333333"/>
+                <w:sz w:val="21"/>
+                <w:szCs w:val="21"/>
+              </w:rPr>
+            </w:pPr>
+            <w:r>
+              <w:rPr>
+                <w:rFonts w:ascii="Corbel" w:hAnsi="Corbel" w:cs="Helvetica"/>
+                <w:color w:val="333333"/>
+                <w:sz w:val="21"/>
+                <w:szCs w:val="21"/>
+              </w:rPr>
+              <w:object w:dxaOrig="225" w:dyaOrig="225" w14:anchorId="3E130AFF">
+                <v:shape id="_x0000_i1201" type="#_x0000_t75" style="width:19.9pt;height:16.5pt" o:ole="">
+                  <v:imagedata r:id="rId13" o:title=""/>
+                </v:shape>
+                <w:control r:id="rId48" w:name="DefaultOcxName17" w:shapeid="_x0000_i1201"/>
+              </w:object>
+            </w:r>
+            <w:r>
+              <w:rPr>
+                <w:rFonts w:ascii="Corbel" w:hAnsi="Corbel" w:cs="Helvetica"/>
+                <w:color w:val="333333"/>
+                <w:sz w:val="21"/>
+                <w:szCs w:val="21"/>
+              </w:rPr>
+              <w:t>Very low </w:t>
+            </w:r>
+            <w:r>
+              <w:rPr>
+                <w:rFonts w:ascii="Corbel" w:hAnsi="Corbel" w:cs="Helvetica"/>
+                <w:color w:val="333333"/>
+                <w:sz w:val="21"/>
+                <w:szCs w:val="21"/>
+              </w:rPr>
+              <w:object w:dxaOrig="225" w:dyaOrig="225" w14:anchorId="7B99B5C5">
+                <v:shape id="_x0000_i1204" type="#_x0000_t75" style="width:19.9pt;height:16.5pt" o:ole="">
+                  <v:imagedata r:id="rId13" o:title=""/>
+                </v:shape>
+                <w:control r:id="rId49" w:name="DefaultOcxName16" w:shapeid="_x0000_i1204"/>
+              </w:object>
+            </w:r>
+            <w:proofErr w:type="spellStart"/>
+            <w:r>
+              <w:rPr>
+                <w:rFonts w:ascii="Corbel" w:hAnsi="Corbel" w:cs="Helvetica"/>
+                <w:color w:val="333333"/>
+                <w:sz w:val="21"/>
+                <w:szCs w:val="21"/>
+              </w:rPr>
+              <w:t>Low</w:t>
+            </w:r>
+            <w:proofErr w:type="spellEnd"/>
+            <w:r>
+              <w:rPr>
+                <w:rFonts w:ascii="Corbel" w:hAnsi="Corbel" w:cs="Helvetica"/>
+                <w:color w:val="333333"/>
+                <w:sz w:val="21"/>
+                <w:szCs w:val="21"/>
+              </w:rPr>
+              <w:t> </w:t>
+            </w:r>
+            <w:r>
+              <w:rPr>
+                <w:rFonts w:ascii="Corbel" w:hAnsi="Corbel" w:cs="Helvetica"/>
+                <w:color w:val="333333"/>
+                <w:sz w:val="21"/>
+                <w:szCs w:val="21"/>
+              </w:rPr>
+              <w:object w:dxaOrig="225" w:dyaOrig="225" w14:anchorId="52DF3E4D">
+                <v:shape id="_x0000_i1207" type="#_x0000_t75" style="width:19.9pt;height:16.5pt" o:ole="">
+                  <v:imagedata r:id="rId13" o:title=""/>
+                </v:shape>
+                <w:control r:id="rId50" w:name="DefaultOcxName23" w:shapeid="_x0000_i1207"/>
+              </w:object>
+            </w:r>
+            <w:r>
+              <w:rPr>
+                <w:rFonts w:ascii="Corbel" w:hAnsi="Corbel" w:cs="Helvetica"/>
+                <w:color w:val="333333"/>
+                <w:sz w:val="21"/>
+                <w:szCs w:val="21"/>
+              </w:rPr>
+              <w:t>Moderate </w:t>
+            </w:r>
+            <w:r>
+              <w:rPr>
+                <w:rFonts w:ascii="Corbel" w:hAnsi="Corbel" w:cs="Helvetica"/>
+                <w:color w:val="333333"/>
+                <w:sz w:val="21"/>
+                <w:szCs w:val="21"/>
+              </w:rPr>
+              <w:object w:dxaOrig="225" w:dyaOrig="225" w14:anchorId="5965F400">
+                <v:shape id="_x0000_i1210" type="#_x0000_t75" style="width:19.9pt;height:16.5pt" o:ole="">
+                  <v:imagedata r:id="rId13" o:title=""/>
+                </v:shape>
+                <w:control r:id="rId51" w:name="DefaultOcxName33" w:shapeid="_x0000_i1210"/>
+              </w:object>
+            </w:r>
+            <w:r>
+              <w:rPr>
+                <w:rFonts w:ascii="Corbel" w:hAnsi="Corbel" w:cs="Helvetica"/>
+                <w:color w:val="333333"/>
+                <w:sz w:val="21"/>
+                <w:szCs w:val="21"/>
+              </w:rPr>
+              <w:t>High </w:t>
+            </w:r>
+            <w:r>
+              <w:rPr>
+                <w:rFonts w:ascii="Corbel" w:hAnsi="Corbel" w:cs="Helvetica"/>
+                <w:color w:val="333333"/>
+                <w:sz w:val="21"/>
+                <w:szCs w:val="21"/>
+              </w:rPr>
+              <w:object w:dxaOrig="225" w:dyaOrig="225" w14:anchorId="374E90A6">
+                <v:shape id="_x0000_i1213" type="#_x0000_t75" style="width:19.9pt;height:16.5pt" o:ole="">
+                  <v:imagedata r:id="rId18" o:title=""/>
+                </v:shape>
+                <w:control r:id="rId52" w:name="DefaultOcxName43" w:shapeid="_x0000_i1213"/>
+              </w:object>
+            </w:r>
+            <w:r>
+              <w:rPr>
+                <w:rFonts w:ascii="Corbel" w:hAnsi="Corbel" w:cs="Helvetica"/>
+                <w:color w:val="333333"/>
+                <w:sz w:val="21"/>
+                <w:szCs w:val="21"/>
+              </w:rPr>
+              <w:t>Unsure</w:t>
+            </w:r>
+          </w:p>
+        </w:tc>
+      </w:tr>
+      <w:tr>
+        <w:tc>
+          <w:tcPr>
+            <w:tcW w:w="9576" w:type="dxa"/>
+          </w:tcPr>
+          <w:p>
+            <w:pPr>
+              <w:shd w:val="clear" w:color="auto" w:fill="FFFFFF"/>
+              <w:rPr>
+                <w:rFonts w:ascii="Corbel" w:hAnsi="Corbel" w:cs="Helvetica"/>
+                <w:color w:val="333333"/>
+                <w:sz w:val="21"/>
+                <w:szCs w:val="21"/>
+              </w:rPr>
+            </w:pPr>
+            <w:r>
+              <w:rPr>
                 <w:rStyle w:val="Strong"/>
                 <w:rFonts w:ascii="Corbel" w:hAnsi="Corbel" w:cs="Helvetica"/>
                 <w:color w:val="333333"/>
                 <w:sz w:val="21"/>
                 <w:szCs w:val="21"/>
               </w:rPr>
-            </w:pPr>
-          </w:p>
+              <w:t>Score certainty in this score</w:t>
+            </w:r>
+          </w:p>
+        </w:tc>
+      </w:tr>
+      <w:tr>
+        <w:tc>
+          <w:tcPr>
+            <w:tcW w:w="9576" w:type="dxa"/>
+          </w:tcPr>
           <w:p>
             <w:pPr>
               <w:shd w:val="clear" w:color="auto" w:fill="FFFFFF"/>
               <w:rPr>
-                <w:rStyle w:val="Strong"/>
-                <w:rFonts w:ascii="Corbel" w:hAnsi="Corbel" w:cs="Helvetica"/>
-                <w:color w:val="333333"/>
-                <w:sz w:val="21"/>
-                <w:szCs w:val="21"/>
-              </w:rPr>
-            </w:pPr>
+                <w:rFonts w:ascii="Corbel" w:hAnsi="Corbel" w:cs="Helvetica"/>
+                <w:color w:val="333333"/>
+                <w:sz w:val="21"/>
+                <w:szCs w:val="21"/>
+              </w:rPr>
+            </w:pPr>
+            <w:r>
+              <w:rPr>
+                <w:rFonts w:ascii="Corbel" w:hAnsi="Corbel" w:cs="Helvetica"/>
+                <w:color w:val="333333"/>
+                <w:sz w:val="21"/>
+                <w:szCs w:val="21"/>
+              </w:rPr>
+              <w:object w:dxaOrig="225" w:dyaOrig="225" w14:anchorId="5C0FF251">
+                <v:shape id="_x0000_i1216" type="#_x0000_t75" style="width:19.9pt;height:16.5pt" o:ole="">
+                  <v:imagedata r:id="rId13" o:title=""/>
+                </v:shape>
+                <w:control r:id="rId53" w:name="DefaultOcxName53" w:shapeid="_x0000_i1216"/>
+              </w:object>
+            </w:r>
+            <w:r>
+              <w:rPr>
+                <w:rFonts w:ascii="Corbel" w:hAnsi="Corbel" w:cs="Helvetica"/>
+                <w:color w:val="333333"/>
+                <w:sz w:val="21"/>
+                <w:szCs w:val="21"/>
+              </w:rPr>
+              <w:t>Very low </w:t>
+            </w:r>
+            <w:r>
+              <w:rPr>
+                <w:rFonts w:ascii="Corbel" w:hAnsi="Corbel" w:cs="Helvetica"/>
+                <w:color w:val="333333"/>
+                <w:sz w:val="21"/>
+                <w:szCs w:val="21"/>
+              </w:rPr>
+              <w:object w:dxaOrig="225" w:dyaOrig="225" w14:anchorId="6ACFE83D">
+                <v:shape id="_x0000_i1219" type="#_x0000_t75" style="width:19.9pt;height:16.5pt" o:ole="">
+                  <v:imagedata r:id="rId13" o:title=""/>
+                </v:shape>
+                <w:control r:id="rId54" w:name="DefaultOcxName63" w:shapeid="_x0000_i1219"/>
+              </w:object>
+            </w:r>
+            <w:proofErr w:type="spellStart"/>
+            <w:r>
+              <w:rPr>
+                <w:rFonts w:ascii="Corbel" w:hAnsi="Corbel" w:cs="Helvetica"/>
+                <w:color w:val="333333"/>
+                <w:sz w:val="21"/>
+                <w:szCs w:val="21"/>
+              </w:rPr>
+              <w:t>Low</w:t>
+            </w:r>
+            <w:proofErr w:type="spellEnd"/>
+            <w:r>
+              <w:rPr>
+                <w:rFonts w:ascii="Corbel" w:hAnsi="Corbel" w:cs="Helvetica"/>
+                <w:color w:val="333333"/>
+                <w:sz w:val="21"/>
+                <w:szCs w:val="21"/>
+              </w:rPr>
+              <w:t> </w:t>
+            </w:r>
+            <w:r>
+              <w:rPr>
+                <w:rFonts w:ascii="Corbel" w:hAnsi="Corbel" w:cs="Helvetica"/>
+                <w:color w:val="333333"/>
+                <w:sz w:val="21"/>
+                <w:szCs w:val="21"/>
+              </w:rPr>
+              <w:object w:dxaOrig="225" w:dyaOrig="225" w14:anchorId="450D4BB2">
+                <v:shape id="_x0000_i1222" type="#_x0000_t75" style="width:19.9pt;height:16.5pt" o:ole="">
+                  <v:imagedata r:id="rId13" o:title=""/>
+                </v:shape>
+                <w:control r:id="rId55" w:name="DefaultOcxName73" w:shapeid="_x0000_i1222"/>
+              </w:object>
+            </w:r>
+            <w:r>
+              <w:rPr>
+                <w:rFonts w:ascii="Corbel" w:hAnsi="Corbel" w:cs="Helvetica"/>
+                <w:color w:val="333333"/>
+                <w:sz w:val="21"/>
+                <w:szCs w:val="21"/>
+              </w:rPr>
+              <w:t>Moderate </w:t>
+            </w:r>
+            <w:r>
+              <w:rPr>
+                <w:rFonts w:ascii="Corbel" w:hAnsi="Corbel" w:cs="Helvetica"/>
+                <w:color w:val="333333"/>
+                <w:sz w:val="21"/>
+                <w:szCs w:val="21"/>
+              </w:rPr>
+              <w:object w:dxaOrig="225" w:dyaOrig="225" w14:anchorId="2A1DB5EB">
+                <v:shape id="_x0000_i1225" type="#_x0000_t75" style="width:19.9pt;height:16.5pt" o:ole="">
+                  <v:imagedata r:id="rId13" o:title=""/>
+                </v:shape>
+                <w:control r:id="rId56" w:name="DefaultOcxName83" w:shapeid="_x0000_i1225"/>
+              </w:object>
+            </w:r>
+            <w:r>
+              <w:rPr>
+                <w:rFonts w:ascii="Corbel" w:hAnsi="Corbel" w:cs="Helvetica"/>
+                <w:color w:val="333333"/>
+                <w:sz w:val="21"/>
+                <w:szCs w:val="21"/>
+              </w:rPr>
+              <w:t>High </w:t>
+            </w:r>
+            <w:r>
+              <w:rPr>
+                <w:rFonts w:ascii="Corbel" w:hAnsi="Corbel" w:cs="Helvetica"/>
+                <w:color w:val="333333"/>
+                <w:sz w:val="21"/>
+                <w:szCs w:val="21"/>
+              </w:rPr>
+              <w:object w:dxaOrig="225" w:dyaOrig="225" w14:anchorId="50D8D26F">
+                <v:shape id="_x0000_i1228" type="#_x0000_t75" style="width:19.9pt;height:16.5pt" o:ole="">
+                  <v:imagedata r:id="rId18" o:title=""/>
+                </v:shape>
+                <w:control r:id="rId57" w:name="DefaultOcxName93" w:shapeid="_x0000_i1228"/>
+              </w:object>
+            </w:r>
+            <w:r>
+              <w:rPr>
+                <w:rFonts w:ascii="Corbel" w:hAnsi="Corbel" w:cs="Helvetica"/>
+                <w:color w:val="333333"/>
+                <w:sz w:val="21"/>
+                <w:szCs w:val="21"/>
+              </w:rPr>
+              <w:t>Unsure</w:t>
+            </w:r>
           </w:p>
         </w:tc>
       </w:tr>
@@ -4257,6 +4172,97 @@
           <w:szCs w:val="21"/>
         </w:rPr>
       </w:pPr>
+    </w:p>
+    <w:p>
+      <w:pPr>
+        <w:shd w:val="clear" w:color="auto" w:fill="FFFFFF"/>
+        <w:rPr>
+          <w:rFonts w:ascii="Corbel" w:hAnsi="Corbel" w:cs="Helvetica"/>
+          <w:color w:val="333333"/>
+          <w:sz w:val="21"/>
+          <w:szCs w:val="21"/>
+        </w:rPr>
+      </w:pPr>
+    </w:p>
+    <w:p>
+      <w:pPr>
+        <w:pStyle w:val="Heading2"/>
+        <w:rPr>
+          <w:rFonts w:ascii="Corbel" w:hAnsi="Corbel"/>
+        </w:rPr>
+      </w:pPr>
+      <w:r>
+        <w:rPr>
+          <w:rFonts w:ascii="Corbel" w:hAnsi="Corbel"/>
+        </w:rPr>
+        <w:t>2.E. Assess feasibility</w:t>
+      </w:r>
+    </w:p>
+    <w:p>
+      <w:pPr>
+        <w:rPr>
+          <w:rFonts w:ascii="Corbel" w:hAnsi="Corbel" w:cs="Times New Roman"/>
+          <w:sz w:val="28"/>
+          <w:szCs w:val="28"/>
+        </w:rPr>
+      </w:pPr>
+      <w:r>
+        <w:rPr>
+          <w:rStyle w:val="Strong"/>
+          <w:rFonts w:ascii="Corbel" w:hAnsi="Corbel" w:cs="Helvetica"/>
+          <w:i/>
+          <w:iCs/>
+          <w:color w:val="333333"/>
+          <w:sz w:val="22"/>
+          <w:szCs w:val="22"/>
+          <w:shd w:val="clear" w:color="auto" w:fill="FFFFFF"/>
+        </w:rPr>
+        <w:t>Can this action be successfully accomplished and properly implemented?</w:t>
+      </w:r>
+    </w:p>
+    <w:p>
+      <w:pPr>
+        <w:pStyle w:val="NormalWeb"/>
+        <w:shd w:val="clear" w:color="auto" w:fill="FFFFFF"/>
+        <w:spacing w:before="0" w:beforeAutospacing="0" w:after="150" w:afterAutospacing="0"/>
+        <w:rPr>
+          <w:rFonts w:ascii="Corbel" w:hAnsi="Corbel" w:cs="Helvetica"/>
+          <w:color w:val="333333"/>
+          <w:sz w:val="22"/>
+          <w:szCs w:val="22"/>
+        </w:rPr>
+      </w:pPr>
+      <w:r>
+        <w:rPr>
+          <w:rFonts w:ascii="Corbel" w:hAnsi="Corbel" w:cs="Helvetica"/>
+          <w:color w:val="333333"/>
+          <w:sz w:val="22"/>
+          <w:szCs w:val="22"/>
+        </w:rPr>
+        <w:t>Assessing the feasibility of actions involves considering both the costs and acceptability of the action to key stakeholders. For example, resistance to the action from key stakeholders will be important if cooperation is a part key of its success and so if the action is likely to be unacceptable to key stakeholders, its feasibility is also likely to be low. Considering access or availability of equipment, resources, or staff to undertake a management action will also be important; for example, an action may not be feasible if the equipment needed cannot be moved to the location of interest. Feasibility may also involve considering the costs associated with each action, such as whether the action exceeds a strict budget or will be able to be approved by any stakeholders that must agree to its implementation.</w:t>
+      </w:r>
+    </w:p>
+    <w:p>
+      <w:pPr>
+        <w:pStyle w:val="NormalWeb"/>
+        <w:shd w:val="clear" w:color="auto" w:fill="FFFFFF"/>
+        <w:spacing w:before="0" w:beforeAutospacing="0" w:after="150" w:afterAutospacing="0"/>
+        <w:rPr>
+          <w:rFonts w:ascii="Corbel" w:hAnsi="Corbel" w:cs="Helvetica"/>
+          <w:color w:val="333333"/>
+          <w:sz w:val="22"/>
+          <w:szCs w:val="22"/>
+        </w:rPr>
+      </w:pPr>
+      <w:r>
+        <w:rPr>
+          <w:rFonts w:ascii="Corbel" w:hAnsi="Corbel" w:cs="Helvetica"/>
+          <w:color w:val="333333"/>
+          <w:sz w:val="22"/>
+          <w:szCs w:val="22"/>
+        </w:rPr>
+        <w:t>Carefully consider whether it is feasible to implement this action.</w:t>
+      </w:r>
     </w:p>
     <w:tbl>
       <w:tblPr>
@@ -4274,29 +4280,24 @@
           </w:tcPr>
           <w:p>
             <w:pPr>
-              <w:pStyle w:val="Heading4"/>
               <w:shd w:val="clear" w:color="auto" w:fill="FFFFFF"/>
-              <w:spacing w:before="150" w:after="150"/>
-              <w:outlineLvl w:val="3"/>
-              <w:rPr>
-                <w:rFonts w:ascii="Corbel" w:hAnsi="Corbel" w:cs="Helvetica"/>
-                <w:b w:val="0"/>
-                <w:bCs w:val="0"/>
-                <w:color w:val="333333"/>
-                <w:sz w:val="27"/>
-                <w:szCs w:val="27"/>
-              </w:rPr>
-            </w:pPr>
-            <w:r>
-              <w:rPr>
-                <w:rFonts w:ascii="Corbel" w:hAnsi="Corbel" w:cs="Helvetica"/>
-                <w:b w:val="0"/>
-                <w:bCs w:val="0"/>
-                <w:color w:val="333333"/>
-                <w:sz w:val="27"/>
-                <w:szCs w:val="27"/>
-              </w:rPr>
-              <w:t>Score Feasibility</w:t>
+              <w:rPr>
+                <w:rStyle w:val="Strong"/>
+                <w:rFonts w:ascii="Corbel" w:hAnsi="Corbel" w:cs="Helvetica"/>
+                <w:color w:val="333333"/>
+                <w:sz w:val="21"/>
+                <w:szCs w:val="21"/>
+              </w:rPr>
+            </w:pPr>
+            <w:r>
+              <w:rPr>
+                <w:rStyle w:val="Strong"/>
+                <w:rFonts w:ascii="Corbel" w:hAnsi="Corbel" w:cs="Helvetica"/>
+                <w:color w:val="333333"/>
+                <w:sz w:val="21"/>
+                <w:szCs w:val="21"/>
+              </w:rPr>
+              <w:t>Feasibility</w:t>
             </w:r>
           </w:p>
         </w:tc>
@@ -4310,310 +4311,25 @@
             <w:pPr>
               <w:shd w:val="clear" w:color="auto" w:fill="FFFFFF"/>
               <w:rPr>
-                <w:rFonts w:ascii="Corbel" w:hAnsi="Corbel" w:cs="Helvetica"/>
-                <w:color w:val="333333"/>
-                <w:sz w:val="21"/>
-                <w:szCs w:val="21"/>
-              </w:rPr>
-            </w:pPr>
-            <w:r>
-              <w:rPr>
-                <w:rFonts w:ascii="Corbel" w:hAnsi="Corbel" w:cs="Helvetica"/>
-                <w:color w:val="333333"/>
-                <w:sz w:val="21"/>
-                <w:szCs w:val="21"/>
-              </w:rPr>
-              <w:object w:dxaOrig="225" w:dyaOrig="225" w14:anchorId="210115B8">
-                <v:shape id="_x0000_i1236" type="#_x0000_t75" style="width:19.9pt;height:16.5pt" o:ole="">
-                  <v:imagedata r:id="rId13" o:title=""/>
-                </v:shape>
-                <w:control r:id="rId59" w:name="DefaultOcxName19" w:shapeid="_x0000_i1236"/>
-              </w:object>
-            </w:r>
-            <w:r>
-              <w:rPr>
-                <w:rFonts w:ascii="Corbel" w:hAnsi="Corbel" w:cs="Helvetica"/>
-                <w:color w:val="333333"/>
-                <w:sz w:val="21"/>
-                <w:szCs w:val="21"/>
-              </w:rPr>
-              <w:t>Very low </w:t>
-            </w:r>
-            <w:r>
-              <w:rPr>
-                <w:rFonts w:ascii="Corbel" w:hAnsi="Corbel" w:cs="Helvetica"/>
-                <w:color w:val="333333"/>
-                <w:sz w:val="21"/>
-                <w:szCs w:val="21"/>
-              </w:rPr>
-              <w:object w:dxaOrig="225" w:dyaOrig="225" w14:anchorId="41AB0118">
-                <v:shape id="_x0000_i1239" type="#_x0000_t75" style="width:19.9pt;height:16.5pt" o:ole="">
-                  <v:imagedata r:id="rId13" o:title=""/>
-                </v:shape>
-                <w:control r:id="rId60" w:name="DefaultOcxName18" w:shapeid="_x0000_i1239"/>
-              </w:object>
-            </w:r>
-            <w:proofErr w:type="spellStart"/>
-            <w:r>
-              <w:rPr>
-                <w:rFonts w:ascii="Corbel" w:hAnsi="Corbel" w:cs="Helvetica"/>
-                <w:color w:val="333333"/>
-                <w:sz w:val="21"/>
-                <w:szCs w:val="21"/>
-              </w:rPr>
-              <w:t>Low</w:t>
-            </w:r>
-            <w:proofErr w:type="spellEnd"/>
-            <w:r>
-              <w:rPr>
-                <w:rFonts w:ascii="Corbel" w:hAnsi="Corbel" w:cs="Helvetica"/>
-                <w:color w:val="333333"/>
-                <w:sz w:val="21"/>
-                <w:szCs w:val="21"/>
-              </w:rPr>
-              <w:t> </w:t>
-            </w:r>
-            <w:r>
-              <w:rPr>
-                <w:rFonts w:ascii="Corbel" w:hAnsi="Corbel" w:cs="Helvetica"/>
-                <w:color w:val="333333"/>
-                <w:sz w:val="21"/>
-                <w:szCs w:val="21"/>
-              </w:rPr>
-              <w:object w:dxaOrig="225" w:dyaOrig="225" w14:anchorId="5855D9F9">
-                <v:shape id="_x0000_i1242" type="#_x0000_t75" style="width:19.9pt;height:16.5pt" o:ole="">
-                  <v:imagedata r:id="rId13" o:title=""/>
-                </v:shape>
-                <w:control r:id="rId61" w:name="DefaultOcxName24" w:shapeid="_x0000_i1242"/>
-              </w:object>
-            </w:r>
-            <w:r>
-              <w:rPr>
-                <w:rFonts w:ascii="Corbel" w:hAnsi="Corbel" w:cs="Helvetica"/>
-                <w:color w:val="333333"/>
-                <w:sz w:val="21"/>
-                <w:szCs w:val="21"/>
-              </w:rPr>
-              <w:t>Moderate </w:t>
-            </w:r>
-            <w:r>
-              <w:rPr>
-                <w:rFonts w:ascii="Corbel" w:hAnsi="Corbel" w:cs="Helvetica"/>
-                <w:color w:val="333333"/>
-                <w:sz w:val="21"/>
-                <w:szCs w:val="21"/>
-              </w:rPr>
-              <w:object w:dxaOrig="225" w:dyaOrig="225" w14:anchorId="709800A4">
-                <v:shape id="_x0000_i1245" type="#_x0000_t75" style="width:19.9pt;height:16.5pt" o:ole="">
-                  <v:imagedata r:id="rId13" o:title=""/>
-                </v:shape>
-                <w:control r:id="rId62" w:name="DefaultOcxName34" w:shapeid="_x0000_i1245"/>
-              </w:object>
-            </w:r>
-            <w:r>
-              <w:rPr>
-                <w:rFonts w:ascii="Corbel" w:hAnsi="Corbel" w:cs="Helvetica"/>
-                <w:color w:val="333333"/>
-                <w:sz w:val="21"/>
-                <w:szCs w:val="21"/>
-              </w:rPr>
-              <w:t>High </w:t>
-            </w:r>
-            <w:r>
-              <w:rPr>
-                <w:rFonts w:ascii="Corbel" w:hAnsi="Corbel" w:cs="Helvetica"/>
-                <w:color w:val="333333"/>
-                <w:sz w:val="21"/>
-                <w:szCs w:val="21"/>
-              </w:rPr>
-              <w:object w:dxaOrig="225" w:dyaOrig="225" w14:anchorId="125D95F5">
-                <v:shape id="_x0000_i1248" type="#_x0000_t75" style="width:19.9pt;height:16.5pt" o:ole="">
-                  <v:imagedata r:id="rId18" o:title=""/>
-                </v:shape>
-                <w:control r:id="rId63" w:name="DefaultOcxName44" w:shapeid="_x0000_i1248"/>
-              </w:object>
-            </w:r>
-            <w:r>
-              <w:rPr>
-                <w:rFonts w:ascii="Corbel" w:hAnsi="Corbel" w:cs="Helvetica"/>
-                <w:color w:val="333333"/>
-                <w:sz w:val="21"/>
-                <w:szCs w:val="21"/>
-              </w:rPr>
-              <w:t>Unsure</w:t>
-            </w:r>
-          </w:p>
-        </w:tc>
-      </w:tr>
-      <w:tr>
-        <w:tc>
-          <w:tcPr>
-            <w:tcW w:w="9576" w:type="dxa"/>
-          </w:tcPr>
+                <w:rStyle w:val="Strong"/>
+                <w:rFonts w:ascii="Corbel" w:hAnsi="Corbel" w:cs="Helvetica"/>
+                <w:color w:val="333333"/>
+                <w:sz w:val="21"/>
+                <w:szCs w:val="21"/>
+              </w:rPr>
+            </w:pPr>
+          </w:p>
           <w:p>
             <w:pPr>
               <w:shd w:val="clear" w:color="auto" w:fill="FFFFFF"/>
               <w:rPr>
-                <w:rFonts w:ascii="Corbel" w:hAnsi="Corbel" w:cs="Helvetica"/>
-                <w:color w:val="333333"/>
-                <w:sz w:val="21"/>
-                <w:szCs w:val="21"/>
-              </w:rPr>
-            </w:pPr>
-            <w:r>
-              <w:rPr>
                 <w:rStyle w:val="Strong"/>
                 <w:rFonts w:ascii="Corbel" w:hAnsi="Corbel" w:cs="Helvetica"/>
                 <w:color w:val="333333"/>
                 <w:sz w:val="21"/>
                 <w:szCs w:val="21"/>
               </w:rPr>
-              <w:t>Score certainty in this score</w:t>
-            </w:r>
-          </w:p>
-        </w:tc>
-      </w:tr>
-      <w:tr>
-        <w:tc>
-          <w:tcPr>
-            <w:tcW w:w="9576" w:type="dxa"/>
-          </w:tcPr>
-          <w:p>
-            <w:pPr>
-              <w:shd w:val="clear" w:color="auto" w:fill="FFFFFF"/>
-              <w:rPr>
-                <w:rFonts w:ascii="Corbel" w:hAnsi="Corbel" w:cs="Helvetica"/>
-                <w:color w:val="333333"/>
-                <w:sz w:val="21"/>
-                <w:szCs w:val="21"/>
-              </w:rPr>
-            </w:pPr>
-            <w:r>
-              <w:rPr>
-                <w:rFonts w:ascii="Corbel" w:hAnsi="Corbel" w:cs="Helvetica"/>
-                <w:color w:val="333333"/>
-                <w:sz w:val="21"/>
-                <w:szCs w:val="21"/>
-              </w:rPr>
-              <w:object w:dxaOrig="225" w:dyaOrig="225" w14:anchorId="2B4E8D94">
-                <v:shape id="_x0000_i1251" type="#_x0000_t75" style="width:19.9pt;height:16.5pt" o:ole="">
-                  <v:imagedata r:id="rId13" o:title=""/>
-                </v:shape>
-                <w:control r:id="rId64" w:name="DefaultOcxName54" w:shapeid="_x0000_i1251"/>
-              </w:object>
-            </w:r>
-            <w:r>
-              <w:rPr>
-                <w:rFonts w:ascii="Corbel" w:hAnsi="Corbel" w:cs="Helvetica"/>
-                <w:color w:val="333333"/>
-                <w:sz w:val="21"/>
-                <w:szCs w:val="21"/>
-              </w:rPr>
-              <w:t>Very low </w:t>
-            </w:r>
-            <w:r>
-              <w:rPr>
-                <w:rFonts w:ascii="Corbel" w:hAnsi="Corbel" w:cs="Helvetica"/>
-                <w:color w:val="333333"/>
-                <w:sz w:val="21"/>
-                <w:szCs w:val="21"/>
-              </w:rPr>
-              <w:object w:dxaOrig="225" w:dyaOrig="225" w14:anchorId="7F9A3BBB">
-                <v:shape id="_x0000_i1254" type="#_x0000_t75" style="width:19.9pt;height:16.5pt" o:ole="">
-                  <v:imagedata r:id="rId13" o:title=""/>
-                </v:shape>
-                <w:control r:id="rId65" w:name="DefaultOcxName64" w:shapeid="_x0000_i1254"/>
-              </w:object>
-            </w:r>
-            <w:proofErr w:type="spellStart"/>
-            <w:r>
-              <w:rPr>
-                <w:rFonts w:ascii="Corbel" w:hAnsi="Corbel" w:cs="Helvetica"/>
-                <w:color w:val="333333"/>
-                <w:sz w:val="21"/>
-                <w:szCs w:val="21"/>
-              </w:rPr>
-              <w:t>Low</w:t>
-            </w:r>
-            <w:proofErr w:type="spellEnd"/>
-            <w:r>
-              <w:rPr>
-                <w:rFonts w:ascii="Corbel" w:hAnsi="Corbel" w:cs="Helvetica"/>
-                <w:color w:val="333333"/>
-                <w:sz w:val="21"/>
-                <w:szCs w:val="21"/>
-              </w:rPr>
-              <w:t> </w:t>
-            </w:r>
-            <w:r>
-              <w:rPr>
-                <w:rFonts w:ascii="Corbel" w:hAnsi="Corbel" w:cs="Helvetica"/>
-                <w:color w:val="333333"/>
-                <w:sz w:val="21"/>
-                <w:szCs w:val="21"/>
-              </w:rPr>
-              <w:object w:dxaOrig="225" w:dyaOrig="225" w14:anchorId="5AF27463">
-                <v:shape id="_x0000_i1257" type="#_x0000_t75" style="width:19.9pt;height:16.5pt" o:ole="">
-                  <v:imagedata r:id="rId13" o:title=""/>
-                </v:shape>
-                <w:control r:id="rId66" w:name="DefaultOcxName74" w:shapeid="_x0000_i1257"/>
-              </w:object>
-            </w:r>
-            <w:r>
-              <w:rPr>
-                <w:rFonts w:ascii="Corbel" w:hAnsi="Corbel" w:cs="Helvetica"/>
-                <w:color w:val="333333"/>
-                <w:sz w:val="21"/>
-                <w:szCs w:val="21"/>
-              </w:rPr>
-              <w:t>Moderate </w:t>
-            </w:r>
-            <w:r>
-              <w:rPr>
-                <w:rFonts w:ascii="Corbel" w:hAnsi="Corbel" w:cs="Helvetica"/>
-                <w:color w:val="333333"/>
-                <w:sz w:val="21"/>
-                <w:szCs w:val="21"/>
-              </w:rPr>
-              <w:object w:dxaOrig="225" w:dyaOrig="225" w14:anchorId="2267D2C2">
-                <v:shape id="_x0000_i1260" type="#_x0000_t75" style="width:19.9pt;height:16.5pt" o:ole="">
-                  <v:imagedata r:id="rId13" o:title=""/>
-                </v:shape>
-                <w:control r:id="rId67" w:name="DefaultOcxName84" w:shapeid="_x0000_i1260"/>
-              </w:object>
-            </w:r>
-            <w:r>
-              <w:rPr>
-                <w:rFonts w:ascii="Corbel" w:hAnsi="Corbel" w:cs="Helvetica"/>
-                <w:color w:val="333333"/>
-                <w:sz w:val="21"/>
-                <w:szCs w:val="21"/>
-              </w:rPr>
-              <w:t>High </w:t>
-            </w:r>
-            <w:r>
-              <w:rPr>
-                <w:rFonts w:ascii="Corbel" w:hAnsi="Corbel" w:cs="Helvetica"/>
-                <w:color w:val="333333"/>
-                <w:sz w:val="21"/>
-                <w:szCs w:val="21"/>
-              </w:rPr>
-              <w:object w:dxaOrig="225" w:dyaOrig="225" w14:anchorId="040D1953">
-                <v:shape id="_x0000_i1263" type="#_x0000_t75" style="width:19.9pt;height:16.5pt" o:ole="">
-                  <v:imagedata r:id="rId18" o:title=""/>
-                </v:shape>
-                <w:control r:id="rId68" w:name="DefaultOcxName94" w:shapeid="_x0000_i1263"/>
-              </w:object>
-            </w:r>
-            <w:r>
-              <w:rPr>
-                <w:rFonts w:ascii="Corbel" w:hAnsi="Corbel" w:cs="Helvetica"/>
-                <w:color w:val="333333"/>
-                <w:sz w:val="21"/>
-                <w:szCs w:val="21"/>
-              </w:rPr>
-              <w:t>Unsure</w:t>
-            </w:r>
+            </w:pPr>
           </w:p>
         </w:tc>
       </w:tr>
@@ -4628,74 +4344,6 @@
           <w:szCs w:val="21"/>
         </w:rPr>
       </w:pPr>
-    </w:p>
-    <w:p>
-      <w:pPr>
-        <w:pStyle w:val="Heading2"/>
-        <w:rPr>
-          <w:rFonts w:ascii="Corbel" w:hAnsi="Corbel"/>
-        </w:rPr>
-      </w:pPr>
-      <w:r>
-        <w:rPr>
-          <w:rFonts w:ascii="Corbel" w:hAnsi="Corbel"/>
-        </w:rPr>
-        <w:t>2.F. Consider modifications</w:t>
-      </w:r>
-    </w:p>
-    <w:p>
-      <w:pPr>
-        <w:rPr>
-          <w:rFonts w:ascii="Corbel" w:hAnsi="Corbel" w:cs="Times New Roman"/>
-          <w:sz w:val="28"/>
-          <w:szCs w:val="28"/>
-        </w:rPr>
-      </w:pPr>
-      <w:r>
-        <w:rPr>
-          <w:rStyle w:val="Strong"/>
-          <w:rFonts w:ascii="Corbel" w:hAnsi="Corbel" w:cs="Helvetica"/>
-          <w:i/>
-          <w:iCs/>
-          <w:color w:val="333333"/>
-          <w:sz w:val="22"/>
-          <w:szCs w:val="22"/>
-          <w:shd w:val="clear" w:color="auto" w:fill="FFFFFF"/>
-        </w:rPr>
-        <w:t>How can the action be modified based on the previous evidence gathered?</w:t>
-      </w:r>
-    </w:p>
-    <w:p>
-      <w:pPr>
-        <w:pStyle w:val="NormalWeb"/>
-        <w:shd w:val="clear" w:color="auto" w:fill="FFFFFF"/>
-        <w:spacing w:before="0" w:beforeAutospacing="0" w:after="150" w:afterAutospacing="0"/>
-        <w:rPr>
-          <w:rFonts w:ascii="Corbel" w:hAnsi="Corbel" w:cs="Helvetica"/>
-          <w:color w:val="333333"/>
-          <w:sz w:val="22"/>
-          <w:szCs w:val="22"/>
-        </w:rPr>
-      </w:pPr>
-      <w:r>
-        <w:rPr>
-          <w:rFonts w:ascii="Corbel" w:hAnsi="Corbel" w:cs="Helvetica"/>
-          <w:color w:val="333333"/>
-          <w:sz w:val="22"/>
-          <w:szCs w:val="22"/>
-        </w:rPr>
-        <w:t xml:space="preserve">By assessing the evidence from different sources on effectiveness, costs, acceptability, and feasibility of the action, modifications can be considered that might improve it. For example, there may be strong evidence from the scientific literature to suggest that creating certain habitats for great crested newts and white-faced darters will be beneficial, but a practitioner's explicit or tacit local knowledge also suggests that these species have slightly different habitat preferences in this region, and so a modification to this action may be necessary for it to be locally effective. Or an action such as an education campaign may not be acceptable to a key stakeholder if it is designed in a certain way, so modifications are necessary to ensure the action is acceptable. A structural action may also be too </w:t>
-      </w:r>
-      <w:r>
-        <w:rPr>
-          <w:rFonts w:ascii="Corbel" w:hAnsi="Corbel" w:cs="Helvetica"/>
-          <w:color w:val="333333"/>
-          <w:sz w:val="22"/>
-          <w:szCs w:val="22"/>
-        </w:rPr>
-        <w:lastRenderedPageBreak/>
-        <w:t>expensive to implement using certain materials and to be more cost-effective and ultimately more feasible, the action must be modified by using cheaper materials.</w:t>
-      </w:r>
     </w:p>
     <w:tbl>
       <w:tblPr>
@@ -4713,24 +4361,29 @@
           </w:tcPr>
           <w:p>
             <w:pPr>
+              <w:pStyle w:val="Heading4"/>
               <w:shd w:val="clear" w:color="auto" w:fill="FFFFFF"/>
-              <w:rPr>
-                <w:rStyle w:val="Strong"/>
-                <w:rFonts w:ascii="Corbel" w:hAnsi="Corbel" w:cs="Helvetica"/>
-                <w:color w:val="333333"/>
-                <w:sz w:val="21"/>
-                <w:szCs w:val="21"/>
-              </w:rPr>
-            </w:pPr>
-            <w:r>
-              <w:rPr>
-                <w:rStyle w:val="Strong"/>
-                <w:rFonts w:ascii="Corbel" w:hAnsi="Corbel" w:cs="Helvetica"/>
-                <w:color w:val="333333"/>
-                <w:sz w:val="21"/>
-                <w:szCs w:val="21"/>
-              </w:rPr>
-              <w:t>Consider effectiveness of modifications</w:t>
+              <w:spacing w:before="150" w:after="150"/>
+              <w:outlineLvl w:val="3"/>
+              <w:rPr>
+                <w:rFonts w:ascii="Corbel" w:hAnsi="Corbel" w:cs="Helvetica"/>
+                <w:b w:val="0"/>
+                <w:bCs w:val="0"/>
+                <w:color w:val="333333"/>
+                <w:sz w:val="27"/>
+                <w:szCs w:val="27"/>
+              </w:rPr>
+            </w:pPr>
+            <w:r>
+              <w:rPr>
+                <w:rFonts w:ascii="Corbel" w:hAnsi="Corbel" w:cs="Helvetica"/>
+                <w:b w:val="0"/>
+                <w:bCs w:val="0"/>
+                <w:color w:val="333333"/>
+                <w:sz w:val="27"/>
+                <w:szCs w:val="27"/>
+              </w:rPr>
+              <w:t>Score Feasibility</w:t>
             </w:r>
           </w:p>
         </w:tc>
@@ -4744,25 +4397,310 @@
             <w:pPr>
               <w:shd w:val="clear" w:color="auto" w:fill="FFFFFF"/>
               <w:rPr>
+                <w:rFonts w:ascii="Corbel" w:hAnsi="Corbel" w:cs="Helvetica"/>
+                <w:color w:val="333333"/>
+                <w:sz w:val="21"/>
+                <w:szCs w:val="21"/>
+              </w:rPr>
+            </w:pPr>
+            <w:r>
+              <w:rPr>
+                <w:rFonts w:ascii="Corbel" w:hAnsi="Corbel" w:cs="Helvetica"/>
+                <w:color w:val="333333"/>
+                <w:sz w:val="21"/>
+                <w:szCs w:val="21"/>
+              </w:rPr>
+              <w:object w:dxaOrig="225" w:dyaOrig="225" w14:anchorId="210115B8">
+                <v:shape id="_x0000_i1231" type="#_x0000_t75" style="width:19.9pt;height:16.5pt" o:ole="">
+                  <v:imagedata r:id="rId13" o:title=""/>
+                </v:shape>
+                <w:control r:id="rId58" w:name="DefaultOcxName19" w:shapeid="_x0000_i1231"/>
+              </w:object>
+            </w:r>
+            <w:r>
+              <w:rPr>
+                <w:rFonts w:ascii="Corbel" w:hAnsi="Corbel" w:cs="Helvetica"/>
+                <w:color w:val="333333"/>
+                <w:sz w:val="21"/>
+                <w:szCs w:val="21"/>
+              </w:rPr>
+              <w:t>Very low </w:t>
+            </w:r>
+            <w:r>
+              <w:rPr>
+                <w:rFonts w:ascii="Corbel" w:hAnsi="Corbel" w:cs="Helvetica"/>
+                <w:color w:val="333333"/>
+                <w:sz w:val="21"/>
+                <w:szCs w:val="21"/>
+              </w:rPr>
+              <w:object w:dxaOrig="225" w:dyaOrig="225" w14:anchorId="41AB0118">
+                <v:shape id="_x0000_i1234" type="#_x0000_t75" style="width:19.9pt;height:16.5pt" o:ole="">
+                  <v:imagedata r:id="rId13" o:title=""/>
+                </v:shape>
+                <w:control r:id="rId59" w:name="DefaultOcxName18" w:shapeid="_x0000_i1234"/>
+              </w:object>
+            </w:r>
+            <w:proofErr w:type="spellStart"/>
+            <w:r>
+              <w:rPr>
+                <w:rFonts w:ascii="Corbel" w:hAnsi="Corbel" w:cs="Helvetica"/>
+                <w:color w:val="333333"/>
+                <w:sz w:val="21"/>
+                <w:szCs w:val="21"/>
+              </w:rPr>
+              <w:t>Low</w:t>
+            </w:r>
+            <w:proofErr w:type="spellEnd"/>
+            <w:r>
+              <w:rPr>
+                <w:rFonts w:ascii="Corbel" w:hAnsi="Corbel" w:cs="Helvetica"/>
+                <w:color w:val="333333"/>
+                <w:sz w:val="21"/>
+                <w:szCs w:val="21"/>
+              </w:rPr>
+              <w:t> </w:t>
+            </w:r>
+            <w:r>
+              <w:rPr>
+                <w:rFonts w:ascii="Corbel" w:hAnsi="Corbel" w:cs="Helvetica"/>
+                <w:color w:val="333333"/>
+                <w:sz w:val="21"/>
+                <w:szCs w:val="21"/>
+              </w:rPr>
+              <w:object w:dxaOrig="225" w:dyaOrig="225" w14:anchorId="5855D9F9">
+                <v:shape id="_x0000_i1237" type="#_x0000_t75" style="width:19.9pt;height:16.5pt" o:ole="">
+                  <v:imagedata r:id="rId13" o:title=""/>
+                </v:shape>
+                <w:control r:id="rId60" w:name="DefaultOcxName24" w:shapeid="_x0000_i1237"/>
+              </w:object>
+            </w:r>
+            <w:r>
+              <w:rPr>
+                <w:rFonts w:ascii="Corbel" w:hAnsi="Corbel" w:cs="Helvetica"/>
+                <w:color w:val="333333"/>
+                <w:sz w:val="21"/>
+                <w:szCs w:val="21"/>
+              </w:rPr>
+              <w:t>Moderate </w:t>
+            </w:r>
+            <w:r>
+              <w:rPr>
+                <w:rFonts w:ascii="Corbel" w:hAnsi="Corbel" w:cs="Helvetica"/>
+                <w:color w:val="333333"/>
+                <w:sz w:val="21"/>
+                <w:szCs w:val="21"/>
+              </w:rPr>
+              <w:object w:dxaOrig="225" w:dyaOrig="225" w14:anchorId="709800A4">
+                <v:shape id="_x0000_i1240" type="#_x0000_t75" style="width:19.9pt;height:16.5pt" o:ole="">
+                  <v:imagedata r:id="rId13" o:title=""/>
+                </v:shape>
+                <w:control r:id="rId61" w:name="DefaultOcxName34" w:shapeid="_x0000_i1240"/>
+              </w:object>
+            </w:r>
+            <w:r>
+              <w:rPr>
+                <w:rFonts w:ascii="Corbel" w:hAnsi="Corbel" w:cs="Helvetica"/>
+                <w:color w:val="333333"/>
+                <w:sz w:val="21"/>
+                <w:szCs w:val="21"/>
+              </w:rPr>
+              <w:t>High </w:t>
+            </w:r>
+            <w:r>
+              <w:rPr>
+                <w:rFonts w:ascii="Corbel" w:hAnsi="Corbel" w:cs="Helvetica"/>
+                <w:color w:val="333333"/>
+                <w:sz w:val="21"/>
+                <w:szCs w:val="21"/>
+              </w:rPr>
+              <w:object w:dxaOrig="225" w:dyaOrig="225" w14:anchorId="125D95F5">
+                <v:shape id="_x0000_i1243" type="#_x0000_t75" style="width:19.9pt;height:16.5pt" o:ole="">
+                  <v:imagedata r:id="rId18" o:title=""/>
+                </v:shape>
+                <w:control r:id="rId62" w:name="DefaultOcxName44" w:shapeid="_x0000_i1243"/>
+              </w:object>
+            </w:r>
+            <w:r>
+              <w:rPr>
+                <w:rFonts w:ascii="Corbel" w:hAnsi="Corbel" w:cs="Helvetica"/>
+                <w:color w:val="333333"/>
+                <w:sz w:val="21"/>
+                <w:szCs w:val="21"/>
+              </w:rPr>
+              <w:t>Unsure</w:t>
+            </w:r>
+          </w:p>
+        </w:tc>
+      </w:tr>
+      <w:tr>
+        <w:tc>
+          <w:tcPr>
+            <w:tcW w:w="9576" w:type="dxa"/>
+          </w:tcPr>
+          <w:p>
+            <w:pPr>
+              <w:shd w:val="clear" w:color="auto" w:fill="FFFFFF"/>
+              <w:rPr>
+                <w:rFonts w:ascii="Corbel" w:hAnsi="Corbel" w:cs="Helvetica"/>
+                <w:color w:val="333333"/>
+                <w:sz w:val="21"/>
+                <w:szCs w:val="21"/>
+              </w:rPr>
+            </w:pPr>
+            <w:r>
+              <w:rPr>
                 <w:rStyle w:val="Strong"/>
                 <w:rFonts w:ascii="Corbel" w:hAnsi="Corbel" w:cs="Helvetica"/>
                 <w:color w:val="333333"/>
                 <w:sz w:val="21"/>
                 <w:szCs w:val="21"/>
               </w:rPr>
-            </w:pPr>
-          </w:p>
+              <w:t>Score certainty in this score</w:t>
+            </w:r>
+          </w:p>
+        </w:tc>
+      </w:tr>
+      <w:tr>
+        <w:tc>
+          <w:tcPr>
+            <w:tcW w:w="9576" w:type="dxa"/>
+          </w:tcPr>
           <w:p>
             <w:pPr>
               <w:shd w:val="clear" w:color="auto" w:fill="FFFFFF"/>
               <w:rPr>
-                <w:rStyle w:val="Strong"/>
-                <w:rFonts w:ascii="Corbel" w:hAnsi="Corbel" w:cs="Helvetica"/>
-                <w:color w:val="333333"/>
-                <w:sz w:val="21"/>
-                <w:szCs w:val="21"/>
-              </w:rPr>
-            </w:pPr>
+                <w:rFonts w:ascii="Corbel" w:hAnsi="Corbel" w:cs="Helvetica"/>
+                <w:color w:val="333333"/>
+                <w:sz w:val="21"/>
+                <w:szCs w:val="21"/>
+              </w:rPr>
+            </w:pPr>
+            <w:r>
+              <w:rPr>
+                <w:rFonts w:ascii="Corbel" w:hAnsi="Corbel" w:cs="Helvetica"/>
+                <w:color w:val="333333"/>
+                <w:sz w:val="21"/>
+                <w:szCs w:val="21"/>
+              </w:rPr>
+              <w:object w:dxaOrig="225" w:dyaOrig="225" w14:anchorId="2B4E8D94">
+                <v:shape id="_x0000_i1246" type="#_x0000_t75" style="width:19.9pt;height:16.5pt" o:ole="">
+                  <v:imagedata r:id="rId13" o:title=""/>
+                </v:shape>
+                <w:control r:id="rId63" w:name="DefaultOcxName54" w:shapeid="_x0000_i1246"/>
+              </w:object>
+            </w:r>
+            <w:r>
+              <w:rPr>
+                <w:rFonts w:ascii="Corbel" w:hAnsi="Corbel" w:cs="Helvetica"/>
+                <w:color w:val="333333"/>
+                <w:sz w:val="21"/>
+                <w:szCs w:val="21"/>
+              </w:rPr>
+              <w:t>Very low </w:t>
+            </w:r>
+            <w:r>
+              <w:rPr>
+                <w:rFonts w:ascii="Corbel" w:hAnsi="Corbel" w:cs="Helvetica"/>
+                <w:color w:val="333333"/>
+                <w:sz w:val="21"/>
+                <w:szCs w:val="21"/>
+              </w:rPr>
+              <w:object w:dxaOrig="225" w:dyaOrig="225" w14:anchorId="7F9A3BBB">
+                <v:shape id="_x0000_i1249" type="#_x0000_t75" style="width:19.9pt;height:16.5pt" o:ole="">
+                  <v:imagedata r:id="rId13" o:title=""/>
+                </v:shape>
+                <w:control r:id="rId64" w:name="DefaultOcxName64" w:shapeid="_x0000_i1249"/>
+              </w:object>
+            </w:r>
+            <w:proofErr w:type="spellStart"/>
+            <w:r>
+              <w:rPr>
+                <w:rFonts w:ascii="Corbel" w:hAnsi="Corbel" w:cs="Helvetica"/>
+                <w:color w:val="333333"/>
+                <w:sz w:val="21"/>
+                <w:szCs w:val="21"/>
+              </w:rPr>
+              <w:t>Low</w:t>
+            </w:r>
+            <w:proofErr w:type="spellEnd"/>
+            <w:r>
+              <w:rPr>
+                <w:rFonts w:ascii="Corbel" w:hAnsi="Corbel" w:cs="Helvetica"/>
+                <w:color w:val="333333"/>
+                <w:sz w:val="21"/>
+                <w:szCs w:val="21"/>
+              </w:rPr>
+              <w:t> </w:t>
+            </w:r>
+            <w:r>
+              <w:rPr>
+                <w:rFonts w:ascii="Corbel" w:hAnsi="Corbel" w:cs="Helvetica"/>
+                <w:color w:val="333333"/>
+                <w:sz w:val="21"/>
+                <w:szCs w:val="21"/>
+              </w:rPr>
+              <w:object w:dxaOrig="225" w:dyaOrig="225" w14:anchorId="5AF27463">
+                <v:shape id="_x0000_i1252" type="#_x0000_t75" style="width:19.9pt;height:16.5pt" o:ole="">
+                  <v:imagedata r:id="rId13" o:title=""/>
+                </v:shape>
+                <w:control r:id="rId65" w:name="DefaultOcxName74" w:shapeid="_x0000_i1252"/>
+              </w:object>
+            </w:r>
+            <w:r>
+              <w:rPr>
+                <w:rFonts w:ascii="Corbel" w:hAnsi="Corbel" w:cs="Helvetica"/>
+                <w:color w:val="333333"/>
+                <w:sz w:val="21"/>
+                <w:szCs w:val="21"/>
+              </w:rPr>
+              <w:t>Moderate </w:t>
+            </w:r>
+            <w:r>
+              <w:rPr>
+                <w:rFonts w:ascii="Corbel" w:hAnsi="Corbel" w:cs="Helvetica"/>
+                <w:color w:val="333333"/>
+                <w:sz w:val="21"/>
+                <w:szCs w:val="21"/>
+              </w:rPr>
+              <w:object w:dxaOrig="225" w:dyaOrig="225" w14:anchorId="2267D2C2">
+                <v:shape id="_x0000_i1255" type="#_x0000_t75" style="width:19.9pt;height:16.5pt" o:ole="">
+                  <v:imagedata r:id="rId13" o:title=""/>
+                </v:shape>
+                <w:control r:id="rId66" w:name="DefaultOcxName84" w:shapeid="_x0000_i1255"/>
+              </w:object>
+            </w:r>
+            <w:r>
+              <w:rPr>
+                <w:rFonts w:ascii="Corbel" w:hAnsi="Corbel" w:cs="Helvetica"/>
+                <w:color w:val="333333"/>
+                <w:sz w:val="21"/>
+                <w:szCs w:val="21"/>
+              </w:rPr>
+              <w:t>High </w:t>
+            </w:r>
+            <w:r>
+              <w:rPr>
+                <w:rFonts w:ascii="Corbel" w:hAnsi="Corbel" w:cs="Helvetica"/>
+                <w:color w:val="333333"/>
+                <w:sz w:val="21"/>
+                <w:szCs w:val="21"/>
+              </w:rPr>
+              <w:object w:dxaOrig="225" w:dyaOrig="225" w14:anchorId="040D1953">
+                <v:shape id="_x0000_i1258" type="#_x0000_t75" style="width:19.9pt;height:16.5pt" o:ole="">
+                  <v:imagedata r:id="rId18" o:title=""/>
+                </v:shape>
+                <w:control r:id="rId67" w:name="DefaultOcxName94" w:shapeid="_x0000_i1258"/>
+              </w:object>
+            </w:r>
+            <w:r>
+              <w:rPr>
+                <w:rFonts w:ascii="Corbel" w:hAnsi="Corbel" w:cs="Helvetica"/>
+                <w:color w:val="333333"/>
+                <w:sz w:val="21"/>
+                <w:szCs w:val="21"/>
+              </w:rPr>
+              <w:t>Unsure</w:t>
+            </w:r>
           </w:p>
         </w:tc>
       </w:tr>
@@ -4777,6 +4715,64 @@
           <w:szCs w:val="21"/>
         </w:rPr>
       </w:pPr>
+    </w:p>
+    <w:p>
+      <w:pPr>
+        <w:pStyle w:val="Heading2"/>
+        <w:rPr>
+          <w:rFonts w:ascii="Corbel" w:hAnsi="Corbel"/>
+        </w:rPr>
+      </w:pPr>
+      <w:r>
+        <w:rPr>
+          <w:rFonts w:ascii="Corbel" w:hAnsi="Corbel"/>
+        </w:rPr>
+        <w:t>2.F. Consider modifications</w:t>
+      </w:r>
+    </w:p>
+    <w:p>
+      <w:pPr>
+        <w:rPr>
+          <w:rFonts w:ascii="Corbel" w:hAnsi="Corbel" w:cs="Times New Roman"/>
+          <w:sz w:val="28"/>
+          <w:szCs w:val="28"/>
+        </w:rPr>
+      </w:pPr>
+      <w:r>
+        <w:rPr>
+          <w:rStyle w:val="Strong"/>
+          <w:rFonts w:ascii="Corbel" w:hAnsi="Corbel" w:cs="Helvetica"/>
+          <w:i/>
+          <w:iCs/>
+          <w:color w:val="333333"/>
+          <w:sz w:val="22"/>
+          <w:szCs w:val="22"/>
+          <w:shd w:val="clear" w:color="auto" w:fill="FFFFFF"/>
+        </w:rPr>
+        <w:t>How can the action be modified based on the previous evidence gathered?</w:t>
+      </w:r>
+    </w:p>
+    <w:p>
+      <w:pPr>
+        <w:pStyle w:val="NormalWeb"/>
+        <w:shd w:val="clear" w:color="auto" w:fill="FFFFFF"/>
+        <w:spacing w:before="0" w:beforeAutospacing="0" w:after="150" w:afterAutospacing="0"/>
+        <w:rPr>
+          <w:rFonts w:ascii="Corbel" w:hAnsi="Corbel" w:cs="Helvetica"/>
+          <w:color w:val="333333"/>
+          <w:sz w:val="22"/>
+          <w:szCs w:val="22"/>
+        </w:rPr>
+      </w:pPr>
+      <w:r>
+        <w:rPr>
+          <w:rFonts w:ascii="Corbel" w:hAnsi="Corbel" w:cs="Helvetica"/>
+          <w:color w:val="333333"/>
+          <w:sz w:val="22"/>
+          <w:szCs w:val="22"/>
+        </w:rPr>
+        <w:t>By assessing the evidence from different sources on effectiveness, costs, acceptability, and feasibility of the action, modifications can be considered that might improve it. For example, there may be strong evidence from the scientific literature to suggest that creating certain habitats for great crested newts and white-faced darters will be beneficial, but a practitioner's explicit or tacit local knowledge also suggests that these species have slightly different habitat preferences in this region, and so a modification to this action may be necessary for it to be locally effective. Or an action such as an education campaign may not be acceptable to a key stakeholder if it is designed in a certain way, so modifications are necessary to ensure the action is acceptable. A structural action may also be too expensive to implement using certain materials and to be more cost-effective and ultimately more feasible, the action must be modified by using cheaper materials.</w:t>
+      </w:r>
     </w:p>
     <w:tbl>
       <w:tblPr>
@@ -4794,31 +4790,24 @@
           </w:tcPr>
           <w:p>
             <w:pPr>
-              <w:pStyle w:val="Heading4"/>
               <w:shd w:val="clear" w:color="auto" w:fill="FFFFFF"/>
-              <w:spacing w:before="150" w:after="150"/>
-              <w:outlineLvl w:val="3"/>
-              <w:rPr>
-                <w:rFonts w:ascii="Corbel" w:hAnsi="Corbel" w:cs="Helvetica"/>
-                <w:b w:val="0"/>
-                <w:bCs w:val="0"/>
-                <w:color w:val="333333"/>
-                <w:sz w:val="27"/>
-                <w:szCs w:val="27"/>
-              </w:rPr>
-            </w:pPr>
-            <w:bookmarkStart w:id="17" w:name="summarise-all-the-evidence-for-action"/>
-            <w:bookmarkEnd w:id="17"/>
-            <w:r>
-              <w:rPr>
-                <w:rFonts w:ascii="Corbel" w:hAnsi="Corbel" w:cs="Helvetica"/>
-                <w:b w:val="0"/>
-                <w:bCs w:val="0"/>
-                <w:color w:val="333333"/>
-                <w:sz w:val="27"/>
-                <w:szCs w:val="27"/>
-              </w:rPr>
-              <w:t>Score potential of modifications to improve action</w:t>
+              <w:rPr>
+                <w:rStyle w:val="Strong"/>
+                <w:rFonts w:ascii="Corbel" w:hAnsi="Corbel" w:cs="Helvetica"/>
+                <w:color w:val="333333"/>
+                <w:sz w:val="21"/>
+                <w:szCs w:val="21"/>
+              </w:rPr>
+            </w:pPr>
+            <w:r>
+              <w:rPr>
+                <w:rStyle w:val="Strong"/>
+                <w:rFonts w:ascii="Corbel" w:hAnsi="Corbel" w:cs="Helvetica"/>
+                <w:color w:val="333333"/>
+                <w:sz w:val="21"/>
+                <w:szCs w:val="21"/>
+              </w:rPr>
+              <w:t>Consider effectiveness of modifications</w:t>
             </w:r>
           </w:p>
         </w:tc>
@@ -4832,310 +4821,25 @@
             <w:pPr>
               <w:shd w:val="clear" w:color="auto" w:fill="FFFFFF"/>
               <w:rPr>
-                <w:rFonts w:ascii="Corbel" w:hAnsi="Corbel" w:cs="Helvetica"/>
-                <w:color w:val="333333"/>
-                <w:sz w:val="21"/>
-                <w:szCs w:val="21"/>
-              </w:rPr>
-            </w:pPr>
-            <w:r>
-              <w:rPr>
-                <w:rFonts w:ascii="Corbel" w:hAnsi="Corbel" w:cs="Helvetica"/>
-                <w:color w:val="333333"/>
-                <w:sz w:val="21"/>
-                <w:szCs w:val="21"/>
-              </w:rPr>
-              <w:object w:dxaOrig="225" w:dyaOrig="225" w14:anchorId="1BABD5CC">
-                <v:shape id="_x0000_i1266" type="#_x0000_t75" style="width:19.9pt;height:16.5pt" o:ole="">
-                  <v:imagedata r:id="rId13" o:title=""/>
-                </v:shape>
-                <w:control r:id="rId69" w:name="DefaultOcxName20" w:shapeid="_x0000_i1266"/>
-              </w:object>
-            </w:r>
-            <w:r>
-              <w:rPr>
-                <w:rFonts w:ascii="Corbel" w:hAnsi="Corbel" w:cs="Helvetica"/>
-                <w:color w:val="333333"/>
-                <w:sz w:val="21"/>
-                <w:szCs w:val="21"/>
-              </w:rPr>
-              <w:t>Very low </w:t>
-            </w:r>
-            <w:r>
-              <w:rPr>
-                <w:rFonts w:ascii="Corbel" w:hAnsi="Corbel" w:cs="Helvetica"/>
-                <w:color w:val="333333"/>
-                <w:sz w:val="21"/>
-                <w:szCs w:val="21"/>
-              </w:rPr>
-              <w:object w:dxaOrig="225" w:dyaOrig="225" w14:anchorId="2A35BAF8">
-                <v:shape id="_x0000_i1269" type="#_x0000_t75" style="width:19.9pt;height:16.5pt" o:ole="">
-                  <v:imagedata r:id="rId13" o:title=""/>
-                </v:shape>
-                <w:control r:id="rId70" w:name="DefaultOcxName110" w:shapeid="_x0000_i1269"/>
-              </w:object>
-            </w:r>
-            <w:proofErr w:type="spellStart"/>
-            <w:r>
-              <w:rPr>
-                <w:rFonts w:ascii="Corbel" w:hAnsi="Corbel" w:cs="Helvetica"/>
-                <w:color w:val="333333"/>
-                <w:sz w:val="21"/>
-                <w:szCs w:val="21"/>
-              </w:rPr>
-              <w:t>Low</w:t>
-            </w:r>
-            <w:proofErr w:type="spellEnd"/>
-            <w:r>
-              <w:rPr>
-                <w:rFonts w:ascii="Corbel" w:hAnsi="Corbel" w:cs="Helvetica"/>
-                <w:color w:val="333333"/>
-                <w:sz w:val="21"/>
-                <w:szCs w:val="21"/>
-              </w:rPr>
-              <w:t> </w:t>
-            </w:r>
-            <w:r>
-              <w:rPr>
-                <w:rFonts w:ascii="Corbel" w:hAnsi="Corbel" w:cs="Helvetica"/>
-                <w:color w:val="333333"/>
-                <w:sz w:val="21"/>
-                <w:szCs w:val="21"/>
-              </w:rPr>
-              <w:object w:dxaOrig="225" w:dyaOrig="225" w14:anchorId="6A5276FC">
-                <v:shape id="_x0000_i1272" type="#_x0000_t75" style="width:19.9pt;height:16.5pt" o:ole="">
-                  <v:imagedata r:id="rId13" o:title=""/>
-                </v:shape>
-                <w:control r:id="rId71" w:name="DefaultOcxName25" w:shapeid="_x0000_i1272"/>
-              </w:object>
-            </w:r>
-            <w:r>
-              <w:rPr>
-                <w:rFonts w:ascii="Corbel" w:hAnsi="Corbel" w:cs="Helvetica"/>
-                <w:color w:val="333333"/>
-                <w:sz w:val="21"/>
-                <w:szCs w:val="21"/>
-              </w:rPr>
-              <w:t>Moderate </w:t>
-            </w:r>
-            <w:r>
-              <w:rPr>
-                <w:rFonts w:ascii="Corbel" w:hAnsi="Corbel" w:cs="Helvetica"/>
-                <w:color w:val="333333"/>
-                <w:sz w:val="21"/>
-                <w:szCs w:val="21"/>
-              </w:rPr>
-              <w:object w:dxaOrig="225" w:dyaOrig="225" w14:anchorId="78AB98E8">
-                <v:shape id="_x0000_i1275" type="#_x0000_t75" style="width:19.9pt;height:16.5pt" o:ole="">
-                  <v:imagedata r:id="rId13" o:title=""/>
-                </v:shape>
-                <w:control r:id="rId72" w:name="DefaultOcxName35" w:shapeid="_x0000_i1275"/>
-              </w:object>
-            </w:r>
-            <w:r>
-              <w:rPr>
-                <w:rFonts w:ascii="Corbel" w:hAnsi="Corbel" w:cs="Helvetica"/>
-                <w:color w:val="333333"/>
-                <w:sz w:val="21"/>
-                <w:szCs w:val="21"/>
-              </w:rPr>
-              <w:t>High </w:t>
-            </w:r>
-            <w:r>
-              <w:rPr>
-                <w:rFonts w:ascii="Corbel" w:hAnsi="Corbel" w:cs="Helvetica"/>
-                <w:color w:val="333333"/>
-                <w:sz w:val="21"/>
-                <w:szCs w:val="21"/>
-              </w:rPr>
-              <w:object w:dxaOrig="225" w:dyaOrig="225" w14:anchorId="6A15E3AE">
-                <v:shape id="_x0000_i1278" type="#_x0000_t75" style="width:19.9pt;height:16.5pt" o:ole="">
-                  <v:imagedata r:id="rId18" o:title=""/>
-                </v:shape>
-                <w:control r:id="rId73" w:name="DefaultOcxName45" w:shapeid="_x0000_i1278"/>
-              </w:object>
-            </w:r>
-            <w:r>
-              <w:rPr>
-                <w:rFonts w:ascii="Corbel" w:hAnsi="Corbel" w:cs="Helvetica"/>
-                <w:color w:val="333333"/>
-                <w:sz w:val="21"/>
-                <w:szCs w:val="21"/>
-              </w:rPr>
-              <w:t>Unsure</w:t>
-            </w:r>
-          </w:p>
-        </w:tc>
-      </w:tr>
-      <w:tr>
-        <w:tc>
-          <w:tcPr>
-            <w:tcW w:w="9576" w:type="dxa"/>
-          </w:tcPr>
+                <w:rStyle w:val="Strong"/>
+                <w:rFonts w:ascii="Corbel" w:hAnsi="Corbel" w:cs="Helvetica"/>
+                <w:color w:val="333333"/>
+                <w:sz w:val="21"/>
+                <w:szCs w:val="21"/>
+              </w:rPr>
+            </w:pPr>
+          </w:p>
           <w:p>
             <w:pPr>
               <w:shd w:val="clear" w:color="auto" w:fill="FFFFFF"/>
               <w:rPr>
-                <w:rFonts w:ascii="Corbel" w:hAnsi="Corbel" w:cs="Helvetica"/>
-                <w:color w:val="333333"/>
-                <w:sz w:val="21"/>
-                <w:szCs w:val="21"/>
-              </w:rPr>
-            </w:pPr>
-            <w:r>
-              <w:rPr>
                 <w:rStyle w:val="Strong"/>
                 <w:rFonts w:ascii="Corbel" w:hAnsi="Corbel" w:cs="Helvetica"/>
                 <w:color w:val="333333"/>
                 <w:sz w:val="21"/>
                 <w:szCs w:val="21"/>
               </w:rPr>
-              <w:t>Score certainty in this score</w:t>
-            </w:r>
-          </w:p>
-        </w:tc>
-      </w:tr>
-      <w:tr>
-        <w:tc>
-          <w:tcPr>
-            <w:tcW w:w="9576" w:type="dxa"/>
-          </w:tcPr>
-          <w:p>
-            <w:pPr>
-              <w:shd w:val="clear" w:color="auto" w:fill="FFFFFF"/>
-              <w:rPr>
-                <w:rFonts w:ascii="Corbel" w:hAnsi="Corbel" w:cs="Helvetica"/>
-                <w:color w:val="333333"/>
-                <w:sz w:val="21"/>
-                <w:szCs w:val="21"/>
-              </w:rPr>
-            </w:pPr>
-            <w:r>
-              <w:rPr>
-                <w:rFonts w:ascii="Corbel" w:hAnsi="Corbel" w:cs="Helvetica"/>
-                <w:color w:val="333333"/>
-                <w:sz w:val="21"/>
-                <w:szCs w:val="21"/>
-              </w:rPr>
-              <w:object w:dxaOrig="225" w:dyaOrig="225" w14:anchorId="64CC7D86">
-                <v:shape id="_x0000_i1281" type="#_x0000_t75" style="width:19.9pt;height:16.5pt" o:ole="">
-                  <v:imagedata r:id="rId13" o:title=""/>
-                </v:shape>
-                <w:control r:id="rId74" w:name="DefaultOcxName55" w:shapeid="_x0000_i1281"/>
-              </w:object>
-            </w:r>
-            <w:r>
-              <w:rPr>
-                <w:rFonts w:ascii="Corbel" w:hAnsi="Corbel" w:cs="Helvetica"/>
-                <w:color w:val="333333"/>
-                <w:sz w:val="21"/>
-                <w:szCs w:val="21"/>
-              </w:rPr>
-              <w:t>Very low </w:t>
-            </w:r>
-            <w:r>
-              <w:rPr>
-                <w:rFonts w:ascii="Corbel" w:hAnsi="Corbel" w:cs="Helvetica"/>
-                <w:color w:val="333333"/>
-                <w:sz w:val="21"/>
-                <w:szCs w:val="21"/>
-              </w:rPr>
-              <w:object w:dxaOrig="225" w:dyaOrig="225" w14:anchorId="13F86C6D">
-                <v:shape id="_x0000_i1284" type="#_x0000_t75" style="width:19.9pt;height:16.5pt" o:ole="">
-                  <v:imagedata r:id="rId13" o:title=""/>
-                </v:shape>
-                <w:control r:id="rId75" w:name="DefaultOcxName65" w:shapeid="_x0000_i1284"/>
-              </w:object>
-            </w:r>
-            <w:proofErr w:type="spellStart"/>
-            <w:r>
-              <w:rPr>
-                <w:rFonts w:ascii="Corbel" w:hAnsi="Corbel" w:cs="Helvetica"/>
-                <w:color w:val="333333"/>
-                <w:sz w:val="21"/>
-                <w:szCs w:val="21"/>
-              </w:rPr>
-              <w:t>Low</w:t>
-            </w:r>
-            <w:proofErr w:type="spellEnd"/>
-            <w:r>
-              <w:rPr>
-                <w:rFonts w:ascii="Corbel" w:hAnsi="Corbel" w:cs="Helvetica"/>
-                <w:color w:val="333333"/>
-                <w:sz w:val="21"/>
-                <w:szCs w:val="21"/>
-              </w:rPr>
-              <w:t> </w:t>
-            </w:r>
-            <w:r>
-              <w:rPr>
-                <w:rFonts w:ascii="Corbel" w:hAnsi="Corbel" w:cs="Helvetica"/>
-                <w:color w:val="333333"/>
-                <w:sz w:val="21"/>
-                <w:szCs w:val="21"/>
-              </w:rPr>
-              <w:object w:dxaOrig="225" w:dyaOrig="225" w14:anchorId="3C6456E8">
-                <v:shape id="_x0000_i1287" type="#_x0000_t75" style="width:19.9pt;height:16.5pt" o:ole="">
-                  <v:imagedata r:id="rId13" o:title=""/>
-                </v:shape>
-                <w:control r:id="rId76" w:name="DefaultOcxName75" w:shapeid="_x0000_i1287"/>
-              </w:object>
-            </w:r>
-            <w:r>
-              <w:rPr>
-                <w:rFonts w:ascii="Corbel" w:hAnsi="Corbel" w:cs="Helvetica"/>
-                <w:color w:val="333333"/>
-                <w:sz w:val="21"/>
-                <w:szCs w:val="21"/>
-              </w:rPr>
-              <w:t>Moderate </w:t>
-            </w:r>
-            <w:r>
-              <w:rPr>
-                <w:rFonts w:ascii="Corbel" w:hAnsi="Corbel" w:cs="Helvetica"/>
-                <w:color w:val="333333"/>
-                <w:sz w:val="21"/>
-                <w:szCs w:val="21"/>
-              </w:rPr>
-              <w:object w:dxaOrig="225" w:dyaOrig="225" w14:anchorId="7066DCCB">
-                <v:shape id="_x0000_i1290" type="#_x0000_t75" style="width:19.9pt;height:16.5pt" o:ole="">
-                  <v:imagedata r:id="rId13" o:title=""/>
-                </v:shape>
-                <w:control r:id="rId77" w:name="DefaultOcxName85" w:shapeid="_x0000_i1290"/>
-              </w:object>
-            </w:r>
-            <w:r>
-              <w:rPr>
-                <w:rFonts w:ascii="Corbel" w:hAnsi="Corbel" w:cs="Helvetica"/>
-                <w:color w:val="333333"/>
-                <w:sz w:val="21"/>
-                <w:szCs w:val="21"/>
-              </w:rPr>
-              <w:t>High </w:t>
-            </w:r>
-            <w:r>
-              <w:rPr>
-                <w:rFonts w:ascii="Corbel" w:hAnsi="Corbel" w:cs="Helvetica"/>
-                <w:color w:val="333333"/>
-                <w:sz w:val="21"/>
-                <w:szCs w:val="21"/>
-              </w:rPr>
-              <w:object w:dxaOrig="225" w:dyaOrig="225" w14:anchorId="353141C5">
-                <v:shape id="_x0000_i1293" type="#_x0000_t75" style="width:19.9pt;height:16.5pt" o:ole="">
-                  <v:imagedata r:id="rId18" o:title=""/>
-                </v:shape>
-                <w:control r:id="rId78" w:name="DefaultOcxName95" w:shapeid="_x0000_i1293"/>
-              </w:object>
-            </w:r>
-            <w:r>
-              <w:rPr>
-                <w:rFonts w:ascii="Corbel" w:hAnsi="Corbel" w:cs="Helvetica"/>
-                <w:color w:val="333333"/>
-                <w:sz w:val="21"/>
-                <w:szCs w:val="21"/>
-              </w:rPr>
-              <w:t>Unsure</w:t>
-            </w:r>
+            </w:pPr>
           </w:p>
         </w:tc>
       </w:tr>
@@ -5150,88 +4854,6 @@
           <w:szCs w:val="21"/>
         </w:rPr>
       </w:pPr>
-    </w:p>
-    <w:p>
-      <w:pPr>
-        <w:pStyle w:val="Heading2"/>
-        <w:rPr>
-          <w:rFonts w:ascii="Corbel" w:hAnsi="Corbel"/>
-        </w:rPr>
-      </w:pPr>
-      <w:r>
-        <w:rPr>
-          <w:rFonts w:ascii="Corbel" w:hAnsi="Corbel"/>
-        </w:rPr>
-        <w:t>2.G. Summarise the likely local effectiveness of action</w:t>
-      </w:r>
-    </w:p>
-    <w:p>
-      <w:pPr>
-        <w:rPr>
-          <w:rFonts w:ascii="Corbel" w:hAnsi="Corbel" w:cs="Times New Roman"/>
-          <w:sz w:val="28"/>
-          <w:szCs w:val="28"/>
-        </w:rPr>
-      </w:pPr>
-      <w:r>
-        <w:rPr>
-          <w:rStyle w:val="Strong"/>
-          <w:rFonts w:ascii="Corbel" w:hAnsi="Corbel" w:cs="Helvetica"/>
-          <w:i/>
-          <w:iCs/>
-          <w:color w:val="333333"/>
-          <w:sz w:val="22"/>
-          <w:szCs w:val="22"/>
-          <w:shd w:val="clear" w:color="auto" w:fill="FFFFFF"/>
-        </w:rPr>
-        <w:t>How likely is this action to be locally effective based on all the evidence and information you have gathered?</w:t>
-      </w:r>
-      <w:r>
-        <w:rPr>
-          <w:rStyle w:val="Emphasis"/>
-          <w:rFonts w:ascii="Corbel" w:hAnsi="Corbel" w:cs="Helvetica"/>
-          <w:color w:val="333333"/>
-          <w:sz w:val="22"/>
-          <w:szCs w:val="22"/>
-          <w:shd w:val="clear" w:color="auto" w:fill="FFFFFF"/>
-        </w:rPr>
-        <w:t> </w:t>
-      </w:r>
-      <w:r>
-        <w:rPr>
-          <w:rStyle w:val="Strong"/>
-          <w:rFonts w:ascii="Corbel" w:hAnsi="Corbel" w:cs="Helvetica"/>
-          <w:i/>
-          <w:iCs/>
-          <w:color w:val="333333"/>
-          <w:sz w:val="22"/>
-          <w:szCs w:val="22"/>
-          <w:shd w:val="clear" w:color="auto" w:fill="FFFFFF"/>
-        </w:rPr>
-        <w:t>What is the overall level of uncertainty associated with these conclusions?</w:t>
-      </w:r>
-    </w:p>
-    <w:p>
-      <w:pPr>
-        <w:pStyle w:val="NormalWeb"/>
-        <w:shd w:val="clear" w:color="auto" w:fill="FFFFFF"/>
-        <w:spacing w:before="0" w:beforeAutospacing="0" w:after="150" w:afterAutospacing="0"/>
-        <w:rPr>
-          <w:rFonts w:ascii="Corbel" w:hAnsi="Corbel" w:cs="Helvetica"/>
-          <w:color w:val="333333"/>
-          <w:sz w:val="22"/>
-          <w:szCs w:val="22"/>
-        </w:rPr>
-      </w:pPr>
-      <w:r>
-        <w:rPr>
-          <w:rFonts w:ascii="Corbel" w:hAnsi="Corbel" w:cs="Helvetica"/>
-          <w:color w:val="333333"/>
-          <w:sz w:val="22"/>
-          <w:szCs w:val="22"/>
-        </w:rPr>
-        <w:t>Once the previous steps have been considered, it may be useful to summarise the likely local effectiveness of each action (whether modified or not), and the important costs, acceptability, and feasibility considerations that come with them. This draws together all the evidence previously gathered so that an evidence-informed decision can be made in the next step, considering the relative advantages and disadvantages of each action alongside each other. Uncertainty is also important to consider here, in particular to understand whether the evidence that has been gathered is sufficient in its reliability and relevance to make robust conclusions. It is also important to consider if there is conflicting evidence from different sources - for example, how much trust can be placed in the evidence drawn from the scientific literature versus evidence drawn from local knowledge?</w:t>
-      </w:r>
     </w:p>
     <w:tbl>
       <w:tblPr>
@@ -5249,24 +4871,31 @@
           </w:tcPr>
           <w:p>
             <w:pPr>
+              <w:pStyle w:val="Heading4"/>
               <w:shd w:val="clear" w:color="auto" w:fill="FFFFFF"/>
-              <w:rPr>
-                <w:rStyle w:val="Strong"/>
-                <w:rFonts w:ascii="Corbel" w:hAnsi="Corbel" w:cs="Helvetica"/>
-                <w:color w:val="333333"/>
-                <w:sz w:val="21"/>
-                <w:szCs w:val="21"/>
-              </w:rPr>
-            </w:pPr>
-            <w:r>
-              <w:rPr>
-                <w:rStyle w:val="Strong"/>
-                <w:rFonts w:ascii="Corbel" w:hAnsi="Corbel" w:cs="Helvetica"/>
-                <w:color w:val="333333"/>
-                <w:sz w:val="21"/>
-                <w:szCs w:val="21"/>
-              </w:rPr>
-              <w:t>Summarise evidence for and against implementation</w:t>
+              <w:spacing w:before="150" w:after="150"/>
+              <w:outlineLvl w:val="3"/>
+              <w:rPr>
+                <w:rFonts w:ascii="Corbel" w:hAnsi="Corbel" w:cs="Helvetica"/>
+                <w:b w:val="0"/>
+                <w:bCs w:val="0"/>
+                <w:color w:val="333333"/>
+                <w:sz w:val="27"/>
+                <w:szCs w:val="27"/>
+              </w:rPr>
+            </w:pPr>
+            <w:bookmarkStart w:id="17" w:name="summarise-all-the-evidence-for-action"/>
+            <w:bookmarkEnd w:id="17"/>
+            <w:r>
+              <w:rPr>
+                <w:rFonts w:ascii="Corbel" w:hAnsi="Corbel" w:cs="Helvetica"/>
+                <w:b w:val="0"/>
+                <w:bCs w:val="0"/>
+                <w:color w:val="333333"/>
+                <w:sz w:val="27"/>
+                <w:szCs w:val="27"/>
+              </w:rPr>
+              <w:t>Score potential of modifications to improve action</w:t>
             </w:r>
           </w:p>
         </w:tc>
@@ -5280,41 +4909,328 @@
             <w:pPr>
               <w:shd w:val="clear" w:color="auto" w:fill="FFFFFF"/>
               <w:rPr>
+                <w:rFonts w:ascii="Corbel" w:hAnsi="Corbel" w:cs="Helvetica"/>
+                <w:color w:val="333333"/>
+                <w:sz w:val="21"/>
+                <w:szCs w:val="21"/>
+              </w:rPr>
+            </w:pPr>
+            <w:r>
+              <w:rPr>
+                <w:rFonts w:ascii="Corbel" w:hAnsi="Corbel" w:cs="Helvetica"/>
+                <w:color w:val="333333"/>
+                <w:sz w:val="21"/>
+                <w:szCs w:val="21"/>
+              </w:rPr>
+              <w:object w:dxaOrig="225" w:dyaOrig="225" w14:anchorId="1BABD5CC">
+                <v:shape id="_x0000_i1261" type="#_x0000_t75" style="width:19.9pt;height:16.5pt" o:ole="">
+                  <v:imagedata r:id="rId13" o:title=""/>
+                </v:shape>
+                <w:control r:id="rId68" w:name="DefaultOcxName20" w:shapeid="_x0000_i1261"/>
+              </w:object>
+            </w:r>
+            <w:r>
+              <w:rPr>
+                <w:rFonts w:ascii="Corbel" w:hAnsi="Corbel" w:cs="Helvetica"/>
+                <w:color w:val="333333"/>
+                <w:sz w:val="21"/>
+                <w:szCs w:val="21"/>
+              </w:rPr>
+              <w:t>Very low </w:t>
+            </w:r>
+            <w:r>
+              <w:rPr>
+                <w:rFonts w:ascii="Corbel" w:hAnsi="Corbel" w:cs="Helvetica"/>
+                <w:color w:val="333333"/>
+                <w:sz w:val="21"/>
+                <w:szCs w:val="21"/>
+              </w:rPr>
+              <w:object w:dxaOrig="225" w:dyaOrig="225" w14:anchorId="2A35BAF8">
+                <v:shape id="_x0000_i1264" type="#_x0000_t75" style="width:19.9pt;height:16.5pt" o:ole="">
+                  <v:imagedata r:id="rId13" o:title=""/>
+                </v:shape>
+                <w:control r:id="rId69" w:name="DefaultOcxName110" w:shapeid="_x0000_i1264"/>
+              </w:object>
+            </w:r>
+            <w:proofErr w:type="spellStart"/>
+            <w:r>
+              <w:rPr>
+                <w:rFonts w:ascii="Corbel" w:hAnsi="Corbel" w:cs="Helvetica"/>
+                <w:color w:val="333333"/>
+                <w:sz w:val="21"/>
+                <w:szCs w:val="21"/>
+              </w:rPr>
+              <w:t>Low</w:t>
+            </w:r>
+            <w:proofErr w:type="spellEnd"/>
+            <w:r>
+              <w:rPr>
+                <w:rFonts w:ascii="Corbel" w:hAnsi="Corbel" w:cs="Helvetica"/>
+                <w:color w:val="333333"/>
+                <w:sz w:val="21"/>
+                <w:szCs w:val="21"/>
+              </w:rPr>
+              <w:t> </w:t>
+            </w:r>
+            <w:r>
+              <w:rPr>
+                <w:rFonts w:ascii="Corbel" w:hAnsi="Corbel" w:cs="Helvetica"/>
+                <w:color w:val="333333"/>
+                <w:sz w:val="21"/>
+                <w:szCs w:val="21"/>
+              </w:rPr>
+              <w:object w:dxaOrig="225" w:dyaOrig="225" w14:anchorId="6A5276FC">
+                <v:shape id="_x0000_i1267" type="#_x0000_t75" style="width:19.9pt;height:16.5pt" o:ole="">
+                  <v:imagedata r:id="rId13" o:title=""/>
+                </v:shape>
+                <w:control r:id="rId70" w:name="DefaultOcxName25" w:shapeid="_x0000_i1267"/>
+              </w:object>
+            </w:r>
+            <w:r>
+              <w:rPr>
+                <w:rFonts w:ascii="Corbel" w:hAnsi="Corbel" w:cs="Helvetica"/>
+                <w:color w:val="333333"/>
+                <w:sz w:val="21"/>
+                <w:szCs w:val="21"/>
+              </w:rPr>
+              <w:t>Moderate </w:t>
+            </w:r>
+            <w:r>
+              <w:rPr>
+                <w:rFonts w:ascii="Corbel" w:hAnsi="Corbel" w:cs="Helvetica"/>
+                <w:color w:val="333333"/>
+                <w:sz w:val="21"/>
+                <w:szCs w:val="21"/>
+              </w:rPr>
+              <w:object w:dxaOrig="225" w:dyaOrig="225" w14:anchorId="78AB98E8">
+                <v:shape id="_x0000_i1270" type="#_x0000_t75" style="width:19.9pt;height:16.5pt" o:ole="">
+                  <v:imagedata r:id="rId13" o:title=""/>
+                </v:shape>
+                <w:control r:id="rId71" w:name="DefaultOcxName35" w:shapeid="_x0000_i1270"/>
+              </w:object>
+            </w:r>
+            <w:r>
+              <w:rPr>
+                <w:rFonts w:ascii="Corbel" w:hAnsi="Corbel" w:cs="Helvetica"/>
+                <w:color w:val="333333"/>
+                <w:sz w:val="21"/>
+                <w:szCs w:val="21"/>
+              </w:rPr>
+              <w:t>High </w:t>
+            </w:r>
+            <w:r>
+              <w:rPr>
+                <w:rFonts w:ascii="Corbel" w:hAnsi="Corbel" w:cs="Helvetica"/>
+                <w:color w:val="333333"/>
+                <w:sz w:val="21"/>
+                <w:szCs w:val="21"/>
+              </w:rPr>
+              <w:object w:dxaOrig="225" w:dyaOrig="225" w14:anchorId="6A15E3AE">
+                <v:shape id="_x0000_i1273" type="#_x0000_t75" style="width:19.9pt;height:16.5pt" o:ole="">
+                  <v:imagedata r:id="rId18" o:title=""/>
+                </v:shape>
+                <w:control r:id="rId72" w:name="DefaultOcxName45" w:shapeid="_x0000_i1273"/>
+              </w:object>
+            </w:r>
+            <w:r>
+              <w:rPr>
+                <w:rFonts w:ascii="Corbel" w:hAnsi="Corbel" w:cs="Helvetica"/>
+                <w:color w:val="333333"/>
+                <w:sz w:val="21"/>
+                <w:szCs w:val="21"/>
+              </w:rPr>
+              <w:t>Unsure</w:t>
+            </w:r>
+          </w:p>
+        </w:tc>
+      </w:tr>
+      <w:tr>
+        <w:tc>
+          <w:tcPr>
+            <w:tcW w:w="9576" w:type="dxa"/>
+          </w:tcPr>
+          <w:p>
+            <w:pPr>
+              <w:shd w:val="clear" w:color="auto" w:fill="FFFFFF"/>
+              <w:rPr>
+                <w:rFonts w:ascii="Corbel" w:hAnsi="Corbel" w:cs="Helvetica"/>
+                <w:color w:val="333333"/>
+                <w:sz w:val="21"/>
+                <w:szCs w:val="21"/>
+              </w:rPr>
+            </w:pPr>
+            <w:r>
+              <w:rPr>
                 <w:rStyle w:val="Strong"/>
                 <w:rFonts w:ascii="Corbel" w:hAnsi="Corbel" w:cs="Helvetica"/>
                 <w:color w:val="333333"/>
                 <w:sz w:val="21"/>
                 <w:szCs w:val="21"/>
               </w:rPr>
-            </w:pPr>
-          </w:p>
+              <w:t>Score certainty in this score</w:t>
+            </w:r>
+          </w:p>
+        </w:tc>
+      </w:tr>
+      <w:tr>
+        <w:tc>
+          <w:tcPr>
+            <w:tcW w:w="9576" w:type="dxa"/>
+          </w:tcPr>
           <w:p>
             <w:pPr>
               <w:shd w:val="clear" w:color="auto" w:fill="FFFFFF"/>
               <w:rPr>
-                <w:rStyle w:val="Strong"/>
-                <w:rFonts w:ascii="Corbel" w:hAnsi="Corbel" w:cs="Helvetica"/>
-                <w:color w:val="333333"/>
-                <w:sz w:val="21"/>
-                <w:szCs w:val="21"/>
-              </w:rPr>
-            </w:pPr>
+                <w:rFonts w:ascii="Corbel" w:hAnsi="Corbel" w:cs="Helvetica"/>
+                <w:color w:val="333333"/>
+                <w:sz w:val="21"/>
+                <w:szCs w:val="21"/>
+              </w:rPr>
+            </w:pPr>
+            <w:r>
+              <w:rPr>
+                <w:rFonts w:ascii="Corbel" w:hAnsi="Corbel" w:cs="Helvetica"/>
+                <w:color w:val="333333"/>
+                <w:sz w:val="21"/>
+                <w:szCs w:val="21"/>
+              </w:rPr>
+              <w:object w:dxaOrig="225" w:dyaOrig="225" w14:anchorId="64CC7D86">
+                <v:shape id="_x0000_i1276" type="#_x0000_t75" style="width:19.9pt;height:16.5pt" o:ole="">
+                  <v:imagedata r:id="rId13" o:title=""/>
+                </v:shape>
+                <w:control r:id="rId73" w:name="DefaultOcxName55" w:shapeid="_x0000_i1276"/>
+              </w:object>
+            </w:r>
+            <w:r>
+              <w:rPr>
+                <w:rFonts w:ascii="Corbel" w:hAnsi="Corbel" w:cs="Helvetica"/>
+                <w:color w:val="333333"/>
+                <w:sz w:val="21"/>
+                <w:szCs w:val="21"/>
+              </w:rPr>
+              <w:t>Very low </w:t>
+            </w:r>
+            <w:r>
+              <w:rPr>
+                <w:rFonts w:ascii="Corbel" w:hAnsi="Corbel" w:cs="Helvetica"/>
+                <w:color w:val="333333"/>
+                <w:sz w:val="21"/>
+                <w:szCs w:val="21"/>
+              </w:rPr>
+              <w:object w:dxaOrig="225" w:dyaOrig="225" w14:anchorId="13F86C6D">
+                <v:shape id="_x0000_i1279" type="#_x0000_t75" style="width:19.9pt;height:16.5pt" o:ole="">
+                  <v:imagedata r:id="rId13" o:title=""/>
+                </v:shape>
+                <w:control r:id="rId74" w:name="DefaultOcxName65" w:shapeid="_x0000_i1279"/>
+              </w:object>
+            </w:r>
+            <w:proofErr w:type="spellStart"/>
+            <w:r>
+              <w:rPr>
+                <w:rFonts w:ascii="Corbel" w:hAnsi="Corbel" w:cs="Helvetica"/>
+                <w:color w:val="333333"/>
+                <w:sz w:val="21"/>
+                <w:szCs w:val="21"/>
+              </w:rPr>
+              <w:t>Low</w:t>
+            </w:r>
+            <w:proofErr w:type="spellEnd"/>
+            <w:r>
+              <w:rPr>
+                <w:rFonts w:ascii="Corbel" w:hAnsi="Corbel" w:cs="Helvetica"/>
+                <w:color w:val="333333"/>
+                <w:sz w:val="21"/>
+                <w:szCs w:val="21"/>
+              </w:rPr>
+              <w:t> </w:t>
+            </w:r>
+            <w:r>
+              <w:rPr>
+                <w:rFonts w:ascii="Corbel" w:hAnsi="Corbel" w:cs="Helvetica"/>
+                <w:color w:val="333333"/>
+                <w:sz w:val="21"/>
+                <w:szCs w:val="21"/>
+              </w:rPr>
+              <w:object w:dxaOrig="225" w:dyaOrig="225" w14:anchorId="3C6456E8">
+                <v:shape id="_x0000_i1282" type="#_x0000_t75" style="width:19.9pt;height:16.5pt" o:ole="">
+                  <v:imagedata r:id="rId13" o:title=""/>
+                </v:shape>
+                <w:control r:id="rId75" w:name="DefaultOcxName75" w:shapeid="_x0000_i1282"/>
+              </w:object>
+            </w:r>
+            <w:r>
+              <w:rPr>
+                <w:rFonts w:ascii="Corbel" w:hAnsi="Corbel" w:cs="Helvetica"/>
+                <w:color w:val="333333"/>
+                <w:sz w:val="21"/>
+                <w:szCs w:val="21"/>
+              </w:rPr>
+              <w:t>Moderate </w:t>
+            </w:r>
+            <w:r>
+              <w:rPr>
+                <w:rFonts w:ascii="Corbel" w:hAnsi="Corbel" w:cs="Helvetica"/>
+                <w:color w:val="333333"/>
+                <w:sz w:val="21"/>
+                <w:szCs w:val="21"/>
+              </w:rPr>
+              <w:object w:dxaOrig="225" w:dyaOrig="225" w14:anchorId="7066DCCB">
+                <v:shape id="_x0000_i1285" type="#_x0000_t75" style="width:19.9pt;height:16.5pt" o:ole="">
+                  <v:imagedata r:id="rId13" o:title=""/>
+                </v:shape>
+                <w:control r:id="rId76" w:name="DefaultOcxName85" w:shapeid="_x0000_i1285"/>
+              </w:object>
+            </w:r>
+            <w:r>
+              <w:rPr>
+                <w:rFonts w:ascii="Corbel" w:hAnsi="Corbel" w:cs="Helvetica"/>
+                <w:color w:val="333333"/>
+                <w:sz w:val="21"/>
+                <w:szCs w:val="21"/>
+              </w:rPr>
+              <w:t>High </w:t>
+            </w:r>
+            <w:r>
+              <w:rPr>
+                <w:rFonts w:ascii="Corbel" w:hAnsi="Corbel" w:cs="Helvetica"/>
+                <w:color w:val="333333"/>
+                <w:sz w:val="21"/>
+                <w:szCs w:val="21"/>
+              </w:rPr>
+              <w:object w:dxaOrig="225" w:dyaOrig="225" w14:anchorId="353141C5">
+                <v:shape id="_x0000_i1288" type="#_x0000_t75" style="width:19.9pt;height:16.5pt" o:ole="">
+                  <v:imagedata r:id="rId18" o:title=""/>
+                </v:shape>
+                <w:control r:id="rId77" w:name="DefaultOcxName95" w:shapeid="_x0000_i1288"/>
+              </w:object>
+            </w:r>
+            <w:r>
+              <w:rPr>
+                <w:rFonts w:ascii="Corbel" w:hAnsi="Corbel" w:cs="Helvetica"/>
+                <w:color w:val="333333"/>
+                <w:sz w:val="21"/>
+                <w:szCs w:val="21"/>
+              </w:rPr>
+              <w:t>Unsure</w:t>
+            </w:r>
           </w:p>
         </w:tc>
       </w:tr>
     </w:tbl>
     <w:p>
-      <w:bookmarkStart w:id="18" w:name="make-an-evidence-informed-decision"/>
-      <w:bookmarkEnd w:id="18"/>
-    </w:p>
-    <w:p>
-      <w:r>
-        <w:br w:type="page"/>
-      </w:r>
-    </w:p>
-    <w:p>
-      <w:pPr>
-        <w:pStyle w:val="Heading1"/>
+      <w:pPr>
+        <w:shd w:val="clear" w:color="auto" w:fill="FFFFFF"/>
+        <w:rPr>
+          <w:rFonts w:ascii="Corbel" w:hAnsi="Corbel" w:cs="Helvetica"/>
+          <w:color w:val="333333"/>
+          <w:sz w:val="21"/>
+          <w:szCs w:val="21"/>
+        </w:rPr>
+      </w:pPr>
+    </w:p>
+    <w:p>
+      <w:pPr>
+        <w:pStyle w:val="Heading2"/>
         <w:rPr>
           <w:rFonts w:ascii="Corbel" w:hAnsi="Corbel"/>
         </w:rPr>
@@ -5323,71 +5239,75 @@
         <w:rPr>
           <w:rFonts w:ascii="Corbel" w:hAnsi="Corbel"/>
         </w:rPr>
-        <w:lastRenderedPageBreak/>
-        <w:t>3. Make an Evidence-Informed Decision</w:t>
-      </w:r>
-    </w:p>
-    <w:p>
-      <w:pPr>
-        <w:spacing w:after="0"/>
-        <w:rPr>
-          <w:rFonts w:ascii="Corbel" w:hAnsi="Corbel"/>
-          <w:b/>
-          <w:bCs/>
-        </w:rPr>
-      </w:pPr>
-      <w:bookmarkStart w:id="19" w:name="summary-assessment-table-for-each-action"/>
-      <w:bookmarkEnd w:id="19"/>
-    </w:p>
-    <w:p>
-      <w:pPr>
-        <w:rPr>
-          <w:rFonts w:ascii="Corbel" w:hAnsi="Corbel"/>
-          <w:b/>
-          <w:bCs/>
-        </w:rPr>
-      </w:pPr>
-      <w:r>
-        <w:rPr>
-          <w:rFonts w:ascii="Corbel" w:hAnsi="Corbel"/>
-          <w:b/>
-          <w:bCs/>
-        </w:rPr>
-        <w:t>Summary assessment table for each action</w:t>
-      </w:r>
-    </w:p>
-    <w:p>
-      <w:pPr>
-        <w:pStyle w:val="FirstParagraph"/>
-        <w:rPr>
-          <w:rFonts w:ascii="Corbel" w:hAnsi="Corbel"/>
+        <w:t>2.G. Summarise the likely local effectiveness of action</w:t>
+      </w:r>
+    </w:p>
+    <w:p>
+      <w:pPr>
+        <w:rPr>
+          <w:rFonts w:ascii="Corbel" w:hAnsi="Corbel" w:cs="Times New Roman"/>
+          <w:sz w:val="28"/>
+          <w:szCs w:val="28"/>
+        </w:rPr>
+      </w:pPr>
+      <w:r>
+        <w:rPr>
+          <w:rStyle w:val="Strong"/>
+          <w:rFonts w:ascii="Corbel" w:hAnsi="Corbel" w:cs="Helvetica"/>
+          <w:i/>
+          <w:iCs/>
+          <w:color w:val="333333"/>
           <w:sz w:val="22"/>
           <w:szCs w:val="22"/>
-        </w:rPr>
-      </w:pPr>
-      <w:r>
-        <w:rPr>
-          <w:rFonts w:ascii="Corbel" w:hAnsi="Corbel"/>
+          <w:shd w:val="clear" w:color="auto" w:fill="FFFFFF"/>
+        </w:rPr>
+        <w:t>How likely is this action to be locally effective based on all the evidence and information you have gathered?</w:t>
+      </w:r>
+      <w:r>
+        <w:rPr>
+          <w:rStyle w:val="Emphasis"/>
+          <w:rFonts w:ascii="Corbel" w:hAnsi="Corbel" w:cs="Helvetica"/>
+          <w:color w:val="333333"/>
           <w:sz w:val="22"/>
           <w:szCs w:val="22"/>
-        </w:rPr>
-        <w:t>Table legend</w:t>
-      </w:r>
-      <w:r>
-        <w:rPr>
-          <w:rFonts w:ascii="Corbel" w:hAnsi="Corbel"/>
+          <w:shd w:val="clear" w:color="auto" w:fill="FFFFFF"/>
+        </w:rPr>
+        <w:t> </w:t>
+      </w:r>
+      <w:r>
+        <w:rPr>
+          <w:rStyle w:val="Strong"/>
+          <w:rFonts w:ascii="Corbel" w:hAnsi="Corbel" w:cs="Helvetica"/>
+          <w:i/>
+          <w:iCs/>
+          <w:color w:val="333333"/>
           <w:sz w:val="22"/>
           <w:szCs w:val="22"/>
-        </w:rPr>
-        <w:t>. Colour code by certainty:</w:t>
-      </w:r>
-      <w:r>
-        <w:rPr>
-          <w:rFonts w:ascii="Corbel" w:hAnsi="Corbel"/>
+          <w:shd w:val="clear" w:color="auto" w:fill="FFFFFF"/>
+        </w:rPr>
+        <w:t>What is the overall level of uncertainty associated with these conclusions?</w:t>
+      </w:r>
+    </w:p>
+    <w:p>
+      <w:pPr>
+        <w:pStyle w:val="NormalWeb"/>
+        <w:shd w:val="clear" w:color="auto" w:fill="FFFFFF"/>
+        <w:spacing w:before="0" w:beforeAutospacing="0" w:after="150" w:afterAutospacing="0"/>
+        <w:rPr>
+          <w:rFonts w:ascii="Corbel" w:hAnsi="Corbel" w:cs="Helvetica"/>
+          <w:color w:val="333333"/>
           <w:sz w:val="22"/>
           <w:szCs w:val="22"/>
         </w:rPr>
-        <w:t xml:space="preserve"> White = Very low certainty or unsure. Pale yellow = Low certainty. Yellow = Moderate certainty. Gold = High certainty. </w:t>
+      </w:pPr>
+      <w:r>
+        <w:rPr>
+          <w:rFonts w:ascii="Corbel" w:hAnsi="Corbel" w:cs="Helvetica"/>
+          <w:color w:val="333333"/>
+          <w:sz w:val="22"/>
+          <w:szCs w:val="22"/>
+        </w:rPr>
+        <w:t>Once the previous steps have been considered, it may be useful to summarise the likely local effectiveness of each action (whether modified or not), and the important costs, acceptability, and feasibility considerations that come with them. This draws together all the evidence previously gathered so that an evidence-informed decision can be made in the next step, considering the relative advantages and disadvantages of each action alongside each other. Uncertainty is also important to consider here, in particular to understand whether the evidence that has been gathered is sufficient in its reliability and relevance to make robust conclusions. It is also important to consider if there is conflicting evidence from different sources - for example, how much trust can be placed in the evidence drawn from the scientific literature versus evidence drawn from local knowledge?</w:t>
       </w:r>
     </w:p>
     <w:tbl>
@@ -5397,125 +5317,33 @@
         <w:tblLook w:val="04A0" w:firstRow="1" w:lastRow="0" w:firstColumn="1" w:lastColumn="0" w:noHBand="0" w:noVBand="1"/>
       </w:tblPr>
       <w:tblGrid>
-        <w:gridCol w:w="1510"/>
-        <w:gridCol w:w="1587"/>
-        <w:gridCol w:w="1587"/>
-        <w:gridCol w:w="1528"/>
-        <w:gridCol w:w="1587"/>
-        <w:gridCol w:w="1551"/>
+        <w:gridCol w:w="9350"/>
       </w:tblGrid>
       <w:tr>
         <w:tc>
           <w:tcPr>
-            <w:tcW w:w="1596" w:type="dxa"/>
-          </w:tcPr>
-          <w:p>
-            <w:pPr>
-              <w:pStyle w:val="BodyText"/>
-              <w:rPr>
-                <w:rFonts w:ascii="Corbel" w:hAnsi="Corbel"/>
-              </w:rPr>
-            </w:pPr>
-            <w:r>
-              <w:rPr>
-                <w:rFonts w:ascii="Corbel" w:hAnsi="Corbel"/>
-              </w:rPr>
-              <w:t>Action</w:t>
-            </w:r>
-          </w:p>
-        </w:tc>
-        <w:tc>
-          <w:tcPr>
-            <w:tcW w:w="1596" w:type="dxa"/>
-          </w:tcPr>
-          <w:p>
-            <w:pPr>
-              <w:pStyle w:val="BodyText"/>
-              <w:rPr>
-                <w:rFonts w:ascii="Corbel" w:hAnsi="Corbel"/>
-              </w:rPr>
-            </w:pPr>
-            <w:r>
-              <w:rPr>
-                <w:rFonts w:ascii="Corbel" w:hAnsi="Corbel"/>
-              </w:rPr>
-              <w:t>Local effectiveness</w:t>
-            </w:r>
-          </w:p>
-        </w:tc>
-        <w:tc>
-          <w:tcPr>
-            <w:tcW w:w="1596" w:type="dxa"/>
-          </w:tcPr>
-          <w:p>
-            <w:pPr>
-              <w:pStyle w:val="BodyText"/>
-              <w:rPr>
-                <w:rFonts w:ascii="Corbel" w:hAnsi="Corbel"/>
-              </w:rPr>
-            </w:pPr>
-            <w:r>
-              <w:rPr>
-                <w:rFonts w:ascii="Corbel" w:hAnsi="Corbel"/>
-              </w:rPr>
-              <w:t>Cost-effectiveness</w:t>
-            </w:r>
-          </w:p>
-        </w:tc>
-        <w:tc>
-          <w:tcPr>
-            <w:tcW w:w="1596" w:type="dxa"/>
-          </w:tcPr>
-          <w:p>
-            <w:pPr>
-              <w:pStyle w:val="BodyText"/>
-              <w:rPr>
-                <w:rFonts w:ascii="Corbel" w:hAnsi="Corbel"/>
-              </w:rPr>
-            </w:pPr>
-            <w:r>
-              <w:rPr>
-                <w:rFonts w:ascii="Corbel" w:hAnsi="Corbel"/>
-              </w:rPr>
-              <w:t>Wider non-target costs, risks, and benefits</w:t>
-            </w:r>
-          </w:p>
-        </w:tc>
-        <w:tc>
-          <w:tcPr>
-            <w:tcW w:w="1596" w:type="dxa"/>
-          </w:tcPr>
-          <w:p>
-            <w:pPr>
-              <w:pStyle w:val="BodyText"/>
-              <w:rPr>
-                <w:rFonts w:ascii="Corbel" w:hAnsi="Corbel"/>
-              </w:rPr>
-            </w:pPr>
-            <w:r>
-              <w:rPr>
-                <w:rFonts w:ascii="Corbel" w:hAnsi="Corbel"/>
-              </w:rPr>
-              <w:t>Acceptability</w:t>
-            </w:r>
-          </w:p>
-        </w:tc>
-        <w:tc>
-          <w:tcPr>
-            <w:tcW w:w="1596" w:type="dxa"/>
-          </w:tcPr>
-          <w:p>
-            <w:pPr>
-              <w:pStyle w:val="BodyText"/>
-              <w:rPr>
-                <w:rFonts w:ascii="Corbel" w:hAnsi="Corbel"/>
-              </w:rPr>
-            </w:pPr>
-            <w:r>
-              <w:rPr>
-                <w:rFonts w:ascii="Corbel" w:hAnsi="Corbel"/>
-              </w:rPr>
-              <w:t>Feasibility</w:t>
+            <w:tcW w:w="9576" w:type="dxa"/>
+          </w:tcPr>
+          <w:p>
+            <w:pPr>
+              <w:shd w:val="clear" w:color="auto" w:fill="FFFFFF"/>
+              <w:rPr>
+                <w:rStyle w:val="Strong"/>
+                <w:rFonts w:ascii="Corbel" w:hAnsi="Corbel" w:cs="Helvetica"/>
+                <w:color w:val="333333"/>
+                <w:sz w:val="21"/>
+                <w:szCs w:val="21"/>
+              </w:rPr>
+            </w:pPr>
+            <w:r>
+              <w:rPr>
+                <w:rStyle w:val="Strong"/>
+                <w:rFonts w:ascii="Corbel" w:hAnsi="Corbel" w:cs="Helvetica"/>
+                <w:color w:val="333333"/>
+                <w:sz w:val="21"/>
+                <w:szCs w:val="21"/>
+              </w:rPr>
+              <w:t>Summarise evidence for and against implementation</w:t>
             </w:r>
           </w:p>
         </w:tc>
@@ -5523,93 +5351,340 @@
       <w:tr>
         <w:tc>
           <w:tcPr>
-            <w:tcW w:w="1596" w:type="dxa"/>
+            <w:tcW w:w="9576" w:type="dxa"/>
+          </w:tcPr>
+          <w:p>
+            <w:pPr>
+              <w:shd w:val="clear" w:color="auto" w:fill="FFFFFF"/>
+              <w:rPr>
+                <w:rStyle w:val="Strong"/>
+                <w:rFonts w:ascii="Corbel" w:hAnsi="Corbel" w:cs="Helvetica"/>
+                <w:color w:val="333333"/>
+                <w:sz w:val="21"/>
+                <w:szCs w:val="21"/>
+              </w:rPr>
+            </w:pPr>
+          </w:p>
+          <w:p>
+            <w:pPr>
+              <w:shd w:val="clear" w:color="auto" w:fill="FFFFFF"/>
+              <w:rPr>
+                <w:rStyle w:val="Strong"/>
+                <w:rFonts w:ascii="Corbel" w:hAnsi="Corbel" w:cs="Helvetica"/>
+                <w:color w:val="333333"/>
+                <w:sz w:val="21"/>
+                <w:szCs w:val="21"/>
+              </w:rPr>
+            </w:pPr>
+          </w:p>
+        </w:tc>
+      </w:tr>
+    </w:tbl>
+    <w:p>
+      <w:bookmarkStart w:id="18" w:name="make-an-evidence-informed-decision"/>
+      <w:bookmarkEnd w:id="18"/>
+    </w:p>
+    <w:p>
+      <w:r>
+        <w:br w:type="page"/>
+      </w:r>
+    </w:p>
+    <w:p>
+      <w:pPr>
+        <w:pStyle w:val="Heading1"/>
+        <w:rPr>
+          <w:rFonts w:ascii="Corbel" w:hAnsi="Corbel"/>
+        </w:rPr>
+      </w:pPr>
+      <w:r>
+        <w:rPr>
+          <w:rFonts w:ascii="Corbel" w:hAnsi="Corbel"/>
+        </w:rPr>
+        <w:lastRenderedPageBreak/>
+        <w:t>3. Make an Evidence-Informed Decision</w:t>
+      </w:r>
+    </w:p>
+    <w:p>
+      <w:pPr>
+        <w:spacing w:after="0"/>
+        <w:rPr>
+          <w:rFonts w:ascii="Corbel" w:hAnsi="Corbel"/>
+          <w:b/>
+          <w:bCs/>
+        </w:rPr>
+      </w:pPr>
+      <w:bookmarkStart w:id="19" w:name="summary-assessment-table-for-each-action"/>
+      <w:bookmarkEnd w:id="19"/>
+    </w:p>
+    <w:p>
+      <w:pPr>
+        <w:rPr>
+          <w:rFonts w:ascii="Corbel" w:hAnsi="Corbel"/>
+          <w:b/>
+          <w:bCs/>
+        </w:rPr>
+      </w:pPr>
+      <w:r>
+        <w:rPr>
+          <w:rFonts w:ascii="Corbel" w:hAnsi="Corbel"/>
+          <w:b/>
+          <w:bCs/>
+        </w:rPr>
+        <w:t>Summary assessment table for each action</w:t>
+      </w:r>
+    </w:p>
+    <w:p>
+      <w:pPr>
+        <w:pStyle w:val="FirstParagraph"/>
+        <w:rPr>
+          <w:rFonts w:ascii="Corbel" w:hAnsi="Corbel"/>
+          <w:sz w:val="22"/>
+          <w:szCs w:val="22"/>
+        </w:rPr>
+      </w:pPr>
+      <w:r>
+        <w:rPr>
+          <w:rFonts w:ascii="Corbel" w:hAnsi="Corbel"/>
+          <w:sz w:val="22"/>
+          <w:szCs w:val="22"/>
+        </w:rPr>
+        <w:t>Table legend</w:t>
+      </w:r>
+      <w:r>
+        <w:rPr>
+          <w:rFonts w:ascii="Corbel" w:hAnsi="Corbel"/>
+          <w:sz w:val="22"/>
+          <w:szCs w:val="22"/>
+        </w:rPr>
+        <w:t>. Colour code by certainty:</w:t>
+      </w:r>
+      <w:r>
+        <w:rPr>
+          <w:rFonts w:ascii="Corbel" w:hAnsi="Corbel"/>
+          <w:sz w:val="22"/>
+          <w:szCs w:val="22"/>
+        </w:rPr>
+        <w:t xml:space="preserve"> White = Very low certainty or unsure. Pale yellow = Low certainty. Yellow = Moderate certainty. Gold = High certainty. </w:t>
+      </w:r>
+    </w:p>
+    <w:tbl>
+      <w:tblPr>
+        <w:tblStyle w:val="TableGrid"/>
+        <w:tblW w:w="0" w:type="auto"/>
+        <w:tblLayout w:type="fixed"/>
+        <w:tblLook w:val="04A0" w:firstRow="1" w:lastRow="0" w:firstColumn="1" w:lastColumn="0" w:noHBand="0" w:noVBand="1"/>
+      </w:tblPr>
+      <w:tblGrid>
+        <w:gridCol w:w="983"/>
+        <w:gridCol w:w="1305"/>
+        <w:gridCol w:w="1305"/>
+        <w:gridCol w:w="2639"/>
+        <w:gridCol w:w="1418"/>
+        <w:gridCol w:w="1134"/>
+      </w:tblGrid>
+      <w:tr>
+        <w:trPr>
+          <w:trHeight w:val="938"/>
+        </w:trPr>
+        <w:tc>
+          <w:tcPr>
+            <w:tcW w:w="983" w:type="dxa"/>
           </w:tcPr>
           <w:p>
             <w:pPr>
               <w:pStyle w:val="BodyText"/>
               <w:rPr>
                 <w:rFonts w:ascii="Corbel" w:hAnsi="Corbel"/>
+                <w:sz w:val="20"/>
+                <w:szCs w:val="20"/>
               </w:rPr>
             </w:pPr>
             <w:r>
               <w:rPr>
                 <w:rFonts w:ascii="Corbel" w:hAnsi="Corbel"/>
-              </w:rPr>
-              <w:t>…</w:t>
-            </w:r>
-          </w:p>
-        </w:tc>
-        <w:tc>
-          <w:tcPr>
-            <w:tcW w:w="1596" w:type="dxa"/>
+                <w:sz w:val="20"/>
+                <w:szCs w:val="20"/>
+              </w:rPr>
+              <w:t>Action</w:t>
+            </w:r>
+          </w:p>
+        </w:tc>
+        <w:tc>
+          <w:tcPr>
+            <w:tcW w:w="1305" w:type="dxa"/>
           </w:tcPr>
           <w:p>
             <w:pPr>
               <w:pStyle w:val="BodyText"/>
               <w:rPr>
                 <w:rFonts w:ascii="Corbel" w:hAnsi="Corbel"/>
-              </w:rPr>
-            </w:pPr>
-          </w:p>
-        </w:tc>
-        <w:tc>
-          <w:tcPr>
-            <w:tcW w:w="1596" w:type="dxa"/>
+                <w:sz w:val="20"/>
+                <w:szCs w:val="20"/>
+              </w:rPr>
+            </w:pPr>
+            <w:r>
+              <w:rPr>
+                <w:rFonts w:ascii="Corbel" w:hAnsi="Corbel"/>
+                <w:sz w:val="20"/>
+                <w:szCs w:val="20"/>
+              </w:rPr>
+              <w:t>Local effectiveness</w:t>
+            </w:r>
+          </w:p>
+        </w:tc>
+        <w:tc>
+          <w:tcPr>
+            <w:tcW w:w="1305" w:type="dxa"/>
           </w:tcPr>
           <w:p>
             <w:pPr>
               <w:pStyle w:val="BodyText"/>
               <w:rPr>
                 <w:rFonts w:ascii="Corbel" w:hAnsi="Corbel"/>
-              </w:rPr>
-            </w:pPr>
-          </w:p>
-        </w:tc>
-        <w:tc>
-          <w:tcPr>
-            <w:tcW w:w="1596" w:type="dxa"/>
+                <w:sz w:val="20"/>
+                <w:szCs w:val="20"/>
+              </w:rPr>
+            </w:pPr>
+            <w:r>
+              <w:rPr>
+                <w:rFonts w:ascii="Corbel" w:hAnsi="Corbel"/>
+                <w:sz w:val="20"/>
+                <w:szCs w:val="20"/>
+              </w:rPr>
+              <w:t>Cost-effectiveness</w:t>
+            </w:r>
+          </w:p>
+        </w:tc>
+        <w:tc>
+          <w:tcPr>
+            <w:tcW w:w="2639" w:type="dxa"/>
           </w:tcPr>
           <w:p>
             <w:pPr>
               <w:pStyle w:val="BodyText"/>
               <w:rPr>
                 <w:rFonts w:ascii="Corbel" w:hAnsi="Corbel"/>
-              </w:rPr>
-            </w:pPr>
-          </w:p>
-        </w:tc>
-        <w:tc>
-          <w:tcPr>
-            <w:tcW w:w="1596" w:type="dxa"/>
+                <w:sz w:val="20"/>
+                <w:szCs w:val="20"/>
+              </w:rPr>
+            </w:pPr>
+            <w:r>
+              <w:rPr>
+                <w:rFonts w:ascii="Corbel" w:hAnsi="Corbel"/>
+                <w:sz w:val="20"/>
+                <w:szCs w:val="20"/>
+              </w:rPr>
+              <w:t xml:space="preserve">Balance between </w:t>
+            </w:r>
+            <w:r>
+              <w:rPr>
+                <w:rFonts w:ascii="Corbel" w:hAnsi="Corbel"/>
+                <w:sz w:val="20"/>
+                <w:szCs w:val="20"/>
+              </w:rPr>
+              <w:t>non-target costs</w:t>
+            </w:r>
+            <w:r>
+              <w:rPr>
+                <w:rFonts w:ascii="Corbel" w:hAnsi="Corbel"/>
+                <w:sz w:val="20"/>
+                <w:szCs w:val="20"/>
+              </w:rPr>
+              <w:t>/</w:t>
+            </w:r>
+            <w:r>
+              <w:rPr>
+                <w:rFonts w:ascii="Corbel" w:hAnsi="Corbel"/>
+                <w:sz w:val="20"/>
+                <w:szCs w:val="20"/>
+              </w:rPr>
+              <w:t>risks</w:t>
+            </w:r>
+            <w:r>
+              <w:rPr>
+                <w:rFonts w:ascii="Corbel" w:hAnsi="Corbel"/>
+                <w:sz w:val="20"/>
+                <w:szCs w:val="20"/>
+              </w:rPr>
+              <w:t xml:space="preserve"> </w:t>
+            </w:r>
+            <w:r>
+              <w:rPr>
+                <w:rFonts w:ascii="Corbel" w:hAnsi="Corbel"/>
+                <w:sz w:val="20"/>
+                <w:szCs w:val="20"/>
+              </w:rPr>
+              <w:t xml:space="preserve">and </w:t>
+            </w:r>
+            <w:r>
+              <w:rPr>
+                <w:rFonts w:ascii="Corbel" w:hAnsi="Corbel"/>
+                <w:sz w:val="20"/>
+                <w:szCs w:val="20"/>
+              </w:rPr>
+              <w:t xml:space="preserve">wider </w:t>
+            </w:r>
+            <w:r>
+              <w:rPr>
+                <w:rFonts w:ascii="Corbel" w:hAnsi="Corbel"/>
+                <w:sz w:val="20"/>
+                <w:szCs w:val="20"/>
+              </w:rPr>
+              <w:t>benefits</w:t>
+            </w:r>
+          </w:p>
+        </w:tc>
+        <w:tc>
+          <w:tcPr>
+            <w:tcW w:w="1418" w:type="dxa"/>
           </w:tcPr>
           <w:p>
             <w:pPr>
               <w:pStyle w:val="BodyText"/>
               <w:rPr>
                 <w:rFonts w:ascii="Corbel" w:hAnsi="Corbel"/>
-              </w:rPr>
-            </w:pPr>
-          </w:p>
-        </w:tc>
-        <w:tc>
-          <w:tcPr>
-            <w:tcW w:w="1596" w:type="dxa"/>
+                <w:sz w:val="20"/>
+                <w:szCs w:val="20"/>
+              </w:rPr>
+            </w:pPr>
+            <w:r>
+              <w:rPr>
+                <w:rFonts w:ascii="Corbel" w:hAnsi="Corbel"/>
+                <w:sz w:val="20"/>
+                <w:szCs w:val="20"/>
+              </w:rPr>
+              <w:t>Acceptability</w:t>
+            </w:r>
+          </w:p>
+        </w:tc>
+        <w:tc>
+          <w:tcPr>
+            <w:tcW w:w="1134" w:type="dxa"/>
           </w:tcPr>
           <w:p>
             <w:pPr>
               <w:pStyle w:val="BodyText"/>
               <w:rPr>
                 <w:rFonts w:ascii="Corbel" w:hAnsi="Corbel"/>
-              </w:rPr>
-            </w:pPr>
+                <w:sz w:val="20"/>
+                <w:szCs w:val="20"/>
+              </w:rPr>
+            </w:pPr>
+            <w:r>
+              <w:rPr>
+                <w:rFonts w:ascii="Corbel" w:hAnsi="Corbel"/>
+                <w:sz w:val="20"/>
+                <w:szCs w:val="20"/>
+              </w:rPr>
+              <w:t>Feasibility</w:t>
+            </w:r>
           </w:p>
         </w:tc>
       </w:tr>
       <w:tr>
         <w:tc>
           <w:tcPr>
-            <w:tcW w:w="1596" w:type="dxa"/>
+            <w:tcW w:w="983" w:type="dxa"/>
           </w:tcPr>
           <w:p>
             <w:pPr>
@@ -5628,7 +5703,7 @@
         </w:tc>
         <w:tc>
           <w:tcPr>
-            <w:tcW w:w="1596" w:type="dxa"/>
+            <w:tcW w:w="1305" w:type="dxa"/>
           </w:tcPr>
           <w:p>
             <w:pPr>
@@ -5641,7 +5716,7 @@
         </w:tc>
         <w:tc>
           <w:tcPr>
-            <w:tcW w:w="1596" w:type="dxa"/>
+            <w:tcW w:w="1305" w:type="dxa"/>
           </w:tcPr>
           <w:p>
             <w:pPr>
@@ -5654,7 +5729,7 @@
         </w:tc>
         <w:tc>
           <w:tcPr>
-            <w:tcW w:w="1596" w:type="dxa"/>
+            <w:tcW w:w="2639" w:type="dxa"/>
           </w:tcPr>
           <w:p>
             <w:pPr>
@@ -5667,7 +5742,7 @@
         </w:tc>
         <w:tc>
           <w:tcPr>
-            <w:tcW w:w="1596" w:type="dxa"/>
+            <w:tcW w:w="1418" w:type="dxa"/>
           </w:tcPr>
           <w:p>
             <w:pPr>
@@ -5680,7 +5755,7 @@
         </w:tc>
         <w:tc>
           <w:tcPr>
-            <w:tcW w:w="1596" w:type="dxa"/>
+            <w:tcW w:w="1134" w:type="dxa"/>
           </w:tcPr>
           <w:p>
             <w:pPr>
@@ -5695,7 +5770,7 @@
       <w:tr>
         <w:tc>
           <w:tcPr>
-            <w:tcW w:w="1596" w:type="dxa"/>
+            <w:tcW w:w="983" w:type="dxa"/>
           </w:tcPr>
           <w:p>
             <w:pPr>
@@ -5714,7 +5789,7 @@
         </w:tc>
         <w:tc>
           <w:tcPr>
-            <w:tcW w:w="1596" w:type="dxa"/>
+            <w:tcW w:w="1305" w:type="dxa"/>
           </w:tcPr>
           <w:p>
             <w:pPr>
@@ -5727,7 +5802,7 @@
         </w:tc>
         <w:tc>
           <w:tcPr>
-            <w:tcW w:w="1596" w:type="dxa"/>
+            <w:tcW w:w="1305" w:type="dxa"/>
           </w:tcPr>
           <w:p>
             <w:pPr>
@@ -5740,7 +5815,7 @@
         </w:tc>
         <w:tc>
           <w:tcPr>
-            <w:tcW w:w="1596" w:type="dxa"/>
+            <w:tcW w:w="2639" w:type="dxa"/>
           </w:tcPr>
           <w:p>
             <w:pPr>
@@ -5753,7 +5828,7 @@
         </w:tc>
         <w:tc>
           <w:tcPr>
-            <w:tcW w:w="1596" w:type="dxa"/>
+            <w:tcW w:w="1418" w:type="dxa"/>
           </w:tcPr>
           <w:p>
             <w:pPr>
@@ -5766,7 +5841,93 @@
         </w:tc>
         <w:tc>
           <w:tcPr>
-            <w:tcW w:w="1596" w:type="dxa"/>
+            <w:tcW w:w="1134" w:type="dxa"/>
+          </w:tcPr>
+          <w:p>
+            <w:pPr>
+              <w:pStyle w:val="BodyText"/>
+              <w:rPr>
+                <w:rFonts w:ascii="Corbel" w:hAnsi="Corbel"/>
+              </w:rPr>
+            </w:pPr>
+          </w:p>
+        </w:tc>
+      </w:tr>
+      <w:tr>
+        <w:tc>
+          <w:tcPr>
+            <w:tcW w:w="983" w:type="dxa"/>
+          </w:tcPr>
+          <w:p>
+            <w:pPr>
+              <w:pStyle w:val="BodyText"/>
+              <w:rPr>
+                <w:rFonts w:ascii="Corbel" w:hAnsi="Corbel"/>
+              </w:rPr>
+            </w:pPr>
+            <w:r>
+              <w:rPr>
+                <w:rFonts w:ascii="Corbel" w:hAnsi="Corbel"/>
+              </w:rPr>
+              <w:t>…</w:t>
+            </w:r>
+          </w:p>
+        </w:tc>
+        <w:tc>
+          <w:tcPr>
+            <w:tcW w:w="1305" w:type="dxa"/>
+          </w:tcPr>
+          <w:p>
+            <w:pPr>
+              <w:pStyle w:val="BodyText"/>
+              <w:rPr>
+                <w:rFonts w:ascii="Corbel" w:hAnsi="Corbel"/>
+              </w:rPr>
+            </w:pPr>
+          </w:p>
+        </w:tc>
+        <w:tc>
+          <w:tcPr>
+            <w:tcW w:w="1305" w:type="dxa"/>
+          </w:tcPr>
+          <w:p>
+            <w:pPr>
+              <w:pStyle w:val="BodyText"/>
+              <w:rPr>
+                <w:rFonts w:ascii="Corbel" w:hAnsi="Corbel"/>
+              </w:rPr>
+            </w:pPr>
+          </w:p>
+        </w:tc>
+        <w:tc>
+          <w:tcPr>
+            <w:tcW w:w="2639" w:type="dxa"/>
+          </w:tcPr>
+          <w:p>
+            <w:pPr>
+              <w:pStyle w:val="BodyText"/>
+              <w:rPr>
+                <w:rFonts w:ascii="Corbel" w:hAnsi="Corbel"/>
+              </w:rPr>
+            </w:pPr>
+          </w:p>
+        </w:tc>
+        <w:tc>
+          <w:tcPr>
+            <w:tcW w:w="1418" w:type="dxa"/>
+          </w:tcPr>
+          <w:p>
+            <w:pPr>
+              <w:pStyle w:val="BodyText"/>
+              <w:rPr>
+                <w:rFonts w:ascii="Corbel" w:hAnsi="Corbel"/>
+              </w:rPr>
+            </w:pPr>
+          </w:p>
+        </w:tc>
+        <w:tc>
+          <w:tcPr>
+            <w:tcW w:w="1134" w:type="dxa"/>
           </w:tcPr>
           <w:p>
             <w:pPr>
@@ -5871,7 +6032,7 @@
         </w:rPr>
         <w:t>We would suggest that users could prioritise actions based on their place in the Mitigation and Conservation Hierarchy </w:t>
       </w:r>
-      <w:hyperlink r:id="rId79" w:tgtFrame="_blank" w:history="1">
+      <w:hyperlink r:id="rId78" w:tgtFrame="_blank" w:history="1">
         <w:r>
           <w:rPr>
             <w:rStyle w:val="Hyperlink"/>
@@ -6336,7 +6497,7 @@
       </w:r>
     </w:p>
     <w:sectPr>
-      <w:headerReference w:type="first" r:id="rId80"/>
+      <w:headerReference w:type="first" r:id="rId79"/>
       <w:pgSz w:w="12240" w:h="15840"/>
       <w:pgMar w:top="1440" w:right="1440" w:bottom="1440" w:left="1440" w:header="720" w:footer="720" w:gutter="0"/>
       <w:cols w:space="720"/>
@@ -8321,10 +8482,6 @@
 <ax:ocx xmlns:ax="http://schemas.microsoft.com/office/2006/activeX" xmlns:r="http://schemas.openxmlformats.org/officeDocument/2006/relationships" ax:classid="{5512D118-5CC6-11CF-8D67-00AA00BDCE1D}" ax:persistence="persistStream" r:id="rId1"/>
 </file>
 
-<file path=word/activeX/activeX64.xml><?xml version="1.0" encoding="utf-8"?>
-<ax:ocx xmlns:ax="http://schemas.microsoft.com/office/2006/activeX" xmlns:r="http://schemas.openxmlformats.org/officeDocument/2006/relationships" ax:classid="{5512D118-5CC6-11CF-8D67-00AA00BDCE1D}" ax:persistence="persistStream" r:id="rId1"/>
-</file>
-
 <file path=word/activeX/activeX7.xml><?xml version="1.0" encoding="utf-8"?>
 <ax:ocx xmlns:ax="http://schemas.microsoft.com/office/2006/activeX" xmlns:r="http://schemas.openxmlformats.org/officeDocument/2006/relationships" ax:classid="{5512D118-5CC6-11CF-8D67-00AA00BDCE1D}" ax:persistence="persistStream" r:id="rId1"/>
 </file>

</xml_diff>

<commit_message>
Added text on acceptability. Altered title for 2.g.
</commit_message>
<xml_diff>
--- a/evidence2decisiontool/www/Evidence_to_Decision_Tool_Offline_Template.docx
+++ b/evidence2decisiontool/www/Evidence_to_Decision_Tool_Offline_Template.docx
@@ -271,67 +271,7 @@
           <w:szCs w:val="21"/>
         </w:rPr>
         <w:br/>
-        <w:t xml:space="preserve">This tool was created by Dr Alec Christie, University of Cambridge. Thank you to all the practitioners who took part in the co-design of this tool, including (in no particular order): Steve Weeks, Alison Ruyter, Rory Harding, and Paul Tinsley-Marshall from the Kent Wildlife Trust; Tom McPherson from Ingleby Farms (also for giving feedback on the manuscript); the Woodland Trust; Peoples’ Trust for Endangered Species; Jon Flanders and Winifred Frick at Bat Conservation International; David O’Brien at </w:t>
-      </w:r>
-      <w:proofErr w:type="spellStart"/>
-      <w:r>
-        <w:rPr>
-          <w:rFonts w:ascii="Helvetica" w:hAnsi="Helvetica" w:cs="Helvetica"/>
-          <w:color w:val="333333"/>
-          <w:sz w:val="21"/>
-          <w:szCs w:val="21"/>
-        </w:rPr>
-        <w:t>NatureScot</w:t>
-      </w:r>
-      <w:proofErr w:type="spellEnd"/>
-      <w:r>
-        <w:rPr>
-          <w:rFonts w:ascii="Helvetica" w:hAnsi="Helvetica" w:cs="Helvetica"/>
-          <w:color w:val="333333"/>
-          <w:sz w:val="21"/>
-          <w:szCs w:val="21"/>
-        </w:rPr>
-        <w:t xml:space="preserve">; Kathy Wormald at </w:t>
-      </w:r>
-      <w:proofErr w:type="spellStart"/>
-      <w:r>
-        <w:rPr>
-          <w:rFonts w:ascii="Helvetica" w:hAnsi="Helvetica" w:cs="Helvetica"/>
-          <w:color w:val="333333"/>
-          <w:sz w:val="21"/>
-          <w:szCs w:val="21"/>
-        </w:rPr>
-        <w:t>Froglife</w:t>
-      </w:r>
-      <w:proofErr w:type="spellEnd"/>
-      <w:r>
-        <w:rPr>
-          <w:rFonts w:ascii="Helvetica" w:hAnsi="Helvetica" w:cs="Helvetica"/>
-          <w:color w:val="333333"/>
-          <w:sz w:val="21"/>
-          <w:szCs w:val="21"/>
-        </w:rPr>
-        <w:t xml:space="preserve">; the Medway Valley Countryside Partnership; Sheffield &amp; Rotherham Wildlife Trust; Bedfordshire, Buckinghamshire, and Oxfordshire Wildlife Trust; Catherine </w:t>
-      </w:r>
-      <w:proofErr w:type="spellStart"/>
-      <w:r>
-        <w:rPr>
-          <w:rFonts w:ascii="Helvetica" w:hAnsi="Helvetica" w:cs="Helvetica"/>
-          <w:color w:val="333333"/>
-          <w:sz w:val="21"/>
-          <w:szCs w:val="21"/>
-        </w:rPr>
-        <w:t>McNicol</w:t>
-      </w:r>
-      <w:proofErr w:type="spellEnd"/>
-      <w:r>
-        <w:rPr>
-          <w:rFonts w:ascii="Helvetica" w:hAnsi="Helvetica" w:cs="Helvetica"/>
-          <w:color w:val="333333"/>
-          <w:sz w:val="21"/>
-          <w:szCs w:val="21"/>
-        </w:rPr>
-        <w:t xml:space="preserve"> at Gloucestershire Wildlife Trust. Thanks also to Harriet Downey, Matthew Grainger, Thomas White, Michael Winter, and William Sutherland for their help in producing the tool.</w:t>
+        <w:t>This tool was created by Dr Alec Christie, University of Cambridge. Thank you to all the practitioners who took part in the co-design of this tool, including (in no particular order): Steve Weeks, Alison Ruyter, Rory Harding, and Paul Tinsley-Marshall from the Kent Wildlife Trust; Tom McPherson from Ingleby Farms (also for giving feedback on the manuscript); the Woodland Trust; Peoples’ Trust for Endangered Species; Jon Flanders and Winifred Frick at Bat Conservation International; David O’Brien at NatureScot; Kathy Wormald at Froglife; the Medway Valley Countryside Partnership; Sheffield &amp; Rotherham Wildlife Trust; Bedfordshire, Buckinghamshire, and Oxfordshire Wildlife Trust; Catherine McNicol at Gloucestershire Wildlife Trust. Thanks also to Harriet Downey, Matthew Grainger, Thomas White, Michael Winter, and William Sutherland for their help in producing the tool.</w:t>
       </w:r>
       <w:r>
         <w:rPr>
@@ -2292,25 +2232,14 @@
                 <w:control r:id="rId23" w:name="DefaultOcxName8" w:shapeid="_x0000_i1126"/>
               </w:object>
             </w:r>
-            <w:proofErr w:type="spellStart"/>
-            <w:r>
-              <w:rPr>
-                <w:rFonts w:ascii="Corbel" w:hAnsi="Corbel" w:cs="Helvetica"/>
-                <w:color w:val="333333"/>
-                <w:sz w:val="21"/>
-                <w:szCs w:val="21"/>
-              </w:rPr>
-              <w:t>Low</w:t>
-            </w:r>
-            <w:proofErr w:type="spellEnd"/>
-            <w:r>
-              <w:rPr>
-                <w:rFonts w:ascii="Corbel" w:hAnsi="Corbel" w:cs="Helvetica"/>
-                <w:color w:val="333333"/>
-                <w:sz w:val="21"/>
-                <w:szCs w:val="21"/>
-              </w:rPr>
-              <w:t> </w:t>
+            <w:r>
+              <w:rPr>
+                <w:rFonts w:ascii="Corbel" w:hAnsi="Corbel" w:cs="Helvetica"/>
+                <w:color w:val="333333"/>
+                <w:sz w:val="21"/>
+                <w:szCs w:val="21"/>
+              </w:rPr>
+              <w:t>Low </w:t>
             </w:r>
             <w:r>
               <w:rPr>
@@ -2398,6 +2327,25 @@
     </w:p>
     <w:p>
       <w:pPr>
+        <w:rPr>
+          <w:rFonts w:ascii="Corbel" w:hAnsi="Corbel" w:cs="Helvetica"/>
+          <w:color w:val="333333"/>
+          <w:sz w:val="21"/>
+          <w:szCs w:val="21"/>
+        </w:rPr>
+      </w:pPr>
+      <w:r>
+        <w:rPr>
+          <w:rFonts w:ascii="Corbel" w:hAnsi="Corbel" w:cs="Helvetica"/>
+          <w:color w:val="333333"/>
+          <w:sz w:val="21"/>
+          <w:szCs w:val="21"/>
+        </w:rPr>
+        <w:br w:type="page"/>
+      </w:r>
+    </w:p>
+    <w:p>
+      <w:pPr>
         <w:pStyle w:val="Heading2"/>
         <w:rPr>
           <w:rFonts w:ascii="Corbel" w:hAnsi="Corbel"/>
@@ -2407,6 +2355,7 @@
         <w:rPr>
           <w:rFonts w:ascii="Corbel" w:hAnsi="Corbel"/>
         </w:rPr>
+        <w:lastRenderedPageBreak/>
         <w:t>2.C. Assess costs and risks</w:t>
       </w:r>
     </w:p>
@@ -2590,13 +2539,6 @@
         </w:rPr>
       </w:pPr>
     </w:p>
-    <w:p>
-      <w:pPr>
-        <w:rPr>
-          <w:rFonts w:ascii="Corbel" w:hAnsi="Corbel"/>
-        </w:rPr>
-      </w:pPr>
-    </w:p>
     <w:tbl>
       <w:tblPr>
         <w:tblStyle w:val="TableGrid"/>
@@ -2682,25 +2624,14 @@
                 <w:control r:id="rId28" w:name="DefaultOcxName12" w:shapeid="_x0000_i1141"/>
               </w:object>
             </w:r>
-            <w:proofErr w:type="spellStart"/>
-            <w:r>
-              <w:rPr>
-                <w:rFonts w:ascii="Corbel" w:hAnsi="Corbel" w:cs="Helvetica"/>
-                <w:color w:val="333333"/>
-                <w:sz w:val="21"/>
-                <w:szCs w:val="21"/>
-              </w:rPr>
-              <w:t>Low</w:t>
-            </w:r>
-            <w:proofErr w:type="spellEnd"/>
-            <w:r>
-              <w:rPr>
-                <w:rFonts w:ascii="Corbel" w:hAnsi="Corbel" w:cs="Helvetica"/>
-                <w:color w:val="333333"/>
-                <w:sz w:val="21"/>
-                <w:szCs w:val="21"/>
-              </w:rPr>
-              <w:t> </w:t>
+            <w:r>
+              <w:rPr>
+                <w:rFonts w:ascii="Corbel" w:hAnsi="Corbel" w:cs="Helvetica"/>
+                <w:color w:val="333333"/>
+                <w:sz w:val="21"/>
+                <w:szCs w:val="21"/>
+              </w:rPr>
+              <w:t>Low </w:t>
             </w:r>
             <w:r>
               <w:rPr>
@@ -2854,25 +2785,14 @@
                 <w:control r:id="rId33" w:name="DefaultOcxName61" w:shapeid="_x0000_i1156"/>
               </w:object>
             </w:r>
-            <w:proofErr w:type="spellStart"/>
-            <w:r>
-              <w:rPr>
-                <w:rFonts w:ascii="Corbel" w:hAnsi="Corbel" w:cs="Helvetica"/>
-                <w:color w:val="333333"/>
-                <w:sz w:val="21"/>
-                <w:szCs w:val="21"/>
-              </w:rPr>
-              <w:t>Low</w:t>
-            </w:r>
-            <w:proofErr w:type="spellEnd"/>
-            <w:r>
-              <w:rPr>
-                <w:rFonts w:ascii="Corbel" w:hAnsi="Corbel" w:cs="Helvetica"/>
-                <w:color w:val="333333"/>
-                <w:sz w:val="21"/>
-                <w:szCs w:val="21"/>
-              </w:rPr>
-              <w:t> </w:t>
+            <w:r>
+              <w:rPr>
+                <w:rFonts w:ascii="Corbel" w:hAnsi="Corbel" w:cs="Helvetica"/>
+                <w:color w:val="333333"/>
+                <w:sz w:val="21"/>
+                <w:szCs w:val="21"/>
+              </w:rPr>
+              <w:t>Low </w:t>
             </w:r>
             <w:r>
               <w:rPr>
@@ -2953,6 +2873,11 @@
       </w:pPr>
     </w:p>
     <w:p>
+      <w:r>
+        <w:br w:type="page"/>
+      </w:r>
+    </w:p>
+    <w:p>
       <w:pPr>
         <w:pStyle w:val="Heading3"/>
         <w:rPr>
@@ -2963,6 +2888,7 @@
         <w:rPr>
           <w:rFonts w:ascii="Corbel" w:hAnsi="Corbel"/>
         </w:rPr>
+        <w:lastRenderedPageBreak/>
         <w:t xml:space="preserve">2.C.ii. Assess the non-financial costs, risks, and </w:t>
       </w:r>
       <w:r>
@@ -3381,7 +3307,6 @@
                 <w:control r:id="rId40" w:name="DefaultOcxName32" w:shapeid="_x0000_i1177"/>
               </w:object>
             </w:r>
-            <w:proofErr w:type="spellStart"/>
             <w:r>
               <w:rPr>
                 <w:rFonts w:ascii="Helvetica" w:hAnsi="Helvetica" w:cs="Helvetica"/>
@@ -3389,17 +3314,7 @@
                 <w:sz w:val="21"/>
                 <w:szCs w:val="21"/>
               </w:rPr>
-              <w:t>Benefits</w:t>
-            </w:r>
-            <w:proofErr w:type="spellEnd"/>
-            <w:r>
-              <w:rPr>
-                <w:rFonts w:ascii="Helvetica" w:hAnsi="Helvetica" w:cs="Helvetica"/>
-                <w:color w:val="333333"/>
-                <w:sz w:val="21"/>
-                <w:szCs w:val="21"/>
-              </w:rPr>
-              <w:t xml:space="preserve"> slightly greater </w:t>
+              <w:t>Benefits slightly greater </w:t>
             </w:r>
             <w:r>
               <w:rPr>
@@ -3541,25 +3456,14 @@
                 <w:control r:id="rId44" w:name="DefaultOcxName82" w:shapeid="_x0000_i1189"/>
               </w:object>
             </w:r>
-            <w:proofErr w:type="spellStart"/>
-            <w:r>
-              <w:rPr>
-                <w:rFonts w:ascii="Corbel" w:hAnsi="Corbel" w:cs="Helvetica"/>
-                <w:color w:val="333333"/>
-                <w:sz w:val="21"/>
-                <w:szCs w:val="21"/>
-              </w:rPr>
-              <w:t>Low</w:t>
-            </w:r>
-            <w:proofErr w:type="spellEnd"/>
-            <w:r>
-              <w:rPr>
-                <w:rFonts w:ascii="Corbel" w:hAnsi="Corbel" w:cs="Helvetica"/>
-                <w:color w:val="333333"/>
-                <w:sz w:val="21"/>
-                <w:szCs w:val="21"/>
-              </w:rPr>
-              <w:t> </w:t>
+            <w:r>
+              <w:rPr>
+                <w:rFonts w:ascii="Corbel" w:hAnsi="Corbel" w:cs="Helvetica"/>
+                <w:color w:val="333333"/>
+                <w:sz w:val="21"/>
+                <w:szCs w:val="21"/>
+              </w:rPr>
+              <w:t>Low </w:t>
             </w:r>
             <w:r>
               <w:rPr>
@@ -3636,38 +3540,25 @@
     </w:tbl>
     <w:p>
       <w:pPr>
-        <w:pStyle w:val="FirstParagraph"/>
-        <w:rPr>
-          <w:rFonts w:ascii="Corbel" w:hAnsi="Corbel"/>
-        </w:rPr>
-      </w:pPr>
-    </w:p>
-    <w:p>
-      <w:pPr>
         <w:pStyle w:val="BodyText"/>
-      </w:pPr>
-    </w:p>
-    <w:p>
-      <w:pPr>
-        <w:pStyle w:val="BodyText"/>
-      </w:pPr>
-    </w:p>
-    <w:p>
-      <w:pPr>
-        <w:pStyle w:val="BodyText"/>
-      </w:pPr>
-    </w:p>
-    <w:p>
-      <w:pPr>
-        <w:pStyle w:val="Heading2"/>
-        <w:rPr>
-          <w:rFonts w:ascii="Corbel" w:hAnsi="Corbel"/>
-        </w:rPr>
       </w:pPr>
       <w:bookmarkStart w:id="15" w:name="acceptability"/>
       <w:bookmarkStart w:id="16" w:name="feasibility"/>
       <w:bookmarkEnd w:id="15"/>
       <w:bookmarkEnd w:id="16"/>
+    </w:p>
+    <w:p>
+      <w:r>
+        <w:br w:type="page"/>
+      </w:r>
+    </w:p>
+    <w:p>
+      <w:pPr>
+        <w:pStyle w:val="Heading2"/>
+        <w:rPr>
+          <w:rFonts w:ascii="Corbel" w:hAnsi="Corbel"/>
+        </w:rPr>
+      </w:pPr>
       <w:r>
         <w:rPr>
           <w:rFonts w:ascii="Corbel" w:hAnsi="Corbel"/>
@@ -3718,6 +3609,24 @@
           <w:szCs w:val="22"/>
         </w:rPr>
         <w:t>Carefully consider whether it is acceptable to implement this action - do the outcomes of this action align to the values held by yourself and key stakeholders? Before you decide, it may be helpful to identify the major relevant values held by yourself and key stakeholders.</w:t>
+      </w:r>
+      <w:r>
+        <w:rPr>
+          <w:rFonts w:ascii="Corbel" w:hAnsi="Corbel" w:cs="Helvetica"/>
+          <w:color w:val="333333"/>
+          <w:sz w:val="22"/>
+          <w:szCs w:val="22"/>
+        </w:rPr>
+        <w:t xml:space="preserve"> </w:t>
+      </w:r>
+      <w:r>
+        <w:rPr>
+          <w:rFonts w:ascii="Corbel" w:hAnsi="Corbel" w:cs="Helvetica"/>
+          <w:color w:val="333333"/>
+          <w:sz w:val="22"/>
+          <w:szCs w:val="22"/>
+        </w:rPr>
+        <w:t>It is outside the scope of this tool to elicit these values directly from key stakeholders, so we would suggest that the user and organisation gathers in this information (using suitable methods already used by organisations, e.g., formal consultations, focus groups etc.) and summarises this here.</w:t>
       </w:r>
     </w:p>
     <w:tbl>
@@ -3897,25 +3806,14 @@
                 <w:control r:id="rId49" w:name="DefaultOcxName16" w:shapeid="_x0000_i1204"/>
               </w:object>
             </w:r>
-            <w:proofErr w:type="spellStart"/>
-            <w:r>
-              <w:rPr>
-                <w:rFonts w:ascii="Corbel" w:hAnsi="Corbel" w:cs="Helvetica"/>
-                <w:color w:val="333333"/>
-                <w:sz w:val="21"/>
-                <w:szCs w:val="21"/>
-              </w:rPr>
-              <w:t>Low</w:t>
-            </w:r>
-            <w:proofErr w:type="spellEnd"/>
-            <w:r>
-              <w:rPr>
-                <w:rFonts w:ascii="Corbel" w:hAnsi="Corbel" w:cs="Helvetica"/>
-                <w:color w:val="333333"/>
-                <w:sz w:val="21"/>
-                <w:szCs w:val="21"/>
-              </w:rPr>
-              <w:t> </w:t>
+            <w:r>
+              <w:rPr>
+                <w:rFonts w:ascii="Corbel" w:hAnsi="Corbel" w:cs="Helvetica"/>
+                <w:color w:val="333333"/>
+                <w:sz w:val="21"/>
+                <w:szCs w:val="21"/>
+              </w:rPr>
+              <w:t>Low </w:t>
             </w:r>
             <w:r>
               <w:rPr>
@@ -4069,25 +3967,14 @@
                 <w:control r:id="rId54" w:name="DefaultOcxName63" w:shapeid="_x0000_i1219"/>
               </w:object>
             </w:r>
-            <w:proofErr w:type="spellStart"/>
-            <w:r>
-              <w:rPr>
-                <w:rFonts w:ascii="Corbel" w:hAnsi="Corbel" w:cs="Helvetica"/>
-                <w:color w:val="333333"/>
-                <w:sz w:val="21"/>
-                <w:szCs w:val="21"/>
-              </w:rPr>
-              <w:t>Low</w:t>
-            </w:r>
-            <w:proofErr w:type="spellEnd"/>
-            <w:r>
-              <w:rPr>
-                <w:rFonts w:ascii="Corbel" w:hAnsi="Corbel" w:cs="Helvetica"/>
-                <w:color w:val="333333"/>
-                <w:sz w:val="21"/>
-                <w:szCs w:val="21"/>
-              </w:rPr>
-              <w:t> </w:t>
+            <w:r>
+              <w:rPr>
+                <w:rFonts w:ascii="Corbel" w:hAnsi="Corbel" w:cs="Helvetica"/>
+                <w:color w:val="333333"/>
+                <w:sz w:val="21"/>
+                <w:szCs w:val="21"/>
+              </w:rPr>
+              <w:t>Low </w:t>
             </w:r>
             <w:r>
               <w:rPr>
@@ -4175,7 +4062,6 @@
     </w:p>
     <w:p>
       <w:pPr>
-        <w:shd w:val="clear" w:color="auto" w:fill="FFFFFF"/>
         <w:rPr>
           <w:rFonts w:ascii="Corbel" w:hAnsi="Corbel" w:cs="Helvetica"/>
           <w:color w:val="333333"/>
@@ -4183,6 +4069,15 @@
           <w:szCs w:val="21"/>
         </w:rPr>
       </w:pPr>
+      <w:r>
+        <w:rPr>
+          <w:rFonts w:ascii="Corbel" w:hAnsi="Corbel" w:cs="Helvetica"/>
+          <w:color w:val="333333"/>
+          <w:sz w:val="21"/>
+          <w:szCs w:val="21"/>
+        </w:rPr>
+        <w:br w:type="page"/>
+      </w:r>
     </w:p>
     <w:p>
       <w:pPr>
@@ -4195,6 +4090,7 @@
         <w:rPr>
           <w:rFonts w:ascii="Corbel" w:hAnsi="Corbel"/>
         </w:rPr>
+        <w:lastRenderedPageBreak/>
         <w:t>2.E. Assess feasibility</w:t>
       </w:r>
     </w:p>
@@ -4440,25 +4336,14 @@
                 <w:control r:id="rId59" w:name="DefaultOcxName18" w:shapeid="_x0000_i1234"/>
               </w:object>
             </w:r>
-            <w:proofErr w:type="spellStart"/>
-            <w:r>
-              <w:rPr>
-                <w:rFonts w:ascii="Corbel" w:hAnsi="Corbel" w:cs="Helvetica"/>
-                <w:color w:val="333333"/>
-                <w:sz w:val="21"/>
-                <w:szCs w:val="21"/>
-              </w:rPr>
-              <w:t>Low</w:t>
-            </w:r>
-            <w:proofErr w:type="spellEnd"/>
-            <w:r>
-              <w:rPr>
-                <w:rFonts w:ascii="Corbel" w:hAnsi="Corbel" w:cs="Helvetica"/>
-                <w:color w:val="333333"/>
-                <w:sz w:val="21"/>
-                <w:szCs w:val="21"/>
-              </w:rPr>
-              <w:t> </w:t>
+            <w:r>
+              <w:rPr>
+                <w:rFonts w:ascii="Corbel" w:hAnsi="Corbel" w:cs="Helvetica"/>
+                <w:color w:val="333333"/>
+                <w:sz w:val="21"/>
+                <w:szCs w:val="21"/>
+              </w:rPr>
+              <w:t>Low </w:t>
             </w:r>
             <w:r>
               <w:rPr>
@@ -4612,25 +4497,14 @@
                 <w:control r:id="rId64" w:name="DefaultOcxName64" w:shapeid="_x0000_i1249"/>
               </w:object>
             </w:r>
-            <w:proofErr w:type="spellStart"/>
-            <w:r>
-              <w:rPr>
-                <w:rFonts w:ascii="Corbel" w:hAnsi="Corbel" w:cs="Helvetica"/>
-                <w:color w:val="333333"/>
-                <w:sz w:val="21"/>
-                <w:szCs w:val="21"/>
-              </w:rPr>
-              <w:t>Low</w:t>
-            </w:r>
-            <w:proofErr w:type="spellEnd"/>
-            <w:r>
-              <w:rPr>
-                <w:rFonts w:ascii="Corbel" w:hAnsi="Corbel" w:cs="Helvetica"/>
-                <w:color w:val="333333"/>
-                <w:sz w:val="21"/>
-                <w:szCs w:val="21"/>
-              </w:rPr>
-              <w:t> </w:t>
+            <w:r>
+              <w:rPr>
+                <w:rFonts w:ascii="Corbel" w:hAnsi="Corbel" w:cs="Helvetica"/>
+                <w:color w:val="333333"/>
+                <w:sz w:val="21"/>
+                <w:szCs w:val="21"/>
+              </w:rPr>
+              <w:t>Low </w:t>
             </w:r>
             <w:r>
               <w:rPr>
@@ -4718,6 +4592,25 @@
     </w:p>
     <w:p>
       <w:pPr>
+        <w:rPr>
+          <w:rFonts w:ascii="Corbel" w:hAnsi="Corbel" w:cs="Helvetica"/>
+          <w:color w:val="333333"/>
+          <w:sz w:val="21"/>
+          <w:szCs w:val="21"/>
+        </w:rPr>
+      </w:pPr>
+      <w:r>
+        <w:rPr>
+          <w:rFonts w:ascii="Corbel" w:hAnsi="Corbel" w:cs="Helvetica"/>
+          <w:color w:val="333333"/>
+          <w:sz w:val="21"/>
+          <w:szCs w:val="21"/>
+        </w:rPr>
+        <w:br w:type="page"/>
+      </w:r>
+    </w:p>
+    <w:p>
+      <w:pPr>
         <w:pStyle w:val="Heading2"/>
         <w:rPr>
           <w:rFonts w:ascii="Corbel" w:hAnsi="Corbel"/>
@@ -4727,6 +4620,7 @@
         <w:rPr>
           <w:rFonts w:ascii="Corbel" w:hAnsi="Corbel"/>
         </w:rPr>
+        <w:lastRenderedPageBreak/>
         <w:t>2.F. Consider modifications</w:t>
       </w:r>
     </w:p>
@@ -4952,25 +4846,14 @@
                 <w:control r:id="rId69" w:name="DefaultOcxName110" w:shapeid="_x0000_i1264"/>
               </w:object>
             </w:r>
-            <w:proofErr w:type="spellStart"/>
-            <w:r>
-              <w:rPr>
-                <w:rFonts w:ascii="Corbel" w:hAnsi="Corbel" w:cs="Helvetica"/>
-                <w:color w:val="333333"/>
-                <w:sz w:val="21"/>
-                <w:szCs w:val="21"/>
-              </w:rPr>
-              <w:t>Low</w:t>
-            </w:r>
-            <w:proofErr w:type="spellEnd"/>
-            <w:r>
-              <w:rPr>
-                <w:rFonts w:ascii="Corbel" w:hAnsi="Corbel" w:cs="Helvetica"/>
-                <w:color w:val="333333"/>
-                <w:sz w:val="21"/>
-                <w:szCs w:val="21"/>
-              </w:rPr>
-              <w:t> </w:t>
+            <w:r>
+              <w:rPr>
+                <w:rFonts w:ascii="Corbel" w:hAnsi="Corbel" w:cs="Helvetica"/>
+                <w:color w:val="333333"/>
+                <w:sz w:val="21"/>
+                <w:szCs w:val="21"/>
+              </w:rPr>
+              <w:t>Low </w:t>
             </w:r>
             <w:r>
               <w:rPr>
@@ -5124,25 +5007,14 @@
                 <w:control r:id="rId74" w:name="DefaultOcxName65" w:shapeid="_x0000_i1279"/>
               </w:object>
             </w:r>
-            <w:proofErr w:type="spellStart"/>
-            <w:r>
-              <w:rPr>
-                <w:rFonts w:ascii="Corbel" w:hAnsi="Corbel" w:cs="Helvetica"/>
-                <w:color w:val="333333"/>
-                <w:sz w:val="21"/>
-                <w:szCs w:val="21"/>
-              </w:rPr>
-              <w:t>Low</w:t>
-            </w:r>
-            <w:proofErr w:type="spellEnd"/>
-            <w:r>
-              <w:rPr>
-                <w:rFonts w:ascii="Corbel" w:hAnsi="Corbel" w:cs="Helvetica"/>
-                <w:color w:val="333333"/>
-                <w:sz w:val="21"/>
-                <w:szCs w:val="21"/>
-              </w:rPr>
-              <w:t> </w:t>
+            <w:r>
+              <w:rPr>
+                <w:rFonts w:ascii="Corbel" w:hAnsi="Corbel" w:cs="Helvetica"/>
+                <w:color w:val="333333"/>
+                <w:sz w:val="21"/>
+                <w:szCs w:val="21"/>
+              </w:rPr>
+              <w:t>Low </w:t>
             </w:r>
             <w:r>
               <w:rPr>
@@ -5230,6 +5102,25 @@
     </w:p>
     <w:p>
       <w:pPr>
+        <w:rPr>
+          <w:rFonts w:ascii="Corbel" w:hAnsi="Corbel" w:cs="Helvetica"/>
+          <w:color w:val="333333"/>
+          <w:sz w:val="21"/>
+          <w:szCs w:val="21"/>
+        </w:rPr>
+      </w:pPr>
+      <w:r>
+        <w:rPr>
+          <w:rFonts w:ascii="Corbel" w:hAnsi="Corbel" w:cs="Helvetica"/>
+          <w:color w:val="333333"/>
+          <w:sz w:val="21"/>
+          <w:szCs w:val="21"/>
+        </w:rPr>
+        <w:br w:type="page"/>
+      </w:r>
+    </w:p>
+    <w:p>
+      <w:pPr>
         <w:pStyle w:val="Heading2"/>
         <w:rPr>
           <w:rFonts w:ascii="Corbel" w:hAnsi="Corbel"/>
@@ -5239,7 +5130,14 @@
         <w:rPr>
           <w:rFonts w:ascii="Corbel" w:hAnsi="Corbel"/>
         </w:rPr>
-        <w:t>2.G. Summarise the likely local effectiveness of action</w:t>
+        <w:lastRenderedPageBreak/>
+        <w:t xml:space="preserve">2.G. Summarise the </w:t>
+      </w:r>
+      <w:r>
+        <w:rPr>
+          <w:rFonts w:ascii="Corbel" w:hAnsi="Corbel"/>
+        </w:rPr>
+        <w:t>evidence gathered</w:t>
       </w:r>
     </w:p>
     <w:p>

</xml_diff>

<commit_message>
Added in extra section on own data, written experience, and monitoring. Updated figures and reports.
</commit_message>
<xml_diff>
--- a/evidence2decisiontool/www/Evidence_to_Decision_Tool_Offline_Template.docx
+++ b/evidence2decisiontool/www/Evidence_to_Decision_Tool_Offline_Template.docx
@@ -1,6 +1,6 @@
 
 <file path=word/document.xml><?xml version="1.0" encoding="utf-8"?>
-<w:document xmlns:wpc="http://schemas.microsoft.com/office/word/2010/wordprocessingCanvas" xmlns:cx="http://schemas.microsoft.com/office/drawing/2014/chartex" xmlns:cx1="http://schemas.microsoft.com/office/drawing/2015/9/8/chartex" xmlns:cx2="http://schemas.microsoft.com/office/drawing/2015/10/21/chartex" xmlns:cx3="http://schemas.microsoft.com/office/drawing/2016/5/9/chartex" xmlns:cx4="http://schemas.microsoft.com/office/drawing/2016/5/10/chartex" xmlns:cx5="http://schemas.microsoft.com/office/drawing/2016/5/11/chartex" xmlns:cx6="http://schemas.microsoft.com/office/drawing/2016/5/12/chartex" xmlns:cx7="http://schemas.microsoft.com/office/drawing/2016/5/13/chartex" xmlns:cx8="http://schemas.microsoft.com/office/drawing/2016/5/14/chartex" xmlns:mc="http://schemas.openxmlformats.org/markup-compatibility/2006" xmlns:aink="http://schemas.microsoft.com/office/drawing/2016/ink" xmlns:am3d="http://schemas.microsoft.com/office/drawing/2017/model3d" xmlns:o="urn:schemas-microsoft-com:office:office" xmlns:r="http://schemas.openxmlformats.org/officeDocument/2006/relationships" xmlns:m="http://schemas.openxmlformats.org/officeDocument/2006/math" xmlns:v="urn:schemas-microsoft-com:vml" xmlns:wp14="http://schemas.microsoft.com/office/word/2010/wordprocessingDrawing" xmlns:wp="http://schemas.openxmlformats.org/drawingml/2006/wordprocessingDrawing" xmlns:w10="urn:schemas-microsoft-com:office:word" xmlns:w="http://schemas.openxmlformats.org/wordprocessingml/2006/main" xmlns:w14="http://schemas.microsoft.com/office/word/2010/wordml" xmlns:w15="http://schemas.microsoft.com/office/word/2012/wordml" xmlns:w16cex="http://schemas.microsoft.com/office/word/2018/wordml/cex" xmlns:w16cid="http://schemas.microsoft.com/office/word/2016/wordml/cid" xmlns:w16="http://schemas.microsoft.com/office/word/2018/wordml" xmlns:w16sdtdh="http://schemas.microsoft.com/office/word/2020/wordml/sdtdatahash" xmlns:w16se="http://schemas.microsoft.com/office/word/2015/wordml/symex" xmlns:wpg="http://schemas.microsoft.com/office/word/2010/wordprocessingGroup" xmlns:wpi="http://schemas.microsoft.com/office/word/2010/wordprocessingInk" xmlns:wne="http://schemas.microsoft.com/office/word/2006/wordml" xmlns:wps="http://schemas.microsoft.com/office/word/2010/wordprocessingShape" mc:Ignorable="w14 w15 w16se w16cid w16 w16cex w16sdtdh wp14">
+<w:document xmlns:wpc="http://schemas.microsoft.com/office/word/2010/wordprocessingCanvas" xmlns:cx="http://schemas.microsoft.com/office/drawing/2014/chartex" xmlns:cx1="http://schemas.microsoft.com/office/drawing/2015/9/8/chartex" xmlns:cx2="http://schemas.microsoft.com/office/drawing/2015/10/21/chartex" xmlns:cx3="http://schemas.microsoft.com/office/drawing/2016/5/9/chartex" xmlns:cx4="http://schemas.microsoft.com/office/drawing/2016/5/10/chartex" xmlns:cx5="http://schemas.microsoft.com/office/drawing/2016/5/11/chartex" xmlns:cx6="http://schemas.microsoft.com/office/drawing/2016/5/12/chartex" xmlns:cx7="http://schemas.microsoft.com/office/drawing/2016/5/13/chartex" xmlns:cx8="http://schemas.microsoft.com/office/drawing/2016/5/14/chartex" xmlns:mc="http://schemas.openxmlformats.org/markup-compatibility/2006" xmlns:aink="http://schemas.microsoft.com/office/drawing/2016/ink" xmlns:am3d="http://schemas.microsoft.com/office/drawing/2017/model3d" xmlns:o="urn:schemas-microsoft-com:office:office" xmlns:r="http://schemas.openxmlformats.org/officeDocument/2006/relationships" xmlns:m="http://schemas.openxmlformats.org/officeDocument/2006/math" xmlns:v="urn:schemas-microsoft-com:vml" xmlns:wp14="http://schemas.microsoft.com/office/word/2010/wordprocessingDrawing" xmlns:wp="http://schemas.openxmlformats.org/drawingml/2006/wordprocessingDrawing" xmlns:w10="urn:schemas-microsoft-com:office:word" xmlns:w="http://schemas.openxmlformats.org/wordprocessingml/2006/main" xmlns:w14="http://schemas.microsoft.com/office/word/2010/wordml" xmlns:w15="http://schemas.microsoft.com/office/word/2012/wordml" xmlns:w16cex="http://schemas.microsoft.com/office/word/2018/wordml/cex" xmlns:w16cid="http://schemas.microsoft.com/office/word/2016/wordml/cid" xmlns:w16="http://schemas.microsoft.com/office/word/2018/wordml" xmlns:w16se="http://schemas.microsoft.com/office/word/2015/wordml/symex" xmlns:wpg="http://schemas.microsoft.com/office/word/2010/wordprocessingGroup" xmlns:wpi="http://schemas.microsoft.com/office/word/2010/wordprocessingInk" xmlns:wne="http://schemas.microsoft.com/office/word/2006/wordml" xmlns:wps="http://schemas.microsoft.com/office/word/2010/wordprocessingShape" mc:Ignorable="w14 w15 w16se w16cid w16 w16cex wp14">
   <w:body>
     <w:p>
       <w:pPr>
@@ -271,7 +271,67 @@
           <w:szCs w:val="21"/>
         </w:rPr>
         <w:br/>
-        <w:t>This tool was created by Dr Alec Christie, University of Cambridge. Thank you to all the practitioners who took part in the co-design of this tool, including (in no particular order): Steve Weeks, Alison Ruyter, Rory Harding, and Paul Tinsley-Marshall from the Kent Wildlife Trust; Tom McPherson from Ingleby Farms (also for giving feedback on the manuscript); the Woodland Trust; Peoples’ Trust for Endangered Species; Jon Flanders and Winifred Frick at Bat Conservation International; David O’Brien at NatureScot; Kathy Wormald at Froglife; the Medway Valley Countryside Partnership; Sheffield &amp; Rotherham Wildlife Trust; Bedfordshire, Buckinghamshire, and Oxfordshire Wildlife Trust; Catherine McNicol at Gloucestershire Wildlife Trust. Thanks also to Harriet Downey, Matthew Grainger, Thomas White, Michael Winter, and William Sutherland for their help in producing the tool.</w:t>
+        <w:t xml:space="preserve">This tool was created by Dr Alec Christie, University of Cambridge. Thank you to all the practitioners who took part in the co-design of this tool, including (in no particular order): Steve Weeks, Alison Ruyter, Rory Harding, and Paul Tinsley-Marshall from the Kent Wildlife Trust; Tom McPherson from Ingleby Farms (also for giving feedback on the manuscript); the Woodland Trust; Peoples’ Trust for Endangered Species; Jon Flanders and Winifred Frick at Bat Conservation International; David O’Brien at </w:t>
+      </w:r>
+      <w:proofErr w:type="spellStart"/>
+      <w:r>
+        <w:rPr>
+          <w:rFonts w:ascii="Helvetica" w:hAnsi="Helvetica" w:cs="Helvetica"/>
+          <w:color w:val="333333"/>
+          <w:sz w:val="21"/>
+          <w:szCs w:val="21"/>
+        </w:rPr>
+        <w:t>NatureScot</w:t>
+      </w:r>
+      <w:proofErr w:type="spellEnd"/>
+      <w:r>
+        <w:rPr>
+          <w:rFonts w:ascii="Helvetica" w:hAnsi="Helvetica" w:cs="Helvetica"/>
+          <w:color w:val="333333"/>
+          <w:sz w:val="21"/>
+          <w:szCs w:val="21"/>
+        </w:rPr>
+        <w:t xml:space="preserve">; Kathy Wormald at </w:t>
+      </w:r>
+      <w:proofErr w:type="spellStart"/>
+      <w:r>
+        <w:rPr>
+          <w:rFonts w:ascii="Helvetica" w:hAnsi="Helvetica" w:cs="Helvetica"/>
+          <w:color w:val="333333"/>
+          <w:sz w:val="21"/>
+          <w:szCs w:val="21"/>
+        </w:rPr>
+        <w:t>Froglife</w:t>
+      </w:r>
+      <w:proofErr w:type="spellEnd"/>
+      <w:r>
+        <w:rPr>
+          <w:rFonts w:ascii="Helvetica" w:hAnsi="Helvetica" w:cs="Helvetica"/>
+          <w:color w:val="333333"/>
+          <w:sz w:val="21"/>
+          <w:szCs w:val="21"/>
+        </w:rPr>
+        <w:t xml:space="preserve">; the Medway Valley Countryside Partnership; Sheffield &amp; Rotherham Wildlife Trust; Bedfordshire, Buckinghamshire, and Oxfordshire Wildlife Trust; Catherine </w:t>
+      </w:r>
+      <w:proofErr w:type="spellStart"/>
+      <w:r>
+        <w:rPr>
+          <w:rFonts w:ascii="Helvetica" w:hAnsi="Helvetica" w:cs="Helvetica"/>
+          <w:color w:val="333333"/>
+          <w:sz w:val="21"/>
+          <w:szCs w:val="21"/>
+        </w:rPr>
+        <w:t>McNicol</w:t>
+      </w:r>
+      <w:proofErr w:type="spellEnd"/>
+      <w:r>
+        <w:rPr>
+          <w:rFonts w:ascii="Helvetica" w:hAnsi="Helvetica" w:cs="Helvetica"/>
+          <w:color w:val="333333"/>
+          <w:sz w:val="21"/>
+          <w:szCs w:val="21"/>
+        </w:rPr>
+        <w:t xml:space="preserve"> at Gloucestershire Wildlife Trust. Thanks also to Harriet Downey, Matthew Grainger, Thomas White, Michael Winter, and William Sutherland for their help in producing the tool.</w:t>
       </w:r>
       <w:r>
         <w:rPr>
@@ -1739,109 +1799,6 @@
         </w:rPr>
       </w:pPr>
     </w:p>
-    <w:p>
-      <w:pPr>
-        <w:pStyle w:val="BodyText"/>
-      </w:pPr>
-    </w:p>
-    <w:p>
-      <w:pPr>
-        <w:pStyle w:val="BodyText"/>
-      </w:pPr>
-    </w:p>
-    <w:p>
-      <w:pPr>
-        <w:pStyle w:val="BodyText"/>
-      </w:pPr>
-    </w:p>
-    <w:p>
-      <w:pPr>
-        <w:pStyle w:val="BodyText"/>
-      </w:pPr>
-    </w:p>
-    <w:p>
-      <w:pPr>
-        <w:pStyle w:val="Heading3"/>
-        <w:rPr>
-          <w:rFonts w:ascii="Corbel" w:hAnsi="Corbel"/>
-        </w:rPr>
-      </w:pPr>
-      <w:r>
-        <w:rPr>
-          <w:rFonts w:ascii="Corbel" w:hAnsi="Corbel"/>
-        </w:rPr>
-        <w:lastRenderedPageBreak/>
-        <w:t>2.B.ii. Undocumented knowledge</w:t>
-      </w:r>
-    </w:p>
-    <w:p>
-      <w:pPr>
-        <w:spacing w:before="240"/>
-        <w:rPr>
-          <w:rFonts w:ascii="Corbel" w:hAnsi="Corbel" w:cs="Helvetica"/>
-          <w:color w:val="333333"/>
-          <w:sz w:val="22"/>
-          <w:szCs w:val="22"/>
-        </w:rPr>
-      </w:pPr>
-      <w:r>
-        <w:rPr>
-          <w:rStyle w:val="Strong"/>
-          <w:rFonts w:ascii="Corbel" w:hAnsi="Corbel" w:cs="Helvetica"/>
-          <w:i/>
-          <w:iCs/>
-          <w:color w:val="333333"/>
-          <w:sz w:val="22"/>
-          <w:szCs w:val="22"/>
-          <w:shd w:val="clear" w:color="auto" w:fill="FFFFFF"/>
-        </w:rPr>
-        <w:t>How locally effective is this action likely to be based on you and your stakeholders’ knowledge? What is the overall certainty (reliability) of this knowledge?</w:t>
-      </w:r>
-    </w:p>
-    <w:p>
-      <w:pPr>
-        <w:rPr>
-          <w:rFonts w:ascii="Corbel" w:hAnsi="Corbel" w:cs="Helvetica"/>
-          <w:color w:val="333333"/>
-          <w:sz w:val="22"/>
-          <w:szCs w:val="22"/>
-          <w:shd w:val="clear" w:color="auto" w:fill="FFFFFF"/>
-        </w:rPr>
-      </w:pPr>
-      <w:r>
-        <w:rPr>
-          <w:rFonts w:ascii="Corbel" w:hAnsi="Corbel" w:cs="Helvetica"/>
-          <w:color w:val="333333"/>
-          <w:sz w:val="22"/>
-          <w:szCs w:val="22"/>
-          <w:shd w:val="clear" w:color="auto" w:fill="FFFFFF"/>
-        </w:rPr>
-        <w:t>We use the term ‘undocumented knowledge’ for the purposes of this tool to specify information that is not published or written down, which typically includes a knowledge holder’s intuition, experience, wisdom, and values (also known as ‘tacit’ knowledge). For example, have you attempted this action yourself in the past? Are there any descriptive notes or reports from your organisation that can help? Do local stakeholders have any information or local knowledge you can integrate? Try to critically assess the uncertainty associated with this knowledge (i.e., How much expertise does the person offering the local knowledge have? What biases are they prone to suffer from and how does this affect the trustworthiness of their evidence?). See the </w:t>
-      </w:r>
-      <w:hyperlink r:id="rId12" w:tgtFrame="_blank" w:history="1">
-        <w:r>
-          <w:rPr>
-            <w:rStyle w:val="Hyperlink"/>
-            <w:rFonts w:ascii="Corbel" w:hAnsi="Corbel" w:cs="Helvetica"/>
-            <w:color w:val="337AB7"/>
-            <w:sz w:val="22"/>
-            <w:szCs w:val="22"/>
-            <w:shd w:val="clear" w:color="auto" w:fill="FFFFFF"/>
-          </w:rPr>
-          <w:t>E2D Tool Guide</w:t>
-        </w:r>
-      </w:hyperlink>
-      <w:r>
-        <w:rPr>
-          <w:rFonts w:ascii="Corbel" w:hAnsi="Corbel" w:cs="Helvetica"/>
-          <w:color w:val="333333"/>
-          <w:sz w:val="22"/>
-          <w:szCs w:val="22"/>
-          <w:shd w:val="clear" w:color="auto" w:fill="FFFFFF"/>
-        </w:rPr>
-        <w:t> for more guidance.</w:t>
-      </w:r>
-    </w:p>
     <w:tbl>
       <w:tblPr>
         <w:tblStyle w:val="TableGrid"/>
@@ -1859,76 +1816,6 @@
           <w:p>
             <w:pPr>
               <w:rPr>
-                <w:rFonts w:ascii="Corbel" w:hAnsi="Corbel" w:cs="Helvetica"/>
-                <w:color w:val="333333"/>
-                <w:sz w:val="21"/>
-                <w:szCs w:val="21"/>
-              </w:rPr>
-            </w:pPr>
-            <w:r>
-              <w:rPr>
-                <w:rStyle w:val="Strong"/>
-                <w:rFonts w:ascii="Corbel" w:hAnsi="Corbel" w:cs="Helvetica"/>
-                <w:color w:val="333333"/>
-                <w:sz w:val="21"/>
-                <w:szCs w:val="21"/>
-              </w:rPr>
-              <w:t>Undocumented knowledge</w:t>
-            </w:r>
-          </w:p>
-        </w:tc>
-      </w:tr>
-      <w:tr>
-        <w:tc>
-          <w:tcPr>
-            <w:tcW w:w="9576" w:type="dxa"/>
-          </w:tcPr>
-          <w:p>
-            <w:pPr>
-              <w:rPr>
-                <w:rStyle w:val="Strong"/>
-                <w:rFonts w:ascii="Corbel" w:hAnsi="Corbel" w:cs="Helvetica"/>
-                <w:color w:val="333333"/>
-                <w:sz w:val="21"/>
-                <w:szCs w:val="21"/>
-              </w:rPr>
-            </w:pPr>
-          </w:p>
-          <w:p>
-            <w:pPr>
-              <w:rPr>
-                <w:rStyle w:val="Strong"/>
-                <w:rFonts w:ascii="Corbel" w:hAnsi="Corbel" w:cs="Helvetica"/>
-                <w:color w:val="333333"/>
-                <w:sz w:val="21"/>
-                <w:szCs w:val="21"/>
-              </w:rPr>
-            </w:pPr>
-          </w:p>
-        </w:tc>
-      </w:tr>
-    </w:tbl>
-    <w:p>
-      <w:bookmarkStart w:id="14" w:name="costs"/>
-      <w:bookmarkEnd w:id="14"/>
-    </w:p>
-    <w:tbl>
-      <w:tblPr>
-        <w:tblStyle w:val="TableGrid"/>
-        <w:tblW w:w="0" w:type="auto"/>
-        <w:tblLook w:val="04A0" w:firstRow="1" w:lastRow="0" w:firstColumn="1" w:lastColumn="0" w:noHBand="0" w:noVBand="1"/>
-      </w:tblPr>
-      <w:tblGrid>
-        <w:gridCol w:w="9350"/>
-      </w:tblGrid>
-      <w:tr>
-        <w:tc>
-          <w:tcPr>
-            <w:tcW w:w="9576" w:type="dxa"/>
-          </w:tcPr>
-          <w:p>
-            <w:pPr>
-              <w:rPr>
                 <w:rFonts w:ascii="Corbel" w:hAnsi="Corbel"/>
                 <w:b/>
                 <w:bCs/>
@@ -1967,7 +1854,7 @@
                 <w:sz w:val="21"/>
                 <w:szCs w:val="21"/>
               </w:rPr>
-              <w:object w:dxaOrig="225" w:dyaOrig="225" w14:anchorId="6F77D97F">
+              <w:object w:dxaOrig="225" w:dyaOrig="225" w14:anchorId="7C3DF9CC">
                 <v:shapetype id="_x0000_t75" coordsize="21600,21600" o:spt="75" o:preferrelative="t" path="m@4@5l@4@11@9@11@9@5xe" filled="f" stroked="f">
                   <v:stroke joinstyle="miter"/>
                   <v:formulas>
@@ -1987,10 +1874,10 @@
                   <v:path o:extrusionok="f" gradientshapeok="t" o:connecttype="rect"/>
                   <o:lock v:ext="edit" aspectratio="t"/>
                 </v:shapetype>
-                <v:shape id="_x0000_i1102" type="#_x0000_t75" style="width:19.9pt;height:16.5pt" o:ole="">
-                  <v:imagedata r:id="rId13" o:title=""/>
+                <v:shape id="_x0000_i1396" type="#_x0000_t75" style="width:19.65pt;height:16.35pt" o:ole="">
+                  <v:imagedata r:id="rId12" o:title=""/>
                 </v:shape>
-                <w:control r:id="rId14" w:name="DefaultOcxName" w:shapeid="_x0000_i1102"/>
+                <w:control r:id="rId13" w:name="DefaultOcxName29" w:shapeid="_x0000_i1396"/>
               </w:object>
             </w:r>
             <w:r>
@@ -2009,11 +1896,11 @@
                 <w:sz w:val="21"/>
                 <w:szCs w:val="21"/>
               </w:rPr>
-              <w:object w:dxaOrig="225" w:dyaOrig="225" w14:anchorId="63DFC80F">
-                <v:shape id="_x0000_i1105" type="#_x0000_t75" style="width:19.9pt;height:16.5pt" o:ole="">
-                  <v:imagedata r:id="rId13" o:title=""/>
+              <w:object w:dxaOrig="225" w:dyaOrig="225" w14:anchorId="70A4FB3F">
+                <v:shape id="_x0000_i1395" type="#_x0000_t75" style="width:19.65pt;height:16.35pt" o:ole="">
+                  <v:imagedata r:id="rId12" o:title=""/>
                 </v:shape>
-                <w:control r:id="rId15" w:name="DefaultOcxName1" w:shapeid="_x0000_i1105"/>
+                <w:control r:id="rId14" w:name="DefaultOcxName115" w:shapeid="_x0000_i1395"/>
               </w:object>
             </w:r>
             <w:r>
@@ -2032,11 +1919,11 @@
                 <w:sz w:val="21"/>
                 <w:szCs w:val="21"/>
               </w:rPr>
-              <w:object w:dxaOrig="225" w:dyaOrig="225" w14:anchorId="1B0AC915">
-                <v:shape id="_x0000_i1108" type="#_x0000_t75" style="width:19.9pt;height:16.5pt" o:ole="">
-                  <v:imagedata r:id="rId13" o:title=""/>
+              <w:object w:dxaOrig="225" w:dyaOrig="225" w14:anchorId="04478EB6">
+                <v:shape id="_x0000_i1394" type="#_x0000_t75" style="width:19.65pt;height:16.35pt" o:ole="">
+                  <v:imagedata r:id="rId12" o:title=""/>
                 </v:shape>
-                <w:control r:id="rId16" w:name="DefaultOcxName2" w:shapeid="_x0000_i1108"/>
+                <w:control r:id="rId15" w:name="DefaultOcxName28" w:shapeid="_x0000_i1394"/>
               </w:object>
             </w:r>
             <w:r>
@@ -2055,11 +1942,11 @@
                 <w:sz w:val="21"/>
                 <w:szCs w:val="21"/>
               </w:rPr>
-              <w:object w:dxaOrig="225" w:dyaOrig="225" w14:anchorId="07D0F81C">
-                <v:shape id="_x0000_i1111" type="#_x0000_t75" style="width:19.9pt;height:16.5pt" o:ole="">
-                  <v:imagedata r:id="rId13" o:title=""/>
+              <w:object w:dxaOrig="225" w:dyaOrig="225" w14:anchorId="483A821B">
+                <v:shape id="_x0000_i1393" type="#_x0000_t75" style="width:19.65pt;height:16.35pt" o:ole="">
+                  <v:imagedata r:id="rId12" o:title=""/>
                 </v:shape>
-                <w:control r:id="rId17" w:name="DefaultOcxName3" w:shapeid="_x0000_i1111"/>
+                <w:control r:id="rId16" w:name="DefaultOcxName37" w:shapeid="_x0000_i1393"/>
               </w:object>
             </w:r>
             <w:r>
@@ -2078,11 +1965,11 @@
                 <w:sz w:val="21"/>
                 <w:szCs w:val="21"/>
               </w:rPr>
-              <w:object w:dxaOrig="225" w:dyaOrig="225" w14:anchorId="76CAF69A">
-                <v:shape id="_x0000_i1114" type="#_x0000_t75" style="width:19.9pt;height:16.5pt" o:ole="">
-                  <v:imagedata r:id="rId18" o:title=""/>
+              <w:object w:dxaOrig="225" w:dyaOrig="225" w14:anchorId="079E232C">
+                <v:shape id="_x0000_i1392" type="#_x0000_t75" style="width:19.65pt;height:16.35pt" o:ole="">
+                  <v:imagedata r:id="rId17" o:title=""/>
                 </v:shape>
-                <w:control r:id="rId19" w:name="DefaultOcxName4" w:shapeid="_x0000_i1114"/>
+                <w:control r:id="rId18" w:name="DefaultOcxName47" w:shapeid="_x0000_i1392"/>
               </w:object>
             </w:r>
             <w:r>
@@ -2110,11 +1997,11 @@
                 <w:sz w:val="21"/>
                 <w:szCs w:val="21"/>
               </w:rPr>
-              <w:object w:dxaOrig="225" w:dyaOrig="225" w14:anchorId="63636722">
-                <v:shape id="_x0000_i1117" type="#_x0000_t75" style="width:19.9pt;height:16.5pt" o:ole="">
-                  <v:imagedata r:id="rId13" o:title=""/>
+              <w:object w:dxaOrig="225" w:dyaOrig="225" w14:anchorId="58B80EE6">
+                <v:shape id="_x0000_i1391" type="#_x0000_t75" style="width:19.65pt;height:16.35pt" o:ole="">
+                  <v:imagedata r:id="rId12" o:title=""/>
                 </v:shape>
-                <w:control r:id="rId20" w:name="DefaultOcxName5" w:shapeid="_x0000_i1117"/>
+                <w:control r:id="rId19" w:name="DefaultOcxName57" w:shapeid="_x0000_i1391"/>
               </w:object>
             </w:r>
             <w:r>
@@ -2133,11 +2020,11 @@
                 <w:sz w:val="21"/>
                 <w:szCs w:val="21"/>
               </w:rPr>
-              <w:object w:dxaOrig="225" w:dyaOrig="225" w14:anchorId="7778607C">
-                <v:shape id="_x0000_i1120" type="#_x0000_t75" style="width:19.9pt;height:16.5pt" o:ole="">
-                  <v:imagedata r:id="rId13" o:title=""/>
+              <w:object w:dxaOrig="225" w:dyaOrig="225" w14:anchorId="28206513">
+                <v:shape id="_x0000_i1390" type="#_x0000_t75" style="width:19.65pt;height:16.35pt" o:ole="">
+                  <v:imagedata r:id="rId12" o:title=""/>
                 </v:shape>
-                <w:control r:id="rId21" w:name="DefaultOcxName6" w:shapeid="_x0000_i1120"/>
+                <w:control r:id="rId20" w:name="DefaultOcxName66" w:shapeid="_x0000_i1390"/>
               </w:object>
             </w:r>
             <w:r>
@@ -2202,11 +2089,1248 @@
                 <w:sz w:val="21"/>
                 <w:szCs w:val="21"/>
               </w:rPr>
+              <w:object w:dxaOrig="225" w:dyaOrig="225" w14:anchorId="7DD2435E">
+                <v:shape id="_x0000_i1389" type="#_x0000_t75" style="width:19.65pt;height:16.35pt" o:ole="">
+                  <v:imagedata r:id="rId12" o:title=""/>
+                </v:shape>
+                <w:control r:id="rId21" w:name="DefaultOcxName77" w:shapeid="_x0000_i1389"/>
+              </w:object>
+            </w:r>
+            <w:r>
+              <w:rPr>
+                <w:rFonts w:ascii="Corbel" w:hAnsi="Corbel" w:cs="Helvetica"/>
+                <w:color w:val="333333"/>
+                <w:sz w:val="21"/>
+                <w:szCs w:val="21"/>
+              </w:rPr>
+              <w:t>Very low </w:t>
+            </w:r>
+            <w:r>
+              <w:rPr>
+                <w:rFonts w:ascii="Corbel" w:hAnsi="Corbel" w:cs="Helvetica"/>
+                <w:color w:val="333333"/>
+                <w:sz w:val="21"/>
+                <w:szCs w:val="21"/>
+              </w:rPr>
+              <w:object w:dxaOrig="225" w:dyaOrig="225" w14:anchorId="066F7991">
+                <v:shape id="_x0000_i1388" type="#_x0000_t75" style="width:19.65pt;height:16.35pt" o:ole="">
+                  <v:imagedata r:id="rId12" o:title=""/>
+                </v:shape>
+                <w:control r:id="rId22" w:name="DefaultOcxName87" w:shapeid="_x0000_i1388"/>
+              </w:object>
+            </w:r>
+            <w:proofErr w:type="spellStart"/>
+            <w:r>
+              <w:rPr>
+                <w:rFonts w:ascii="Corbel" w:hAnsi="Corbel" w:cs="Helvetica"/>
+                <w:color w:val="333333"/>
+                <w:sz w:val="21"/>
+                <w:szCs w:val="21"/>
+              </w:rPr>
+              <w:t>Low</w:t>
+            </w:r>
+            <w:proofErr w:type="spellEnd"/>
+            <w:r>
+              <w:rPr>
+                <w:rFonts w:ascii="Corbel" w:hAnsi="Corbel" w:cs="Helvetica"/>
+                <w:color w:val="333333"/>
+                <w:sz w:val="21"/>
+                <w:szCs w:val="21"/>
+              </w:rPr>
+              <w:t> </w:t>
+            </w:r>
+            <w:r>
+              <w:rPr>
+                <w:rFonts w:ascii="Corbel" w:hAnsi="Corbel" w:cs="Helvetica"/>
+                <w:color w:val="333333"/>
+                <w:sz w:val="21"/>
+                <w:szCs w:val="21"/>
+              </w:rPr>
+              <w:object w:dxaOrig="225" w:dyaOrig="225" w14:anchorId="7D97726F">
+                <v:shape id="_x0000_i1387" type="#_x0000_t75" style="width:19.65pt;height:16.35pt" o:ole="">
+                  <v:imagedata r:id="rId12" o:title=""/>
+                </v:shape>
+                <w:control r:id="rId23" w:name="DefaultOcxName97" w:shapeid="_x0000_i1387"/>
+              </w:object>
+            </w:r>
+            <w:r>
+              <w:rPr>
+                <w:rFonts w:ascii="Corbel" w:hAnsi="Corbel" w:cs="Helvetica"/>
+                <w:color w:val="333333"/>
+                <w:sz w:val="21"/>
+                <w:szCs w:val="21"/>
+              </w:rPr>
+              <w:t>Moderate </w:t>
+            </w:r>
+            <w:r>
+              <w:rPr>
+                <w:rFonts w:ascii="Corbel" w:hAnsi="Corbel" w:cs="Helvetica"/>
+                <w:color w:val="333333"/>
+                <w:sz w:val="21"/>
+                <w:szCs w:val="21"/>
+              </w:rPr>
+              <w:object w:dxaOrig="225" w:dyaOrig="225" w14:anchorId="360E0675">
+                <v:shape id="_x0000_i1386" type="#_x0000_t75" style="width:19.65pt;height:16.35pt" o:ole="">
+                  <v:imagedata r:id="rId12" o:title=""/>
+                </v:shape>
+                <w:control r:id="rId24" w:name="DefaultOcxName103" w:shapeid="_x0000_i1386"/>
+              </w:object>
+            </w:r>
+            <w:r>
+              <w:rPr>
+                <w:rFonts w:ascii="Corbel" w:hAnsi="Corbel" w:cs="Helvetica"/>
+                <w:color w:val="333333"/>
+                <w:sz w:val="21"/>
+                <w:szCs w:val="21"/>
+              </w:rPr>
+              <w:t>High </w:t>
+            </w:r>
+            <w:r>
+              <w:rPr>
+                <w:rFonts w:ascii="Corbel" w:hAnsi="Corbel" w:cs="Helvetica"/>
+                <w:color w:val="333333"/>
+                <w:sz w:val="21"/>
+                <w:szCs w:val="21"/>
+              </w:rPr>
+              <w:object w:dxaOrig="225" w:dyaOrig="225" w14:anchorId="531A9357">
+                <v:shape id="_x0000_i1385" type="#_x0000_t75" style="width:19.65pt;height:16.35pt" o:ole="">
+                  <v:imagedata r:id="rId17" o:title=""/>
+                </v:shape>
+                <w:control r:id="rId25" w:name="DefaultOcxName114" w:shapeid="_x0000_i1385"/>
+              </w:object>
+            </w:r>
+            <w:r>
+              <w:rPr>
+                <w:rFonts w:ascii="Corbel" w:hAnsi="Corbel" w:cs="Helvetica"/>
+                <w:color w:val="333333"/>
+                <w:sz w:val="21"/>
+                <w:szCs w:val="21"/>
+              </w:rPr>
+              <w:t>Unsure</w:t>
+            </w:r>
+          </w:p>
+        </w:tc>
+      </w:tr>
+    </w:tbl>
+    <w:p>
+      <w:pPr>
+        <w:pStyle w:val="Heading3"/>
+        <w:rPr>
+          <w:rFonts w:ascii="Corbel" w:hAnsi="Corbel"/>
+        </w:rPr>
+      </w:pPr>
+      <w:r>
+        <w:rPr>
+          <w:rFonts w:ascii="Corbel" w:hAnsi="Corbel"/>
+        </w:rPr>
+        <w:lastRenderedPageBreak/>
+        <w:t xml:space="preserve">2.B.ii. </w:t>
+      </w:r>
+      <w:r>
+        <w:rPr>
+          <w:rFonts w:ascii="Corbel" w:hAnsi="Corbel"/>
+        </w:rPr>
+        <w:t>Practitioners’ own data, written experience, and monitoring</w:t>
+      </w:r>
+    </w:p>
+    <w:p>
+      <w:pPr>
+        <w:rPr>
+          <w:rStyle w:val="Strong"/>
+          <w:rFonts w:ascii="Corbel" w:hAnsi="Corbel" w:cs="Helvetica"/>
+          <w:i/>
+          <w:iCs/>
+          <w:color w:val="333333"/>
+          <w:sz w:val="22"/>
+          <w:szCs w:val="22"/>
+          <w:shd w:val="clear" w:color="auto" w:fill="FFFFFF"/>
+        </w:rPr>
+      </w:pPr>
+      <w:r>
+        <w:rPr>
+          <w:rStyle w:val="Strong"/>
+          <w:rFonts w:ascii="Corbel" w:hAnsi="Corbel" w:cs="Helvetica"/>
+          <w:i/>
+          <w:iCs/>
+          <w:color w:val="333333"/>
+          <w:sz w:val="22"/>
+          <w:szCs w:val="22"/>
+          <w:shd w:val="clear" w:color="auto" w:fill="FFFFFF"/>
+        </w:rPr>
+        <w:br/>
+      </w:r>
+      <w:r>
+        <w:rPr>
+          <w:rStyle w:val="Strong"/>
+          <w:rFonts w:ascii="Corbel" w:hAnsi="Corbel" w:cs="Helvetica"/>
+          <w:i/>
+          <w:iCs/>
+          <w:color w:val="333333"/>
+          <w:sz w:val="22"/>
+          <w:szCs w:val="22"/>
+          <w:shd w:val="clear" w:color="auto" w:fill="FFFFFF"/>
+        </w:rPr>
+        <w:t>How locally effective is this action likely to be based on your own monitoring data or notes? What is the overall certainty (reliability) of this evidence?</w:t>
+      </w:r>
+    </w:p>
+    <w:p>
+      <w:pPr>
+        <w:rPr>
+          <w:rFonts w:ascii="Corbel" w:hAnsi="Corbel" w:cs="Helvetica"/>
+          <w:color w:val="333333"/>
+          <w:sz w:val="22"/>
+          <w:szCs w:val="22"/>
+          <w:shd w:val="clear" w:color="auto" w:fill="FFFFFF"/>
+        </w:rPr>
+      </w:pPr>
+      <w:r>
+        <w:rPr>
+          <w:rFonts w:ascii="Corbel" w:hAnsi="Corbel" w:cs="Helvetica"/>
+          <w:color w:val="333333"/>
+          <w:sz w:val="22"/>
+          <w:szCs w:val="22"/>
+          <w:shd w:val="clear" w:color="auto" w:fill="FFFFFF"/>
+        </w:rPr>
+        <w:t xml:space="preserve">This section includes any evidence you </w:t>
+      </w:r>
+      <w:r>
+        <w:rPr>
+          <w:rFonts w:ascii="Corbel" w:hAnsi="Corbel" w:cs="Helvetica"/>
+          <w:color w:val="333333"/>
+          <w:sz w:val="22"/>
+          <w:szCs w:val="22"/>
+          <w:shd w:val="clear" w:color="auto" w:fill="FFFFFF"/>
+        </w:rPr>
+        <w:t xml:space="preserve">can provide from </w:t>
+      </w:r>
+      <w:r>
+        <w:rPr>
+          <w:rFonts w:ascii="Corbel" w:hAnsi="Corbel" w:cs="Helvetica"/>
+          <w:color w:val="333333"/>
+          <w:sz w:val="22"/>
+          <w:szCs w:val="22"/>
+          <w:shd w:val="clear" w:color="auto" w:fill="FFFFFF"/>
+        </w:rPr>
+        <w:t xml:space="preserve">your </w:t>
+      </w:r>
+      <w:r>
+        <w:rPr>
+          <w:rFonts w:ascii="Corbel" w:hAnsi="Corbel" w:cs="Helvetica"/>
+          <w:color w:val="333333"/>
+          <w:sz w:val="22"/>
+          <w:szCs w:val="22"/>
+          <w:shd w:val="clear" w:color="auto" w:fill="FFFFFF"/>
+        </w:rPr>
+        <w:t xml:space="preserve">own data, monitoring, or written experience (e.g., logbooks or notebooks) on the likely effectiveness of each action. This is separate to the grey or non-peer-reviewed literature as this evidence is usually internal (i.e., collected by the decision-maker or their organisation) rather than external, and is documented or recorded in the form of physical data or written observations – hence the distinction from undocumented knowledge (see </w:t>
+      </w:r>
+      <w:hyperlink r:id="rId26" w:tgtFrame="_blank" w:history="1">
+        <w:r>
+          <w:rPr>
+            <w:rStyle w:val="Hyperlink"/>
+            <w:rFonts w:ascii="Corbel" w:hAnsi="Corbel" w:cs="Helvetica"/>
+            <w:color w:val="337AB7"/>
+            <w:sz w:val="22"/>
+            <w:szCs w:val="22"/>
+            <w:shd w:val="clear" w:color="auto" w:fill="FFFFFF"/>
+          </w:rPr>
+          <w:t>E2D Tool Guide</w:t>
+        </w:r>
+      </w:hyperlink>
+      <w:r>
+        <w:rPr>
+          <w:rFonts w:ascii="Corbel" w:hAnsi="Corbel" w:cs="Helvetica"/>
+          <w:color w:val="333333"/>
+          <w:sz w:val="22"/>
+          <w:szCs w:val="22"/>
+          <w:shd w:val="clear" w:color="auto" w:fill="FFFFFF"/>
+        </w:rPr>
+        <w:t xml:space="preserve"> for more information</w:t>
+      </w:r>
+      <w:r>
+        <w:rPr>
+          <w:rFonts w:ascii="Corbel" w:hAnsi="Corbel" w:cs="Helvetica"/>
+          <w:color w:val="333333"/>
+          <w:sz w:val="22"/>
+          <w:szCs w:val="22"/>
+          <w:shd w:val="clear" w:color="auto" w:fill="FFFFFF"/>
+        </w:rPr>
+        <w:t>).</w:t>
+      </w:r>
+    </w:p>
+    <w:tbl>
+      <w:tblPr>
+        <w:tblStyle w:val="TableGrid"/>
+        <w:tblW w:w="0" w:type="auto"/>
+        <w:tblLook w:val="04A0" w:firstRow="1" w:lastRow="0" w:firstColumn="1" w:lastColumn="0" w:noHBand="0" w:noVBand="1"/>
+      </w:tblPr>
+      <w:tblGrid>
+        <w:gridCol w:w="9350"/>
+      </w:tblGrid>
+      <w:tr>
+        <w:tc>
+          <w:tcPr>
+            <w:tcW w:w="9576" w:type="dxa"/>
+          </w:tcPr>
+          <w:p>
+            <w:pPr>
+              <w:rPr>
+                <w:rFonts w:ascii="Corbel" w:hAnsi="Corbel" w:cs="Helvetica"/>
+                <w:color w:val="333333"/>
+                <w:sz w:val="21"/>
+                <w:szCs w:val="21"/>
+              </w:rPr>
+            </w:pPr>
+            <w:r>
+              <w:rPr>
+                <w:rStyle w:val="Strong"/>
+                <w:rFonts w:ascii="Corbel" w:hAnsi="Corbel" w:cs="Helvetica"/>
+                <w:color w:val="333333"/>
+                <w:sz w:val="21"/>
+                <w:szCs w:val="21"/>
+              </w:rPr>
+              <w:t>Own data, written experience, and monitoring</w:t>
+            </w:r>
+          </w:p>
+        </w:tc>
+      </w:tr>
+      <w:tr>
+        <w:tc>
+          <w:tcPr>
+            <w:tcW w:w="9576" w:type="dxa"/>
+          </w:tcPr>
+          <w:p>
+            <w:pPr>
+              <w:rPr>
+                <w:rStyle w:val="Strong"/>
+                <w:rFonts w:ascii="Corbel" w:hAnsi="Corbel" w:cs="Helvetica"/>
+                <w:color w:val="333333"/>
+                <w:sz w:val="21"/>
+                <w:szCs w:val="21"/>
+              </w:rPr>
+            </w:pPr>
+          </w:p>
+          <w:p>
+            <w:pPr>
+              <w:rPr>
+                <w:rStyle w:val="Strong"/>
+                <w:rFonts w:ascii="Corbel" w:hAnsi="Corbel" w:cs="Helvetica"/>
+                <w:color w:val="333333"/>
+                <w:sz w:val="21"/>
+                <w:szCs w:val="21"/>
+              </w:rPr>
+            </w:pPr>
+          </w:p>
+        </w:tc>
+      </w:tr>
+    </w:tbl>
+    <w:p>
+      <w:pPr>
+        <w:pStyle w:val="BodyText"/>
+      </w:pPr>
+    </w:p>
+    <w:tbl>
+      <w:tblPr>
+        <w:tblStyle w:val="TableGrid"/>
+        <w:tblW w:w="0" w:type="auto"/>
+        <w:tblLook w:val="04A0" w:firstRow="1" w:lastRow="0" w:firstColumn="1" w:lastColumn="0" w:noHBand="0" w:noVBand="1"/>
+      </w:tblPr>
+      <w:tblGrid>
+        <w:gridCol w:w="9350"/>
+      </w:tblGrid>
+      <w:tr>
+        <w:tc>
+          <w:tcPr>
+            <w:tcW w:w="9576" w:type="dxa"/>
+          </w:tcPr>
+          <w:p>
+            <w:pPr>
+              <w:rPr>
+                <w:rFonts w:ascii="Corbel" w:hAnsi="Corbel"/>
+                <w:b/>
+                <w:bCs/>
+              </w:rPr>
+            </w:pPr>
+            <w:r>
+              <w:rPr>
+                <w:rFonts w:ascii="Corbel" w:hAnsi="Corbel"/>
+                <w:b/>
+                <w:bCs/>
+              </w:rPr>
+              <w:t xml:space="preserve">Score effectiveness based on </w:t>
+            </w:r>
+            <w:r>
+              <w:rPr>
+                <w:rFonts w:ascii="Corbel" w:hAnsi="Corbel"/>
+                <w:b/>
+                <w:bCs/>
+              </w:rPr>
+              <w:t>own data, written experience, and monitoring</w:t>
+            </w:r>
+          </w:p>
+        </w:tc>
+      </w:tr>
+      <w:tr>
+        <w:tc>
+          <w:tcPr>
+            <w:tcW w:w="9576" w:type="dxa"/>
+          </w:tcPr>
+          <w:p>
+            <w:pPr>
+              <w:shd w:val="clear" w:color="auto" w:fill="FFFFFF"/>
+              <w:rPr>
+                <w:rFonts w:ascii="Corbel" w:hAnsi="Corbel" w:cs="Helvetica"/>
+                <w:color w:val="333333"/>
+                <w:sz w:val="21"/>
+                <w:szCs w:val="21"/>
+              </w:rPr>
+            </w:pPr>
+            <w:r>
+              <w:rPr>
+                <w:rFonts w:ascii="Corbel" w:hAnsi="Corbel" w:cs="Helvetica"/>
+                <w:color w:val="333333"/>
+                <w:sz w:val="21"/>
+                <w:szCs w:val="21"/>
+              </w:rPr>
+              <w:object w:dxaOrig="225" w:dyaOrig="225" w14:anchorId="27D04732">
+                <v:shape id="_x0000_i1344" type="#_x0000_t75" style="width:19.65pt;height:16.35pt" o:ole="">
+                  <v:imagedata r:id="rId12" o:title=""/>
+                </v:shape>
+                <w:control r:id="rId27" w:name="DefaultOcxName27" w:shapeid="_x0000_i1344"/>
+              </w:object>
+            </w:r>
+            <w:r>
+              <w:rPr>
+                <w:rFonts w:ascii="Corbel" w:hAnsi="Corbel" w:cs="Helvetica"/>
+                <w:color w:val="333333"/>
+                <w:sz w:val="21"/>
+                <w:szCs w:val="21"/>
+              </w:rPr>
+              <w:t>Harmful </w:t>
+            </w:r>
+            <w:r>
+              <w:rPr>
+                <w:rFonts w:ascii="Corbel" w:hAnsi="Corbel" w:cs="Helvetica"/>
+                <w:color w:val="333333"/>
+                <w:sz w:val="21"/>
+                <w:szCs w:val="21"/>
+              </w:rPr>
+              <w:object w:dxaOrig="225" w:dyaOrig="225" w14:anchorId="7C4804A7">
+                <v:shape id="_x0000_i1343" type="#_x0000_t75" style="width:19.65pt;height:16.35pt" o:ole="">
+                  <v:imagedata r:id="rId12" o:title=""/>
+                </v:shape>
+                <w:control r:id="rId28" w:name="DefaultOcxName113" w:shapeid="_x0000_i1343"/>
+              </w:object>
+            </w:r>
+            <w:r>
+              <w:rPr>
+                <w:rFonts w:ascii="Corbel" w:hAnsi="Corbel" w:cs="Helvetica"/>
+                <w:color w:val="333333"/>
+                <w:sz w:val="21"/>
+                <w:szCs w:val="21"/>
+              </w:rPr>
+              <w:t>Ineffective </w:t>
+            </w:r>
+            <w:r>
+              <w:rPr>
+                <w:rFonts w:ascii="Corbel" w:hAnsi="Corbel" w:cs="Helvetica"/>
+                <w:color w:val="333333"/>
+                <w:sz w:val="21"/>
+                <w:szCs w:val="21"/>
+              </w:rPr>
+              <w:object w:dxaOrig="225" w:dyaOrig="225" w14:anchorId="71E78369">
+                <v:shape id="_x0000_i1342" type="#_x0000_t75" style="width:19.65pt;height:16.35pt" o:ole="">
+                  <v:imagedata r:id="rId12" o:title=""/>
+                </v:shape>
+                <w:control r:id="rId29" w:name="DefaultOcxName26" w:shapeid="_x0000_i1342"/>
+              </w:object>
+            </w:r>
+            <w:r>
+              <w:rPr>
+                <w:rFonts w:ascii="Corbel" w:hAnsi="Corbel" w:cs="Helvetica"/>
+                <w:color w:val="333333"/>
+                <w:sz w:val="21"/>
+                <w:szCs w:val="21"/>
+              </w:rPr>
+              <w:t>Weakly effective </w:t>
+            </w:r>
+            <w:r>
+              <w:rPr>
+                <w:rFonts w:ascii="Corbel" w:hAnsi="Corbel" w:cs="Helvetica"/>
+                <w:color w:val="333333"/>
+                <w:sz w:val="21"/>
+                <w:szCs w:val="21"/>
+              </w:rPr>
+              <w:object w:dxaOrig="225" w:dyaOrig="225" w14:anchorId="59A94004">
+                <v:shape id="_x0000_i1341" type="#_x0000_t75" style="width:19.65pt;height:16.35pt" o:ole="">
+                  <v:imagedata r:id="rId12" o:title=""/>
+                </v:shape>
+                <w:control r:id="rId30" w:name="DefaultOcxName36" w:shapeid="_x0000_i1341"/>
+              </w:object>
+            </w:r>
+            <w:r>
+              <w:rPr>
+                <w:rFonts w:ascii="Corbel" w:hAnsi="Corbel" w:cs="Helvetica"/>
+                <w:color w:val="333333"/>
+                <w:sz w:val="21"/>
+                <w:szCs w:val="21"/>
+              </w:rPr>
+              <w:t>Moderately effective </w:t>
+            </w:r>
+            <w:r>
+              <w:rPr>
+                <w:rFonts w:ascii="Corbel" w:hAnsi="Corbel" w:cs="Helvetica"/>
+                <w:color w:val="333333"/>
+                <w:sz w:val="21"/>
+                <w:szCs w:val="21"/>
+              </w:rPr>
+              <w:object w:dxaOrig="225" w:dyaOrig="225" w14:anchorId="4D09B072">
+                <v:shape id="_x0000_i1340" type="#_x0000_t75" style="width:19.65pt;height:16.35pt" o:ole="">
+                  <v:imagedata r:id="rId17" o:title=""/>
+                </v:shape>
+                <w:control r:id="rId31" w:name="DefaultOcxName46" w:shapeid="_x0000_i1340"/>
+              </w:object>
+            </w:r>
+            <w:r>
+              <w:rPr>
+                <w:rFonts w:ascii="Corbel" w:hAnsi="Corbel" w:cs="Helvetica"/>
+                <w:color w:val="333333"/>
+                <w:sz w:val="21"/>
+                <w:szCs w:val="21"/>
+              </w:rPr>
+              <w:t>Highly effective </w:t>
+            </w:r>
+            <w:r>
+              <w:rPr>
+                <w:rFonts w:ascii="Corbel" w:hAnsi="Corbel" w:cs="Helvetica"/>
+                <w:color w:val="333333"/>
+                <w:sz w:val="21"/>
+                <w:szCs w:val="21"/>
+              </w:rPr>
+              <w:br/>
+            </w:r>
+            <w:r>
+              <w:rPr>
+                <w:rFonts w:ascii="Corbel" w:hAnsi="Corbel" w:cs="Helvetica"/>
+                <w:color w:val="333333"/>
+                <w:sz w:val="21"/>
+                <w:szCs w:val="21"/>
+              </w:rPr>
+              <w:object w:dxaOrig="225" w:dyaOrig="225" w14:anchorId="07C2DAD6">
+                <v:shape id="_x0000_i1339" type="#_x0000_t75" style="width:19.65pt;height:16.35pt" o:ole="">
+                  <v:imagedata r:id="rId12" o:title=""/>
+                </v:shape>
+                <w:control r:id="rId32" w:name="DefaultOcxName56" w:shapeid="_x0000_i1339"/>
+              </w:object>
+            </w:r>
+            <w:r>
+              <w:rPr>
+                <w:rFonts w:ascii="Corbel" w:hAnsi="Corbel" w:cs="Helvetica"/>
+                <w:color w:val="333333"/>
+                <w:sz w:val="21"/>
+                <w:szCs w:val="21"/>
+              </w:rPr>
+              <w:t>Trade-off between benefits and harms </w:t>
+            </w:r>
+            <w:r>
+              <w:rPr>
+                <w:rFonts w:ascii="Corbel" w:hAnsi="Corbel" w:cs="Helvetica"/>
+                <w:color w:val="333333"/>
+                <w:sz w:val="21"/>
+                <w:szCs w:val="21"/>
+              </w:rPr>
+              <w:object w:dxaOrig="225" w:dyaOrig="225" w14:anchorId="5951F9EA">
+                <v:shape id="_x0000_i1338" type="#_x0000_t75" style="width:19.65pt;height:16.35pt" o:ole="">
+                  <v:imagedata r:id="rId12" o:title=""/>
+                </v:shape>
+                <w:control r:id="rId33" w:name="DefaultOcxName62" w:shapeid="_x0000_i1338"/>
+              </w:object>
+            </w:r>
+            <w:r>
+              <w:rPr>
+                <w:rFonts w:ascii="Corbel" w:hAnsi="Corbel" w:cs="Helvetica"/>
+                <w:color w:val="333333"/>
+                <w:sz w:val="21"/>
+                <w:szCs w:val="21"/>
+              </w:rPr>
+              <w:t>Unsure</w:t>
+            </w:r>
+          </w:p>
+        </w:tc>
+      </w:tr>
+      <w:tr>
+        <w:tc>
+          <w:tcPr>
+            <w:tcW w:w="9576" w:type="dxa"/>
+          </w:tcPr>
+          <w:p>
+            <w:pPr>
+              <w:shd w:val="clear" w:color="auto" w:fill="FFFFFF"/>
+              <w:rPr>
+                <w:rFonts w:ascii="Corbel" w:hAnsi="Corbel" w:cs="Helvetica"/>
+                <w:color w:val="333333"/>
+                <w:sz w:val="21"/>
+                <w:szCs w:val="21"/>
+              </w:rPr>
+            </w:pPr>
+            <w:r>
+              <w:rPr>
+                <w:rStyle w:val="Strong"/>
+                <w:rFonts w:ascii="Corbel" w:hAnsi="Corbel" w:cs="Helvetica"/>
+                <w:color w:val="333333"/>
+                <w:sz w:val="21"/>
+                <w:szCs w:val="21"/>
+              </w:rPr>
+              <w:t>Score certainty in this score</w:t>
+            </w:r>
+          </w:p>
+        </w:tc>
+      </w:tr>
+      <w:tr>
+        <w:tc>
+          <w:tcPr>
+            <w:tcW w:w="9576" w:type="dxa"/>
+          </w:tcPr>
+          <w:p>
+            <w:pPr>
+              <w:shd w:val="clear" w:color="auto" w:fill="FFFFFF"/>
+              <w:rPr>
+                <w:rFonts w:ascii="Corbel" w:hAnsi="Corbel" w:cs="Helvetica"/>
+                <w:color w:val="333333"/>
+                <w:sz w:val="21"/>
+                <w:szCs w:val="21"/>
+              </w:rPr>
+            </w:pPr>
+            <w:r>
+              <w:rPr>
+                <w:rFonts w:ascii="Corbel" w:hAnsi="Corbel" w:cs="Helvetica"/>
+                <w:color w:val="333333"/>
+                <w:sz w:val="21"/>
+                <w:szCs w:val="21"/>
+              </w:rPr>
+              <w:object w:dxaOrig="225" w:dyaOrig="225" w14:anchorId="38ED6C5C">
+                <v:shape id="_x0000_i1337" type="#_x0000_t75" style="width:19.65pt;height:16.35pt" o:ole="">
+                  <v:imagedata r:id="rId12" o:title=""/>
+                </v:shape>
+                <w:control r:id="rId34" w:name="DefaultOcxName76" w:shapeid="_x0000_i1337"/>
+              </w:object>
+            </w:r>
+            <w:r>
+              <w:rPr>
+                <w:rFonts w:ascii="Corbel" w:hAnsi="Corbel" w:cs="Helvetica"/>
+                <w:color w:val="333333"/>
+                <w:sz w:val="21"/>
+                <w:szCs w:val="21"/>
+              </w:rPr>
+              <w:t>Very low </w:t>
+            </w:r>
+            <w:r>
+              <w:rPr>
+                <w:rFonts w:ascii="Corbel" w:hAnsi="Corbel" w:cs="Helvetica"/>
+                <w:color w:val="333333"/>
+                <w:sz w:val="21"/>
+                <w:szCs w:val="21"/>
+              </w:rPr>
+              <w:object w:dxaOrig="225" w:dyaOrig="225" w14:anchorId="0762E3E9">
+                <v:shape id="_x0000_i1336" type="#_x0000_t75" style="width:19.65pt;height:16.35pt" o:ole="">
+                  <v:imagedata r:id="rId12" o:title=""/>
+                </v:shape>
+                <w:control r:id="rId35" w:name="DefaultOcxName86" w:shapeid="_x0000_i1336"/>
+              </w:object>
+            </w:r>
+            <w:proofErr w:type="spellStart"/>
+            <w:r>
+              <w:rPr>
+                <w:rFonts w:ascii="Corbel" w:hAnsi="Corbel" w:cs="Helvetica"/>
+                <w:color w:val="333333"/>
+                <w:sz w:val="21"/>
+                <w:szCs w:val="21"/>
+              </w:rPr>
+              <w:t>Low</w:t>
+            </w:r>
+            <w:proofErr w:type="spellEnd"/>
+            <w:r>
+              <w:rPr>
+                <w:rFonts w:ascii="Corbel" w:hAnsi="Corbel" w:cs="Helvetica"/>
+                <w:color w:val="333333"/>
+                <w:sz w:val="21"/>
+                <w:szCs w:val="21"/>
+              </w:rPr>
+              <w:t> </w:t>
+            </w:r>
+            <w:r>
+              <w:rPr>
+                <w:rFonts w:ascii="Corbel" w:hAnsi="Corbel" w:cs="Helvetica"/>
+                <w:color w:val="333333"/>
+                <w:sz w:val="21"/>
+                <w:szCs w:val="21"/>
+              </w:rPr>
+              <w:object w:dxaOrig="225" w:dyaOrig="225" w14:anchorId="77CE16FE">
+                <v:shape id="_x0000_i1335" type="#_x0000_t75" style="width:19.65pt;height:16.35pt" o:ole="">
+                  <v:imagedata r:id="rId12" o:title=""/>
+                </v:shape>
+                <w:control r:id="rId36" w:name="DefaultOcxName96" w:shapeid="_x0000_i1335"/>
+              </w:object>
+            </w:r>
+            <w:r>
+              <w:rPr>
+                <w:rFonts w:ascii="Corbel" w:hAnsi="Corbel" w:cs="Helvetica"/>
+                <w:color w:val="333333"/>
+                <w:sz w:val="21"/>
+                <w:szCs w:val="21"/>
+              </w:rPr>
+              <w:t>Moderate </w:t>
+            </w:r>
+            <w:r>
+              <w:rPr>
+                <w:rFonts w:ascii="Corbel" w:hAnsi="Corbel" w:cs="Helvetica"/>
+                <w:color w:val="333333"/>
+                <w:sz w:val="21"/>
+                <w:szCs w:val="21"/>
+              </w:rPr>
+              <w:object w:dxaOrig="225" w:dyaOrig="225" w14:anchorId="3854F4B4">
+                <v:shape id="_x0000_i1334" type="#_x0000_t75" style="width:19.65pt;height:16.35pt" o:ole="">
+                  <v:imagedata r:id="rId12" o:title=""/>
+                </v:shape>
+                <w:control r:id="rId37" w:name="DefaultOcxName102" w:shapeid="_x0000_i1334"/>
+              </w:object>
+            </w:r>
+            <w:r>
+              <w:rPr>
+                <w:rFonts w:ascii="Corbel" w:hAnsi="Corbel" w:cs="Helvetica"/>
+                <w:color w:val="333333"/>
+                <w:sz w:val="21"/>
+                <w:szCs w:val="21"/>
+              </w:rPr>
+              <w:t>High </w:t>
+            </w:r>
+            <w:r>
+              <w:rPr>
+                <w:rFonts w:ascii="Corbel" w:hAnsi="Corbel" w:cs="Helvetica"/>
+                <w:color w:val="333333"/>
+                <w:sz w:val="21"/>
+                <w:szCs w:val="21"/>
+              </w:rPr>
+              <w:object w:dxaOrig="225" w:dyaOrig="225" w14:anchorId="2E3C5C8E">
+                <v:shape id="_x0000_i1333" type="#_x0000_t75" style="width:19.65pt;height:16.35pt" o:ole="">
+                  <v:imagedata r:id="rId17" o:title=""/>
+                </v:shape>
+                <w:control r:id="rId38" w:name="DefaultOcxName112" w:shapeid="_x0000_i1333"/>
+              </w:object>
+            </w:r>
+            <w:r>
+              <w:rPr>
+                <w:rFonts w:ascii="Corbel" w:hAnsi="Corbel" w:cs="Helvetica"/>
+                <w:color w:val="333333"/>
+                <w:sz w:val="21"/>
+                <w:szCs w:val="21"/>
+              </w:rPr>
+              <w:t>Unsure</w:t>
+            </w:r>
+          </w:p>
+        </w:tc>
+      </w:tr>
+    </w:tbl>
+    <w:p>
+      <w:pPr>
+        <w:pStyle w:val="BodyText"/>
+      </w:pPr>
+    </w:p>
+    <w:p>
+      <w:pPr>
+        <w:pStyle w:val="BodyText"/>
+      </w:pPr>
+    </w:p>
+    <w:p>
+      <w:pPr>
+        <w:pStyle w:val="BodyText"/>
+      </w:pPr>
+    </w:p>
+    <w:p>
+      <w:pPr>
+        <w:pStyle w:val="BodyText"/>
+      </w:pPr>
+    </w:p>
+    <w:p>
+      <w:pPr>
+        <w:pStyle w:val="BodyText"/>
+      </w:pPr>
+    </w:p>
+    <w:p>
+      <w:pPr>
+        <w:pStyle w:val="BodyText"/>
+      </w:pPr>
+    </w:p>
+    <w:p>
+      <w:pPr>
+        <w:pStyle w:val="BodyText"/>
+      </w:pPr>
+    </w:p>
+    <w:p>
+      <w:pPr>
+        <w:pStyle w:val="BodyText"/>
+      </w:pPr>
+    </w:p>
+    <w:p>
+      <w:pPr>
+        <w:pStyle w:val="BodyText"/>
+      </w:pPr>
+    </w:p>
+    <w:p>
+      <w:pPr>
+        <w:pStyle w:val="BodyText"/>
+      </w:pPr>
+    </w:p>
+    <w:p>
+      <w:pPr>
+        <w:pStyle w:val="BodyText"/>
+      </w:pPr>
+    </w:p>
+    <w:p>
+      <w:pPr>
+        <w:pStyle w:val="BodyText"/>
+      </w:pPr>
+    </w:p>
+    <w:p>
+      <w:pPr>
+        <w:pStyle w:val="Heading3"/>
+        <w:rPr>
+          <w:rFonts w:ascii="Corbel" w:hAnsi="Corbel"/>
+        </w:rPr>
+      </w:pPr>
+      <w:r>
+        <w:rPr>
+          <w:rFonts w:ascii="Corbel" w:hAnsi="Corbel"/>
+        </w:rPr>
+        <w:lastRenderedPageBreak/>
+        <w:t>2.B.i</w:t>
+      </w:r>
+      <w:r>
+        <w:rPr>
+          <w:rFonts w:ascii="Corbel" w:hAnsi="Corbel"/>
+        </w:rPr>
+        <w:t>i</w:t>
+      </w:r>
+      <w:r>
+        <w:rPr>
+          <w:rFonts w:ascii="Corbel" w:hAnsi="Corbel"/>
+        </w:rPr>
+        <w:t>i. Undocumented knowledge</w:t>
+      </w:r>
+    </w:p>
+    <w:p>
+      <w:pPr>
+        <w:spacing w:before="240"/>
+        <w:rPr>
+          <w:rFonts w:ascii="Corbel" w:hAnsi="Corbel" w:cs="Helvetica"/>
+          <w:color w:val="333333"/>
+          <w:sz w:val="22"/>
+          <w:szCs w:val="22"/>
+        </w:rPr>
+      </w:pPr>
+      <w:r>
+        <w:rPr>
+          <w:rStyle w:val="Strong"/>
+          <w:rFonts w:ascii="Corbel" w:hAnsi="Corbel" w:cs="Helvetica"/>
+          <w:i/>
+          <w:iCs/>
+          <w:color w:val="333333"/>
+          <w:sz w:val="22"/>
+          <w:szCs w:val="22"/>
+          <w:shd w:val="clear" w:color="auto" w:fill="FFFFFF"/>
+        </w:rPr>
+        <w:t>How locally effective is this action likely to be based on you and your stakeholders’ knowledge? What is the overall certainty (reliability) of this knowledge?</w:t>
+      </w:r>
+    </w:p>
+    <w:p>
+      <w:pPr>
+        <w:rPr>
+          <w:rFonts w:ascii="Corbel" w:hAnsi="Corbel" w:cs="Helvetica"/>
+          <w:color w:val="333333"/>
+          <w:sz w:val="22"/>
+          <w:szCs w:val="22"/>
+          <w:shd w:val="clear" w:color="auto" w:fill="FFFFFF"/>
+        </w:rPr>
+      </w:pPr>
+      <w:r>
+        <w:rPr>
+          <w:rFonts w:ascii="Corbel" w:hAnsi="Corbel" w:cs="Helvetica"/>
+          <w:color w:val="333333"/>
+          <w:sz w:val="22"/>
+          <w:szCs w:val="22"/>
+          <w:shd w:val="clear" w:color="auto" w:fill="FFFFFF"/>
+        </w:rPr>
+        <w:t>We use the term ‘undocumented knowledge’ for the purposes of this tool to specify information that is not published or written down, which typically includes a knowledge holder’s intuition, experience, wisdom, and values (also known as ‘tacit’ knowledge). For example, have you attempted this action yourself in the past? Are there any descriptive notes or reports from your organisation that can help? Do local stakeholders have any information or local knowledge you can integrate? Try to critically assess the uncertainty associated with this knowledge (i.e., How much expertise does the person offering the local knowledge have? What biases are they prone to suffer from and how does this affect the trustworthiness of their evidence?). See the </w:t>
+      </w:r>
+      <w:hyperlink r:id="rId39" w:tgtFrame="_blank" w:history="1">
+        <w:r>
+          <w:rPr>
+            <w:rStyle w:val="Hyperlink"/>
+            <w:rFonts w:ascii="Corbel" w:hAnsi="Corbel" w:cs="Helvetica"/>
+            <w:color w:val="337AB7"/>
+            <w:sz w:val="22"/>
+            <w:szCs w:val="22"/>
+            <w:shd w:val="clear" w:color="auto" w:fill="FFFFFF"/>
+          </w:rPr>
+          <w:t>E2D Tool Guide</w:t>
+        </w:r>
+      </w:hyperlink>
+      <w:r>
+        <w:rPr>
+          <w:rFonts w:ascii="Corbel" w:hAnsi="Corbel" w:cs="Helvetica"/>
+          <w:color w:val="333333"/>
+          <w:sz w:val="22"/>
+          <w:szCs w:val="22"/>
+          <w:shd w:val="clear" w:color="auto" w:fill="FFFFFF"/>
+        </w:rPr>
+        <w:t> for more guidance.</w:t>
+      </w:r>
+    </w:p>
+    <w:tbl>
+      <w:tblPr>
+        <w:tblStyle w:val="TableGrid"/>
+        <w:tblW w:w="0" w:type="auto"/>
+        <w:tblLook w:val="04A0" w:firstRow="1" w:lastRow="0" w:firstColumn="1" w:lastColumn="0" w:noHBand="0" w:noVBand="1"/>
+      </w:tblPr>
+      <w:tblGrid>
+        <w:gridCol w:w="9350"/>
+      </w:tblGrid>
+      <w:tr>
+        <w:tc>
+          <w:tcPr>
+            <w:tcW w:w="9576" w:type="dxa"/>
+          </w:tcPr>
+          <w:p>
+            <w:pPr>
+              <w:rPr>
+                <w:rFonts w:ascii="Corbel" w:hAnsi="Corbel" w:cs="Helvetica"/>
+                <w:color w:val="333333"/>
+                <w:sz w:val="21"/>
+                <w:szCs w:val="21"/>
+              </w:rPr>
+            </w:pPr>
+            <w:r>
+              <w:rPr>
+                <w:rStyle w:val="Strong"/>
+                <w:rFonts w:ascii="Corbel" w:hAnsi="Corbel" w:cs="Helvetica"/>
+                <w:color w:val="333333"/>
+                <w:sz w:val="21"/>
+                <w:szCs w:val="21"/>
+              </w:rPr>
+              <w:t>Undocumented knowledge</w:t>
+            </w:r>
+          </w:p>
+        </w:tc>
+      </w:tr>
+      <w:tr>
+        <w:tc>
+          <w:tcPr>
+            <w:tcW w:w="9576" w:type="dxa"/>
+          </w:tcPr>
+          <w:p>
+            <w:pPr>
+              <w:rPr>
+                <w:rStyle w:val="Strong"/>
+                <w:rFonts w:ascii="Corbel" w:hAnsi="Corbel" w:cs="Helvetica"/>
+                <w:color w:val="333333"/>
+                <w:sz w:val="21"/>
+                <w:szCs w:val="21"/>
+              </w:rPr>
+            </w:pPr>
+          </w:p>
+          <w:p>
+            <w:pPr>
+              <w:rPr>
+                <w:rStyle w:val="Strong"/>
+                <w:rFonts w:ascii="Corbel" w:hAnsi="Corbel" w:cs="Helvetica"/>
+                <w:color w:val="333333"/>
+                <w:sz w:val="21"/>
+                <w:szCs w:val="21"/>
+              </w:rPr>
+            </w:pPr>
+          </w:p>
+        </w:tc>
+      </w:tr>
+    </w:tbl>
+    <w:p>
+      <w:bookmarkStart w:id="14" w:name="costs"/>
+      <w:bookmarkEnd w:id="14"/>
+    </w:p>
+    <w:tbl>
+      <w:tblPr>
+        <w:tblStyle w:val="TableGrid"/>
+        <w:tblW w:w="0" w:type="auto"/>
+        <w:tblLook w:val="04A0" w:firstRow="1" w:lastRow="0" w:firstColumn="1" w:lastColumn="0" w:noHBand="0" w:noVBand="1"/>
+      </w:tblPr>
+      <w:tblGrid>
+        <w:gridCol w:w="9350"/>
+      </w:tblGrid>
+      <w:tr>
+        <w:tc>
+          <w:tcPr>
+            <w:tcW w:w="9576" w:type="dxa"/>
+          </w:tcPr>
+          <w:p>
+            <w:pPr>
+              <w:rPr>
+                <w:rFonts w:ascii="Corbel" w:hAnsi="Corbel"/>
+                <w:b/>
+                <w:bCs/>
+              </w:rPr>
+            </w:pPr>
+            <w:r>
+              <w:rPr>
+                <w:rFonts w:ascii="Corbel" w:hAnsi="Corbel"/>
+                <w:b/>
+                <w:bCs/>
+              </w:rPr>
+              <w:t>Score effectiveness based on undocumented knowledge</w:t>
+            </w:r>
+          </w:p>
+        </w:tc>
+      </w:tr>
+      <w:tr>
+        <w:tc>
+          <w:tcPr>
+            <w:tcW w:w="9576" w:type="dxa"/>
+          </w:tcPr>
+          <w:p>
+            <w:pPr>
+              <w:shd w:val="clear" w:color="auto" w:fill="FFFFFF"/>
+              <w:rPr>
+                <w:rFonts w:ascii="Corbel" w:hAnsi="Corbel" w:cs="Helvetica"/>
+                <w:color w:val="333333"/>
+                <w:sz w:val="21"/>
+                <w:szCs w:val="21"/>
+              </w:rPr>
+            </w:pPr>
+            <w:r>
+              <w:rPr>
+                <w:rFonts w:ascii="Corbel" w:hAnsi="Corbel" w:cs="Helvetica"/>
+                <w:color w:val="333333"/>
+                <w:sz w:val="21"/>
+                <w:szCs w:val="21"/>
+              </w:rPr>
+              <w:object w:dxaOrig="225" w:dyaOrig="225" w14:anchorId="6F77D97F">
+                <v:shape id="_x0000_i1102" type="#_x0000_t75" style="width:19.65pt;height:16.35pt" o:ole="">
+                  <v:imagedata r:id="rId12" o:title=""/>
+                </v:shape>
+                <w:control r:id="rId40" w:name="DefaultOcxName" w:shapeid="_x0000_i1102"/>
+              </w:object>
+            </w:r>
+            <w:r>
+              <w:rPr>
+                <w:rFonts w:ascii="Corbel" w:hAnsi="Corbel" w:cs="Helvetica"/>
+                <w:color w:val="333333"/>
+                <w:sz w:val="21"/>
+                <w:szCs w:val="21"/>
+              </w:rPr>
+              <w:t>Harmful </w:t>
+            </w:r>
+            <w:r>
+              <w:rPr>
+                <w:rFonts w:ascii="Corbel" w:hAnsi="Corbel" w:cs="Helvetica"/>
+                <w:color w:val="333333"/>
+                <w:sz w:val="21"/>
+                <w:szCs w:val="21"/>
+              </w:rPr>
+              <w:object w:dxaOrig="225" w:dyaOrig="225" w14:anchorId="63DFC80F">
+                <v:shape id="_x0000_i1105" type="#_x0000_t75" style="width:19.65pt;height:16.35pt" o:ole="">
+                  <v:imagedata r:id="rId12" o:title=""/>
+                </v:shape>
+                <w:control r:id="rId41" w:name="DefaultOcxName1" w:shapeid="_x0000_i1105"/>
+              </w:object>
+            </w:r>
+            <w:r>
+              <w:rPr>
+                <w:rFonts w:ascii="Corbel" w:hAnsi="Corbel" w:cs="Helvetica"/>
+                <w:color w:val="333333"/>
+                <w:sz w:val="21"/>
+                <w:szCs w:val="21"/>
+              </w:rPr>
+              <w:t>Ineffective </w:t>
+            </w:r>
+            <w:r>
+              <w:rPr>
+                <w:rFonts w:ascii="Corbel" w:hAnsi="Corbel" w:cs="Helvetica"/>
+                <w:color w:val="333333"/>
+                <w:sz w:val="21"/>
+                <w:szCs w:val="21"/>
+              </w:rPr>
+              <w:object w:dxaOrig="225" w:dyaOrig="225" w14:anchorId="1B0AC915">
+                <v:shape id="_x0000_i1108" type="#_x0000_t75" style="width:19.65pt;height:16.35pt" o:ole="">
+                  <v:imagedata r:id="rId12" o:title=""/>
+                </v:shape>
+                <w:control r:id="rId42" w:name="DefaultOcxName2" w:shapeid="_x0000_i1108"/>
+              </w:object>
+            </w:r>
+            <w:r>
+              <w:rPr>
+                <w:rFonts w:ascii="Corbel" w:hAnsi="Corbel" w:cs="Helvetica"/>
+                <w:color w:val="333333"/>
+                <w:sz w:val="21"/>
+                <w:szCs w:val="21"/>
+              </w:rPr>
+              <w:t>Weakly effective </w:t>
+            </w:r>
+            <w:r>
+              <w:rPr>
+                <w:rFonts w:ascii="Corbel" w:hAnsi="Corbel" w:cs="Helvetica"/>
+                <w:color w:val="333333"/>
+                <w:sz w:val="21"/>
+                <w:szCs w:val="21"/>
+              </w:rPr>
+              <w:object w:dxaOrig="225" w:dyaOrig="225" w14:anchorId="07D0F81C">
+                <v:shape id="_x0000_i1111" type="#_x0000_t75" style="width:19.65pt;height:16.35pt" o:ole="">
+                  <v:imagedata r:id="rId12" o:title=""/>
+                </v:shape>
+                <w:control r:id="rId43" w:name="DefaultOcxName3" w:shapeid="_x0000_i1111"/>
+              </w:object>
+            </w:r>
+            <w:r>
+              <w:rPr>
+                <w:rFonts w:ascii="Corbel" w:hAnsi="Corbel" w:cs="Helvetica"/>
+                <w:color w:val="333333"/>
+                <w:sz w:val="21"/>
+                <w:szCs w:val="21"/>
+              </w:rPr>
+              <w:t>Moderately effective </w:t>
+            </w:r>
+            <w:r>
+              <w:rPr>
+                <w:rFonts w:ascii="Corbel" w:hAnsi="Corbel" w:cs="Helvetica"/>
+                <w:color w:val="333333"/>
+                <w:sz w:val="21"/>
+                <w:szCs w:val="21"/>
+              </w:rPr>
+              <w:object w:dxaOrig="225" w:dyaOrig="225" w14:anchorId="76CAF69A">
+                <v:shape id="_x0000_i1114" type="#_x0000_t75" style="width:19.65pt;height:16.35pt" o:ole="">
+                  <v:imagedata r:id="rId17" o:title=""/>
+                </v:shape>
+                <w:control r:id="rId44" w:name="DefaultOcxName4" w:shapeid="_x0000_i1114"/>
+              </w:object>
+            </w:r>
+            <w:r>
+              <w:rPr>
+                <w:rFonts w:ascii="Corbel" w:hAnsi="Corbel" w:cs="Helvetica"/>
+                <w:color w:val="333333"/>
+                <w:sz w:val="21"/>
+                <w:szCs w:val="21"/>
+              </w:rPr>
+              <w:t>Highly effective </w:t>
+            </w:r>
+            <w:r>
+              <w:rPr>
+                <w:rFonts w:ascii="Corbel" w:hAnsi="Corbel" w:cs="Helvetica"/>
+                <w:color w:val="333333"/>
+                <w:sz w:val="21"/>
+                <w:szCs w:val="21"/>
+              </w:rPr>
+              <w:br/>
+            </w:r>
+            <w:r>
+              <w:rPr>
+                <w:rFonts w:ascii="Corbel" w:hAnsi="Corbel" w:cs="Helvetica"/>
+                <w:color w:val="333333"/>
+                <w:sz w:val="21"/>
+                <w:szCs w:val="21"/>
+              </w:rPr>
+              <w:object w:dxaOrig="225" w:dyaOrig="225" w14:anchorId="63636722">
+                <v:shape id="_x0000_i1117" type="#_x0000_t75" style="width:19.65pt;height:16.35pt" o:ole="">
+                  <v:imagedata r:id="rId12" o:title=""/>
+                </v:shape>
+                <w:control r:id="rId45" w:name="DefaultOcxName5" w:shapeid="_x0000_i1117"/>
+              </w:object>
+            </w:r>
+            <w:r>
+              <w:rPr>
+                <w:rFonts w:ascii="Corbel" w:hAnsi="Corbel" w:cs="Helvetica"/>
+                <w:color w:val="333333"/>
+                <w:sz w:val="21"/>
+                <w:szCs w:val="21"/>
+              </w:rPr>
+              <w:t>Trade-off between benefits and harms </w:t>
+            </w:r>
+            <w:r>
+              <w:rPr>
+                <w:rFonts w:ascii="Corbel" w:hAnsi="Corbel" w:cs="Helvetica"/>
+                <w:color w:val="333333"/>
+                <w:sz w:val="21"/>
+                <w:szCs w:val="21"/>
+              </w:rPr>
+              <w:object w:dxaOrig="225" w:dyaOrig="225" w14:anchorId="7778607C">
+                <v:shape id="_x0000_i1120" type="#_x0000_t75" style="width:19.65pt;height:16.35pt" o:ole="">
+                  <v:imagedata r:id="rId12" o:title=""/>
+                </v:shape>
+                <w:control r:id="rId46" w:name="DefaultOcxName6" w:shapeid="_x0000_i1120"/>
+              </w:object>
+            </w:r>
+            <w:r>
+              <w:rPr>
+                <w:rFonts w:ascii="Corbel" w:hAnsi="Corbel" w:cs="Helvetica"/>
+                <w:color w:val="333333"/>
+                <w:sz w:val="21"/>
+                <w:szCs w:val="21"/>
+              </w:rPr>
+              <w:t>Unsure</w:t>
+            </w:r>
+          </w:p>
+        </w:tc>
+      </w:tr>
+      <w:tr>
+        <w:tc>
+          <w:tcPr>
+            <w:tcW w:w="9576" w:type="dxa"/>
+          </w:tcPr>
+          <w:p>
+            <w:pPr>
+              <w:shd w:val="clear" w:color="auto" w:fill="FFFFFF"/>
+              <w:rPr>
+                <w:rFonts w:ascii="Corbel" w:hAnsi="Corbel" w:cs="Helvetica"/>
+                <w:color w:val="333333"/>
+                <w:sz w:val="21"/>
+                <w:szCs w:val="21"/>
+              </w:rPr>
+            </w:pPr>
+            <w:r>
+              <w:rPr>
+                <w:rStyle w:val="Strong"/>
+                <w:rFonts w:ascii="Corbel" w:hAnsi="Corbel" w:cs="Helvetica"/>
+                <w:color w:val="333333"/>
+                <w:sz w:val="21"/>
+                <w:szCs w:val="21"/>
+              </w:rPr>
+              <w:t>Score certainty in this score</w:t>
+            </w:r>
+          </w:p>
+        </w:tc>
+      </w:tr>
+      <w:tr>
+        <w:tc>
+          <w:tcPr>
+            <w:tcW w:w="9576" w:type="dxa"/>
+          </w:tcPr>
+          <w:p>
+            <w:pPr>
+              <w:shd w:val="clear" w:color="auto" w:fill="FFFFFF"/>
+              <w:rPr>
+                <w:rFonts w:ascii="Corbel" w:hAnsi="Corbel" w:cs="Helvetica"/>
+                <w:color w:val="333333"/>
+                <w:sz w:val="21"/>
+                <w:szCs w:val="21"/>
+              </w:rPr>
+            </w:pPr>
+            <w:r>
+              <w:rPr>
+                <w:rFonts w:ascii="Corbel" w:hAnsi="Corbel" w:cs="Helvetica"/>
+                <w:color w:val="333333"/>
+                <w:sz w:val="21"/>
+                <w:szCs w:val="21"/>
+              </w:rPr>
               <w:object w:dxaOrig="225" w:dyaOrig="225" w14:anchorId="76D71B7A">
-                <v:shape id="_x0000_i1123" type="#_x0000_t75" style="width:19.9pt;height:16.5pt" o:ole="">
-                  <v:imagedata r:id="rId13" o:title=""/>
+                <v:shape id="_x0000_i1123" type="#_x0000_t75" style="width:19.65pt;height:16.35pt" o:ole="">
+                  <v:imagedata r:id="rId12" o:title=""/>
                 </v:shape>
-                <w:control r:id="rId22" w:name="DefaultOcxName7" w:shapeid="_x0000_i1123"/>
+                <w:control r:id="rId47" w:name="DefaultOcxName7" w:shapeid="_x0000_i1123"/>
               </w:object>
             </w:r>
             <w:r>
@@ -2226,20 +3350,31 @@
                 <w:szCs w:val="21"/>
               </w:rPr>
               <w:object w:dxaOrig="225" w:dyaOrig="225" w14:anchorId="35461EB7">
-                <v:shape id="_x0000_i1126" type="#_x0000_t75" style="width:19.9pt;height:16.5pt" o:ole="">
-                  <v:imagedata r:id="rId13" o:title=""/>
+                <v:shape id="_x0000_i1126" type="#_x0000_t75" style="width:19.65pt;height:16.35pt" o:ole="">
+                  <v:imagedata r:id="rId12" o:title=""/>
                 </v:shape>
-                <w:control r:id="rId23" w:name="DefaultOcxName8" w:shapeid="_x0000_i1126"/>
+                <w:control r:id="rId48" w:name="DefaultOcxName8" w:shapeid="_x0000_i1126"/>
               </w:object>
             </w:r>
-            <w:r>
-              <w:rPr>
-                <w:rFonts w:ascii="Corbel" w:hAnsi="Corbel" w:cs="Helvetica"/>
-                <w:color w:val="333333"/>
-                <w:sz w:val="21"/>
-                <w:szCs w:val="21"/>
-              </w:rPr>
-              <w:t>Low </w:t>
+            <w:proofErr w:type="spellStart"/>
+            <w:r>
+              <w:rPr>
+                <w:rFonts w:ascii="Corbel" w:hAnsi="Corbel" w:cs="Helvetica"/>
+                <w:color w:val="333333"/>
+                <w:sz w:val="21"/>
+                <w:szCs w:val="21"/>
+              </w:rPr>
+              <w:t>Low</w:t>
+            </w:r>
+            <w:proofErr w:type="spellEnd"/>
+            <w:r>
+              <w:rPr>
+                <w:rFonts w:ascii="Corbel" w:hAnsi="Corbel" w:cs="Helvetica"/>
+                <w:color w:val="333333"/>
+                <w:sz w:val="21"/>
+                <w:szCs w:val="21"/>
+              </w:rPr>
+              <w:t> </w:t>
             </w:r>
             <w:r>
               <w:rPr>
@@ -2249,10 +3384,10 @@
                 <w:szCs w:val="21"/>
               </w:rPr>
               <w:object w:dxaOrig="225" w:dyaOrig="225" w14:anchorId="5E153502">
-                <v:shape id="_x0000_i1129" type="#_x0000_t75" style="width:19.9pt;height:16.5pt" o:ole="">
-                  <v:imagedata r:id="rId13" o:title=""/>
+                <v:shape id="_x0000_i1129" type="#_x0000_t75" style="width:19.65pt;height:16.35pt" o:ole="">
+                  <v:imagedata r:id="rId12" o:title=""/>
                 </v:shape>
-                <w:control r:id="rId24" w:name="DefaultOcxName9" w:shapeid="_x0000_i1129"/>
+                <w:control r:id="rId49" w:name="DefaultOcxName9" w:shapeid="_x0000_i1129"/>
               </w:object>
             </w:r>
             <w:r>
@@ -2272,10 +3407,10 @@
                 <w:szCs w:val="21"/>
               </w:rPr>
               <w:object w:dxaOrig="225" w:dyaOrig="225" w14:anchorId="6E9F8875">
-                <v:shape id="_x0000_i1132" type="#_x0000_t75" style="width:19.9pt;height:16.5pt" o:ole="">
-                  <v:imagedata r:id="rId13" o:title=""/>
+                <v:shape id="_x0000_i1132" type="#_x0000_t75" style="width:19.65pt;height:16.35pt" o:ole="">
+                  <v:imagedata r:id="rId12" o:title=""/>
                 </v:shape>
-                <w:control r:id="rId25" w:name="DefaultOcxName10" w:shapeid="_x0000_i1132"/>
+                <w:control r:id="rId50" w:name="DefaultOcxName10" w:shapeid="_x0000_i1132"/>
               </w:object>
             </w:r>
             <w:r>
@@ -2295,10 +3430,10 @@
                 <w:szCs w:val="21"/>
               </w:rPr>
               <w:object w:dxaOrig="225" w:dyaOrig="225" w14:anchorId="7942DE92">
-                <v:shape id="_x0000_i1135" type="#_x0000_t75" style="width:19.9pt;height:16.5pt" o:ole="">
-                  <v:imagedata r:id="rId18" o:title=""/>
+                <v:shape id="_x0000_i1135" type="#_x0000_t75" style="width:19.65pt;height:16.35pt" o:ole="">
+                  <v:imagedata r:id="rId17" o:title=""/>
                 </v:shape>
-                <w:control r:id="rId26" w:name="DefaultOcxName11" w:shapeid="_x0000_i1135"/>
+                <w:control r:id="rId51" w:name="DefaultOcxName11" w:shapeid="_x0000_i1135"/>
               </w:object>
             </w:r>
             <w:r>
@@ -2595,10 +3730,10 @@
                 <w:szCs w:val="21"/>
               </w:rPr>
               <w:object w:dxaOrig="225" w:dyaOrig="225" w14:anchorId="477CE72C">
-                <v:shape id="_x0000_i1138" type="#_x0000_t75" style="width:19.9pt;height:16.5pt" o:ole="">
-                  <v:imagedata r:id="rId13" o:title=""/>
+                <v:shape id="_x0000_i1138" type="#_x0000_t75" style="width:19.65pt;height:16.35pt" o:ole="">
+                  <v:imagedata r:id="rId12" o:title=""/>
                 </v:shape>
-                <w:control r:id="rId27" w:name="DefaultOcxName13" w:shapeid="_x0000_i1138"/>
+                <w:control r:id="rId52" w:name="DefaultOcxName13" w:shapeid="_x0000_i1138"/>
               </w:object>
             </w:r>
             <w:r>
@@ -2618,20 +3753,31 @@
                 <w:szCs w:val="21"/>
               </w:rPr>
               <w:object w:dxaOrig="225" w:dyaOrig="225" w14:anchorId="1DBD50EA">
-                <v:shape id="_x0000_i1141" type="#_x0000_t75" style="width:19.9pt;height:16.5pt" o:ole="">
-                  <v:imagedata r:id="rId13" o:title=""/>
+                <v:shape id="_x0000_i1141" type="#_x0000_t75" style="width:19.65pt;height:16.35pt" o:ole="">
+                  <v:imagedata r:id="rId12" o:title=""/>
                 </v:shape>
-                <w:control r:id="rId28" w:name="DefaultOcxName12" w:shapeid="_x0000_i1141"/>
+                <w:control r:id="rId53" w:name="DefaultOcxName12" w:shapeid="_x0000_i1141"/>
               </w:object>
             </w:r>
-            <w:r>
-              <w:rPr>
-                <w:rFonts w:ascii="Corbel" w:hAnsi="Corbel" w:cs="Helvetica"/>
-                <w:color w:val="333333"/>
-                <w:sz w:val="21"/>
-                <w:szCs w:val="21"/>
-              </w:rPr>
-              <w:t>Low </w:t>
+            <w:proofErr w:type="spellStart"/>
+            <w:r>
+              <w:rPr>
+                <w:rFonts w:ascii="Corbel" w:hAnsi="Corbel" w:cs="Helvetica"/>
+                <w:color w:val="333333"/>
+                <w:sz w:val="21"/>
+                <w:szCs w:val="21"/>
+              </w:rPr>
+              <w:t>Low</w:t>
+            </w:r>
+            <w:proofErr w:type="spellEnd"/>
+            <w:r>
+              <w:rPr>
+                <w:rFonts w:ascii="Corbel" w:hAnsi="Corbel" w:cs="Helvetica"/>
+                <w:color w:val="333333"/>
+                <w:sz w:val="21"/>
+                <w:szCs w:val="21"/>
+              </w:rPr>
+              <w:t> </w:t>
             </w:r>
             <w:r>
               <w:rPr>
@@ -2641,10 +3787,10 @@
                 <w:szCs w:val="21"/>
               </w:rPr>
               <w:object w:dxaOrig="225" w:dyaOrig="225" w14:anchorId="02D5D0E4">
-                <v:shape id="_x0000_i1144" type="#_x0000_t75" style="width:19.9pt;height:16.5pt" o:ole="">
-                  <v:imagedata r:id="rId13" o:title=""/>
+                <v:shape id="_x0000_i1144" type="#_x0000_t75" style="width:19.65pt;height:16.35pt" o:ole="">
+                  <v:imagedata r:id="rId12" o:title=""/>
                 </v:shape>
-                <w:control r:id="rId29" w:name="DefaultOcxName21" w:shapeid="_x0000_i1144"/>
+                <w:control r:id="rId54" w:name="DefaultOcxName21" w:shapeid="_x0000_i1144"/>
               </w:object>
             </w:r>
             <w:r>
@@ -2664,10 +3810,10 @@
                 <w:szCs w:val="21"/>
               </w:rPr>
               <w:object w:dxaOrig="225" w:dyaOrig="225" w14:anchorId="5FBB70ED">
-                <v:shape id="_x0000_i1147" type="#_x0000_t75" style="width:19.9pt;height:16.5pt" o:ole="">
-                  <v:imagedata r:id="rId13" o:title=""/>
+                <v:shape id="_x0000_i1147" type="#_x0000_t75" style="width:19.65pt;height:16.35pt" o:ole="">
+                  <v:imagedata r:id="rId12" o:title=""/>
                 </v:shape>
-                <w:control r:id="rId30" w:name="DefaultOcxName31" w:shapeid="_x0000_i1147"/>
+                <w:control r:id="rId55" w:name="DefaultOcxName31" w:shapeid="_x0000_i1147"/>
               </w:object>
             </w:r>
             <w:r>
@@ -2687,10 +3833,10 @@
                 <w:szCs w:val="21"/>
               </w:rPr>
               <w:object w:dxaOrig="225" w:dyaOrig="225" w14:anchorId="34E8137C">
-                <v:shape id="_x0000_i1150" type="#_x0000_t75" style="width:19.9pt;height:16.5pt" o:ole="">
-                  <v:imagedata r:id="rId18" o:title=""/>
+                <v:shape id="_x0000_i1150" type="#_x0000_t75" style="width:19.65pt;height:16.35pt" o:ole="">
+                  <v:imagedata r:id="rId17" o:title=""/>
                 </v:shape>
-                <w:control r:id="rId31" w:name="DefaultOcxName41" w:shapeid="_x0000_i1150"/>
+                <w:control r:id="rId56" w:name="DefaultOcxName41" w:shapeid="_x0000_i1150"/>
               </w:object>
             </w:r>
             <w:r>
@@ -2756,10 +3902,10 @@
                 <w:szCs w:val="21"/>
               </w:rPr>
               <w:object w:dxaOrig="225" w:dyaOrig="225" w14:anchorId="46404F4B">
-                <v:shape id="_x0000_i1153" type="#_x0000_t75" style="width:19.9pt;height:16.5pt" o:ole="">
-                  <v:imagedata r:id="rId13" o:title=""/>
+                <v:shape id="_x0000_i1153" type="#_x0000_t75" style="width:19.65pt;height:16.35pt" o:ole="">
+                  <v:imagedata r:id="rId12" o:title=""/>
                 </v:shape>
-                <w:control r:id="rId32" w:name="DefaultOcxName51" w:shapeid="_x0000_i1153"/>
+                <w:control r:id="rId57" w:name="DefaultOcxName51" w:shapeid="_x0000_i1153"/>
               </w:object>
             </w:r>
             <w:r>
@@ -2779,20 +3925,31 @@
                 <w:szCs w:val="21"/>
               </w:rPr>
               <w:object w:dxaOrig="225" w:dyaOrig="225" w14:anchorId="2C2EC285">
-                <v:shape id="_x0000_i1156" type="#_x0000_t75" style="width:19.9pt;height:16.5pt" o:ole="">
-                  <v:imagedata r:id="rId13" o:title=""/>
+                <v:shape id="_x0000_i1156" type="#_x0000_t75" style="width:19.65pt;height:16.35pt" o:ole="">
+                  <v:imagedata r:id="rId12" o:title=""/>
                 </v:shape>
-                <w:control r:id="rId33" w:name="DefaultOcxName61" w:shapeid="_x0000_i1156"/>
+                <w:control r:id="rId58" w:name="DefaultOcxName61" w:shapeid="_x0000_i1156"/>
               </w:object>
             </w:r>
-            <w:r>
-              <w:rPr>
-                <w:rFonts w:ascii="Corbel" w:hAnsi="Corbel" w:cs="Helvetica"/>
-                <w:color w:val="333333"/>
-                <w:sz w:val="21"/>
-                <w:szCs w:val="21"/>
-              </w:rPr>
-              <w:t>Low </w:t>
+            <w:proofErr w:type="spellStart"/>
+            <w:r>
+              <w:rPr>
+                <w:rFonts w:ascii="Corbel" w:hAnsi="Corbel" w:cs="Helvetica"/>
+                <w:color w:val="333333"/>
+                <w:sz w:val="21"/>
+                <w:szCs w:val="21"/>
+              </w:rPr>
+              <w:t>Low</w:t>
+            </w:r>
+            <w:proofErr w:type="spellEnd"/>
+            <w:r>
+              <w:rPr>
+                <w:rFonts w:ascii="Corbel" w:hAnsi="Corbel" w:cs="Helvetica"/>
+                <w:color w:val="333333"/>
+                <w:sz w:val="21"/>
+                <w:szCs w:val="21"/>
+              </w:rPr>
+              <w:t> </w:t>
             </w:r>
             <w:r>
               <w:rPr>
@@ -2802,10 +3959,10 @@
                 <w:szCs w:val="21"/>
               </w:rPr>
               <w:object w:dxaOrig="225" w:dyaOrig="225" w14:anchorId="18E92CBB">
-                <v:shape id="_x0000_i1159" type="#_x0000_t75" style="width:19.9pt;height:16.5pt" o:ole="">
-                  <v:imagedata r:id="rId13" o:title=""/>
+                <v:shape id="_x0000_i1159" type="#_x0000_t75" style="width:19.65pt;height:16.35pt" o:ole="">
+                  <v:imagedata r:id="rId12" o:title=""/>
                 </v:shape>
-                <w:control r:id="rId34" w:name="DefaultOcxName71" w:shapeid="_x0000_i1159"/>
+                <w:control r:id="rId59" w:name="DefaultOcxName71" w:shapeid="_x0000_i1159"/>
               </w:object>
             </w:r>
             <w:r>
@@ -2825,10 +3982,10 @@
                 <w:szCs w:val="21"/>
               </w:rPr>
               <w:object w:dxaOrig="225" w:dyaOrig="225" w14:anchorId="4465AF31">
-                <v:shape id="_x0000_i1162" type="#_x0000_t75" style="width:19.9pt;height:16.5pt" o:ole="">
-                  <v:imagedata r:id="rId13" o:title=""/>
+                <v:shape id="_x0000_i1162" type="#_x0000_t75" style="width:19.65pt;height:16.35pt" o:ole="">
+                  <v:imagedata r:id="rId12" o:title=""/>
                 </v:shape>
-                <w:control r:id="rId35" w:name="DefaultOcxName81" w:shapeid="_x0000_i1162"/>
+                <w:control r:id="rId60" w:name="DefaultOcxName81" w:shapeid="_x0000_i1162"/>
               </w:object>
             </w:r>
             <w:r>
@@ -2848,10 +4005,10 @@
                 <w:szCs w:val="21"/>
               </w:rPr>
               <w:object w:dxaOrig="225" w:dyaOrig="225" w14:anchorId="0BFEB98E">
-                <v:shape id="_x0000_i1165" type="#_x0000_t75" style="width:19.9pt;height:16.5pt" o:ole="">
-                  <v:imagedata r:id="rId18" o:title=""/>
+                <v:shape id="_x0000_i1165" type="#_x0000_t75" style="width:19.65pt;height:16.35pt" o:ole="">
+                  <v:imagedata r:id="rId17" o:title=""/>
                 </v:shape>
-                <w:control r:id="rId36" w:name="DefaultOcxName91" w:shapeid="_x0000_i1165"/>
+                <w:control r:id="rId61" w:name="DefaultOcxName91" w:shapeid="_x0000_i1165"/>
               </w:object>
             </w:r>
             <w:r>
@@ -3232,10 +4389,10 @@
                 <w:szCs w:val="21"/>
               </w:rPr>
               <w:object w:dxaOrig="225" w:dyaOrig="225" w14:anchorId="1D4758DA">
-                <v:shape id="_x0000_i1168" type="#_x0000_t75" style="width:19.9pt;height:16.5pt" o:ole="">
-                  <v:imagedata r:id="rId13" o:title=""/>
+                <v:shape id="_x0000_i1168" type="#_x0000_t75" style="width:19.65pt;height:16.35pt" o:ole="">
+                  <v:imagedata r:id="rId12" o:title=""/>
                 </v:shape>
-                <w:control r:id="rId37" w:name="DefaultOcxName15" w:shapeid="_x0000_i1168"/>
+                <w:control r:id="rId62" w:name="DefaultOcxName15" w:shapeid="_x0000_i1168"/>
               </w:object>
             </w:r>
             <w:r>
@@ -3255,10 +4412,10 @@
                 <w:szCs w:val="21"/>
               </w:rPr>
               <w:object w:dxaOrig="225" w:dyaOrig="225" w14:anchorId="5528741E">
-                <v:shape id="_x0000_i1171" type="#_x0000_t75" style="width:19.9pt;height:16.5pt" o:ole="">
-                  <v:imagedata r:id="rId13" o:title=""/>
+                <v:shape id="_x0000_i1171" type="#_x0000_t75" style="width:19.65pt;height:16.35pt" o:ole="">
+                  <v:imagedata r:id="rId12" o:title=""/>
                 </v:shape>
-                <w:control r:id="rId38" w:name="DefaultOcxName14" w:shapeid="_x0000_i1171"/>
+                <w:control r:id="rId63" w:name="DefaultOcxName14" w:shapeid="_x0000_i1171"/>
               </w:object>
             </w:r>
             <w:r>
@@ -3278,10 +4435,10 @@
                 <w:szCs w:val="21"/>
               </w:rPr>
               <w:object w:dxaOrig="225" w:dyaOrig="225" w14:anchorId="0BFB8356">
-                <v:shape id="_x0000_i1174" type="#_x0000_t75" style="width:19.9pt;height:16.5pt" o:ole="">
-                  <v:imagedata r:id="rId13" o:title=""/>
+                <v:shape id="_x0000_i1174" type="#_x0000_t75" style="width:19.65pt;height:16.35pt" o:ole="">
+                  <v:imagedata r:id="rId12" o:title=""/>
                 </v:shape>
-                <w:control r:id="rId39" w:name="DefaultOcxName22" w:shapeid="_x0000_i1174"/>
+                <w:control r:id="rId64" w:name="DefaultOcxName22" w:shapeid="_x0000_i1174"/>
               </w:object>
             </w:r>
             <w:r>
@@ -3301,12 +4458,13 @@
                 <w:szCs w:val="21"/>
               </w:rPr>
               <w:object w:dxaOrig="225" w:dyaOrig="225" w14:anchorId="4AEA24F3">
-                <v:shape id="_x0000_i1177" type="#_x0000_t75" style="width:19.9pt;height:16.5pt" o:ole="">
-                  <v:imagedata r:id="rId13" o:title=""/>
+                <v:shape id="_x0000_i1177" type="#_x0000_t75" style="width:19.65pt;height:16.35pt" o:ole="">
+                  <v:imagedata r:id="rId12" o:title=""/>
                 </v:shape>
-                <w:control r:id="rId40" w:name="DefaultOcxName32" w:shapeid="_x0000_i1177"/>
+                <w:control r:id="rId65" w:name="DefaultOcxName32" w:shapeid="_x0000_i1177"/>
               </w:object>
             </w:r>
+            <w:proofErr w:type="spellStart"/>
             <w:r>
               <w:rPr>
                 <w:rFonts w:ascii="Helvetica" w:hAnsi="Helvetica" w:cs="Helvetica"/>
@@ -3314,8 +4472,9 @@
                 <w:sz w:val="21"/>
                 <w:szCs w:val="21"/>
               </w:rPr>
-              <w:t>Benefits slightly greater </w:t>
-            </w:r>
+              <w:t>Benefits</w:t>
+            </w:r>
+            <w:proofErr w:type="spellEnd"/>
             <w:r>
               <w:rPr>
                 <w:rFonts w:ascii="Helvetica" w:hAnsi="Helvetica" w:cs="Helvetica"/>
@@ -3323,11 +4482,20 @@
                 <w:sz w:val="21"/>
                 <w:szCs w:val="21"/>
               </w:rPr>
+              <w:t xml:space="preserve"> slightly greater </w:t>
+            </w:r>
+            <w:r>
+              <w:rPr>
+                <w:rFonts w:ascii="Helvetica" w:hAnsi="Helvetica" w:cs="Helvetica"/>
+                <w:color w:val="333333"/>
+                <w:sz w:val="21"/>
+                <w:szCs w:val="21"/>
+              </w:rPr>
               <w:object w:dxaOrig="225" w:dyaOrig="225" w14:anchorId="13986CA6">
-                <v:shape id="_x0000_i1180" type="#_x0000_t75" style="width:19.9pt;height:16.5pt" o:ole="">
-                  <v:imagedata r:id="rId13" o:title=""/>
+                <v:shape id="_x0000_i1180" type="#_x0000_t75" style="width:19.65pt;height:16.35pt" o:ole="">
+                  <v:imagedata r:id="rId12" o:title=""/>
                 </v:shape>
-                <w:control r:id="rId41" w:name="DefaultOcxName42" w:shapeid="_x0000_i1180"/>
+                <w:control r:id="rId66" w:name="DefaultOcxName42" w:shapeid="_x0000_i1180"/>
               </w:object>
             </w:r>
             <w:r>
@@ -3347,10 +4515,10 @@
                 <w:szCs w:val="21"/>
               </w:rPr>
               <w:object w:dxaOrig="225" w:dyaOrig="225" w14:anchorId="598CE522">
-                <v:shape id="_x0000_i1183" type="#_x0000_t75" style="width:19.9pt;height:16.5pt" o:ole="">
-                  <v:imagedata r:id="rId18" o:title=""/>
+                <v:shape id="_x0000_i1183" type="#_x0000_t75" style="width:19.65pt;height:16.35pt" o:ole="">
+                  <v:imagedata r:id="rId17" o:title=""/>
                 </v:shape>
-                <w:control r:id="rId42" w:name="DefaultOcxName52" w:shapeid="_x0000_i1183"/>
+                <w:control r:id="rId67" w:name="DefaultOcxName52" w:shapeid="_x0000_i1183"/>
               </w:object>
             </w:r>
             <w:r>
@@ -3427,10 +4595,10 @@
                 <w:szCs w:val="21"/>
               </w:rPr>
               <w:object w:dxaOrig="225" w:dyaOrig="225" w14:anchorId="611B3017">
-                <v:shape id="_x0000_i1186" type="#_x0000_t75" style="width:19.9pt;height:16.5pt" o:ole="">
-                  <v:imagedata r:id="rId13" o:title=""/>
+                <v:shape id="_x0000_i1186" type="#_x0000_t75" style="width:19.65pt;height:16.35pt" o:ole="">
+                  <v:imagedata r:id="rId12" o:title=""/>
                 </v:shape>
-                <w:control r:id="rId43" w:name="DefaultOcxName72" w:shapeid="_x0000_i1186"/>
+                <w:control r:id="rId68" w:name="DefaultOcxName72" w:shapeid="_x0000_i1186"/>
               </w:object>
             </w:r>
             <w:r>
@@ -3450,20 +4618,31 @@
                 <w:szCs w:val="21"/>
               </w:rPr>
               <w:object w:dxaOrig="225" w:dyaOrig="225" w14:anchorId="6B10C3AF">
-                <v:shape id="_x0000_i1189" type="#_x0000_t75" style="width:19.9pt;height:16.5pt" o:ole="">
-                  <v:imagedata r:id="rId13" o:title=""/>
+                <v:shape id="_x0000_i1189" type="#_x0000_t75" style="width:19.65pt;height:16.35pt" o:ole="">
+                  <v:imagedata r:id="rId12" o:title=""/>
                 </v:shape>
-                <w:control r:id="rId44" w:name="DefaultOcxName82" w:shapeid="_x0000_i1189"/>
+                <w:control r:id="rId69" w:name="DefaultOcxName82" w:shapeid="_x0000_i1189"/>
               </w:object>
             </w:r>
-            <w:r>
-              <w:rPr>
-                <w:rFonts w:ascii="Corbel" w:hAnsi="Corbel" w:cs="Helvetica"/>
-                <w:color w:val="333333"/>
-                <w:sz w:val="21"/>
-                <w:szCs w:val="21"/>
-              </w:rPr>
-              <w:t>Low </w:t>
+            <w:proofErr w:type="spellStart"/>
+            <w:r>
+              <w:rPr>
+                <w:rFonts w:ascii="Corbel" w:hAnsi="Corbel" w:cs="Helvetica"/>
+                <w:color w:val="333333"/>
+                <w:sz w:val="21"/>
+                <w:szCs w:val="21"/>
+              </w:rPr>
+              <w:t>Low</w:t>
+            </w:r>
+            <w:proofErr w:type="spellEnd"/>
+            <w:r>
+              <w:rPr>
+                <w:rFonts w:ascii="Corbel" w:hAnsi="Corbel" w:cs="Helvetica"/>
+                <w:color w:val="333333"/>
+                <w:sz w:val="21"/>
+                <w:szCs w:val="21"/>
+              </w:rPr>
+              <w:t> </w:t>
             </w:r>
             <w:r>
               <w:rPr>
@@ -3473,10 +4652,10 @@
                 <w:szCs w:val="21"/>
               </w:rPr>
               <w:object w:dxaOrig="225" w:dyaOrig="225" w14:anchorId="7D300EE6">
-                <v:shape id="_x0000_i1192" type="#_x0000_t75" style="width:19.9pt;height:16.5pt" o:ole="">
-                  <v:imagedata r:id="rId13" o:title=""/>
+                <v:shape id="_x0000_i1192" type="#_x0000_t75" style="width:19.65pt;height:16.35pt" o:ole="">
+                  <v:imagedata r:id="rId12" o:title=""/>
                 </v:shape>
-                <w:control r:id="rId45" w:name="DefaultOcxName92" w:shapeid="_x0000_i1192"/>
+                <w:control r:id="rId70" w:name="DefaultOcxName92" w:shapeid="_x0000_i1192"/>
               </w:object>
             </w:r>
             <w:r>
@@ -3496,10 +4675,10 @@
                 <w:szCs w:val="21"/>
               </w:rPr>
               <w:object w:dxaOrig="225" w:dyaOrig="225" w14:anchorId="37B89759">
-                <v:shape id="_x0000_i1195" type="#_x0000_t75" style="width:19.9pt;height:16.5pt" o:ole="">
-                  <v:imagedata r:id="rId13" o:title=""/>
+                <v:shape id="_x0000_i1195" type="#_x0000_t75" style="width:19.65pt;height:16.35pt" o:ole="">
+                  <v:imagedata r:id="rId12" o:title=""/>
                 </v:shape>
-                <w:control r:id="rId46" w:name="DefaultOcxName101" w:shapeid="_x0000_i1195"/>
+                <w:control r:id="rId71" w:name="DefaultOcxName101" w:shapeid="_x0000_i1195"/>
               </w:object>
             </w:r>
             <w:r>
@@ -3519,10 +4698,10 @@
                 <w:szCs w:val="21"/>
               </w:rPr>
               <w:object w:dxaOrig="225" w:dyaOrig="225" w14:anchorId="3F930CAC">
-                <v:shape id="_x0000_i1198" type="#_x0000_t75" style="width:19.9pt;height:16.5pt" o:ole="">
-                  <v:imagedata r:id="rId18" o:title=""/>
+                <v:shape id="_x0000_i1198" type="#_x0000_t75" style="width:19.65pt;height:16.35pt" o:ole="">
+                  <v:imagedata r:id="rId17" o:title=""/>
                 </v:shape>
-                <w:control r:id="rId47" w:name="DefaultOcxName111" w:shapeid="_x0000_i1198"/>
+                <w:control r:id="rId72" w:name="DefaultOcxName111" w:shapeid="_x0000_i1198"/>
               </w:object>
             </w:r>
             <w:r>
@@ -3777,10 +4956,10 @@
                 <w:szCs w:val="21"/>
               </w:rPr>
               <w:object w:dxaOrig="225" w:dyaOrig="225" w14:anchorId="3E130AFF">
-                <v:shape id="_x0000_i1201" type="#_x0000_t75" style="width:19.9pt;height:16.5pt" o:ole="">
-                  <v:imagedata r:id="rId13" o:title=""/>
+                <v:shape id="_x0000_i1201" type="#_x0000_t75" style="width:19.65pt;height:16.35pt" o:ole="">
+                  <v:imagedata r:id="rId12" o:title=""/>
                 </v:shape>
-                <w:control r:id="rId48" w:name="DefaultOcxName17" w:shapeid="_x0000_i1201"/>
+                <w:control r:id="rId73" w:name="DefaultOcxName17" w:shapeid="_x0000_i1201"/>
               </w:object>
             </w:r>
             <w:r>
@@ -3800,20 +4979,31 @@
                 <w:szCs w:val="21"/>
               </w:rPr>
               <w:object w:dxaOrig="225" w:dyaOrig="225" w14:anchorId="7B99B5C5">
-                <v:shape id="_x0000_i1204" type="#_x0000_t75" style="width:19.9pt;height:16.5pt" o:ole="">
-                  <v:imagedata r:id="rId13" o:title=""/>
+                <v:shape id="_x0000_i1204" type="#_x0000_t75" style="width:19.65pt;height:16.35pt" o:ole="">
+                  <v:imagedata r:id="rId12" o:title=""/>
                 </v:shape>
-                <w:control r:id="rId49" w:name="DefaultOcxName16" w:shapeid="_x0000_i1204"/>
+                <w:control r:id="rId74" w:name="DefaultOcxName16" w:shapeid="_x0000_i1204"/>
               </w:object>
             </w:r>
-            <w:r>
-              <w:rPr>
-                <w:rFonts w:ascii="Corbel" w:hAnsi="Corbel" w:cs="Helvetica"/>
-                <w:color w:val="333333"/>
-                <w:sz w:val="21"/>
-                <w:szCs w:val="21"/>
-              </w:rPr>
-              <w:t>Low </w:t>
+            <w:proofErr w:type="spellStart"/>
+            <w:r>
+              <w:rPr>
+                <w:rFonts w:ascii="Corbel" w:hAnsi="Corbel" w:cs="Helvetica"/>
+                <w:color w:val="333333"/>
+                <w:sz w:val="21"/>
+                <w:szCs w:val="21"/>
+              </w:rPr>
+              <w:t>Low</w:t>
+            </w:r>
+            <w:proofErr w:type="spellEnd"/>
+            <w:r>
+              <w:rPr>
+                <w:rFonts w:ascii="Corbel" w:hAnsi="Corbel" w:cs="Helvetica"/>
+                <w:color w:val="333333"/>
+                <w:sz w:val="21"/>
+                <w:szCs w:val="21"/>
+              </w:rPr>
+              <w:t> </w:t>
             </w:r>
             <w:r>
               <w:rPr>
@@ -3823,10 +5013,10 @@
                 <w:szCs w:val="21"/>
               </w:rPr>
               <w:object w:dxaOrig="225" w:dyaOrig="225" w14:anchorId="52DF3E4D">
-                <v:shape id="_x0000_i1207" type="#_x0000_t75" style="width:19.9pt;height:16.5pt" o:ole="">
-                  <v:imagedata r:id="rId13" o:title=""/>
+                <v:shape id="_x0000_i1207" type="#_x0000_t75" style="width:19.65pt;height:16.35pt" o:ole="">
+                  <v:imagedata r:id="rId12" o:title=""/>
                 </v:shape>
-                <w:control r:id="rId50" w:name="DefaultOcxName23" w:shapeid="_x0000_i1207"/>
+                <w:control r:id="rId75" w:name="DefaultOcxName23" w:shapeid="_x0000_i1207"/>
               </w:object>
             </w:r>
             <w:r>
@@ -3846,10 +5036,10 @@
                 <w:szCs w:val="21"/>
               </w:rPr>
               <w:object w:dxaOrig="225" w:dyaOrig="225" w14:anchorId="5965F400">
-                <v:shape id="_x0000_i1210" type="#_x0000_t75" style="width:19.9pt;height:16.5pt" o:ole="">
-                  <v:imagedata r:id="rId13" o:title=""/>
+                <v:shape id="_x0000_i1210" type="#_x0000_t75" style="width:19.65pt;height:16.35pt" o:ole="">
+                  <v:imagedata r:id="rId12" o:title=""/>
                 </v:shape>
-                <w:control r:id="rId51" w:name="DefaultOcxName33" w:shapeid="_x0000_i1210"/>
+                <w:control r:id="rId76" w:name="DefaultOcxName33" w:shapeid="_x0000_i1210"/>
               </w:object>
             </w:r>
             <w:r>
@@ -3869,10 +5059,10 @@
                 <w:szCs w:val="21"/>
               </w:rPr>
               <w:object w:dxaOrig="225" w:dyaOrig="225" w14:anchorId="374E90A6">
-                <v:shape id="_x0000_i1213" type="#_x0000_t75" style="width:19.9pt;height:16.5pt" o:ole="">
-                  <v:imagedata r:id="rId18" o:title=""/>
+                <v:shape id="_x0000_i1213" type="#_x0000_t75" style="width:19.65pt;height:16.35pt" o:ole="">
+                  <v:imagedata r:id="rId17" o:title=""/>
                 </v:shape>
-                <w:control r:id="rId52" w:name="DefaultOcxName43" w:shapeid="_x0000_i1213"/>
+                <w:control r:id="rId77" w:name="DefaultOcxName43" w:shapeid="_x0000_i1213"/>
               </w:object>
             </w:r>
             <w:r>
@@ -3938,10 +5128,10 @@
                 <w:szCs w:val="21"/>
               </w:rPr>
               <w:object w:dxaOrig="225" w:dyaOrig="225" w14:anchorId="5C0FF251">
-                <v:shape id="_x0000_i1216" type="#_x0000_t75" style="width:19.9pt;height:16.5pt" o:ole="">
-                  <v:imagedata r:id="rId13" o:title=""/>
+                <v:shape id="_x0000_i1216" type="#_x0000_t75" style="width:19.65pt;height:16.35pt" o:ole="">
+                  <v:imagedata r:id="rId12" o:title=""/>
                 </v:shape>
-                <w:control r:id="rId53" w:name="DefaultOcxName53" w:shapeid="_x0000_i1216"/>
+                <w:control r:id="rId78" w:name="DefaultOcxName53" w:shapeid="_x0000_i1216"/>
               </w:object>
             </w:r>
             <w:r>
@@ -3961,20 +5151,31 @@
                 <w:szCs w:val="21"/>
               </w:rPr>
               <w:object w:dxaOrig="225" w:dyaOrig="225" w14:anchorId="6ACFE83D">
-                <v:shape id="_x0000_i1219" type="#_x0000_t75" style="width:19.9pt;height:16.5pt" o:ole="">
-                  <v:imagedata r:id="rId13" o:title=""/>
+                <v:shape id="_x0000_i1219" type="#_x0000_t75" style="width:19.65pt;height:16.35pt" o:ole="">
+                  <v:imagedata r:id="rId12" o:title=""/>
                 </v:shape>
-                <w:control r:id="rId54" w:name="DefaultOcxName63" w:shapeid="_x0000_i1219"/>
+                <w:control r:id="rId79" w:name="DefaultOcxName63" w:shapeid="_x0000_i1219"/>
               </w:object>
             </w:r>
-            <w:r>
-              <w:rPr>
-                <w:rFonts w:ascii="Corbel" w:hAnsi="Corbel" w:cs="Helvetica"/>
-                <w:color w:val="333333"/>
-                <w:sz w:val="21"/>
-                <w:szCs w:val="21"/>
-              </w:rPr>
-              <w:t>Low </w:t>
+            <w:proofErr w:type="spellStart"/>
+            <w:r>
+              <w:rPr>
+                <w:rFonts w:ascii="Corbel" w:hAnsi="Corbel" w:cs="Helvetica"/>
+                <w:color w:val="333333"/>
+                <w:sz w:val="21"/>
+                <w:szCs w:val="21"/>
+              </w:rPr>
+              <w:t>Low</w:t>
+            </w:r>
+            <w:proofErr w:type="spellEnd"/>
+            <w:r>
+              <w:rPr>
+                <w:rFonts w:ascii="Corbel" w:hAnsi="Corbel" w:cs="Helvetica"/>
+                <w:color w:val="333333"/>
+                <w:sz w:val="21"/>
+                <w:szCs w:val="21"/>
+              </w:rPr>
+              <w:t> </w:t>
             </w:r>
             <w:r>
               <w:rPr>
@@ -3984,10 +5185,10 @@
                 <w:szCs w:val="21"/>
               </w:rPr>
               <w:object w:dxaOrig="225" w:dyaOrig="225" w14:anchorId="450D4BB2">
-                <v:shape id="_x0000_i1222" type="#_x0000_t75" style="width:19.9pt;height:16.5pt" o:ole="">
-                  <v:imagedata r:id="rId13" o:title=""/>
+                <v:shape id="_x0000_i1222" type="#_x0000_t75" style="width:19.65pt;height:16.35pt" o:ole="">
+                  <v:imagedata r:id="rId12" o:title=""/>
                 </v:shape>
-                <w:control r:id="rId55" w:name="DefaultOcxName73" w:shapeid="_x0000_i1222"/>
+                <w:control r:id="rId80" w:name="DefaultOcxName73" w:shapeid="_x0000_i1222"/>
               </w:object>
             </w:r>
             <w:r>
@@ -4007,10 +5208,10 @@
                 <w:szCs w:val="21"/>
               </w:rPr>
               <w:object w:dxaOrig="225" w:dyaOrig="225" w14:anchorId="2A1DB5EB">
-                <v:shape id="_x0000_i1225" type="#_x0000_t75" style="width:19.9pt;height:16.5pt" o:ole="">
-                  <v:imagedata r:id="rId13" o:title=""/>
+                <v:shape id="_x0000_i1225" type="#_x0000_t75" style="width:19.65pt;height:16.35pt" o:ole="">
+                  <v:imagedata r:id="rId12" o:title=""/>
                 </v:shape>
-                <w:control r:id="rId56" w:name="DefaultOcxName83" w:shapeid="_x0000_i1225"/>
+                <w:control r:id="rId81" w:name="DefaultOcxName83" w:shapeid="_x0000_i1225"/>
               </w:object>
             </w:r>
             <w:r>
@@ -4030,10 +5231,10 @@
                 <w:szCs w:val="21"/>
               </w:rPr>
               <w:object w:dxaOrig="225" w:dyaOrig="225" w14:anchorId="50D8D26F">
-                <v:shape id="_x0000_i1228" type="#_x0000_t75" style="width:19.9pt;height:16.5pt" o:ole="">
-                  <v:imagedata r:id="rId18" o:title=""/>
+                <v:shape id="_x0000_i1228" type="#_x0000_t75" style="width:19.65pt;height:16.35pt" o:ole="">
+                  <v:imagedata r:id="rId17" o:title=""/>
                 </v:shape>
-                <w:control r:id="rId57" w:name="DefaultOcxName93" w:shapeid="_x0000_i1228"/>
+                <w:control r:id="rId82" w:name="DefaultOcxName93" w:shapeid="_x0000_i1228"/>
               </w:object>
             </w:r>
             <w:r>
@@ -4307,10 +5508,10 @@
                 <w:szCs w:val="21"/>
               </w:rPr>
               <w:object w:dxaOrig="225" w:dyaOrig="225" w14:anchorId="210115B8">
-                <v:shape id="_x0000_i1231" type="#_x0000_t75" style="width:19.9pt;height:16.5pt" o:ole="">
-                  <v:imagedata r:id="rId13" o:title=""/>
+                <v:shape id="_x0000_i1231" type="#_x0000_t75" style="width:19.65pt;height:16.35pt" o:ole="">
+                  <v:imagedata r:id="rId12" o:title=""/>
                 </v:shape>
-                <w:control r:id="rId58" w:name="DefaultOcxName19" w:shapeid="_x0000_i1231"/>
+                <w:control r:id="rId83" w:name="DefaultOcxName19" w:shapeid="_x0000_i1231"/>
               </w:object>
             </w:r>
             <w:r>
@@ -4330,20 +5531,31 @@
                 <w:szCs w:val="21"/>
               </w:rPr>
               <w:object w:dxaOrig="225" w:dyaOrig="225" w14:anchorId="41AB0118">
-                <v:shape id="_x0000_i1234" type="#_x0000_t75" style="width:19.9pt;height:16.5pt" o:ole="">
-                  <v:imagedata r:id="rId13" o:title=""/>
+                <v:shape id="_x0000_i1234" type="#_x0000_t75" style="width:19.65pt;height:16.35pt" o:ole="">
+                  <v:imagedata r:id="rId12" o:title=""/>
                 </v:shape>
-                <w:control r:id="rId59" w:name="DefaultOcxName18" w:shapeid="_x0000_i1234"/>
+                <w:control r:id="rId84" w:name="DefaultOcxName18" w:shapeid="_x0000_i1234"/>
               </w:object>
             </w:r>
-            <w:r>
-              <w:rPr>
-                <w:rFonts w:ascii="Corbel" w:hAnsi="Corbel" w:cs="Helvetica"/>
-                <w:color w:val="333333"/>
-                <w:sz w:val="21"/>
-                <w:szCs w:val="21"/>
-              </w:rPr>
-              <w:t>Low </w:t>
+            <w:proofErr w:type="spellStart"/>
+            <w:r>
+              <w:rPr>
+                <w:rFonts w:ascii="Corbel" w:hAnsi="Corbel" w:cs="Helvetica"/>
+                <w:color w:val="333333"/>
+                <w:sz w:val="21"/>
+                <w:szCs w:val="21"/>
+              </w:rPr>
+              <w:t>Low</w:t>
+            </w:r>
+            <w:proofErr w:type="spellEnd"/>
+            <w:r>
+              <w:rPr>
+                <w:rFonts w:ascii="Corbel" w:hAnsi="Corbel" w:cs="Helvetica"/>
+                <w:color w:val="333333"/>
+                <w:sz w:val="21"/>
+                <w:szCs w:val="21"/>
+              </w:rPr>
+              <w:t> </w:t>
             </w:r>
             <w:r>
               <w:rPr>
@@ -4353,10 +5565,10 @@
                 <w:szCs w:val="21"/>
               </w:rPr>
               <w:object w:dxaOrig="225" w:dyaOrig="225" w14:anchorId="5855D9F9">
-                <v:shape id="_x0000_i1237" type="#_x0000_t75" style="width:19.9pt;height:16.5pt" o:ole="">
-                  <v:imagedata r:id="rId13" o:title=""/>
+                <v:shape id="_x0000_i1237" type="#_x0000_t75" style="width:19.65pt;height:16.35pt" o:ole="">
+                  <v:imagedata r:id="rId12" o:title=""/>
                 </v:shape>
-                <w:control r:id="rId60" w:name="DefaultOcxName24" w:shapeid="_x0000_i1237"/>
+                <w:control r:id="rId85" w:name="DefaultOcxName24" w:shapeid="_x0000_i1237"/>
               </w:object>
             </w:r>
             <w:r>
@@ -4376,10 +5588,10 @@
                 <w:szCs w:val="21"/>
               </w:rPr>
               <w:object w:dxaOrig="225" w:dyaOrig="225" w14:anchorId="709800A4">
-                <v:shape id="_x0000_i1240" type="#_x0000_t75" style="width:19.9pt;height:16.5pt" o:ole="">
-                  <v:imagedata r:id="rId13" o:title=""/>
+                <v:shape id="_x0000_i1240" type="#_x0000_t75" style="width:19.65pt;height:16.35pt" o:ole="">
+                  <v:imagedata r:id="rId12" o:title=""/>
                 </v:shape>
-                <w:control r:id="rId61" w:name="DefaultOcxName34" w:shapeid="_x0000_i1240"/>
+                <w:control r:id="rId86" w:name="DefaultOcxName34" w:shapeid="_x0000_i1240"/>
               </w:object>
             </w:r>
             <w:r>
@@ -4399,10 +5611,10 @@
                 <w:szCs w:val="21"/>
               </w:rPr>
               <w:object w:dxaOrig="225" w:dyaOrig="225" w14:anchorId="125D95F5">
-                <v:shape id="_x0000_i1243" type="#_x0000_t75" style="width:19.9pt;height:16.5pt" o:ole="">
-                  <v:imagedata r:id="rId18" o:title=""/>
+                <v:shape id="_x0000_i1243" type="#_x0000_t75" style="width:19.65pt;height:16.35pt" o:ole="">
+                  <v:imagedata r:id="rId17" o:title=""/>
                 </v:shape>
-                <w:control r:id="rId62" w:name="DefaultOcxName44" w:shapeid="_x0000_i1243"/>
+                <w:control r:id="rId87" w:name="DefaultOcxName44" w:shapeid="_x0000_i1243"/>
               </w:object>
             </w:r>
             <w:r>
@@ -4468,10 +5680,10 @@
                 <w:szCs w:val="21"/>
               </w:rPr>
               <w:object w:dxaOrig="225" w:dyaOrig="225" w14:anchorId="2B4E8D94">
-                <v:shape id="_x0000_i1246" type="#_x0000_t75" style="width:19.9pt;height:16.5pt" o:ole="">
-                  <v:imagedata r:id="rId13" o:title=""/>
+                <v:shape id="_x0000_i1246" type="#_x0000_t75" style="width:19.65pt;height:16.35pt" o:ole="">
+                  <v:imagedata r:id="rId12" o:title=""/>
                 </v:shape>
-                <w:control r:id="rId63" w:name="DefaultOcxName54" w:shapeid="_x0000_i1246"/>
+                <w:control r:id="rId88" w:name="DefaultOcxName54" w:shapeid="_x0000_i1246"/>
               </w:object>
             </w:r>
             <w:r>
@@ -4491,20 +5703,31 @@
                 <w:szCs w:val="21"/>
               </w:rPr>
               <w:object w:dxaOrig="225" w:dyaOrig="225" w14:anchorId="7F9A3BBB">
-                <v:shape id="_x0000_i1249" type="#_x0000_t75" style="width:19.9pt;height:16.5pt" o:ole="">
-                  <v:imagedata r:id="rId13" o:title=""/>
+                <v:shape id="_x0000_i1249" type="#_x0000_t75" style="width:19.65pt;height:16.35pt" o:ole="">
+                  <v:imagedata r:id="rId12" o:title=""/>
                 </v:shape>
-                <w:control r:id="rId64" w:name="DefaultOcxName64" w:shapeid="_x0000_i1249"/>
+                <w:control r:id="rId89" w:name="DefaultOcxName64" w:shapeid="_x0000_i1249"/>
               </w:object>
             </w:r>
-            <w:r>
-              <w:rPr>
-                <w:rFonts w:ascii="Corbel" w:hAnsi="Corbel" w:cs="Helvetica"/>
-                <w:color w:val="333333"/>
-                <w:sz w:val="21"/>
-                <w:szCs w:val="21"/>
-              </w:rPr>
-              <w:t>Low </w:t>
+            <w:proofErr w:type="spellStart"/>
+            <w:r>
+              <w:rPr>
+                <w:rFonts w:ascii="Corbel" w:hAnsi="Corbel" w:cs="Helvetica"/>
+                <w:color w:val="333333"/>
+                <w:sz w:val="21"/>
+                <w:szCs w:val="21"/>
+              </w:rPr>
+              <w:t>Low</w:t>
+            </w:r>
+            <w:proofErr w:type="spellEnd"/>
+            <w:r>
+              <w:rPr>
+                <w:rFonts w:ascii="Corbel" w:hAnsi="Corbel" w:cs="Helvetica"/>
+                <w:color w:val="333333"/>
+                <w:sz w:val="21"/>
+                <w:szCs w:val="21"/>
+              </w:rPr>
+              <w:t> </w:t>
             </w:r>
             <w:r>
               <w:rPr>
@@ -4514,10 +5737,10 @@
                 <w:szCs w:val="21"/>
               </w:rPr>
               <w:object w:dxaOrig="225" w:dyaOrig="225" w14:anchorId="5AF27463">
-                <v:shape id="_x0000_i1252" type="#_x0000_t75" style="width:19.9pt;height:16.5pt" o:ole="">
-                  <v:imagedata r:id="rId13" o:title=""/>
+                <v:shape id="_x0000_i1252" type="#_x0000_t75" style="width:19.65pt;height:16.35pt" o:ole="">
+                  <v:imagedata r:id="rId12" o:title=""/>
                 </v:shape>
-                <w:control r:id="rId65" w:name="DefaultOcxName74" w:shapeid="_x0000_i1252"/>
+                <w:control r:id="rId90" w:name="DefaultOcxName74" w:shapeid="_x0000_i1252"/>
               </w:object>
             </w:r>
             <w:r>
@@ -4537,10 +5760,10 @@
                 <w:szCs w:val="21"/>
               </w:rPr>
               <w:object w:dxaOrig="225" w:dyaOrig="225" w14:anchorId="2267D2C2">
-                <v:shape id="_x0000_i1255" type="#_x0000_t75" style="width:19.9pt;height:16.5pt" o:ole="">
-                  <v:imagedata r:id="rId13" o:title=""/>
+                <v:shape id="_x0000_i1255" type="#_x0000_t75" style="width:19.65pt;height:16.35pt" o:ole="">
+                  <v:imagedata r:id="rId12" o:title=""/>
                 </v:shape>
-                <w:control r:id="rId66" w:name="DefaultOcxName84" w:shapeid="_x0000_i1255"/>
+                <w:control r:id="rId91" w:name="DefaultOcxName84" w:shapeid="_x0000_i1255"/>
               </w:object>
             </w:r>
             <w:r>
@@ -4560,10 +5783,10 @@
                 <w:szCs w:val="21"/>
               </w:rPr>
               <w:object w:dxaOrig="225" w:dyaOrig="225" w14:anchorId="040D1953">
-                <v:shape id="_x0000_i1258" type="#_x0000_t75" style="width:19.9pt;height:16.5pt" o:ole="">
-                  <v:imagedata r:id="rId18" o:title=""/>
+                <v:shape id="_x0000_i1258" type="#_x0000_t75" style="width:19.65pt;height:16.35pt" o:ole="">
+                  <v:imagedata r:id="rId17" o:title=""/>
                 </v:shape>
-                <w:control r:id="rId67" w:name="DefaultOcxName94" w:shapeid="_x0000_i1258"/>
+                <w:control r:id="rId92" w:name="DefaultOcxName94" w:shapeid="_x0000_i1258"/>
               </w:object>
             </w:r>
             <w:r>
@@ -4817,10 +6040,10 @@
                 <w:szCs w:val="21"/>
               </w:rPr>
               <w:object w:dxaOrig="225" w:dyaOrig="225" w14:anchorId="1BABD5CC">
-                <v:shape id="_x0000_i1261" type="#_x0000_t75" style="width:19.9pt;height:16.5pt" o:ole="">
-                  <v:imagedata r:id="rId13" o:title=""/>
+                <v:shape id="_x0000_i1261" type="#_x0000_t75" style="width:19.65pt;height:16.35pt" o:ole="">
+                  <v:imagedata r:id="rId12" o:title=""/>
                 </v:shape>
-                <w:control r:id="rId68" w:name="DefaultOcxName20" w:shapeid="_x0000_i1261"/>
+                <w:control r:id="rId93" w:name="DefaultOcxName20" w:shapeid="_x0000_i1261"/>
               </w:object>
             </w:r>
             <w:r>
@@ -4840,20 +6063,31 @@
                 <w:szCs w:val="21"/>
               </w:rPr>
               <w:object w:dxaOrig="225" w:dyaOrig="225" w14:anchorId="2A35BAF8">
-                <v:shape id="_x0000_i1264" type="#_x0000_t75" style="width:19.9pt;height:16.5pt" o:ole="">
-                  <v:imagedata r:id="rId13" o:title=""/>
+                <v:shape id="_x0000_i1264" type="#_x0000_t75" style="width:19.65pt;height:16.35pt" o:ole="">
+                  <v:imagedata r:id="rId12" o:title=""/>
                 </v:shape>
-                <w:control r:id="rId69" w:name="DefaultOcxName110" w:shapeid="_x0000_i1264"/>
+                <w:control r:id="rId94" w:name="DefaultOcxName110" w:shapeid="_x0000_i1264"/>
               </w:object>
             </w:r>
-            <w:r>
-              <w:rPr>
-                <w:rFonts w:ascii="Corbel" w:hAnsi="Corbel" w:cs="Helvetica"/>
-                <w:color w:val="333333"/>
-                <w:sz w:val="21"/>
-                <w:szCs w:val="21"/>
-              </w:rPr>
-              <w:t>Low </w:t>
+            <w:proofErr w:type="spellStart"/>
+            <w:r>
+              <w:rPr>
+                <w:rFonts w:ascii="Corbel" w:hAnsi="Corbel" w:cs="Helvetica"/>
+                <w:color w:val="333333"/>
+                <w:sz w:val="21"/>
+                <w:szCs w:val="21"/>
+              </w:rPr>
+              <w:t>Low</w:t>
+            </w:r>
+            <w:proofErr w:type="spellEnd"/>
+            <w:r>
+              <w:rPr>
+                <w:rFonts w:ascii="Corbel" w:hAnsi="Corbel" w:cs="Helvetica"/>
+                <w:color w:val="333333"/>
+                <w:sz w:val="21"/>
+                <w:szCs w:val="21"/>
+              </w:rPr>
+              <w:t> </w:t>
             </w:r>
             <w:r>
               <w:rPr>
@@ -4863,10 +6097,10 @@
                 <w:szCs w:val="21"/>
               </w:rPr>
               <w:object w:dxaOrig="225" w:dyaOrig="225" w14:anchorId="6A5276FC">
-                <v:shape id="_x0000_i1267" type="#_x0000_t75" style="width:19.9pt;height:16.5pt" o:ole="">
-                  <v:imagedata r:id="rId13" o:title=""/>
+                <v:shape id="_x0000_i1267" type="#_x0000_t75" style="width:19.65pt;height:16.35pt" o:ole="">
+                  <v:imagedata r:id="rId12" o:title=""/>
                 </v:shape>
-                <w:control r:id="rId70" w:name="DefaultOcxName25" w:shapeid="_x0000_i1267"/>
+                <w:control r:id="rId95" w:name="DefaultOcxName25" w:shapeid="_x0000_i1267"/>
               </w:object>
             </w:r>
             <w:r>
@@ -4886,10 +6120,10 @@
                 <w:szCs w:val="21"/>
               </w:rPr>
               <w:object w:dxaOrig="225" w:dyaOrig="225" w14:anchorId="78AB98E8">
-                <v:shape id="_x0000_i1270" type="#_x0000_t75" style="width:19.9pt;height:16.5pt" o:ole="">
-                  <v:imagedata r:id="rId13" o:title=""/>
+                <v:shape id="_x0000_i1270" type="#_x0000_t75" style="width:19.65pt;height:16.35pt" o:ole="">
+                  <v:imagedata r:id="rId12" o:title=""/>
                 </v:shape>
-                <w:control r:id="rId71" w:name="DefaultOcxName35" w:shapeid="_x0000_i1270"/>
+                <w:control r:id="rId96" w:name="DefaultOcxName35" w:shapeid="_x0000_i1270"/>
               </w:object>
             </w:r>
             <w:r>
@@ -4909,10 +6143,10 @@
                 <w:szCs w:val="21"/>
               </w:rPr>
               <w:object w:dxaOrig="225" w:dyaOrig="225" w14:anchorId="6A15E3AE">
-                <v:shape id="_x0000_i1273" type="#_x0000_t75" style="width:19.9pt;height:16.5pt" o:ole="">
-                  <v:imagedata r:id="rId18" o:title=""/>
+                <v:shape id="_x0000_i1273" type="#_x0000_t75" style="width:19.65pt;height:16.35pt" o:ole="">
+                  <v:imagedata r:id="rId17" o:title=""/>
                 </v:shape>
-                <w:control r:id="rId72" w:name="DefaultOcxName45" w:shapeid="_x0000_i1273"/>
+                <w:control r:id="rId97" w:name="DefaultOcxName45" w:shapeid="_x0000_i1273"/>
               </w:object>
             </w:r>
             <w:r>
@@ -4978,10 +6212,10 @@
                 <w:szCs w:val="21"/>
               </w:rPr>
               <w:object w:dxaOrig="225" w:dyaOrig="225" w14:anchorId="64CC7D86">
-                <v:shape id="_x0000_i1276" type="#_x0000_t75" style="width:19.9pt;height:16.5pt" o:ole="">
-                  <v:imagedata r:id="rId13" o:title=""/>
+                <v:shape id="_x0000_i1276" type="#_x0000_t75" style="width:19.65pt;height:16.35pt" o:ole="">
+                  <v:imagedata r:id="rId12" o:title=""/>
                 </v:shape>
-                <w:control r:id="rId73" w:name="DefaultOcxName55" w:shapeid="_x0000_i1276"/>
+                <w:control r:id="rId98" w:name="DefaultOcxName55" w:shapeid="_x0000_i1276"/>
               </w:object>
             </w:r>
             <w:r>
@@ -5001,20 +6235,31 @@
                 <w:szCs w:val="21"/>
               </w:rPr>
               <w:object w:dxaOrig="225" w:dyaOrig="225" w14:anchorId="13F86C6D">
-                <v:shape id="_x0000_i1279" type="#_x0000_t75" style="width:19.9pt;height:16.5pt" o:ole="">
-                  <v:imagedata r:id="rId13" o:title=""/>
+                <v:shape id="_x0000_i1279" type="#_x0000_t75" style="width:19.65pt;height:16.35pt" o:ole="">
+                  <v:imagedata r:id="rId12" o:title=""/>
                 </v:shape>
-                <w:control r:id="rId74" w:name="DefaultOcxName65" w:shapeid="_x0000_i1279"/>
+                <w:control r:id="rId99" w:name="DefaultOcxName65" w:shapeid="_x0000_i1279"/>
               </w:object>
             </w:r>
-            <w:r>
-              <w:rPr>
-                <w:rFonts w:ascii="Corbel" w:hAnsi="Corbel" w:cs="Helvetica"/>
-                <w:color w:val="333333"/>
-                <w:sz w:val="21"/>
-                <w:szCs w:val="21"/>
-              </w:rPr>
-              <w:t>Low </w:t>
+            <w:proofErr w:type="spellStart"/>
+            <w:r>
+              <w:rPr>
+                <w:rFonts w:ascii="Corbel" w:hAnsi="Corbel" w:cs="Helvetica"/>
+                <w:color w:val="333333"/>
+                <w:sz w:val="21"/>
+                <w:szCs w:val="21"/>
+              </w:rPr>
+              <w:t>Low</w:t>
+            </w:r>
+            <w:proofErr w:type="spellEnd"/>
+            <w:r>
+              <w:rPr>
+                <w:rFonts w:ascii="Corbel" w:hAnsi="Corbel" w:cs="Helvetica"/>
+                <w:color w:val="333333"/>
+                <w:sz w:val="21"/>
+                <w:szCs w:val="21"/>
+              </w:rPr>
+              <w:t> </w:t>
             </w:r>
             <w:r>
               <w:rPr>
@@ -5024,10 +6269,10 @@
                 <w:szCs w:val="21"/>
               </w:rPr>
               <w:object w:dxaOrig="225" w:dyaOrig="225" w14:anchorId="3C6456E8">
-                <v:shape id="_x0000_i1282" type="#_x0000_t75" style="width:19.9pt;height:16.5pt" o:ole="">
-                  <v:imagedata r:id="rId13" o:title=""/>
+                <v:shape id="_x0000_i1282" type="#_x0000_t75" style="width:19.65pt;height:16.35pt" o:ole="">
+                  <v:imagedata r:id="rId12" o:title=""/>
                 </v:shape>
-                <w:control r:id="rId75" w:name="DefaultOcxName75" w:shapeid="_x0000_i1282"/>
+                <w:control r:id="rId100" w:name="DefaultOcxName75" w:shapeid="_x0000_i1282"/>
               </w:object>
             </w:r>
             <w:r>
@@ -5047,10 +6292,10 @@
                 <w:szCs w:val="21"/>
               </w:rPr>
               <w:object w:dxaOrig="225" w:dyaOrig="225" w14:anchorId="7066DCCB">
-                <v:shape id="_x0000_i1285" type="#_x0000_t75" style="width:19.9pt;height:16.5pt" o:ole="">
-                  <v:imagedata r:id="rId13" o:title=""/>
+                <v:shape id="_x0000_i1285" type="#_x0000_t75" style="width:19.65pt;height:16.35pt" o:ole="">
+                  <v:imagedata r:id="rId12" o:title=""/>
                 </v:shape>
-                <w:control r:id="rId76" w:name="DefaultOcxName85" w:shapeid="_x0000_i1285"/>
+                <w:control r:id="rId101" w:name="DefaultOcxName85" w:shapeid="_x0000_i1285"/>
               </w:object>
             </w:r>
             <w:r>
@@ -5070,10 +6315,10 @@
                 <w:szCs w:val="21"/>
               </w:rPr>
               <w:object w:dxaOrig="225" w:dyaOrig="225" w14:anchorId="353141C5">
-                <v:shape id="_x0000_i1288" type="#_x0000_t75" style="width:19.9pt;height:16.5pt" o:ole="">
-                  <v:imagedata r:id="rId18" o:title=""/>
+                <v:shape id="_x0000_i1288" type="#_x0000_t75" style="width:19.65pt;height:16.35pt" o:ole="">
+                  <v:imagedata r:id="rId17" o:title=""/>
                 </v:shape>
-                <w:control r:id="rId77" w:name="DefaultOcxName95" w:shapeid="_x0000_i1288"/>
+                <w:control r:id="rId102" w:name="DefaultOcxName95" w:shapeid="_x0000_i1288"/>
               </w:object>
             </w:r>
             <w:r>
@@ -5930,7 +7175,7 @@
         </w:rPr>
         <w:t>We would suggest that users could prioritise actions based on their place in the Mitigation and Conservation Hierarchy </w:t>
       </w:r>
-      <w:hyperlink r:id="rId78" w:tgtFrame="_blank" w:history="1">
+      <w:hyperlink r:id="rId103" w:tgtFrame="_blank" w:history="1">
         <w:r>
           <w:rPr>
             <w:rStyle w:val="Hyperlink"/>
@@ -6395,7 +7640,7 @@
       </w:r>
     </w:p>
     <w:sectPr>
-      <w:headerReference w:type="first" r:id="rId79"/>
+      <w:headerReference w:type="first" r:id="rId104"/>
       <w:pgSz w:w="12240" w:h="15840"/>
       <w:pgMar w:top="1440" w:right="1440" w:bottom="1440" w:left="1440" w:header="720" w:footer="720" w:gutter="0"/>
       <w:cols w:space="720"/>
@@ -6407,7 +7652,7 @@
 </file>
 
 <file path=word/endnotes.xml><?xml version="1.0" encoding="utf-8"?>
-<w:endnotes xmlns:wpc="http://schemas.microsoft.com/office/word/2010/wordprocessingCanvas" xmlns:cx="http://schemas.microsoft.com/office/drawing/2014/chartex" xmlns:cx1="http://schemas.microsoft.com/office/drawing/2015/9/8/chartex" xmlns:cx2="http://schemas.microsoft.com/office/drawing/2015/10/21/chartex" xmlns:cx3="http://schemas.microsoft.com/office/drawing/2016/5/9/chartex" xmlns:cx4="http://schemas.microsoft.com/office/drawing/2016/5/10/chartex" xmlns:cx5="http://schemas.microsoft.com/office/drawing/2016/5/11/chartex" xmlns:cx6="http://schemas.microsoft.com/office/drawing/2016/5/12/chartex" xmlns:cx7="http://schemas.microsoft.com/office/drawing/2016/5/13/chartex" xmlns:cx8="http://schemas.microsoft.com/office/drawing/2016/5/14/chartex" xmlns:mc="http://schemas.openxmlformats.org/markup-compatibility/2006" xmlns:aink="http://schemas.microsoft.com/office/drawing/2016/ink" xmlns:am3d="http://schemas.microsoft.com/office/drawing/2017/model3d" xmlns:o="urn:schemas-microsoft-com:office:office" xmlns:r="http://schemas.openxmlformats.org/officeDocument/2006/relationships" xmlns:m="http://schemas.openxmlformats.org/officeDocument/2006/math" xmlns:v="urn:schemas-microsoft-com:vml" xmlns:wp14="http://schemas.microsoft.com/office/word/2010/wordprocessingDrawing" xmlns:wp="http://schemas.openxmlformats.org/drawingml/2006/wordprocessingDrawing" xmlns:w10="urn:schemas-microsoft-com:office:word" xmlns:w="http://schemas.openxmlformats.org/wordprocessingml/2006/main" xmlns:w14="http://schemas.microsoft.com/office/word/2010/wordml" xmlns:w15="http://schemas.microsoft.com/office/word/2012/wordml" xmlns:w16cex="http://schemas.microsoft.com/office/word/2018/wordml/cex" xmlns:w16cid="http://schemas.microsoft.com/office/word/2016/wordml/cid" xmlns:w16="http://schemas.microsoft.com/office/word/2018/wordml" xmlns:w16sdtdh="http://schemas.microsoft.com/office/word/2020/wordml/sdtdatahash" xmlns:w16se="http://schemas.microsoft.com/office/word/2015/wordml/symex" xmlns:wpg="http://schemas.microsoft.com/office/word/2010/wordprocessingGroup" xmlns:wpi="http://schemas.microsoft.com/office/word/2010/wordprocessingInk" xmlns:wne="http://schemas.microsoft.com/office/word/2006/wordml" xmlns:wps="http://schemas.microsoft.com/office/word/2010/wordprocessingShape" mc:Ignorable="w14 w15 w16se w16cid w16 w16cex w16sdtdh wp14">
+<w:endnotes xmlns:wpc="http://schemas.microsoft.com/office/word/2010/wordprocessingCanvas" xmlns:cx="http://schemas.microsoft.com/office/drawing/2014/chartex" xmlns:cx1="http://schemas.microsoft.com/office/drawing/2015/9/8/chartex" xmlns:cx2="http://schemas.microsoft.com/office/drawing/2015/10/21/chartex" xmlns:cx3="http://schemas.microsoft.com/office/drawing/2016/5/9/chartex" xmlns:cx4="http://schemas.microsoft.com/office/drawing/2016/5/10/chartex" xmlns:cx5="http://schemas.microsoft.com/office/drawing/2016/5/11/chartex" xmlns:cx6="http://schemas.microsoft.com/office/drawing/2016/5/12/chartex" xmlns:cx7="http://schemas.microsoft.com/office/drawing/2016/5/13/chartex" xmlns:cx8="http://schemas.microsoft.com/office/drawing/2016/5/14/chartex" xmlns:mc="http://schemas.openxmlformats.org/markup-compatibility/2006" xmlns:aink="http://schemas.microsoft.com/office/drawing/2016/ink" xmlns:am3d="http://schemas.microsoft.com/office/drawing/2017/model3d" xmlns:o="urn:schemas-microsoft-com:office:office" xmlns:r="http://schemas.openxmlformats.org/officeDocument/2006/relationships" xmlns:m="http://schemas.openxmlformats.org/officeDocument/2006/math" xmlns:v="urn:schemas-microsoft-com:vml" xmlns:wp14="http://schemas.microsoft.com/office/word/2010/wordprocessingDrawing" xmlns:wp="http://schemas.openxmlformats.org/drawingml/2006/wordprocessingDrawing" xmlns:w10="urn:schemas-microsoft-com:office:word" xmlns:w="http://schemas.openxmlformats.org/wordprocessingml/2006/main" xmlns:w14="http://schemas.microsoft.com/office/word/2010/wordml" xmlns:w15="http://schemas.microsoft.com/office/word/2012/wordml" xmlns:w16cex="http://schemas.microsoft.com/office/word/2018/wordml/cex" xmlns:w16cid="http://schemas.microsoft.com/office/word/2016/wordml/cid" xmlns:w16="http://schemas.microsoft.com/office/word/2018/wordml" xmlns:w16se="http://schemas.microsoft.com/office/word/2015/wordml/symex" xmlns:wpg="http://schemas.microsoft.com/office/word/2010/wordprocessingGroup" xmlns:wpi="http://schemas.microsoft.com/office/word/2010/wordprocessingInk" xmlns:wne="http://schemas.microsoft.com/office/word/2006/wordml" xmlns:wps="http://schemas.microsoft.com/office/word/2010/wordprocessingShape" mc:Ignorable="w14 w15 w16se w16cid w16 w16cex wp14">
   <w:endnote w:type="separator" w:id="-1">
     <w:p>
       <w:pPr>
@@ -6432,7 +7677,7 @@
 </file>
 
 <file path=word/footnotes.xml><?xml version="1.0" encoding="utf-8"?>
-<w:footnotes xmlns:wpc="http://schemas.microsoft.com/office/word/2010/wordprocessingCanvas" xmlns:cx="http://schemas.microsoft.com/office/drawing/2014/chartex" xmlns:cx1="http://schemas.microsoft.com/office/drawing/2015/9/8/chartex" xmlns:cx2="http://schemas.microsoft.com/office/drawing/2015/10/21/chartex" xmlns:cx3="http://schemas.microsoft.com/office/drawing/2016/5/9/chartex" xmlns:cx4="http://schemas.microsoft.com/office/drawing/2016/5/10/chartex" xmlns:cx5="http://schemas.microsoft.com/office/drawing/2016/5/11/chartex" xmlns:cx6="http://schemas.microsoft.com/office/drawing/2016/5/12/chartex" xmlns:cx7="http://schemas.microsoft.com/office/drawing/2016/5/13/chartex" xmlns:cx8="http://schemas.microsoft.com/office/drawing/2016/5/14/chartex" xmlns:mc="http://schemas.openxmlformats.org/markup-compatibility/2006" xmlns:aink="http://schemas.microsoft.com/office/drawing/2016/ink" xmlns:am3d="http://schemas.microsoft.com/office/drawing/2017/model3d" xmlns:o="urn:schemas-microsoft-com:office:office" xmlns:r="http://schemas.openxmlformats.org/officeDocument/2006/relationships" xmlns:m="http://schemas.openxmlformats.org/officeDocument/2006/math" xmlns:v="urn:schemas-microsoft-com:vml" xmlns:wp14="http://schemas.microsoft.com/office/word/2010/wordprocessingDrawing" xmlns:wp="http://schemas.openxmlformats.org/drawingml/2006/wordprocessingDrawing" xmlns:w10="urn:schemas-microsoft-com:office:word" xmlns:w="http://schemas.openxmlformats.org/wordprocessingml/2006/main" xmlns:w14="http://schemas.microsoft.com/office/word/2010/wordml" xmlns:w15="http://schemas.microsoft.com/office/word/2012/wordml" xmlns:w16cex="http://schemas.microsoft.com/office/word/2018/wordml/cex" xmlns:w16cid="http://schemas.microsoft.com/office/word/2016/wordml/cid" xmlns:w16="http://schemas.microsoft.com/office/word/2018/wordml" xmlns:w16sdtdh="http://schemas.microsoft.com/office/word/2020/wordml/sdtdatahash" xmlns:w16se="http://schemas.microsoft.com/office/word/2015/wordml/symex" xmlns:wpg="http://schemas.microsoft.com/office/word/2010/wordprocessingGroup" xmlns:wpi="http://schemas.microsoft.com/office/word/2010/wordprocessingInk" xmlns:wne="http://schemas.microsoft.com/office/word/2006/wordml" xmlns:wps="http://schemas.microsoft.com/office/word/2010/wordprocessingShape" mc:Ignorable="w14 w15 w16se w16cid w16 w16cex w16sdtdh wp14">
+<w:footnotes xmlns:wpc="http://schemas.microsoft.com/office/word/2010/wordprocessingCanvas" xmlns:cx="http://schemas.microsoft.com/office/drawing/2014/chartex" xmlns:cx1="http://schemas.microsoft.com/office/drawing/2015/9/8/chartex" xmlns:cx2="http://schemas.microsoft.com/office/drawing/2015/10/21/chartex" xmlns:cx3="http://schemas.microsoft.com/office/drawing/2016/5/9/chartex" xmlns:cx4="http://schemas.microsoft.com/office/drawing/2016/5/10/chartex" xmlns:cx5="http://schemas.microsoft.com/office/drawing/2016/5/11/chartex" xmlns:cx6="http://schemas.microsoft.com/office/drawing/2016/5/12/chartex" xmlns:cx7="http://schemas.microsoft.com/office/drawing/2016/5/13/chartex" xmlns:cx8="http://schemas.microsoft.com/office/drawing/2016/5/14/chartex" xmlns:mc="http://schemas.openxmlformats.org/markup-compatibility/2006" xmlns:aink="http://schemas.microsoft.com/office/drawing/2016/ink" xmlns:am3d="http://schemas.microsoft.com/office/drawing/2017/model3d" xmlns:o="urn:schemas-microsoft-com:office:office" xmlns:r="http://schemas.openxmlformats.org/officeDocument/2006/relationships" xmlns:m="http://schemas.openxmlformats.org/officeDocument/2006/math" xmlns:v="urn:schemas-microsoft-com:vml" xmlns:wp14="http://schemas.microsoft.com/office/word/2010/wordprocessingDrawing" xmlns:wp="http://schemas.openxmlformats.org/drawingml/2006/wordprocessingDrawing" xmlns:w10="urn:schemas-microsoft-com:office:word" xmlns:w="http://schemas.openxmlformats.org/wordprocessingml/2006/main" xmlns:w14="http://schemas.microsoft.com/office/word/2010/wordml" xmlns:w15="http://schemas.microsoft.com/office/word/2012/wordml" xmlns:w16cex="http://schemas.microsoft.com/office/word/2018/wordml/cex" xmlns:w16cid="http://schemas.microsoft.com/office/word/2016/wordml/cid" xmlns:w16="http://schemas.microsoft.com/office/word/2018/wordml" xmlns:w16se="http://schemas.microsoft.com/office/word/2015/wordml/symex" xmlns:wpg="http://schemas.microsoft.com/office/word/2010/wordprocessingGroup" xmlns:wpi="http://schemas.microsoft.com/office/word/2010/wordprocessingInk" xmlns:wne="http://schemas.microsoft.com/office/word/2006/wordml" xmlns:wps="http://schemas.microsoft.com/office/word/2010/wordprocessingShape" mc:Ignorable="w14 w15 w16se w16cid w16 w16cex wp14">
   <w:footnote w:type="separator" w:id="-1">
     <w:p>
       <w:r>
@@ -6451,7 +7696,7 @@
 </file>
 
 <file path=word/header1.xml><?xml version="1.0" encoding="utf-8"?>
-<w:hdr xmlns:wpc="http://schemas.microsoft.com/office/word/2010/wordprocessingCanvas" xmlns:cx="http://schemas.microsoft.com/office/drawing/2014/chartex" xmlns:cx1="http://schemas.microsoft.com/office/drawing/2015/9/8/chartex" xmlns:cx2="http://schemas.microsoft.com/office/drawing/2015/10/21/chartex" xmlns:cx3="http://schemas.microsoft.com/office/drawing/2016/5/9/chartex" xmlns:cx4="http://schemas.microsoft.com/office/drawing/2016/5/10/chartex" xmlns:cx5="http://schemas.microsoft.com/office/drawing/2016/5/11/chartex" xmlns:cx6="http://schemas.microsoft.com/office/drawing/2016/5/12/chartex" xmlns:cx7="http://schemas.microsoft.com/office/drawing/2016/5/13/chartex" xmlns:cx8="http://schemas.microsoft.com/office/drawing/2016/5/14/chartex" xmlns:mc="http://schemas.openxmlformats.org/markup-compatibility/2006" xmlns:aink="http://schemas.microsoft.com/office/drawing/2016/ink" xmlns:am3d="http://schemas.microsoft.com/office/drawing/2017/model3d" xmlns:o="urn:schemas-microsoft-com:office:office" xmlns:r="http://schemas.openxmlformats.org/officeDocument/2006/relationships" xmlns:m="http://schemas.openxmlformats.org/officeDocument/2006/math" xmlns:v="urn:schemas-microsoft-com:vml" xmlns:wp14="http://schemas.microsoft.com/office/word/2010/wordprocessingDrawing" xmlns:wp="http://schemas.openxmlformats.org/drawingml/2006/wordprocessingDrawing" xmlns:w10="urn:schemas-microsoft-com:office:word" xmlns:w="http://schemas.openxmlformats.org/wordprocessingml/2006/main" xmlns:w14="http://schemas.microsoft.com/office/word/2010/wordml" xmlns:w15="http://schemas.microsoft.com/office/word/2012/wordml" xmlns:w16cex="http://schemas.microsoft.com/office/word/2018/wordml/cex" xmlns:w16cid="http://schemas.microsoft.com/office/word/2016/wordml/cid" xmlns:w16="http://schemas.microsoft.com/office/word/2018/wordml" xmlns:w16sdtdh="http://schemas.microsoft.com/office/word/2020/wordml/sdtdatahash" xmlns:w16se="http://schemas.microsoft.com/office/word/2015/wordml/symex" xmlns:wpg="http://schemas.microsoft.com/office/word/2010/wordprocessingGroup" xmlns:wpi="http://schemas.microsoft.com/office/word/2010/wordprocessingInk" xmlns:wne="http://schemas.microsoft.com/office/word/2006/wordml" xmlns:wps="http://schemas.microsoft.com/office/word/2010/wordprocessingShape" mc:Ignorable="w14 w15 w16se w16cid w16 w16cex w16sdtdh wp14">
+<w:hdr xmlns:wpc="http://schemas.microsoft.com/office/word/2010/wordprocessingCanvas" xmlns:cx="http://schemas.microsoft.com/office/drawing/2014/chartex" xmlns:cx1="http://schemas.microsoft.com/office/drawing/2015/9/8/chartex" xmlns:cx2="http://schemas.microsoft.com/office/drawing/2015/10/21/chartex" xmlns:cx3="http://schemas.microsoft.com/office/drawing/2016/5/9/chartex" xmlns:cx4="http://schemas.microsoft.com/office/drawing/2016/5/10/chartex" xmlns:cx5="http://schemas.microsoft.com/office/drawing/2016/5/11/chartex" xmlns:cx6="http://schemas.microsoft.com/office/drawing/2016/5/12/chartex" xmlns:cx7="http://schemas.microsoft.com/office/drawing/2016/5/13/chartex" xmlns:cx8="http://schemas.microsoft.com/office/drawing/2016/5/14/chartex" xmlns:mc="http://schemas.openxmlformats.org/markup-compatibility/2006" xmlns:aink="http://schemas.microsoft.com/office/drawing/2016/ink" xmlns:am3d="http://schemas.microsoft.com/office/drawing/2017/model3d" xmlns:o="urn:schemas-microsoft-com:office:office" xmlns:r="http://schemas.openxmlformats.org/officeDocument/2006/relationships" xmlns:m="http://schemas.openxmlformats.org/officeDocument/2006/math" xmlns:v="urn:schemas-microsoft-com:vml" xmlns:wp14="http://schemas.microsoft.com/office/word/2010/wordprocessingDrawing" xmlns:wp="http://schemas.openxmlformats.org/drawingml/2006/wordprocessingDrawing" xmlns:w10="urn:schemas-microsoft-com:office:word" xmlns:w="http://schemas.openxmlformats.org/wordprocessingml/2006/main" xmlns:w14="http://schemas.microsoft.com/office/word/2010/wordml" xmlns:w15="http://schemas.microsoft.com/office/word/2012/wordml" xmlns:w16cex="http://schemas.microsoft.com/office/word/2018/wordml/cex" xmlns:w16cid="http://schemas.microsoft.com/office/word/2016/wordml/cid" xmlns:w16="http://schemas.microsoft.com/office/word/2018/wordml" xmlns:w16se="http://schemas.microsoft.com/office/word/2015/wordml/symex" xmlns:wpg="http://schemas.microsoft.com/office/word/2010/wordprocessingGroup" xmlns:wpi="http://schemas.microsoft.com/office/word/2010/wordprocessingInk" xmlns:wne="http://schemas.microsoft.com/office/word/2006/wordml" xmlns:wps="http://schemas.microsoft.com/office/word/2010/wordprocessingShape" mc:Ignorable="w14 w15 w16se w16cid w16 w16cex wp14">
   <w:p>
     <w:pPr>
       <w:pStyle w:val="BodyText"/>
@@ -6484,7 +7729,7 @@
 </file>
 
 <file path=word/numbering.xml><?xml version="1.0" encoding="utf-8"?>
-<w:numbering xmlns:wpc="http://schemas.microsoft.com/office/word/2010/wordprocessingCanvas" xmlns:cx="http://schemas.microsoft.com/office/drawing/2014/chartex" xmlns:cx1="http://schemas.microsoft.com/office/drawing/2015/9/8/chartex" xmlns:cx2="http://schemas.microsoft.com/office/drawing/2015/10/21/chartex" xmlns:cx3="http://schemas.microsoft.com/office/drawing/2016/5/9/chartex" xmlns:cx4="http://schemas.microsoft.com/office/drawing/2016/5/10/chartex" xmlns:cx5="http://schemas.microsoft.com/office/drawing/2016/5/11/chartex" xmlns:cx6="http://schemas.microsoft.com/office/drawing/2016/5/12/chartex" xmlns:cx7="http://schemas.microsoft.com/office/drawing/2016/5/13/chartex" xmlns:cx8="http://schemas.microsoft.com/office/drawing/2016/5/14/chartex" xmlns:mc="http://schemas.openxmlformats.org/markup-compatibility/2006" xmlns:aink="http://schemas.microsoft.com/office/drawing/2016/ink" xmlns:am3d="http://schemas.microsoft.com/office/drawing/2017/model3d" xmlns:o="urn:schemas-microsoft-com:office:office" xmlns:r="http://schemas.openxmlformats.org/officeDocument/2006/relationships" xmlns:m="http://schemas.openxmlformats.org/officeDocument/2006/math" xmlns:v="urn:schemas-microsoft-com:vml" xmlns:wp14="http://schemas.microsoft.com/office/word/2010/wordprocessingDrawing" xmlns:wp="http://schemas.openxmlformats.org/drawingml/2006/wordprocessingDrawing" xmlns:w10="urn:schemas-microsoft-com:office:word" xmlns:w="http://schemas.openxmlformats.org/wordprocessingml/2006/main" xmlns:w14="http://schemas.microsoft.com/office/word/2010/wordml" xmlns:w15="http://schemas.microsoft.com/office/word/2012/wordml" xmlns:w16cex="http://schemas.microsoft.com/office/word/2018/wordml/cex" xmlns:w16cid="http://schemas.microsoft.com/office/word/2016/wordml/cid" xmlns:w16="http://schemas.microsoft.com/office/word/2018/wordml" xmlns:w16sdtdh="http://schemas.microsoft.com/office/word/2020/wordml/sdtdatahash" xmlns:w16se="http://schemas.microsoft.com/office/word/2015/wordml/symex" xmlns:wpg="http://schemas.microsoft.com/office/word/2010/wordprocessingGroup" xmlns:wpi="http://schemas.microsoft.com/office/word/2010/wordprocessingInk" xmlns:wne="http://schemas.microsoft.com/office/word/2006/wordml" xmlns:wps="http://schemas.microsoft.com/office/word/2010/wordprocessingShape" mc:Ignorable="w14 w15 w16se w16cid w16 w16cex w16sdtdh wp14">
+<w:numbering xmlns:wpc="http://schemas.microsoft.com/office/word/2010/wordprocessingCanvas" xmlns:cx="http://schemas.microsoft.com/office/drawing/2014/chartex" xmlns:cx1="http://schemas.microsoft.com/office/drawing/2015/9/8/chartex" xmlns:cx2="http://schemas.microsoft.com/office/drawing/2015/10/21/chartex" xmlns:cx3="http://schemas.microsoft.com/office/drawing/2016/5/9/chartex" xmlns:cx4="http://schemas.microsoft.com/office/drawing/2016/5/10/chartex" xmlns:cx5="http://schemas.microsoft.com/office/drawing/2016/5/11/chartex" xmlns:cx6="http://schemas.microsoft.com/office/drawing/2016/5/12/chartex" xmlns:cx7="http://schemas.microsoft.com/office/drawing/2016/5/13/chartex" xmlns:cx8="http://schemas.microsoft.com/office/drawing/2016/5/14/chartex" xmlns:mc="http://schemas.openxmlformats.org/markup-compatibility/2006" xmlns:aink="http://schemas.microsoft.com/office/drawing/2016/ink" xmlns:am3d="http://schemas.microsoft.com/office/drawing/2017/model3d" xmlns:o="urn:schemas-microsoft-com:office:office" xmlns:r="http://schemas.openxmlformats.org/officeDocument/2006/relationships" xmlns:m="http://schemas.openxmlformats.org/officeDocument/2006/math" xmlns:v="urn:schemas-microsoft-com:vml" xmlns:wp14="http://schemas.microsoft.com/office/word/2010/wordprocessingDrawing" xmlns:wp="http://schemas.openxmlformats.org/drawingml/2006/wordprocessingDrawing" xmlns:w10="urn:schemas-microsoft-com:office:word" xmlns:w="http://schemas.openxmlformats.org/wordprocessingml/2006/main" xmlns:w14="http://schemas.microsoft.com/office/word/2010/wordml" xmlns:w15="http://schemas.microsoft.com/office/word/2012/wordml" xmlns:w16cex="http://schemas.microsoft.com/office/word/2018/wordml/cex" xmlns:w16cid="http://schemas.microsoft.com/office/word/2016/wordml/cid" xmlns:w16="http://schemas.microsoft.com/office/word/2018/wordml" xmlns:w16se="http://schemas.microsoft.com/office/word/2015/wordml/symex" xmlns:wpg="http://schemas.microsoft.com/office/word/2010/wordprocessingGroup" xmlns:wpi="http://schemas.microsoft.com/office/word/2010/wordprocessingInk" xmlns:wne="http://schemas.microsoft.com/office/word/2006/wordml" xmlns:wps="http://schemas.microsoft.com/office/word/2010/wordprocessingShape" mc:Ignorable="w14 w15 w16se w16cid w16 w16cex wp14">
   <w:abstractNum w:abstractNumId="0" w15:restartNumberingAfterBreak="0">
     <w:nsid w:val="99F2B41C"/>
     <w:multiLevelType w:val="multilevel"/>
@@ -6894,7 +8139,7 @@
 </file>
 
 <file path=word/styles.xml><?xml version="1.0" encoding="utf-8"?>
-<w:styles xmlns:mc="http://schemas.openxmlformats.org/markup-compatibility/2006" xmlns:r="http://schemas.openxmlformats.org/officeDocument/2006/relationships" xmlns:w="http://schemas.openxmlformats.org/wordprocessingml/2006/main" xmlns:w14="http://schemas.microsoft.com/office/word/2010/wordml" xmlns:w15="http://schemas.microsoft.com/office/word/2012/wordml" xmlns:w16cex="http://schemas.microsoft.com/office/word/2018/wordml/cex" xmlns:w16cid="http://schemas.microsoft.com/office/word/2016/wordml/cid" xmlns:w16="http://schemas.microsoft.com/office/word/2018/wordml" xmlns:w16sdtdh="http://schemas.microsoft.com/office/word/2020/wordml/sdtdatahash" xmlns:w16se="http://schemas.microsoft.com/office/word/2015/wordml/symex" mc:Ignorable="w14 w15 w16se w16cid w16 w16cex w16sdtdh">
+<w:styles xmlns:mc="http://schemas.openxmlformats.org/markup-compatibility/2006" xmlns:r="http://schemas.openxmlformats.org/officeDocument/2006/relationships" xmlns:w="http://schemas.openxmlformats.org/wordprocessingml/2006/main" xmlns:w14="http://schemas.microsoft.com/office/word/2010/wordml" xmlns:w15="http://schemas.microsoft.com/office/word/2012/wordml" xmlns:w16cex="http://schemas.microsoft.com/office/word/2018/wordml/cex" xmlns:w16cid="http://schemas.microsoft.com/office/word/2016/wordml/cid" xmlns:w16="http://schemas.microsoft.com/office/word/2018/wordml" xmlns:w16se="http://schemas.microsoft.com/office/word/2015/wordml/symex" mc:Ignorable="w14 w15 w16se w16cid w16 w16cex">
   <w:docDefaults>
     <w:rPrDefault>
       <w:rPr>
@@ -8380,11 +9625,107 @@
 <ax:ocx xmlns:ax="http://schemas.microsoft.com/office/2006/activeX" xmlns:r="http://schemas.openxmlformats.org/officeDocument/2006/relationships" ax:classid="{5512D118-5CC6-11CF-8D67-00AA00BDCE1D}" ax:persistence="persistStream" r:id="rId1"/>
 </file>
 
+<file path=word/activeX/activeX64.xml><?xml version="1.0" encoding="utf-8"?>
+<ax:ocx xmlns:ax="http://schemas.microsoft.com/office/2006/activeX" xmlns:r="http://schemas.openxmlformats.org/officeDocument/2006/relationships" ax:classid="{5512D118-5CC6-11CF-8D67-00AA00BDCE1D}" ax:persistence="persistStream" r:id="rId1"/>
+</file>
+
+<file path=word/activeX/activeX65.xml><?xml version="1.0" encoding="utf-8"?>
+<ax:ocx xmlns:ax="http://schemas.microsoft.com/office/2006/activeX" xmlns:r="http://schemas.openxmlformats.org/officeDocument/2006/relationships" ax:classid="{5512D118-5CC6-11CF-8D67-00AA00BDCE1D}" ax:persistence="persistStream" r:id="rId1"/>
+</file>
+
+<file path=word/activeX/activeX66.xml><?xml version="1.0" encoding="utf-8"?>
+<ax:ocx xmlns:ax="http://schemas.microsoft.com/office/2006/activeX" xmlns:r="http://schemas.openxmlformats.org/officeDocument/2006/relationships" ax:classid="{5512D118-5CC6-11CF-8D67-00AA00BDCE1D}" ax:persistence="persistStream" r:id="rId1"/>
+</file>
+
+<file path=word/activeX/activeX67.xml><?xml version="1.0" encoding="utf-8"?>
+<ax:ocx xmlns:ax="http://schemas.microsoft.com/office/2006/activeX" xmlns:r="http://schemas.openxmlformats.org/officeDocument/2006/relationships" ax:classid="{5512D118-5CC6-11CF-8D67-00AA00BDCE1D}" ax:persistence="persistStream" r:id="rId1"/>
+</file>
+
+<file path=word/activeX/activeX68.xml><?xml version="1.0" encoding="utf-8"?>
+<ax:ocx xmlns:ax="http://schemas.microsoft.com/office/2006/activeX" xmlns:r="http://schemas.openxmlformats.org/officeDocument/2006/relationships" ax:classid="{5512D118-5CC6-11CF-8D67-00AA00BDCE1D}" ax:persistence="persistStream" r:id="rId1"/>
+</file>
+
+<file path=word/activeX/activeX69.xml><?xml version="1.0" encoding="utf-8"?>
+<ax:ocx xmlns:ax="http://schemas.microsoft.com/office/2006/activeX" xmlns:r="http://schemas.openxmlformats.org/officeDocument/2006/relationships" ax:classid="{5512D118-5CC6-11CF-8D67-00AA00BDCE1D}" ax:persistence="persistStream" r:id="rId1"/>
+</file>
+
 <file path=word/activeX/activeX7.xml><?xml version="1.0" encoding="utf-8"?>
 <ax:ocx xmlns:ax="http://schemas.microsoft.com/office/2006/activeX" xmlns:r="http://schemas.openxmlformats.org/officeDocument/2006/relationships" ax:classid="{5512D118-5CC6-11CF-8D67-00AA00BDCE1D}" ax:persistence="persistStream" r:id="rId1"/>
 </file>
 
+<file path=word/activeX/activeX70.xml><?xml version="1.0" encoding="utf-8"?>
+<ax:ocx xmlns:ax="http://schemas.microsoft.com/office/2006/activeX" xmlns:r="http://schemas.openxmlformats.org/officeDocument/2006/relationships" ax:classid="{5512D118-5CC6-11CF-8D67-00AA00BDCE1D}" ax:persistence="persistStream" r:id="rId1"/>
+</file>
+
+<file path=word/activeX/activeX71.xml><?xml version="1.0" encoding="utf-8"?>
+<ax:ocx xmlns:ax="http://schemas.microsoft.com/office/2006/activeX" xmlns:r="http://schemas.openxmlformats.org/officeDocument/2006/relationships" ax:classid="{5512D118-5CC6-11CF-8D67-00AA00BDCE1D}" ax:persistence="persistStream" r:id="rId1"/>
+</file>
+
+<file path=word/activeX/activeX72.xml><?xml version="1.0" encoding="utf-8"?>
+<ax:ocx xmlns:ax="http://schemas.microsoft.com/office/2006/activeX" xmlns:r="http://schemas.openxmlformats.org/officeDocument/2006/relationships" ax:classid="{5512D118-5CC6-11CF-8D67-00AA00BDCE1D}" ax:persistence="persistStream" r:id="rId1"/>
+</file>
+
+<file path=word/activeX/activeX73.xml><?xml version="1.0" encoding="utf-8"?>
+<ax:ocx xmlns:ax="http://schemas.microsoft.com/office/2006/activeX" xmlns:r="http://schemas.openxmlformats.org/officeDocument/2006/relationships" ax:classid="{5512D118-5CC6-11CF-8D67-00AA00BDCE1D}" ax:persistence="persistStream" r:id="rId1"/>
+</file>
+
+<file path=word/activeX/activeX74.xml><?xml version="1.0" encoding="utf-8"?>
+<ax:ocx xmlns:ax="http://schemas.microsoft.com/office/2006/activeX" xmlns:r="http://schemas.openxmlformats.org/officeDocument/2006/relationships" ax:classid="{5512D118-5CC6-11CF-8D67-00AA00BDCE1D}" ax:persistence="persistStream" r:id="rId1"/>
+</file>
+
+<file path=word/activeX/activeX75.xml><?xml version="1.0" encoding="utf-8"?>
+<ax:ocx xmlns:ax="http://schemas.microsoft.com/office/2006/activeX" xmlns:r="http://schemas.openxmlformats.org/officeDocument/2006/relationships" ax:classid="{5512D118-5CC6-11CF-8D67-00AA00BDCE1D}" ax:persistence="persistStream" r:id="rId1"/>
+</file>
+
+<file path=word/activeX/activeX76.xml><?xml version="1.0" encoding="utf-8"?>
+<ax:ocx xmlns:ax="http://schemas.microsoft.com/office/2006/activeX" xmlns:r="http://schemas.openxmlformats.org/officeDocument/2006/relationships" ax:classid="{5512D118-5CC6-11CF-8D67-00AA00BDCE1D}" ax:persistence="persistStream" r:id="rId1"/>
+</file>
+
+<file path=word/activeX/activeX77.xml><?xml version="1.0" encoding="utf-8"?>
+<ax:ocx xmlns:ax="http://schemas.microsoft.com/office/2006/activeX" xmlns:r="http://schemas.openxmlformats.org/officeDocument/2006/relationships" ax:classid="{5512D118-5CC6-11CF-8D67-00AA00BDCE1D}" ax:persistence="persistStream" r:id="rId1"/>
+</file>
+
+<file path=word/activeX/activeX78.xml><?xml version="1.0" encoding="utf-8"?>
+<ax:ocx xmlns:ax="http://schemas.microsoft.com/office/2006/activeX" xmlns:r="http://schemas.openxmlformats.org/officeDocument/2006/relationships" ax:classid="{5512D118-5CC6-11CF-8D67-00AA00BDCE1D}" ax:persistence="persistStream" r:id="rId1"/>
+</file>
+
+<file path=word/activeX/activeX79.xml><?xml version="1.0" encoding="utf-8"?>
+<ax:ocx xmlns:ax="http://schemas.microsoft.com/office/2006/activeX" xmlns:r="http://schemas.openxmlformats.org/officeDocument/2006/relationships" ax:classid="{5512D118-5CC6-11CF-8D67-00AA00BDCE1D}" ax:persistence="persistStream" r:id="rId1"/>
+</file>
+
 <file path=word/activeX/activeX8.xml><?xml version="1.0" encoding="utf-8"?>
+<ax:ocx xmlns:ax="http://schemas.microsoft.com/office/2006/activeX" xmlns:r="http://schemas.openxmlformats.org/officeDocument/2006/relationships" ax:classid="{5512D118-5CC6-11CF-8D67-00AA00BDCE1D}" ax:persistence="persistStream" r:id="rId1"/>
+</file>
+
+<file path=word/activeX/activeX80.xml><?xml version="1.0" encoding="utf-8"?>
+<ax:ocx xmlns:ax="http://schemas.microsoft.com/office/2006/activeX" xmlns:r="http://schemas.openxmlformats.org/officeDocument/2006/relationships" ax:classid="{5512D118-5CC6-11CF-8D67-00AA00BDCE1D}" ax:persistence="persistStream" r:id="rId1"/>
+</file>
+
+<file path=word/activeX/activeX81.xml><?xml version="1.0" encoding="utf-8"?>
+<ax:ocx xmlns:ax="http://schemas.microsoft.com/office/2006/activeX" xmlns:r="http://schemas.openxmlformats.org/officeDocument/2006/relationships" ax:classid="{5512D118-5CC6-11CF-8D67-00AA00BDCE1D}" ax:persistence="persistStream" r:id="rId1"/>
+</file>
+
+<file path=word/activeX/activeX82.xml><?xml version="1.0" encoding="utf-8"?>
+<ax:ocx xmlns:ax="http://schemas.microsoft.com/office/2006/activeX" xmlns:r="http://schemas.openxmlformats.org/officeDocument/2006/relationships" ax:classid="{5512D118-5CC6-11CF-8D67-00AA00BDCE1D}" ax:persistence="persistStream" r:id="rId1"/>
+</file>
+
+<file path=word/activeX/activeX83.xml><?xml version="1.0" encoding="utf-8"?>
+<ax:ocx xmlns:ax="http://schemas.microsoft.com/office/2006/activeX" xmlns:r="http://schemas.openxmlformats.org/officeDocument/2006/relationships" ax:classid="{5512D118-5CC6-11CF-8D67-00AA00BDCE1D}" ax:persistence="persistStream" r:id="rId1"/>
+</file>
+
+<file path=word/activeX/activeX84.xml><?xml version="1.0" encoding="utf-8"?>
+<ax:ocx xmlns:ax="http://schemas.microsoft.com/office/2006/activeX" xmlns:r="http://schemas.openxmlformats.org/officeDocument/2006/relationships" ax:classid="{5512D118-5CC6-11CF-8D67-00AA00BDCE1D}" ax:persistence="persistStream" r:id="rId1"/>
+</file>
+
+<file path=word/activeX/activeX85.xml><?xml version="1.0" encoding="utf-8"?>
+<ax:ocx xmlns:ax="http://schemas.microsoft.com/office/2006/activeX" xmlns:r="http://schemas.openxmlformats.org/officeDocument/2006/relationships" ax:classid="{5512D118-5CC6-11CF-8D67-00AA00BDCE1D}" ax:persistence="persistStream" r:id="rId1"/>
+</file>
+
+<file path=word/activeX/activeX86.xml><?xml version="1.0" encoding="utf-8"?>
+<ax:ocx xmlns:ax="http://schemas.microsoft.com/office/2006/activeX" xmlns:r="http://schemas.openxmlformats.org/officeDocument/2006/relationships" ax:classid="{5512D118-5CC6-11CF-8D67-00AA00BDCE1D}" ax:persistence="persistStream" r:id="rId1"/>
+</file>
+
+<file path=word/activeX/activeX87.xml><?xml version="1.0" encoding="utf-8"?>
 <ax:ocx xmlns:ax="http://schemas.microsoft.com/office/2006/activeX" xmlns:r="http://schemas.openxmlformats.org/officeDocument/2006/relationships" ax:classid="{5512D118-5CC6-11CF-8D67-00AA00BDCE1D}" ax:persistence="persistStream" r:id="rId1"/>
 </file>
 

</xml_diff>

<commit_message>
Added copyright to files.
</commit_message>
<xml_diff>
--- a/evidence2decisiontool/www/Evidence_to_Decision_Tool_Offline_Template.docx
+++ b/evidence2decisiontool/www/Evidence_to_Decision_Tool_Offline_Template.docx
@@ -1,6 +1,6 @@
 
 <file path=word/document.xml><?xml version="1.0" encoding="utf-8"?>
-<w:document xmlns:wpc="http://schemas.microsoft.com/office/word/2010/wordprocessingCanvas" xmlns:cx="http://schemas.microsoft.com/office/drawing/2014/chartex" xmlns:cx1="http://schemas.microsoft.com/office/drawing/2015/9/8/chartex" xmlns:cx2="http://schemas.microsoft.com/office/drawing/2015/10/21/chartex" xmlns:cx3="http://schemas.microsoft.com/office/drawing/2016/5/9/chartex" xmlns:cx4="http://schemas.microsoft.com/office/drawing/2016/5/10/chartex" xmlns:cx5="http://schemas.microsoft.com/office/drawing/2016/5/11/chartex" xmlns:cx6="http://schemas.microsoft.com/office/drawing/2016/5/12/chartex" xmlns:cx7="http://schemas.microsoft.com/office/drawing/2016/5/13/chartex" xmlns:cx8="http://schemas.microsoft.com/office/drawing/2016/5/14/chartex" xmlns:mc="http://schemas.openxmlformats.org/markup-compatibility/2006" xmlns:aink="http://schemas.microsoft.com/office/drawing/2016/ink" xmlns:am3d="http://schemas.microsoft.com/office/drawing/2017/model3d" xmlns:o="urn:schemas-microsoft-com:office:office" xmlns:r="http://schemas.openxmlformats.org/officeDocument/2006/relationships" xmlns:m="http://schemas.openxmlformats.org/officeDocument/2006/math" xmlns:v="urn:schemas-microsoft-com:vml" xmlns:wp14="http://schemas.microsoft.com/office/word/2010/wordprocessingDrawing" xmlns:wp="http://schemas.openxmlformats.org/drawingml/2006/wordprocessingDrawing" xmlns:w10="urn:schemas-microsoft-com:office:word" xmlns:w="http://schemas.openxmlformats.org/wordprocessingml/2006/main" xmlns:w14="http://schemas.microsoft.com/office/word/2010/wordml" xmlns:w15="http://schemas.microsoft.com/office/word/2012/wordml" xmlns:w16cex="http://schemas.microsoft.com/office/word/2018/wordml/cex" xmlns:w16cid="http://schemas.microsoft.com/office/word/2016/wordml/cid" xmlns:w16="http://schemas.microsoft.com/office/word/2018/wordml" xmlns:w16se="http://schemas.microsoft.com/office/word/2015/wordml/symex" xmlns:wpg="http://schemas.microsoft.com/office/word/2010/wordprocessingGroup" xmlns:wpi="http://schemas.microsoft.com/office/word/2010/wordprocessingInk" xmlns:wne="http://schemas.microsoft.com/office/word/2006/wordml" xmlns:wps="http://schemas.microsoft.com/office/word/2010/wordprocessingShape" mc:Ignorable="w14 w15 w16se w16cid w16 w16cex wp14">
+<w:document xmlns:wpc="http://schemas.microsoft.com/office/word/2010/wordprocessingCanvas" xmlns:cx="http://schemas.microsoft.com/office/drawing/2014/chartex" xmlns:cx1="http://schemas.microsoft.com/office/drawing/2015/9/8/chartex" xmlns:cx2="http://schemas.microsoft.com/office/drawing/2015/10/21/chartex" xmlns:cx3="http://schemas.microsoft.com/office/drawing/2016/5/9/chartex" xmlns:cx4="http://schemas.microsoft.com/office/drawing/2016/5/10/chartex" xmlns:cx5="http://schemas.microsoft.com/office/drawing/2016/5/11/chartex" xmlns:cx6="http://schemas.microsoft.com/office/drawing/2016/5/12/chartex" xmlns:cx7="http://schemas.microsoft.com/office/drawing/2016/5/13/chartex" xmlns:cx8="http://schemas.microsoft.com/office/drawing/2016/5/14/chartex" xmlns:mc="http://schemas.openxmlformats.org/markup-compatibility/2006" xmlns:aink="http://schemas.microsoft.com/office/drawing/2016/ink" xmlns:am3d="http://schemas.microsoft.com/office/drawing/2017/model3d" xmlns:o="urn:schemas-microsoft-com:office:office" xmlns:r="http://schemas.openxmlformats.org/officeDocument/2006/relationships" xmlns:m="http://schemas.openxmlformats.org/officeDocument/2006/math" xmlns:v="urn:schemas-microsoft-com:vml" xmlns:wp14="http://schemas.microsoft.com/office/word/2010/wordprocessingDrawing" xmlns:wp="http://schemas.openxmlformats.org/drawingml/2006/wordprocessingDrawing" xmlns:w10="urn:schemas-microsoft-com:office:word" xmlns:w="http://schemas.openxmlformats.org/wordprocessingml/2006/main" xmlns:w14="http://schemas.microsoft.com/office/word/2010/wordml" xmlns:w15="http://schemas.microsoft.com/office/word/2012/wordml" xmlns:w16cex="http://schemas.microsoft.com/office/word/2018/wordml/cex" xmlns:w16cid="http://schemas.microsoft.com/office/word/2016/wordml/cid" xmlns:w16="http://schemas.microsoft.com/office/word/2018/wordml" xmlns:w16sdtdh="http://schemas.microsoft.com/office/word/2020/wordml/sdtdatahash" xmlns:w16se="http://schemas.microsoft.com/office/word/2015/wordml/symex" xmlns:wpg="http://schemas.microsoft.com/office/word/2010/wordprocessingGroup" xmlns:wpi="http://schemas.microsoft.com/office/word/2010/wordprocessingInk" xmlns:wne="http://schemas.microsoft.com/office/word/2006/wordml" xmlns:wps="http://schemas.microsoft.com/office/word/2010/wordprocessingShape" mc:Ignorable="w14 w15 w16se w16cid w16 w16cex w16sdtdh wp14">
   <w:body>
     <w:p>
       <w:pPr>
@@ -311,27 +311,7 @@
           <w:sz w:val="21"/>
           <w:szCs w:val="21"/>
         </w:rPr>
-        <w:t xml:space="preserve">; the Medway Valley Countryside Partnership; Sheffield &amp; Rotherham Wildlife Trust; Bedfordshire, Buckinghamshire, and Oxfordshire Wildlife Trust; Catherine </w:t>
-      </w:r>
-      <w:proofErr w:type="spellStart"/>
-      <w:r>
-        <w:rPr>
-          <w:rFonts w:ascii="Helvetica" w:hAnsi="Helvetica" w:cs="Helvetica"/>
-          <w:color w:val="333333"/>
-          <w:sz w:val="21"/>
-          <w:szCs w:val="21"/>
-        </w:rPr>
-        <w:t>McNicol</w:t>
-      </w:r>
-      <w:proofErr w:type="spellEnd"/>
-      <w:r>
-        <w:rPr>
-          <w:rFonts w:ascii="Helvetica" w:hAnsi="Helvetica" w:cs="Helvetica"/>
-          <w:color w:val="333333"/>
-          <w:sz w:val="21"/>
-          <w:szCs w:val="21"/>
-        </w:rPr>
-        <w:t xml:space="preserve"> at Gloucestershire Wildlife Trust. Thanks also to Harriet Downey, Matthew Grainger, Thomas White, Michael Winter, and William Sutherland for their help in producing the tool.</w:t>
+        <w:t>; the Medway Valley Countryside Partnership; Sheffield &amp; Rotherham Wildlife Trust; Bedfordshire, Buckinghamshire, and Oxfordshire Wildlife Trust; Catherine McNicol at Gloucestershire Wildlife Trust. Thanks also to Harriet Downey, Matthew Grainger, Thomas White, Michael Winter, and William Sutherland for their help in producing the tool.</w:t>
       </w:r>
       <w:r>
         <w:rPr>
@@ -562,7 +542,29 @@
           <w:szCs w:val="22"/>
           <w:lang w:eastAsia="en-GB"/>
         </w:rPr>
-        <w:t>It is important to carefully define and detail the context surrounding the decision to be made. This includes the problem (or direct threat) being tackled, the location the decision affects, the ultimate goal you want to achieve (i.e., the desired outcomes), the focal target of any action (i.e., the species, habitat, or group), and any other relevant contextual information (e.g., socio-ecological factors, constraints on decision-making.</w:t>
+        <w:t xml:space="preserve">It is important to carefully define and detail the context surrounding the decision to be made. This includes the problem (or direct threat) being tackled, the location the decision affects, the </w:t>
+      </w:r>
+      <w:proofErr w:type="gramStart"/>
+      <w:r>
+        <w:rPr>
+          <w:rFonts w:ascii="Corbel" w:eastAsia="Times New Roman" w:hAnsi="Corbel" w:cs="Helvetica"/>
+          <w:color w:val="333333"/>
+          <w:sz w:val="22"/>
+          <w:szCs w:val="22"/>
+          <w:lang w:eastAsia="en-GB"/>
+        </w:rPr>
+        <w:t>ultimate goal</w:t>
+      </w:r>
+      <w:proofErr w:type="gramEnd"/>
+      <w:r>
+        <w:rPr>
+          <w:rFonts w:ascii="Corbel" w:eastAsia="Times New Roman" w:hAnsi="Corbel" w:cs="Helvetica"/>
+          <w:color w:val="333333"/>
+          <w:sz w:val="22"/>
+          <w:szCs w:val="22"/>
+          <w:lang w:eastAsia="en-GB"/>
+        </w:rPr>
+        <w:t xml:space="preserve"> you want to achieve (i.e., the desired outcomes), the focal target of any action (i.e., the species, habitat, or group), and any other relevant contextual information (e.g., socio-ecological factors, constraints on decision-making.</w:t>
       </w:r>
     </w:p>
     <w:tbl>
@@ -756,7 +758,31 @@
                 <w:szCs w:val="21"/>
                 <w:shd w:val="clear" w:color="auto" w:fill="FFFFFF"/>
               </w:rPr>
-              <w:t>What is the ultimate goal?</w:t>
+              <w:t xml:space="preserve">What is the </w:t>
+            </w:r>
+            <w:proofErr w:type="gramStart"/>
+            <w:r>
+              <w:rPr>
+                <w:rStyle w:val="Strong"/>
+                <w:rFonts w:ascii="Corbel" w:hAnsi="Corbel" w:cs="Helvetica"/>
+                <w:color w:val="333333"/>
+                <w:sz w:val="21"/>
+                <w:szCs w:val="21"/>
+                <w:shd w:val="clear" w:color="auto" w:fill="FFFFFF"/>
+              </w:rPr>
+              <w:t>ultimate goal</w:t>
+            </w:r>
+            <w:proofErr w:type="gramEnd"/>
+            <w:r>
+              <w:rPr>
+                <w:rStyle w:val="Strong"/>
+                <w:rFonts w:ascii="Corbel" w:hAnsi="Corbel" w:cs="Helvetica"/>
+                <w:color w:val="333333"/>
+                <w:sz w:val="21"/>
+                <w:szCs w:val="21"/>
+                <w:shd w:val="clear" w:color="auto" w:fill="FFFFFF"/>
+              </w:rPr>
+              <w:t>?</w:t>
             </w:r>
           </w:p>
         </w:tc>
@@ -1874,10 +1900,10 @@
                   <v:path o:extrusionok="f" gradientshapeok="t" o:connecttype="rect"/>
                   <o:lock v:ext="edit" aspectratio="t"/>
                 </v:shapetype>
-                <v:shape id="_x0000_i1396" type="#_x0000_t75" style="width:19.65pt;height:16.35pt" o:ole="">
+                <v:shape id="_x0000_i1150" type="#_x0000_t75" style="width:19.9pt;height:16.5pt" o:ole="">
                   <v:imagedata r:id="rId12" o:title=""/>
                 </v:shape>
-                <w:control r:id="rId13" w:name="DefaultOcxName29" w:shapeid="_x0000_i1396"/>
+                <w:control r:id="rId13" w:name="DefaultOcxName29" w:shapeid="_x0000_i1150"/>
               </w:object>
             </w:r>
             <w:r>
@@ -1897,10 +1923,10 @@
                 <w:szCs w:val="21"/>
               </w:rPr>
               <w:object w:dxaOrig="225" w:dyaOrig="225" w14:anchorId="70A4FB3F">
-                <v:shape id="_x0000_i1395" type="#_x0000_t75" style="width:19.65pt;height:16.35pt" o:ole="">
+                <v:shape id="_x0000_i1153" type="#_x0000_t75" style="width:19.9pt;height:16.5pt" o:ole="">
                   <v:imagedata r:id="rId12" o:title=""/>
                 </v:shape>
-                <w:control r:id="rId14" w:name="DefaultOcxName115" w:shapeid="_x0000_i1395"/>
+                <w:control r:id="rId14" w:name="DefaultOcxName115" w:shapeid="_x0000_i1153"/>
               </w:object>
             </w:r>
             <w:r>
@@ -1920,10 +1946,10 @@
                 <w:szCs w:val="21"/>
               </w:rPr>
               <w:object w:dxaOrig="225" w:dyaOrig="225" w14:anchorId="04478EB6">
-                <v:shape id="_x0000_i1394" type="#_x0000_t75" style="width:19.65pt;height:16.35pt" o:ole="">
+                <v:shape id="_x0000_i1156" type="#_x0000_t75" style="width:19.9pt;height:16.5pt" o:ole="">
                   <v:imagedata r:id="rId12" o:title=""/>
                 </v:shape>
-                <w:control r:id="rId15" w:name="DefaultOcxName28" w:shapeid="_x0000_i1394"/>
+                <w:control r:id="rId15" w:name="DefaultOcxName28" w:shapeid="_x0000_i1156"/>
               </w:object>
             </w:r>
             <w:r>
@@ -1943,10 +1969,10 @@
                 <w:szCs w:val="21"/>
               </w:rPr>
               <w:object w:dxaOrig="225" w:dyaOrig="225" w14:anchorId="483A821B">
-                <v:shape id="_x0000_i1393" type="#_x0000_t75" style="width:19.65pt;height:16.35pt" o:ole="">
+                <v:shape id="_x0000_i1159" type="#_x0000_t75" style="width:19.9pt;height:16.5pt" o:ole="">
                   <v:imagedata r:id="rId12" o:title=""/>
                 </v:shape>
-                <w:control r:id="rId16" w:name="DefaultOcxName37" w:shapeid="_x0000_i1393"/>
+                <w:control r:id="rId16" w:name="DefaultOcxName37" w:shapeid="_x0000_i1159"/>
               </w:object>
             </w:r>
             <w:r>
@@ -1966,10 +1992,10 @@
                 <w:szCs w:val="21"/>
               </w:rPr>
               <w:object w:dxaOrig="225" w:dyaOrig="225" w14:anchorId="079E232C">
-                <v:shape id="_x0000_i1392" type="#_x0000_t75" style="width:19.65pt;height:16.35pt" o:ole="">
+                <v:shape id="_x0000_i1162" type="#_x0000_t75" style="width:19.9pt;height:16.5pt" o:ole="">
                   <v:imagedata r:id="rId17" o:title=""/>
                 </v:shape>
-                <w:control r:id="rId18" w:name="DefaultOcxName47" w:shapeid="_x0000_i1392"/>
+                <w:control r:id="rId18" w:name="DefaultOcxName47" w:shapeid="_x0000_i1162"/>
               </w:object>
             </w:r>
             <w:r>
@@ -1998,10 +2024,10 @@
                 <w:szCs w:val="21"/>
               </w:rPr>
               <w:object w:dxaOrig="225" w:dyaOrig="225" w14:anchorId="58B80EE6">
-                <v:shape id="_x0000_i1391" type="#_x0000_t75" style="width:19.65pt;height:16.35pt" o:ole="">
+                <v:shape id="_x0000_i1165" type="#_x0000_t75" style="width:19.9pt;height:16.5pt" o:ole="">
                   <v:imagedata r:id="rId12" o:title=""/>
                 </v:shape>
-                <w:control r:id="rId19" w:name="DefaultOcxName57" w:shapeid="_x0000_i1391"/>
+                <w:control r:id="rId19" w:name="DefaultOcxName57" w:shapeid="_x0000_i1165"/>
               </w:object>
             </w:r>
             <w:r>
@@ -2021,10 +2047,10 @@
                 <w:szCs w:val="21"/>
               </w:rPr>
               <w:object w:dxaOrig="225" w:dyaOrig="225" w14:anchorId="28206513">
-                <v:shape id="_x0000_i1390" type="#_x0000_t75" style="width:19.65pt;height:16.35pt" o:ole="">
+                <v:shape id="_x0000_i1168" type="#_x0000_t75" style="width:19.9pt;height:16.5pt" o:ole="">
                   <v:imagedata r:id="rId12" o:title=""/>
                 </v:shape>
-                <w:control r:id="rId20" w:name="DefaultOcxName66" w:shapeid="_x0000_i1390"/>
+                <w:control r:id="rId20" w:name="DefaultOcxName66" w:shapeid="_x0000_i1168"/>
               </w:object>
             </w:r>
             <w:r>
@@ -2090,10 +2116,10 @@
                 <w:szCs w:val="21"/>
               </w:rPr>
               <w:object w:dxaOrig="225" w:dyaOrig="225" w14:anchorId="7DD2435E">
-                <v:shape id="_x0000_i1389" type="#_x0000_t75" style="width:19.65pt;height:16.35pt" o:ole="">
+                <v:shape id="_x0000_i1171" type="#_x0000_t75" style="width:19.9pt;height:16.5pt" o:ole="">
                   <v:imagedata r:id="rId12" o:title=""/>
                 </v:shape>
-                <w:control r:id="rId21" w:name="DefaultOcxName77" w:shapeid="_x0000_i1389"/>
+                <w:control r:id="rId21" w:name="DefaultOcxName77" w:shapeid="_x0000_i1171"/>
               </w:object>
             </w:r>
             <w:r>
@@ -2113,10 +2139,10 @@
                 <w:szCs w:val="21"/>
               </w:rPr>
               <w:object w:dxaOrig="225" w:dyaOrig="225" w14:anchorId="066F7991">
-                <v:shape id="_x0000_i1388" type="#_x0000_t75" style="width:19.65pt;height:16.35pt" o:ole="">
+                <v:shape id="_x0000_i1174" type="#_x0000_t75" style="width:19.9pt;height:16.5pt" o:ole="">
                   <v:imagedata r:id="rId12" o:title=""/>
                 </v:shape>
-                <w:control r:id="rId22" w:name="DefaultOcxName87" w:shapeid="_x0000_i1388"/>
+                <w:control r:id="rId22" w:name="DefaultOcxName87" w:shapeid="_x0000_i1174"/>
               </w:object>
             </w:r>
             <w:proofErr w:type="spellStart"/>
@@ -2147,10 +2173,10 @@
                 <w:szCs w:val="21"/>
               </w:rPr>
               <w:object w:dxaOrig="225" w:dyaOrig="225" w14:anchorId="7D97726F">
-                <v:shape id="_x0000_i1387" type="#_x0000_t75" style="width:19.65pt;height:16.35pt" o:ole="">
+                <v:shape id="_x0000_i1177" type="#_x0000_t75" style="width:19.9pt;height:16.5pt" o:ole="">
                   <v:imagedata r:id="rId12" o:title=""/>
                 </v:shape>
-                <w:control r:id="rId23" w:name="DefaultOcxName97" w:shapeid="_x0000_i1387"/>
+                <w:control r:id="rId23" w:name="DefaultOcxName97" w:shapeid="_x0000_i1177"/>
               </w:object>
             </w:r>
             <w:r>
@@ -2170,10 +2196,10 @@
                 <w:szCs w:val="21"/>
               </w:rPr>
               <w:object w:dxaOrig="225" w:dyaOrig="225" w14:anchorId="360E0675">
-                <v:shape id="_x0000_i1386" type="#_x0000_t75" style="width:19.65pt;height:16.35pt" o:ole="">
+                <v:shape id="_x0000_i1180" type="#_x0000_t75" style="width:19.9pt;height:16.5pt" o:ole="">
                   <v:imagedata r:id="rId12" o:title=""/>
                 </v:shape>
-                <w:control r:id="rId24" w:name="DefaultOcxName103" w:shapeid="_x0000_i1386"/>
+                <w:control r:id="rId24" w:name="DefaultOcxName103" w:shapeid="_x0000_i1180"/>
               </w:object>
             </w:r>
             <w:r>
@@ -2193,10 +2219,10 @@
                 <w:szCs w:val="21"/>
               </w:rPr>
               <w:object w:dxaOrig="225" w:dyaOrig="225" w14:anchorId="531A9357">
-                <v:shape id="_x0000_i1385" type="#_x0000_t75" style="width:19.65pt;height:16.35pt" o:ole="">
+                <v:shape id="_x0000_i1183" type="#_x0000_t75" style="width:19.9pt;height:16.5pt" o:ole="">
                   <v:imagedata r:id="rId17" o:title=""/>
                 </v:shape>
-                <w:control r:id="rId25" w:name="DefaultOcxName114" w:shapeid="_x0000_i1385"/>
+                <w:control r:id="rId25" w:name="DefaultOcxName114" w:shapeid="_x0000_i1183"/>
               </w:object>
             </w:r>
             <w:r>
@@ -2224,7 +2250,21 @@
           <w:rFonts w:ascii="Corbel" w:hAnsi="Corbel"/>
         </w:rPr>
         <w:lastRenderedPageBreak/>
-        <w:t xml:space="preserve">2.B.ii. </w:t>
+        <w:t>2.</w:t>
+      </w:r>
+      <w:proofErr w:type="gramStart"/>
+      <w:r>
+        <w:rPr>
+          <w:rFonts w:ascii="Corbel" w:hAnsi="Corbel"/>
+        </w:rPr>
+        <w:t>B.ii.</w:t>
+      </w:r>
+      <w:proofErr w:type="gramEnd"/>
+      <w:r>
+        <w:rPr>
+          <w:rFonts w:ascii="Corbel" w:hAnsi="Corbel"/>
+        </w:rPr>
+        <w:t xml:space="preserve"> </w:t>
       </w:r>
       <w:r>
         <w:rPr>
@@ -2492,10 +2532,10 @@
                 <w:szCs w:val="21"/>
               </w:rPr>
               <w:object w:dxaOrig="225" w:dyaOrig="225" w14:anchorId="27D04732">
-                <v:shape id="_x0000_i1344" type="#_x0000_t75" style="width:19.65pt;height:16.35pt" o:ole="">
+                <v:shape id="_x0000_i1186" type="#_x0000_t75" style="width:19.9pt;height:16.5pt" o:ole="">
                   <v:imagedata r:id="rId12" o:title=""/>
                 </v:shape>
-                <w:control r:id="rId27" w:name="DefaultOcxName27" w:shapeid="_x0000_i1344"/>
+                <w:control r:id="rId27" w:name="DefaultOcxName27" w:shapeid="_x0000_i1186"/>
               </w:object>
             </w:r>
             <w:r>
@@ -2515,10 +2555,10 @@
                 <w:szCs w:val="21"/>
               </w:rPr>
               <w:object w:dxaOrig="225" w:dyaOrig="225" w14:anchorId="7C4804A7">
-                <v:shape id="_x0000_i1343" type="#_x0000_t75" style="width:19.65pt;height:16.35pt" o:ole="">
+                <v:shape id="_x0000_i1189" type="#_x0000_t75" style="width:19.9pt;height:16.5pt" o:ole="">
                   <v:imagedata r:id="rId12" o:title=""/>
                 </v:shape>
-                <w:control r:id="rId28" w:name="DefaultOcxName113" w:shapeid="_x0000_i1343"/>
+                <w:control r:id="rId28" w:name="DefaultOcxName113" w:shapeid="_x0000_i1189"/>
               </w:object>
             </w:r>
             <w:r>
@@ -2538,10 +2578,10 @@
                 <w:szCs w:val="21"/>
               </w:rPr>
               <w:object w:dxaOrig="225" w:dyaOrig="225" w14:anchorId="71E78369">
-                <v:shape id="_x0000_i1342" type="#_x0000_t75" style="width:19.65pt;height:16.35pt" o:ole="">
+                <v:shape id="_x0000_i1192" type="#_x0000_t75" style="width:19.9pt;height:16.5pt" o:ole="">
                   <v:imagedata r:id="rId12" o:title=""/>
                 </v:shape>
-                <w:control r:id="rId29" w:name="DefaultOcxName26" w:shapeid="_x0000_i1342"/>
+                <w:control r:id="rId29" w:name="DefaultOcxName26" w:shapeid="_x0000_i1192"/>
               </w:object>
             </w:r>
             <w:r>
@@ -2561,10 +2601,10 @@
                 <w:szCs w:val="21"/>
               </w:rPr>
               <w:object w:dxaOrig="225" w:dyaOrig="225" w14:anchorId="59A94004">
-                <v:shape id="_x0000_i1341" type="#_x0000_t75" style="width:19.65pt;height:16.35pt" o:ole="">
+                <v:shape id="_x0000_i1195" type="#_x0000_t75" style="width:19.9pt;height:16.5pt" o:ole="">
                   <v:imagedata r:id="rId12" o:title=""/>
                 </v:shape>
-                <w:control r:id="rId30" w:name="DefaultOcxName36" w:shapeid="_x0000_i1341"/>
+                <w:control r:id="rId30" w:name="DefaultOcxName36" w:shapeid="_x0000_i1195"/>
               </w:object>
             </w:r>
             <w:r>
@@ -2584,10 +2624,10 @@
                 <w:szCs w:val="21"/>
               </w:rPr>
               <w:object w:dxaOrig="225" w:dyaOrig="225" w14:anchorId="4D09B072">
-                <v:shape id="_x0000_i1340" type="#_x0000_t75" style="width:19.65pt;height:16.35pt" o:ole="">
+                <v:shape id="_x0000_i1198" type="#_x0000_t75" style="width:19.9pt;height:16.5pt" o:ole="">
                   <v:imagedata r:id="rId17" o:title=""/>
                 </v:shape>
-                <w:control r:id="rId31" w:name="DefaultOcxName46" w:shapeid="_x0000_i1340"/>
+                <w:control r:id="rId31" w:name="DefaultOcxName46" w:shapeid="_x0000_i1198"/>
               </w:object>
             </w:r>
             <w:r>
@@ -2616,10 +2656,10 @@
                 <w:szCs w:val="21"/>
               </w:rPr>
               <w:object w:dxaOrig="225" w:dyaOrig="225" w14:anchorId="07C2DAD6">
-                <v:shape id="_x0000_i1339" type="#_x0000_t75" style="width:19.65pt;height:16.35pt" o:ole="">
+                <v:shape id="_x0000_i1201" type="#_x0000_t75" style="width:19.9pt;height:16.5pt" o:ole="">
                   <v:imagedata r:id="rId12" o:title=""/>
                 </v:shape>
-                <w:control r:id="rId32" w:name="DefaultOcxName56" w:shapeid="_x0000_i1339"/>
+                <w:control r:id="rId32" w:name="DefaultOcxName56" w:shapeid="_x0000_i1201"/>
               </w:object>
             </w:r>
             <w:r>
@@ -2639,10 +2679,10 @@
                 <w:szCs w:val="21"/>
               </w:rPr>
               <w:object w:dxaOrig="225" w:dyaOrig="225" w14:anchorId="5951F9EA">
-                <v:shape id="_x0000_i1338" type="#_x0000_t75" style="width:19.65pt;height:16.35pt" o:ole="">
+                <v:shape id="_x0000_i1204" type="#_x0000_t75" style="width:19.9pt;height:16.5pt" o:ole="">
                   <v:imagedata r:id="rId12" o:title=""/>
                 </v:shape>
-                <w:control r:id="rId33" w:name="DefaultOcxName62" w:shapeid="_x0000_i1338"/>
+                <w:control r:id="rId33" w:name="DefaultOcxName62" w:shapeid="_x0000_i1204"/>
               </w:object>
             </w:r>
             <w:r>
@@ -2708,10 +2748,10 @@
                 <w:szCs w:val="21"/>
               </w:rPr>
               <w:object w:dxaOrig="225" w:dyaOrig="225" w14:anchorId="38ED6C5C">
-                <v:shape id="_x0000_i1337" type="#_x0000_t75" style="width:19.65pt;height:16.35pt" o:ole="">
+                <v:shape id="_x0000_i1207" type="#_x0000_t75" style="width:19.9pt;height:16.5pt" o:ole="">
                   <v:imagedata r:id="rId12" o:title=""/>
                 </v:shape>
-                <w:control r:id="rId34" w:name="DefaultOcxName76" w:shapeid="_x0000_i1337"/>
+                <w:control r:id="rId34" w:name="DefaultOcxName76" w:shapeid="_x0000_i1207"/>
               </w:object>
             </w:r>
             <w:r>
@@ -2731,10 +2771,10 @@
                 <w:szCs w:val="21"/>
               </w:rPr>
               <w:object w:dxaOrig="225" w:dyaOrig="225" w14:anchorId="0762E3E9">
-                <v:shape id="_x0000_i1336" type="#_x0000_t75" style="width:19.65pt;height:16.35pt" o:ole="">
+                <v:shape id="_x0000_i1210" type="#_x0000_t75" style="width:19.9pt;height:16.5pt" o:ole="">
                   <v:imagedata r:id="rId12" o:title=""/>
                 </v:shape>
-                <w:control r:id="rId35" w:name="DefaultOcxName86" w:shapeid="_x0000_i1336"/>
+                <w:control r:id="rId35" w:name="DefaultOcxName86" w:shapeid="_x0000_i1210"/>
               </w:object>
             </w:r>
             <w:proofErr w:type="spellStart"/>
@@ -2765,10 +2805,10 @@
                 <w:szCs w:val="21"/>
               </w:rPr>
               <w:object w:dxaOrig="225" w:dyaOrig="225" w14:anchorId="77CE16FE">
-                <v:shape id="_x0000_i1335" type="#_x0000_t75" style="width:19.65pt;height:16.35pt" o:ole="">
+                <v:shape id="_x0000_i1213" type="#_x0000_t75" style="width:19.9pt;height:16.5pt" o:ole="">
                   <v:imagedata r:id="rId12" o:title=""/>
                 </v:shape>
-                <w:control r:id="rId36" w:name="DefaultOcxName96" w:shapeid="_x0000_i1335"/>
+                <w:control r:id="rId36" w:name="DefaultOcxName96" w:shapeid="_x0000_i1213"/>
               </w:object>
             </w:r>
             <w:r>
@@ -2788,10 +2828,10 @@
                 <w:szCs w:val="21"/>
               </w:rPr>
               <w:object w:dxaOrig="225" w:dyaOrig="225" w14:anchorId="3854F4B4">
-                <v:shape id="_x0000_i1334" type="#_x0000_t75" style="width:19.65pt;height:16.35pt" o:ole="">
+                <v:shape id="_x0000_i1216" type="#_x0000_t75" style="width:19.9pt;height:16.5pt" o:ole="">
                   <v:imagedata r:id="rId12" o:title=""/>
                 </v:shape>
-                <w:control r:id="rId37" w:name="DefaultOcxName102" w:shapeid="_x0000_i1334"/>
+                <w:control r:id="rId37" w:name="DefaultOcxName102" w:shapeid="_x0000_i1216"/>
               </w:object>
             </w:r>
             <w:r>
@@ -2811,10 +2851,10 @@
                 <w:szCs w:val="21"/>
               </w:rPr>
               <w:object w:dxaOrig="225" w:dyaOrig="225" w14:anchorId="2E3C5C8E">
-                <v:shape id="_x0000_i1333" type="#_x0000_t75" style="width:19.65pt;height:16.35pt" o:ole="">
+                <v:shape id="_x0000_i1219" type="#_x0000_t75" style="width:19.9pt;height:16.5pt" o:ole="">
                   <v:imagedata r:id="rId17" o:title=""/>
                 </v:shape>
-                <w:control r:id="rId38" w:name="DefaultOcxName112" w:shapeid="_x0000_i1333"/>
+                <w:control r:id="rId38" w:name="DefaultOcxName112" w:shapeid="_x0000_i1219"/>
               </w:object>
             </w:r>
             <w:r>
@@ -3111,10 +3151,10 @@
                 <w:szCs w:val="21"/>
               </w:rPr>
               <w:object w:dxaOrig="225" w:dyaOrig="225" w14:anchorId="6F77D97F">
-                <v:shape id="_x0000_i1102" type="#_x0000_t75" style="width:19.65pt;height:16.35pt" o:ole="">
+                <v:shape id="_x0000_i1222" type="#_x0000_t75" style="width:19.9pt;height:16.5pt" o:ole="">
                   <v:imagedata r:id="rId12" o:title=""/>
                 </v:shape>
-                <w:control r:id="rId40" w:name="DefaultOcxName" w:shapeid="_x0000_i1102"/>
+                <w:control r:id="rId40" w:name="DefaultOcxName" w:shapeid="_x0000_i1222"/>
               </w:object>
             </w:r>
             <w:r>
@@ -3134,10 +3174,10 @@
                 <w:szCs w:val="21"/>
               </w:rPr>
               <w:object w:dxaOrig="225" w:dyaOrig="225" w14:anchorId="63DFC80F">
-                <v:shape id="_x0000_i1105" type="#_x0000_t75" style="width:19.65pt;height:16.35pt" o:ole="">
+                <v:shape id="_x0000_i1225" type="#_x0000_t75" style="width:19.9pt;height:16.5pt" o:ole="">
                   <v:imagedata r:id="rId12" o:title=""/>
                 </v:shape>
-                <w:control r:id="rId41" w:name="DefaultOcxName1" w:shapeid="_x0000_i1105"/>
+                <w:control r:id="rId41" w:name="DefaultOcxName1" w:shapeid="_x0000_i1225"/>
               </w:object>
             </w:r>
             <w:r>
@@ -3157,10 +3197,10 @@
                 <w:szCs w:val="21"/>
               </w:rPr>
               <w:object w:dxaOrig="225" w:dyaOrig="225" w14:anchorId="1B0AC915">
-                <v:shape id="_x0000_i1108" type="#_x0000_t75" style="width:19.65pt;height:16.35pt" o:ole="">
+                <v:shape id="_x0000_i1228" type="#_x0000_t75" style="width:19.9pt;height:16.5pt" o:ole="">
                   <v:imagedata r:id="rId12" o:title=""/>
                 </v:shape>
-                <w:control r:id="rId42" w:name="DefaultOcxName2" w:shapeid="_x0000_i1108"/>
+                <w:control r:id="rId42" w:name="DefaultOcxName2" w:shapeid="_x0000_i1228"/>
               </w:object>
             </w:r>
             <w:r>
@@ -3180,10 +3220,10 @@
                 <w:szCs w:val="21"/>
               </w:rPr>
               <w:object w:dxaOrig="225" w:dyaOrig="225" w14:anchorId="07D0F81C">
-                <v:shape id="_x0000_i1111" type="#_x0000_t75" style="width:19.65pt;height:16.35pt" o:ole="">
+                <v:shape id="_x0000_i1231" type="#_x0000_t75" style="width:19.9pt;height:16.5pt" o:ole="">
                   <v:imagedata r:id="rId12" o:title=""/>
                 </v:shape>
-                <w:control r:id="rId43" w:name="DefaultOcxName3" w:shapeid="_x0000_i1111"/>
+                <w:control r:id="rId43" w:name="DefaultOcxName3" w:shapeid="_x0000_i1231"/>
               </w:object>
             </w:r>
             <w:r>
@@ -3203,10 +3243,10 @@
                 <w:szCs w:val="21"/>
               </w:rPr>
               <w:object w:dxaOrig="225" w:dyaOrig="225" w14:anchorId="76CAF69A">
-                <v:shape id="_x0000_i1114" type="#_x0000_t75" style="width:19.65pt;height:16.35pt" o:ole="">
+                <v:shape id="_x0000_i1234" type="#_x0000_t75" style="width:19.9pt;height:16.5pt" o:ole="">
                   <v:imagedata r:id="rId17" o:title=""/>
                 </v:shape>
-                <w:control r:id="rId44" w:name="DefaultOcxName4" w:shapeid="_x0000_i1114"/>
+                <w:control r:id="rId44" w:name="DefaultOcxName4" w:shapeid="_x0000_i1234"/>
               </w:object>
             </w:r>
             <w:r>
@@ -3235,10 +3275,10 @@
                 <w:szCs w:val="21"/>
               </w:rPr>
               <w:object w:dxaOrig="225" w:dyaOrig="225" w14:anchorId="63636722">
-                <v:shape id="_x0000_i1117" type="#_x0000_t75" style="width:19.65pt;height:16.35pt" o:ole="">
+                <v:shape id="_x0000_i1237" type="#_x0000_t75" style="width:19.9pt;height:16.5pt" o:ole="">
                   <v:imagedata r:id="rId12" o:title=""/>
                 </v:shape>
-                <w:control r:id="rId45" w:name="DefaultOcxName5" w:shapeid="_x0000_i1117"/>
+                <w:control r:id="rId45" w:name="DefaultOcxName5" w:shapeid="_x0000_i1237"/>
               </w:object>
             </w:r>
             <w:r>
@@ -3258,10 +3298,10 @@
                 <w:szCs w:val="21"/>
               </w:rPr>
               <w:object w:dxaOrig="225" w:dyaOrig="225" w14:anchorId="7778607C">
-                <v:shape id="_x0000_i1120" type="#_x0000_t75" style="width:19.65pt;height:16.35pt" o:ole="">
+                <v:shape id="_x0000_i1240" type="#_x0000_t75" style="width:19.9pt;height:16.5pt" o:ole="">
                   <v:imagedata r:id="rId12" o:title=""/>
                 </v:shape>
-                <w:control r:id="rId46" w:name="DefaultOcxName6" w:shapeid="_x0000_i1120"/>
+                <w:control r:id="rId46" w:name="DefaultOcxName6" w:shapeid="_x0000_i1240"/>
               </w:object>
             </w:r>
             <w:r>
@@ -3327,10 +3367,10 @@
                 <w:szCs w:val="21"/>
               </w:rPr>
               <w:object w:dxaOrig="225" w:dyaOrig="225" w14:anchorId="76D71B7A">
-                <v:shape id="_x0000_i1123" type="#_x0000_t75" style="width:19.65pt;height:16.35pt" o:ole="">
+                <v:shape id="_x0000_i1243" type="#_x0000_t75" style="width:19.9pt;height:16.5pt" o:ole="">
                   <v:imagedata r:id="rId12" o:title=""/>
                 </v:shape>
-                <w:control r:id="rId47" w:name="DefaultOcxName7" w:shapeid="_x0000_i1123"/>
+                <w:control r:id="rId47" w:name="DefaultOcxName7" w:shapeid="_x0000_i1243"/>
               </w:object>
             </w:r>
             <w:r>
@@ -3350,10 +3390,10 @@
                 <w:szCs w:val="21"/>
               </w:rPr>
               <w:object w:dxaOrig="225" w:dyaOrig="225" w14:anchorId="35461EB7">
-                <v:shape id="_x0000_i1126" type="#_x0000_t75" style="width:19.65pt;height:16.35pt" o:ole="">
+                <v:shape id="_x0000_i1246" type="#_x0000_t75" style="width:19.9pt;height:16.5pt" o:ole="">
                   <v:imagedata r:id="rId12" o:title=""/>
                 </v:shape>
-                <w:control r:id="rId48" w:name="DefaultOcxName8" w:shapeid="_x0000_i1126"/>
+                <w:control r:id="rId48" w:name="DefaultOcxName8" w:shapeid="_x0000_i1246"/>
               </w:object>
             </w:r>
             <w:proofErr w:type="spellStart"/>
@@ -3384,10 +3424,10 @@
                 <w:szCs w:val="21"/>
               </w:rPr>
               <w:object w:dxaOrig="225" w:dyaOrig="225" w14:anchorId="5E153502">
-                <v:shape id="_x0000_i1129" type="#_x0000_t75" style="width:19.65pt;height:16.35pt" o:ole="">
+                <v:shape id="_x0000_i1249" type="#_x0000_t75" style="width:19.9pt;height:16.5pt" o:ole="">
                   <v:imagedata r:id="rId12" o:title=""/>
                 </v:shape>
-                <w:control r:id="rId49" w:name="DefaultOcxName9" w:shapeid="_x0000_i1129"/>
+                <w:control r:id="rId49" w:name="DefaultOcxName9" w:shapeid="_x0000_i1249"/>
               </w:object>
             </w:r>
             <w:r>
@@ -3407,10 +3447,10 @@
                 <w:szCs w:val="21"/>
               </w:rPr>
               <w:object w:dxaOrig="225" w:dyaOrig="225" w14:anchorId="6E9F8875">
-                <v:shape id="_x0000_i1132" type="#_x0000_t75" style="width:19.65pt;height:16.35pt" o:ole="">
+                <v:shape id="_x0000_i1252" type="#_x0000_t75" style="width:19.9pt;height:16.5pt" o:ole="">
                   <v:imagedata r:id="rId12" o:title=""/>
                 </v:shape>
-                <w:control r:id="rId50" w:name="DefaultOcxName10" w:shapeid="_x0000_i1132"/>
+                <w:control r:id="rId50" w:name="DefaultOcxName10" w:shapeid="_x0000_i1252"/>
               </w:object>
             </w:r>
             <w:r>
@@ -3430,10 +3470,10 @@
                 <w:szCs w:val="21"/>
               </w:rPr>
               <w:object w:dxaOrig="225" w:dyaOrig="225" w14:anchorId="7942DE92">
-                <v:shape id="_x0000_i1135" type="#_x0000_t75" style="width:19.65pt;height:16.35pt" o:ole="">
+                <v:shape id="_x0000_i1255" type="#_x0000_t75" style="width:19.9pt;height:16.5pt" o:ole="">
                   <v:imagedata r:id="rId17" o:title=""/>
                 </v:shape>
-                <w:control r:id="rId51" w:name="DefaultOcxName11" w:shapeid="_x0000_i1135"/>
+                <w:control r:id="rId51" w:name="DefaultOcxName11" w:shapeid="_x0000_i1255"/>
               </w:object>
             </w:r>
             <w:r>
@@ -3609,7 +3649,29 @@
                 <w:sz w:val="21"/>
                 <w:szCs w:val="21"/>
               </w:rPr>
-              <w:t>Financial and resource based cost</w:t>
+              <w:t xml:space="preserve">Financial and </w:t>
+            </w:r>
+            <w:proofErr w:type="gramStart"/>
+            <w:r>
+              <w:rPr>
+                <w:rStyle w:val="Strong"/>
+                <w:rFonts w:ascii="Corbel" w:hAnsi="Corbel" w:cs="Helvetica"/>
+                <w:color w:val="333333"/>
+                <w:sz w:val="21"/>
+                <w:szCs w:val="21"/>
+              </w:rPr>
+              <w:t>resource based</w:t>
+            </w:r>
+            <w:proofErr w:type="gramEnd"/>
+            <w:r>
+              <w:rPr>
+                <w:rStyle w:val="Strong"/>
+                <w:rFonts w:ascii="Corbel" w:hAnsi="Corbel" w:cs="Helvetica"/>
+                <w:color w:val="333333"/>
+                <w:sz w:val="21"/>
+                <w:szCs w:val="21"/>
+              </w:rPr>
+              <w:t xml:space="preserve"> cost</w:t>
             </w:r>
             <w:r>
               <w:rPr>
@@ -3730,10 +3792,10 @@
                 <w:szCs w:val="21"/>
               </w:rPr>
               <w:object w:dxaOrig="225" w:dyaOrig="225" w14:anchorId="477CE72C">
-                <v:shape id="_x0000_i1138" type="#_x0000_t75" style="width:19.65pt;height:16.35pt" o:ole="">
+                <v:shape id="_x0000_i1258" type="#_x0000_t75" style="width:19.9pt;height:16.5pt" o:ole="">
                   <v:imagedata r:id="rId12" o:title=""/>
                 </v:shape>
-                <w:control r:id="rId52" w:name="DefaultOcxName13" w:shapeid="_x0000_i1138"/>
+                <w:control r:id="rId52" w:name="DefaultOcxName13" w:shapeid="_x0000_i1258"/>
               </w:object>
             </w:r>
             <w:r>
@@ -3753,10 +3815,10 @@
                 <w:szCs w:val="21"/>
               </w:rPr>
               <w:object w:dxaOrig="225" w:dyaOrig="225" w14:anchorId="1DBD50EA">
-                <v:shape id="_x0000_i1141" type="#_x0000_t75" style="width:19.65pt;height:16.35pt" o:ole="">
+                <v:shape id="_x0000_i1261" type="#_x0000_t75" style="width:19.9pt;height:16.5pt" o:ole="">
                   <v:imagedata r:id="rId12" o:title=""/>
                 </v:shape>
-                <w:control r:id="rId53" w:name="DefaultOcxName12" w:shapeid="_x0000_i1141"/>
+                <w:control r:id="rId53" w:name="DefaultOcxName12" w:shapeid="_x0000_i1261"/>
               </w:object>
             </w:r>
             <w:proofErr w:type="spellStart"/>
@@ -3787,10 +3849,10 @@
                 <w:szCs w:val="21"/>
               </w:rPr>
               <w:object w:dxaOrig="225" w:dyaOrig="225" w14:anchorId="02D5D0E4">
-                <v:shape id="_x0000_i1144" type="#_x0000_t75" style="width:19.65pt;height:16.35pt" o:ole="">
+                <v:shape id="_x0000_i1264" type="#_x0000_t75" style="width:19.9pt;height:16.5pt" o:ole="">
                   <v:imagedata r:id="rId12" o:title=""/>
                 </v:shape>
-                <w:control r:id="rId54" w:name="DefaultOcxName21" w:shapeid="_x0000_i1144"/>
+                <w:control r:id="rId54" w:name="DefaultOcxName21" w:shapeid="_x0000_i1264"/>
               </w:object>
             </w:r>
             <w:r>
@@ -3810,10 +3872,10 @@
                 <w:szCs w:val="21"/>
               </w:rPr>
               <w:object w:dxaOrig="225" w:dyaOrig="225" w14:anchorId="5FBB70ED">
-                <v:shape id="_x0000_i1147" type="#_x0000_t75" style="width:19.65pt;height:16.35pt" o:ole="">
+                <v:shape id="_x0000_i1267" type="#_x0000_t75" style="width:19.9pt;height:16.5pt" o:ole="">
                   <v:imagedata r:id="rId12" o:title=""/>
                 </v:shape>
-                <w:control r:id="rId55" w:name="DefaultOcxName31" w:shapeid="_x0000_i1147"/>
+                <w:control r:id="rId55" w:name="DefaultOcxName31" w:shapeid="_x0000_i1267"/>
               </w:object>
             </w:r>
             <w:r>
@@ -3833,10 +3895,10 @@
                 <w:szCs w:val="21"/>
               </w:rPr>
               <w:object w:dxaOrig="225" w:dyaOrig="225" w14:anchorId="34E8137C">
-                <v:shape id="_x0000_i1150" type="#_x0000_t75" style="width:19.65pt;height:16.35pt" o:ole="">
+                <v:shape id="_x0000_i1270" type="#_x0000_t75" style="width:19.9pt;height:16.5pt" o:ole="">
                   <v:imagedata r:id="rId17" o:title=""/>
                 </v:shape>
-                <w:control r:id="rId56" w:name="DefaultOcxName41" w:shapeid="_x0000_i1150"/>
+                <w:control r:id="rId56" w:name="DefaultOcxName41" w:shapeid="_x0000_i1270"/>
               </w:object>
             </w:r>
             <w:r>
@@ -3902,10 +3964,10 @@
                 <w:szCs w:val="21"/>
               </w:rPr>
               <w:object w:dxaOrig="225" w:dyaOrig="225" w14:anchorId="46404F4B">
-                <v:shape id="_x0000_i1153" type="#_x0000_t75" style="width:19.65pt;height:16.35pt" o:ole="">
+                <v:shape id="_x0000_i1273" type="#_x0000_t75" style="width:19.9pt;height:16.5pt" o:ole="">
                   <v:imagedata r:id="rId12" o:title=""/>
                 </v:shape>
-                <w:control r:id="rId57" w:name="DefaultOcxName51" w:shapeid="_x0000_i1153"/>
+                <w:control r:id="rId57" w:name="DefaultOcxName51" w:shapeid="_x0000_i1273"/>
               </w:object>
             </w:r>
             <w:r>
@@ -3925,10 +3987,10 @@
                 <w:szCs w:val="21"/>
               </w:rPr>
               <w:object w:dxaOrig="225" w:dyaOrig="225" w14:anchorId="2C2EC285">
-                <v:shape id="_x0000_i1156" type="#_x0000_t75" style="width:19.65pt;height:16.35pt" o:ole="">
+                <v:shape id="_x0000_i1276" type="#_x0000_t75" style="width:19.9pt;height:16.5pt" o:ole="">
                   <v:imagedata r:id="rId12" o:title=""/>
                 </v:shape>
-                <w:control r:id="rId58" w:name="DefaultOcxName61" w:shapeid="_x0000_i1156"/>
+                <w:control r:id="rId58" w:name="DefaultOcxName61" w:shapeid="_x0000_i1276"/>
               </w:object>
             </w:r>
             <w:proofErr w:type="spellStart"/>
@@ -3959,10 +4021,10 @@
                 <w:szCs w:val="21"/>
               </w:rPr>
               <w:object w:dxaOrig="225" w:dyaOrig="225" w14:anchorId="18E92CBB">
-                <v:shape id="_x0000_i1159" type="#_x0000_t75" style="width:19.65pt;height:16.35pt" o:ole="">
+                <v:shape id="_x0000_i1279" type="#_x0000_t75" style="width:19.9pt;height:16.5pt" o:ole="">
                   <v:imagedata r:id="rId12" o:title=""/>
                 </v:shape>
-                <w:control r:id="rId59" w:name="DefaultOcxName71" w:shapeid="_x0000_i1159"/>
+                <w:control r:id="rId59" w:name="DefaultOcxName71" w:shapeid="_x0000_i1279"/>
               </w:object>
             </w:r>
             <w:r>
@@ -3982,10 +4044,10 @@
                 <w:szCs w:val="21"/>
               </w:rPr>
               <w:object w:dxaOrig="225" w:dyaOrig="225" w14:anchorId="4465AF31">
-                <v:shape id="_x0000_i1162" type="#_x0000_t75" style="width:19.65pt;height:16.35pt" o:ole="">
+                <v:shape id="_x0000_i1282" type="#_x0000_t75" style="width:19.9pt;height:16.5pt" o:ole="">
                   <v:imagedata r:id="rId12" o:title=""/>
                 </v:shape>
-                <w:control r:id="rId60" w:name="DefaultOcxName81" w:shapeid="_x0000_i1162"/>
+                <w:control r:id="rId60" w:name="DefaultOcxName81" w:shapeid="_x0000_i1282"/>
               </w:object>
             </w:r>
             <w:r>
@@ -4005,10 +4067,10 @@
                 <w:szCs w:val="21"/>
               </w:rPr>
               <w:object w:dxaOrig="225" w:dyaOrig="225" w14:anchorId="0BFEB98E">
-                <v:shape id="_x0000_i1165" type="#_x0000_t75" style="width:19.65pt;height:16.35pt" o:ole="">
+                <v:shape id="_x0000_i1285" type="#_x0000_t75" style="width:19.9pt;height:16.5pt" o:ole="">
                   <v:imagedata r:id="rId17" o:title=""/>
                 </v:shape>
-                <w:control r:id="rId61" w:name="DefaultOcxName91" w:shapeid="_x0000_i1165"/>
+                <w:control r:id="rId61" w:name="DefaultOcxName91" w:shapeid="_x0000_i1285"/>
               </w:object>
             </w:r>
             <w:r>
@@ -4046,7 +4108,21 @@
           <w:rFonts w:ascii="Corbel" w:hAnsi="Corbel"/>
         </w:rPr>
         <w:lastRenderedPageBreak/>
-        <w:t xml:space="preserve">2.C.ii. Assess the non-financial costs, risks, and </w:t>
+        <w:t>2.</w:t>
+      </w:r>
+      <w:proofErr w:type="gramStart"/>
+      <w:r>
+        <w:rPr>
+          <w:rFonts w:ascii="Corbel" w:hAnsi="Corbel"/>
+        </w:rPr>
+        <w:t>C.ii.</w:t>
+      </w:r>
+      <w:proofErr w:type="gramEnd"/>
+      <w:r>
+        <w:rPr>
+          <w:rFonts w:ascii="Corbel" w:hAnsi="Corbel"/>
+        </w:rPr>
+        <w:t xml:space="preserve"> Assess the non-financial costs, risks, and </w:t>
       </w:r>
       <w:r>
         <w:rPr>
@@ -4389,10 +4465,10 @@
                 <w:szCs w:val="21"/>
               </w:rPr>
               <w:object w:dxaOrig="225" w:dyaOrig="225" w14:anchorId="1D4758DA">
-                <v:shape id="_x0000_i1168" type="#_x0000_t75" style="width:19.65pt;height:16.35pt" o:ole="">
+                <v:shape id="_x0000_i1288" type="#_x0000_t75" style="width:19.9pt;height:16.5pt" o:ole="">
                   <v:imagedata r:id="rId12" o:title=""/>
                 </v:shape>
-                <w:control r:id="rId62" w:name="DefaultOcxName15" w:shapeid="_x0000_i1168"/>
+                <w:control r:id="rId62" w:name="DefaultOcxName15" w:shapeid="_x0000_i1288"/>
               </w:object>
             </w:r>
             <w:r>
@@ -4412,10 +4488,10 @@
                 <w:szCs w:val="21"/>
               </w:rPr>
               <w:object w:dxaOrig="225" w:dyaOrig="225" w14:anchorId="5528741E">
-                <v:shape id="_x0000_i1171" type="#_x0000_t75" style="width:19.65pt;height:16.35pt" o:ole="">
+                <v:shape id="_x0000_i1291" type="#_x0000_t75" style="width:19.9pt;height:16.5pt" o:ole="">
                   <v:imagedata r:id="rId12" o:title=""/>
                 </v:shape>
-                <w:control r:id="rId63" w:name="DefaultOcxName14" w:shapeid="_x0000_i1171"/>
+                <w:control r:id="rId63" w:name="DefaultOcxName14" w:shapeid="_x0000_i1291"/>
               </w:object>
             </w:r>
             <w:r>
@@ -4435,10 +4511,10 @@
                 <w:szCs w:val="21"/>
               </w:rPr>
               <w:object w:dxaOrig="225" w:dyaOrig="225" w14:anchorId="0BFB8356">
-                <v:shape id="_x0000_i1174" type="#_x0000_t75" style="width:19.65pt;height:16.35pt" o:ole="">
+                <v:shape id="_x0000_i1294" type="#_x0000_t75" style="width:19.9pt;height:16.5pt" o:ole="">
                   <v:imagedata r:id="rId12" o:title=""/>
                 </v:shape>
-                <w:control r:id="rId64" w:name="DefaultOcxName22" w:shapeid="_x0000_i1174"/>
+                <w:control r:id="rId64" w:name="DefaultOcxName22" w:shapeid="_x0000_i1294"/>
               </w:object>
             </w:r>
             <w:r>
@@ -4458,10 +4534,10 @@
                 <w:szCs w:val="21"/>
               </w:rPr>
               <w:object w:dxaOrig="225" w:dyaOrig="225" w14:anchorId="4AEA24F3">
-                <v:shape id="_x0000_i1177" type="#_x0000_t75" style="width:19.65pt;height:16.35pt" o:ole="">
+                <v:shape id="_x0000_i1297" type="#_x0000_t75" style="width:19.9pt;height:16.5pt" o:ole="">
                   <v:imagedata r:id="rId12" o:title=""/>
                 </v:shape>
-                <w:control r:id="rId65" w:name="DefaultOcxName32" w:shapeid="_x0000_i1177"/>
+                <w:control r:id="rId65" w:name="DefaultOcxName32" w:shapeid="_x0000_i1297"/>
               </w:object>
             </w:r>
             <w:proofErr w:type="spellStart"/>
@@ -4492,10 +4568,10 @@
                 <w:szCs w:val="21"/>
               </w:rPr>
               <w:object w:dxaOrig="225" w:dyaOrig="225" w14:anchorId="13986CA6">
-                <v:shape id="_x0000_i1180" type="#_x0000_t75" style="width:19.65pt;height:16.35pt" o:ole="">
+                <v:shape id="_x0000_i1300" type="#_x0000_t75" style="width:19.9pt;height:16.5pt" o:ole="">
                   <v:imagedata r:id="rId12" o:title=""/>
                 </v:shape>
-                <w:control r:id="rId66" w:name="DefaultOcxName42" w:shapeid="_x0000_i1180"/>
+                <w:control r:id="rId66" w:name="DefaultOcxName42" w:shapeid="_x0000_i1300"/>
               </w:object>
             </w:r>
             <w:r>
@@ -4515,10 +4591,10 @@
                 <w:szCs w:val="21"/>
               </w:rPr>
               <w:object w:dxaOrig="225" w:dyaOrig="225" w14:anchorId="598CE522">
-                <v:shape id="_x0000_i1183" type="#_x0000_t75" style="width:19.65pt;height:16.35pt" o:ole="">
+                <v:shape id="_x0000_i1303" type="#_x0000_t75" style="width:19.9pt;height:16.5pt" o:ole="">
                   <v:imagedata r:id="rId17" o:title=""/>
                 </v:shape>
-                <w:control r:id="rId67" w:name="DefaultOcxName52" w:shapeid="_x0000_i1183"/>
+                <w:control r:id="rId67" w:name="DefaultOcxName52" w:shapeid="_x0000_i1303"/>
               </w:object>
             </w:r>
             <w:r>
@@ -4595,10 +4671,10 @@
                 <w:szCs w:val="21"/>
               </w:rPr>
               <w:object w:dxaOrig="225" w:dyaOrig="225" w14:anchorId="611B3017">
-                <v:shape id="_x0000_i1186" type="#_x0000_t75" style="width:19.65pt;height:16.35pt" o:ole="">
+                <v:shape id="_x0000_i1306" type="#_x0000_t75" style="width:19.9pt;height:16.5pt" o:ole="">
                   <v:imagedata r:id="rId12" o:title=""/>
                 </v:shape>
-                <w:control r:id="rId68" w:name="DefaultOcxName72" w:shapeid="_x0000_i1186"/>
+                <w:control r:id="rId68" w:name="DefaultOcxName72" w:shapeid="_x0000_i1306"/>
               </w:object>
             </w:r>
             <w:r>
@@ -4618,10 +4694,10 @@
                 <w:szCs w:val="21"/>
               </w:rPr>
               <w:object w:dxaOrig="225" w:dyaOrig="225" w14:anchorId="6B10C3AF">
-                <v:shape id="_x0000_i1189" type="#_x0000_t75" style="width:19.65pt;height:16.35pt" o:ole="">
+                <v:shape id="_x0000_i1309" type="#_x0000_t75" style="width:19.9pt;height:16.5pt" o:ole="">
                   <v:imagedata r:id="rId12" o:title=""/>
                 </v:shape>
-                <w:control r:id="rId69" w:name="DefaultOcxName82" w:shapeid="_x0000_i1189"/>
+                <w:control r:id="rId69" w:name="DefaultOcxName82" w:shapeid="_x0000_i1309"/>
               </w:object>
             </w:r>
             <w:proofErr w:type="spellStart"/>
@@ -4652,10 +4728,10 @@
                 <w:szCs w:val="21"/>
               </w:rPr>
               <w:object w:dxaOrig="225" w:dyaOrig="225" w14:anchorId="7D300EE6">
-                <v:shape id="_x0000_i1192" type="#_x0000_t75" style="width:19.65pt;height:16.35pt" o:ole="">
+                <v:shape id="_x0000_i1312" type="#_x0000_t75" style="width:19.9pt;height:16.5pt" o:ole="">
                   <v:imagedata r:id="rId12" o:title=""/>
                 </v:shape>
-                <w:control r:id="rId70" w:name="DefaultOcxName92" w:shapeid="_x0000_i1192"/>
+                <w:control r:id="rId70" w:name="DefaultOcxName92" w:shapeid="_x0000_i1312"/>
               </w:object>
             </w:r>
             <w:r>
@@ -4675,10 +4751,10 @@
                 <w:szCs w:val="21"/>
               </w:rPr>
               <w:object w:dxaOrig="225" w:dyaOrig="225" w14:anchorId="37B89759">
-                <v:shape id="_x0000_i1195" type="#_x0000_t75" style="width:19.65pt;height:16.35pt" o:ole="">
+                <v:shape id="_x0000_i1315" type="#_x0000_t75" style="width:19.9pt;height:16.5pt" o:ole="">
                   <v:imagedata r:id="rId12" o:title=""/>
                 </v:shape>
-                <w:control r:id="rId71" w:name="DefaultOcxName101" w:shapeid="_x0000_i1195"/>
+                <w:control r:id="rId71" w:name="DefaultOcxName101" w:shapeid="_x0000_i1315"/>
               </w:object>
             </w:r>
             <w:r>
@@ -4698,10 +4774,10 @@
                 <w:szCs w:val="21"/>
               </w:rPr>
               <w:object w:dxaOrig="225" w:dyaOrig="225" w14:anchorId="3F930CAC">
-                <v:shape id="_x0000_i1198" type="#_x0000_t75" style="width:19.65pt;height:16.35pt" o:ole="">
+                <v:shape id="_x0000_i1318" type="#_x0000_t75" style="width:19.9pt;height:16.5pt" o:ole="">
                   <v:imagedata r:id="rId17" o:title=""/>
                 </v:shape>
-                <w:control r:id="rId72" w:name="DefaultOcxName111" w:shapeid="_x0000_i1198"/>
+                <w:control r:id="rId72" w:name="DefaultOcxName111" w:shapeid="_x0000_i1318"/>
               </w:object>
             </w:r>
             <w:r>
@@ -4956,10 +5032,10 @@
                 <w:szCs w:val="21"/>
               </w:rPr>
               <w:object w:dxaOrig="225" w:dyaOrig="225" w14:anchorId="3E130AFF">
-                <v:shape id="_x0000_i1201" type="#_x0000_t75" style="width:19.65pt;height:16.35pt" o:ole="">
+                <v:shape id="_x0000_i1321" type="#_x0000_t75" style="width:19.9pt;height:16.5pt" o:ole="">
                   <v:imagedata r:id="rId12" o:title=""/>
                 </v:shape>
-                <w:control r:id="rId73" w:name="DefaultOcxName17" w:shapeid="_x0000_i1201"/>
+                <w:control r:id="rId73" w:name="DefaultOcxName17" w:shapeid="_x0000_i1321"/>
               </w:object>
             </w:r>
             <w:r>
@@ -4979,10 +5055,10 @@
                 <w:szCs w:val="21"/>
               </w:rPr>
               <w:object w:dxaOrig="225" w:dyaOrig="225" w14:anchorId="7B99B5C5">
-                <v:shape id="_x0000_i1204" type="#_x0000_t75" style="width:19.65pt;height:16.35pt" o:ole="">
+                <v:shape id="_x0000_i1324" type="#_x0000_t75" style="width:19.9pt;height:16.5pt" o:ole="">
                   <v:imagedata r:id="rId12" o:title=""/>
                 </v:shape>
-                <w:control r:id="rId74" w:name="DefaultOcxName16" w:shapeid="_x0000_i1204"/>
+                <w:control r:id="rId74" w:name="DefaultOcxName16" w:shapeid="_x0000_i1324"/>
               </w:object>
             </w:r>
             <w:proofErr w:type="spellStart"/>
@@ -5013,10 +5089,10 @@
                 <w:szCs w:val="21"/>
               </w:rPr>
               <w:object w:dxaOrig="225" w:dyaOrig="225" w14:anchorId="52DF3E4D">
-                <v:shape id="_x0000_i1207" type="#_x0000_t75" style="width:19.65pt;height:16.35pt" o:ole="">
+                <v:shape id="_x0000_i1327" type="#_x0000_t75" style="width:19.9pt;height:16.5pt" o:ole="">
                   <v:imagedata r:id="rId12" o:title=""/>
                 </v:shape>
-                <w:control r:id="rId75" w:name="DefaultOcxName23" w:shapeid="_x0000_i1207"/>
+                <w:control r:id="rId75" w:name="DefaultOcxName23" w:shapeid="_x0000_i1327"/>
               </w:object>
             </w:r>
             <w:r>
@@ -5036,10 +5112,10 @@
                 <w:szCs w:val="21"/>
               </w:rPr>
               <w:object w:dxaOrig="225" w:dyaOrig="225" w14:anchorId="5965F400">
-                <v:shape id="_x0000_i1210" type="#_x0000_t75" style="width:19.65pt;height:16.35pt" o:ole="">
+                <v:shape id="_x0000_i1330" type="#_x0000_t75" style="width:19.9pt;height:16.5pt" o:ole="">
                   <v:imagedata r:id="rId12" o:title=""/>
                 </v:shape>
-                <w:control r:id="rId76" w:name="DefaultOcxName33" w:shapeid="_x0000_i1210"/>
+                <w:control r:id="rId76" w:name="DefaultOcxName33" w:shapeid="_x0000_i1330"/>
               </w:object>
             </w:r>
             <w:r>
@@ -5059,10 +5135,10 @@
                 <w:szCs w:val="21"/>
               </w:rPr>
               <w:object w:dxaOrig="225" w:dyaOrig="225" w14:anchorId="374E90A6">
-                <v:shape id="_x0000_i1213" type="#_x0000_t75" style="width:19.65pt;height:16.35pt" o:ole="">
+                <v:shape id="_x0000_i1333" type="#_x0000_t75" style="width:19.9pt;height:16.5pt" o:ole="">
                   <v:imagedata r:id="rId17" o:title=""/>
                 </v:shape>
-                <w:control r:id="rId77" w:name="DefaultOcxName43" w:shapeid="_x0000_i1213"/>
+                <w:control r:id="rId77" w:name="DefaultOcxName43" w:shapeid="_x0000_i1333"/>
               </w:object>
             </w:r>
             <w:r>
@@ -5128,10 +5204,10 @@
                 <w:szCs w:val="21"/>
               </w:rPr>
               <w:object w:dxaOrig="225" w:dyaOrig="225" w14:anchorId="5C0FF251">
-                <v:shape id="_x0000_i1216" type="#_x0000_t75" style="width:19.65pt;height:16.35pt" o:ole="">
+                <v:shape id="_x0000_i1336" type="#_x0000_t75" style="width:19.9pt;height:16.5pt" o:ole="">
                   <v:imagedata r:id="rId12" o:title=""/>
                 </v:shape>
-                <w:control r:id="rId78" w:name="DefaultOcxName53" w:shapeid="_x0000_i1216"/>
+                <w:control r:id="rId78" w:name="DefaultOcxName53" w:shapeid="_x0000_i1336"/>
               </w:object>
             </w:r>
             <w:r>
@@ -5151,10 +5227,10 @@
                 <w:szCs w:val="21"/>
               </w:rPr>
               <w:object w:dxaOrig="225" w:dyaOrig="225" w14:anchorId="6ACFE83D">
-                <v:shape id="_x0000_i1219" type="#_x0000_t75" style="width:19.65pt;height:16.35pt" o:ole="">
+                <v:shape id="_x0000_i1339" type="#_x0000_t75" style="width:19.9pt;height:16.5pt" o:ole="">
                   <v:imagedata r:id="rId12" o:title=""/>
                 </v:shape>
-                <w:control r:id="rId79" w:name="DefaultOcxName63" w:shapeid="_x0000_i1219"/>
+                <w:control r:id="rId79" w:name="DefaultOcxName63" w:shapeid="_x0000_i1339"/>
               </w:object>
             </w:r>
             <w:proofErr w:type="spellStart"/>
@@ -5185,10 +5261,10 @@
                 <w:szCs w:val="21"/>
               </w:rPr>
               <w:object w:dxaOrig="225" w:dyaOrig="225" w14:anchorId="450D4BB2">
-                <v:shape id="_x0000_i1222" type="#_x0000_t75" style="width:19.65pt;height:16.35pt" o:ole="">
+                <v:shape id="_x0000_i1342" type="#_x0000_t75" style="width:19.9pt;height:16.5pt" o:ole="">
                   <v:imagedata r:id="rId12" o:title=""/>
                 </v:shape>
-                <w:control r:id="rId80" w:name="DefaultOcxName73" w:shapeid="_x0000_i1222"/>
+                <w:control r:id="rId80" w:name="DefaultOcxName73" w:shapeid="_x0000_i1342"/>
               </w:object>
             </w:r>
             <w:r>
@@ -5208,10 +5284,10 @@
                 <w:szCs w:val="21"/>
               </w:rPr>
               <w:object w:dxaOrig="225" w:dyaOrig="225" w14:anchorId="2A1DB5EB">
-                <v:shape id="_x0000_i1225" type="#_x0000_t75" style="width:19.65pt;height:16.35pt" o:ole="">
+                <v:shape id="_x0000_i1345" type="#_x0000_t75" style="width:19.9pt;height:16.5pt" o:ole="">
                   <v:imagedata r:id="rId12" o:title=""/>
                 </v:shape>
-                <w:control r:id="rId81" w:name="DefaultOcxName83" w:shapeid="_x0000_i1225"/>
+                <w:control r:id="rId81" w:name="DefaultOcxName83" w:shapeid="_x0000_i1345"/>
               </w:object>
             </w:r>
             <w:r>
@@ -5231,10 +5307,10 @@
                 <w:szCs w:val="21"/>
               </w:rPr>
               <w:object w:dxaOrig="225" w:dyaOrig="225" w14:anchorId="50D8D26F">
-                <v:shape id="_x0000_i1228" type="#_x0000_t75" style="width:19.65pt;height:16.35pt" o:ole="">
+                <v:shape id="_x0000_i1348" type="#_x0000_t75" style="width:19.9pt;height:16.5pt" o:ole="">
                   <v:imagedata r:id="rId17" o:title=""/>
                 </v:shape>
-                <w:control r:id="rId82" w:name="DefaultOcxName93" w:shapeid="_x0000_i1228"/>
+                <w:control r:id="rId82" w:name="DefaultOcxName93" w:shapeid="_x0000_i1348"/>
               </w:object>
             </w:r>
             <w:r>
@@ -5508,10 +5584,10 @@
                 <w:szCs w:val="21"/>
               </w:rPr>
               <w:object w:dxaOrig="225" w:dyaOrig="225" w14:anchorId="210115B8">
-                <v:shape id="_x0000_i1231" type="#_x0000_t75" style="width:19.65pt;height:16.35pt" o:ole="">
+                <v:shape id="_x0000_i1351" type="#_x0000_t75" style="width:19.9pt;height:16.5pt" o:ole="">
                   <v:imagedata r:id="rId12" o:title=""/>
                 </v:shape>
-                <w:control r:id="rId83" w:name="DefaultOcxName19" w:shapeid="_x0000_i1231"/>
+                <w:control r:id="rId83" w:name="DefaultOcxName19" w:shapeid="_x0000_i1351"/>
               </w:object>
             </w:r>
             <w:r>
@@ -5531,10 +5607,10 @@
                 <w:szCs w:val="21"/>
               </w:rPr>
               <w:object w:dxaOrig="225" w:dyaOrig="225" w14:anchorId="41AB0118">
-                <v:shape id="_x0000_i1234" type="#_x0000_t75" style="width:19.65pt;height:16.35pt" o:ole="">
+                <v:shape id="_x0000_i1354" type="#_x0000_t75" style="width:19.9pt;height:16.5pt" o:ole="">
                   <v:imagedata r:id="rId12" o:title=""/>
                 </v:shape>
-                <w:control r:id="rId84" w:name="DefaultOcxName18" w:shapeid="_x0000_i1234"/>
+                <w:control r:id="rId84" w:name="DefaultOcxName18" w:shapeid="_x0000_i1354"/>
               </w:object>
             </w:r>
             <w:proofErr w:type="spellStart"/>
@@ -5565,10 +5641,10 @@
                 <w:szCs w:val="21"/>
               </w:rPr>
               <w:object w:dxaOrig="225" w:dyaOrig="225" w14:anchorId="5855D9F9">
-                <v:shape id="_x0000_i1237" type="#_x0000_t75" style="width:19.65pt;height:16.35pt" o:ole="">
+                <v:shape id="_x0000_i1357" type="#_x0000_t75" style="width:19.9pt;height:16.5pt" o:ole="">
                   <v:imagedata r:id="rId12" o:title=""/>
                 </v:shape>
-                <w:control r:id="rId85" w:name="DefaultOcxName24" w:shapeid="_x0000_i1237"/>
+                <w:control r:id="rId85" w:name="DefaultOcxName24" w:shapeid="_x0000_i1357"/>
               </w:object>
             </w:r>
             <w:r>
@@ -5588,10 +5664,10 @@
                 <w:szCs w:val="21"/>
               </w:rPr>
               <w:object w:dxaOrig="225" w:dyaOrig="225" w14:anchorId="709800A4">
-                <v:shape id="_x0000_i1240" type="#_x0000_t75" style="width:19.65pt;height:16.35pt" o:ole="">
+                <v:shape id="_x0000_i1360" type="#_x0000_t75" style="width:19.9pt;height:16.5pt" o:ole="">
                   <v:imagedata r:id="rId12" o:title=""/>
                 </v:shape>
-                <w:control r:id="rId86" w:name="DefaultOcxName34" w:shapeid="_x0000_i1240"/>
+                <w:control r:id="rId86" w:name="DefaultOcxName34" w:shapeid="_x0000_i1360"/>
               </w:object>
             </w:r>
             <w:r>
@@ -5611,10 +5687,10 @@
                 <w:szCs w:val="21"/>
               </w:rPr>
               <w:object w:dxaOrig="225" w:dyaOrig="225" w14:anchorId="125D95F5">
-                <v:shape id="_x0000_i1243" type="#_x0000_t75" style="width:19.65pt;height:16.35pt" o:ole="">
+                <v:shape id="_x0000_i1363" type="#_x0000_t75" style="width:19.9pt;height:16.5pt" o:ole="">
                   <v:imagedata r:id="rId17" o:title=""/>
                 </v:shape>
-                <w:control r:id="rId87" w:name="DefaultOcxName44" w:shapeid="_x0000_i1243"/>
+                <w:control r:id="rId87" w:name="DefaultOcxName44" w:shapeid="_x0000_i1363"/>
               </w:object>
             </w:r>
             <w:r>
@@ -5680,10 +5756,10 @@
                 <w:szCs w:val="21"/>
               </w:rPr>
               <w:object w:dxaOrig="225" w:dyaOrig="225" w14:anchorId="2B4E8D94">
-                <v:shape id="_x0000_i1246" type="#_x0000_t75" style="width:19.65pt;height:16.35pt" o:ole="">
+                <v:shape id="_x0000_i1366" type="#_x0000_t75" style="width:19.9pt;height:16.5pt" o:ole="">
                   <v:imagedata r:id="rId12" o:title=""/>
                 </v:shape>
-                <w:control r:id="rId88" w:name="DefaultOcxName54" w:shapeid="_x0000_i1246"/>
+                <w:control r:id="rId88" w:name="DefaultOcxName54" w:shapeid="_x0000_i1366"/>
               </w:object>
             </w:r>
             <w:r>
@@ -5703,10 +5779,10 @@
                 <w:szCs w:val="21"/>
               </w:rPr>
               <w:object w:dxaOrig="225" w:dyaOrig="225" w14:anchorId="7F9A3BBB">
-                <v:shape id="_x0000_i1249" type="#_x0000_t75" style="width:19.65pt;height:16.35pt" o:ole="">
+                <v:shape id="_x0000_i1369" type="#_x0000_t75" style="width:19.9pt;height:16.5pt" o:ole="">
                   <v:imagedata r:id="rId12" o:title=""/>
                 </v:shape>
-                <w:control r:id="rId89" w:name="DefaultOcxName64" w:shapeid="_x0000_i1249"/>
+                <w:control r:id="rId89" w:name="DefaultOcxName64" w:shapeid="_x0000_i1369"/>
               </w:object>
             </w:r>
             <w:proofErr w:type="spellStart"/>
@@ -5737,10 +5813,10 @@
                 <w:szCs w:val="21"/>
               </w:rPr>
               <w:object w:dxaOrig="225" w:dyaOrig="225" w14:anchorId="5AF27463">
-                <v:shape id="_x0000_i1252" type="#_x0000_t75" style="width:19.65pt;height:16.35pt" o:ole="">
+                <v:shape id="_x0000_i1372" type="#_x0000_t75" style="width:19.9pt;height:16.5pt" o:ole="">
                   <v:imagedata r:id="rId12" o:title=""/>
                 </v:shape>
-                <w:control r:id="rId90" w:name="DefaultOcxName74" w:shapeid="_x0000_i1252"/>
+                <w:control r:id="rId90" w:name="DefaultOcxName74" w:shapeid="_x0000_i1372"/>
               </w:object>
             </w:r>
             <w:r>
@@ -5760,10 +5836,10 @@
                 <w:szCs w:val="21"/>
               </w:rPr>
               <w:object w:dxaOrig="225" w:dyaOrig="225" w14:anchorId="2267D2C2">
-                <v:shape id="_x0000_i1255" type="#_x0000_t75" style="width:19.65pt;height:16.35pt" o:ole="">
+                <v:shape id="_x0000_i1375" type="#_x0000_t75" style="width:19.9pt;height:16.5pt" o:ole="">
                   <v:imagedata r:id="rId12" o:title=""/>
                 </v:shape>
-                <w:control r:id="rId91" w:name="DefaultOcxName84" w:shapeid="_x0000_i1255"/>
+                <w:control r:id="rId91" w:name="DefaultOcxName84" w:shapeid="_x0000_i1375"/>
               </w:object>
             </w:r>
             <w:r>
@@ -5783,10 +5859,10 @@
                 <w:szCs w:val="21"/>
               </w:rPr>
               <w:object w:dxaOrig="225" w:dyaOrig="225" w14:anchorId="040D1953">
-                <v:shape id="_x0000_i1258" type="#_x0000_t75" style="width:19.65pt;height:16.35pt" o:ole="">
+                <v:shape id="_x0000_i1378" type="#_x0000_t75" style="width:19.9pt;height:16.5pt" o:ole="">
                   <v:imagedata r:id="rId17" o:title=""/>
                 </v:shape>
-                <w:control r:id="rId92" w:name="DefaultOcxName94" w:shapeid="_x0000_i1258"/>
+                <w:control r:id="rId92" w:name="DefaultOcxName94" w:shapeid="_x0000_i1378"/>
               </w:object>
             </w:r>
             <w:r>
@@ -6040,10 +6116,10 @@
                 <w:szCs w:val="21"/>
               </w:rPr>
               <w:object w:dxaOrig="225" w:dyaOrig="225" w14:anchorId="1BABD5CC">
-                <v:shape id="_x0000_i1261" type="#_x0000_t75" style="width:19.65pt;height:16.35pt" o:ole="">
+                <v:shape id="_x0000_i1381" type="#_x0000_t75" style="width:19.9pt;height:16.5pt" o:ole="">
                   <v:imagedata r:id="rId12" o:title=""/>
                 </v:shape>
-                <w:control r:id="rId93" w:name="DefaultOcxName20" w:shapeid="_x0000_i1261"/>
+                <w:control r:id="rId93" w:name="DefaultOcxName20" w:shapeid="_x0000_i1381"/>
               </w:object>
             </w:r>
             <w:r>
@@ -6063,10 +6139,10 @@
                 <w:szCs w:val="21"/>
               </w:rPr>
               <w:object w:dxaOrig="225" w:dyaOrig="225" w14:anchorId="2A35BAF8">
-                <v:shape id="_x0000_i1264" type="#_x0000_t75" style="width:19.65pt;height:16.35pt" o:ole="">
+                <v:shape id="_x0000_i1384" type="#_x0000_t75" style="width:19.9pt;height:16.5pt" o:ole="">
                   <v:imagedata r:id="rId12" o:title=""/>
                 </v:shape>
-                <w:control r:id="rId94" w:name="DefaultOcxName110" w:shapeid="_x0000_i1264"/>
+                <w:control r:id="rId94" w:name="DefaultOcxName110" w:shapeid="_x0000_i1384"/>
               </w:object>
             </w:r>
             <w:proofErr w:type="spellStart"/>
@@ -6097,10 +6173,10 @@
                 <w:szCs w:val="21"/>
               </w:rPr>
               <w:object w:dxaOrig="225" w:dyaOrig="225" w14:anchorId="6A5276FC">
-                <v:shape id="_x0000_i1267" type="#_x0000_t75" style="width:19.65pt;height:16.35pt" o:ole="">
+                <v:shape id="_x0000_i1387" type="#_x0000_t75" style="width:19.9pt;height:16.5pt" o:ole="">
                   <v:imagedata r:id="rId12" o:title=""/>
                 </v:shape>
-                <w:control r:id="rId95" w:name="DefaultOcxName25" w:shapeid="_x0000_i1267"/>
+                <w:control r:id="rId95" w:name="DefaultOcxName25" w:shapeid="_x0000_i1387"/>
               </w:object>
             </w:r>
             <w:r>
@@ -6120,10 +6196,10 @@
                 <w:szCs w:val="21"/>
               </w:rPr>
               <w:object w:dxaOrig="225" w:dyaOrig="225" w14:anchorId="78AB98E8">
-                <v:shape id="_x0000_i1270" type="#_x0000_t75" style="width:19.65pt;height:16.35pt" o:ole="">
+                <v:shape id="_x0000_i1390" type="#_x0000_t75" style="width:19.9pt;height:16.5pt" o:ole="">
                   <v:imagedata r:id="rId12" o:title=""/>
                 </v:shape>
-                <w:control r:id="rId96" w:name="DefaultOcxName35" w:shapeid="_x0000_i1270"/>
+                <w:control r:id="rId96" w:name="DefaultOcxName35" w:shapeid="_x0000_i1390"/>
               </w:object>
             </w:r>
             <w:r>
@@ -6143,10 +6219,10 @@
                 <w:szCs w:val="21"/>
               </w:rPr>
               <w:object w:dxaOrig="225" w:dyaOrig="225" w14:anchorId="6A15E3AE">
-                <v:shape id="_x0000_i1273" type="#_x0000_t75" style="width:19.65pt;height:16.35pt" o:ole="">
+                <v:shape id="_x0000_i1393" type="#_x0000_t75" style="width:19.9pt;height:16.5pt" o:ole="">
                   <v:imagedata r:id="rId17" o:title=""/>
                 </v:shape>
-                <w:control r:id="rId97" w:name="DefaultOcxName45" w:shapeid="_x0000_i1273"/>
+                <w:control r:id="rId97" w:name="DefaultOcxName45" w:shapeid="_x0000_i1393"/>
               </w:object>
             </w:r>
             <w:r>
@@ -6212,10 +6288,10 @@
                 <w:szCs w:val="21"/>
               </w:rPr>
               <w:object w:dxaOrig="225" w:dyaOrig="225" w14:anchorId="64CC7D86">
-                <v:shape id="_x0000_i1276" type="#_x0000_t75" style="width:19.65pt;height:16.35pt" o:ole="">
+                <v:shape id="_x0000_i1396" type="#_x0000_t75" style="width:19.9pt;height:16.5pt" o:ole="">
                   <v:imagedata r:id="rId12" o:title=""/>
                 </v:shape>
-                <w:control r:id="rId98" w:name="DefaultOcxName55" w:shapeid="_x0000_i1276"/>
+                <w:control r:id="rId98" w:name="DefaultOcxName55" w:shapeid="_x0000_i1396"/>
               </w:object>
             </w:r>
             <w:r>
@@ -6235,10 +6311,10 @@
                 <w:szCs w:val="21"/>
               </w:rPr>
               <w:object w:dxaOrig="225" w:dyaOrig="225" w14:anchorId="13F86C6D">
-                <v:shape id="_x0000_i1279" type="#_x0000_t75" style="width:19.65pt;height:16.35pt" o:ole="">
+                <v:shape id="_x0000_i1399" type="#_x0000_t75" style="width:19.9pt;height:16.5pt" o:ole="">
                   <v:imagedata r:id="rId12" o:title=""/>
                 </v:shape>
-                <w:control r:id="rId99" w:name="DefaultOcxName65" w:shapeid="_x0000_i1279"/>
+                <w:control r:id="rId99" w:name="DefaultOcxName65" w:shapeid="_x0000_i1399"/>
               </w:object>
             </w:r>
             <w:proofErr w:type="spellStart"/>
@@ -6269,10 +6345,10 @@
                 <w:szCs w:val="21"/>
               </w:rPr>
               <w:object w:dxaOrig="225" w:dyaOrig="225" w14:anchorId="3C6456E8">
-                <v:shape id="_x0000_i1282" type="#_x0000_t75" style="width:19.65pt;height:16.35pt" o:ole="">
+                <v:shape id="_x0000_i1402" type="#_x0000_t75" style="width:19.9pt;height:16.5pt" o:ole="">
                   <v:imagedata r:id="rId12" o:title=""/>
                 </v:shape>
-                <w:control r:id="rId100" w:name="DefaultOcxName75" w:shapeid="_x0000_i1282"/>
+                <w:control r:id="rId100" w:name="DefaultOcxName75" w:shapeid="_x0000_i1402"/>
               </w:object>
             </w:r>
             <w:r>
@@ -6292,10 +6368,10 @@
                 <w:szCs w:val="21"/>
               </w:rPr>
               <w:object w:dxaOrig="225" w:dyaOrig="225" w14:anchorId="7066DCCB">
-                <v:shape id="_x0000_i1285" type="#_x0000_t75" style="width:19.65pt;height:16.35pt" o:ole="">
+                <v:shape id="_x0000_i1405" type="#_x0000_t75" style="width:19.9pt;height:16.5pt" o:ole="">
                   <v:imagedata r:id="rId12" o:title=""/>
                 </v:shape>
-                <w:control r:id="rId101" w:name="DefaultOcxName85" w:shapeid="_x0000_i1285"/>
+                <w:control r:id="rId101" w:name="DefaultOcxName85" w:shapeid="_x0000_i1405"/>
               </w:object>
             </w:r>
             <w:r>
@@ -6315,10 +6391,10 @@
                 <w:szCs w:val="21"/>
               </w:rPr>
               <w:object w:dxaOrig="225" w:dyaOrig="225" w14:anchorId="353141C5">
-                <v:shape id="_x0000_i1288" type="#_x0000_t75" style="width:19.65pt;height:16.35pt" o:ole="">
+                <v:shape id="_x0000_i1408" type="#_x0000_t75" style="width:19.9pt;height:16.5pt" o:ole="">
                   <v:imagedata r:id="rId17" o:title=""/>
                 </v:shape>
-                <w:control r:id="rId102" w:name="DefaultOcxName95" w:shapeid="_x0000_i1288"/>
+                <w:control r:id="rId102" w:name="DefaultOcxName95" w:shapeid="_x0000_i1408"/>
               </w:object>
             </w:r>
             <w:r>
@@ -6450,7 +6526,27 @@
           <w:sz w:val="22"/>
           <w:szCs w:val="22"/>
         </w:rPr>
-        <w:t>Once the previous steps have been considered, it may be useful to summarise the likely local effectiveness of each action (whether modified or not), and the important costs, acceptability, and feasibility considerations that come with them. This draws together all the evidence previously gathered so that an evidence-informed decision can be made in the next step, considering the relative advantages and disadvantages of each action alongside each other. Uncertainty is also important to consider here, in particular to understand whether the evidence that has been gathered is sufficient in its reliability and relevance to make robust conclusions. It is also important to consider if there is conflicting evidence from different sources - for example, how much trust can be placed in the evidence drawn from the scientific literature versus evidence drawn from local knowledge?</w:t>
+        <w:t xml:space="preserve">Once the previous steps have been considered, it may be useful to summarise the likely local effectiveness of each action (whether modified or not), and the important costs, acceptability, and feasibility considerations that come with them. This draws together all the evidence previously gathered so that an evidence-informed decision can be made in the next step, considering the relative advantages and disadvantages of each action alongside each other. Uncertainty is also important to consider here, </w:t>
+      </w:r>
+      <w:proofErr w:type="gramStart"/>
+      <w:r>
+        <w:rPr>
+          <w:rFonts w:ascii="Corbel" w:hAnsi="Corbel" w:cs="Helvetica"/>
+          <w:color w:val="333333"/>
+          <w:sz w:val="22"/>
+          <w:szCs w:val="22"/>
+        </w:rPr>
+        <w:t>in particular to</w:t>
+      </w:r>
+      <w:proofErr w:type="gramEnd"/>
+      <w:r>
+        <w:rPr>
+          <w:rFonts w:ascii="Corbel" w:hAnsi="Corbel" w:cs="Helvetica"/>
+          <w:color w:val="333333"/>
+          <w:sz w:val="22"/>
+          <w:szCs w:val="22"/>
+        </w:rPr>
+        <w:t xml:space="preserve"> understand whether the evidence that has been gathered is sufficient in its reliability and relevance to make robust conclusions. It is also important to consider if there is conflicting evidence from different sources - for example, how much trust can be placed in the evidence drawn from the scientific literature versus evidence drawn from local knowledge?</w:t>
       </w:r>
     </w:p>
     <w:tbl>
@@ -7251,7 +7347,37 @@
                 <w:sz w:val="21"/>
                 <w:szCs w:val="21"/>
               </w:rPr>
-              <w:t>Which action(s) if any are the best ones to implement to achieve the ultimate goal(s) you defined at the beginning? Name and justify your choices.</w:t>
+              <w:t xml:space="preserve">Which action(s) if any are the best ones to implement to achieve the </w:t>
+            </w:r>
+            <w:proofErr w:type="gramStart"/>
+            <w:r>
+              <w:rPr>
+                <w:rStyle w:val="Emphasis"/>
+                <w:rFonts w:ascii="Corbel" w:hAnsi="Corbel" w:cs="Helvetica"/>
+                <w:b/>
+                <w:bCs/>
+                <w:i w:val="0"/>
+                <w:iCs w:val="0"/>
+                <w:color w:val="333333"/>
+                <w:sz w:val="21"/>
+                <w:szCs w:val="21"/>
+              </w:rPr>
+              <w:t>ultimate goal</w:t>
+            </w:r>
+            <w:proofErr w:type="gramEnd"/>
+            <w:r>
+              <w:rPr>
+                <w:rStyle w:val="Emphasis"/>
+                <w:rFonts w:ascii="Corbel" w:hAnsi="Corbel" w:cs="Helvetica"/>
+                <w:b/>
+                <w:bCs/>
+                <w:i w:val="0"/>
+                <w:iCs w:val="0"/>
+                <w:color w:val="333333"/>
+                <w:sz w:val="21"/>
+                <w:szCs w:val="21"/>
+              </w:rPr>
+              <w:t>(s) you defined at the beginning? Name and justify your choices.</w:t>
             </w:r>
           </w:p>
         </w:tc>
@@ -7628,19 +7754,197 @@
           <w:sz w:val="22"/>
           <w:szCs w:val="22"/>
         </w:rPr>
-        <w:t>to revisit and reassess decisions based on new evidence or for new projects. This lends itself to the iterative concept of Adaptive Management, whereby the tool could be revisited based on the success of implemented actions, and provides a much-needed link between Adaptive Management and Evidence-Based Conservation</w:t>
-      </w:r>
+        <w:t xml:space="preserve">to revisit and reassess decisions based on new evidence or for new projects. This lends itself to the iterative concept of Adaptive Management, whereby the tool could be revisited based on the success of implemented </w:t>
+      </w:r>
+      <w:proofErr w:type="gramStart"/>
       <w:r>
         <w:rPr>
           <w:rFonts w:ascii="Corbel" w:hAnsi="Corbel"/>
           <w:sz w:val="22"/>
           <w:szCs w:val="22"/>
         </w:rPr>
+        <w:t>actions, and</w:t>
+      </w:r>
+      <w:proofErr w:type="gramEnd"/>
+      <w:r>
+        <w:rPr>
+          <w:rFonts w:ascii="Corbel" w:hAnsi="Corbel"/>
+          <w:sz w:val="22"/>
+          <w:szCs w:val="22"/>
+        </w:rPr>
+        <w:t xml:space="preserve"> provides a much-needed link between Adaptive Management and Evidence-Based Conservation</w:t>
+      </w:r>
+      <w:r>
+        <w:rPr>
+          <w:rFonts w:ascii="Corbel" w:hAnsi="Corbel"/>
+          <w:sz w:val="22"/>
+          <w:szCs w:val="22"/>
+        </w:rPr>
         <w:t>.</w:t>
       </w:r>
     </w:p>
+    <w:p>
+      <w:pPr>
+        <w:pStyle w:val="BodyText"/>
+        <w:rPr>
+          <w:rFonts w:ascii="Corbel" w:hAnsi="Corbel"/>
+          <w:sz w:val="22"/>
+          <w:szCs w:val="22"/>
+        </w:rPr>
+      </w:pPr>
+    </w:p>
+    <w:p>
+      <w:pPr>
+        <w:pStyle w:val="Heading1"/>
+      </w:pPr>
+      <w:bookmarkStart w:id="22" w:name="_Copyright"/>
+      <w:bookmarkEnd w:id="22"/>
+      <w:r>
+        <w:t>Copyright</w:t>
+      </w:r>
+    </w:p>
+    <w:p/>
+    <w:p>
+      <w:r>
+        <w:rPr>
+          <w:rFonts w:ascii="Arial" w:hAnsi="Arial" w:cs="Arial"/>
+          <w:noProof/>
+          <w:color w:val="0000FF"/>
+          <w:sz w:val="27"/>
+          <w:szCs w:val="27"/>
+        </w:rPr>
+        <w:drawing>
+          <wp:anchor distT="0" distB="0" distL="114300" distR="114300" simplePos="0" relativeHeight="251659264" behindDoc="0" locked="0" layoutInCell="1" allowOverlap="1" wp14:anchorId="180CA292" wp14:editId="37C57C14">
+            <wp:simplePos x="0" y="0"/>
+            <wp:positionH relativeFrom="column">
+              <wp:posOffset>1905</wp:posOffset>
+            </wp:positionH>
+            <wp:positionV relativeFrom="paragraph">
+              <wp:posOffset>-635</wp:posOffset>
+            </wp:positionV>
+            <wp:extent cx="838200" cy="295275"/>
+            <wp:effectExtent l="0" t="0" r="0" b="9525"/>
+            <wp:wrapSquare wrapText="bothSides"/>
+            <wp:docPr id="9" name="Picture 9" descr="Creative Commons Licence">
+              <a:hlinkClick xmlns:a="http://schemas.openxmlformats.org/drawingml/2006/main" r:id="rId104"/>
+            </wp:docPr>
+            <wp:cNvGraphicFramePr>
+              <a:graphicFrameLocks xmlns:a="http://schemas.openxmlformats.org/drawingml/2006/main" noChangeAspect="1"/>
+            </wp:cNvGraphicFramePr>
+            <a:graphic xmlns:a="http://schemas.openxmlformats.org/drawingml/2006/main">
+              <a:graphicData uri="http://schemas.openxmlformats.org/drawingml/2006/picture">
+                <pic:pic xmlns:pic="http://schemas.openxmlformats.org/drawingml/2006/picture">
+                  <pic:nvPicPr>
+                    <pic:cNvPr id="0" name="Picture 6" descr="Creative Commons Licence">
+                      <a:hlinkClick r:id="rId104"/>
+                    </pic:cNvPr>
+                    <pic:cNvPicPr>
+                      <a:picLocks noChangeAspect="1" noChangeArrowheads="1"/>
+                    </pic:cNvPicPr>
+                  </pic:nvPicPr>
+                  <pic:blipFill>
+                    <a:blip r:embed="rId105">
+                      <a:extLst>
+                        <a:ext uri="{28A0092B-C50C-407E-A947-70E740481C1C}">
+                          <a14:useLocalDpi xmlns:a14="http://schemas.microsoft.com/office/drawing/2010/main" val="0"/>
+                        </a:ext>
+                      </a:extLst>
+                    </a:blip>
+                    <a:srcRect/>
+                    <a:stretch>
+                      <a:fillRect/>
+                    </a:stretch>
+                  </pic:blipFill>
+                  <pic:spPr bwMode="auto">
+                    <a:xfrm>
+                      <a:off x="0" y="0"/>
+                      <a:ext cx="838200" cy="295275"/>
+                    </a:xfrm>
+                    <a:prstGeom prst="rect">
+                      <a:avLst/>
+                    </a:prstGeom>
+                    <a:noFill/>
+                    <a:ln>
+                      <a:noFill/>
+                    </a:ln>
+                  </pic:spPr>
+                </pic:pic>
+              </a:graphicData>
+            </a:graphic>
+          </wp:anchor>
+        </w:drawing>
+      </w:r>
+      <w:r>
+        <w:t>The Evidence-to-Decision Tool by </w:t>
+      </w:r>
+      <w:hyperlink r:id="rId106" w:history="1">
+        <w:r>
+          <w:rPr>
+            <w:u w:val="single"/>
+          </w:rPr>
+          <w:t>Alec P. Christie and Conservation Evidence</w:t>
+        </w:r>
+      </w:hyperlink>
+      <w:r>
+        <w:t> is licensed under a </w:t>
+      </w:r>
+      <w:hyperlink r:id="rId107" w:history="1">
+        <w:r>
+          <w:rPr>
+            <w:u w:val="single"/>
+          </w:rPr>
+          <w:t>Creative Commons Attribution-ShareAlike 4.0 International License</w:t>
+        </w:r>
+      </w:hyperlink>
+      <w:r>
+        <w:t>.</w:t>
+      </w:r>
+      <w:r>
+        <w:t xml:space="preserve"> </w:t>
+      </w:r>
+      <w:r>
+        <w:t>Based on a work at </w:t>
+      </w:r>
+      <w:hyperlink r:id="rId108" w:history="1">
+        <w:r>
+          <w:rPr>
+            <w:u w:val="single"/>
+          </w:rPr>
+          <w:t>https://github.com/alecchristie888/shiny-server</w:t>
+        </w:r>
+      </w:hyperlink>
+      <w:r>
+        <w:t>.</w:t>
+      </w:r>
+      <w:r>
+        <w:t xml:space="preserve"> </w:t>
+      </w:r>
+    </w:p>
+    <w:p>
+      <w:r>
+        <w:t xml:space="preserve">This means you need to appropriately attribute us and then share using the same </w:t>
+      </w:r>
+      <w:proofErr w:type="gramStart"/>
+      <w:r>
+        <w:t>license, but</w:t>
+      </w:r>
+      <w:proofErr w:type="gramEnd"/>
+      <w:r>
+        <w:t xml:space="preserve"> do look at the link to Creative Commons to read the details.</w:t>
+      </w:r>
+    </w:p>
+    <w:p>
+      <w:pPr>
+        <w:pStyle w:val="BodyText"/>
+      </w:pPr>
+    </w:p>
     <w:sectPr>
-      <w:headerReference w:type="first" r:id="rId104"/>
+      <w:headerReference w:type="even" r:id="rId109"/>
+      <w:headerReference w:type="default" r:id="rId110"/>
+      <w:footerReference w:type="even" r:id="rId111"/>
+      <w:footerReference w:type="default" r:id="rId112"/>
+      <w:headerReference w:type="first" r:id="rId113"/>
+      <w:footerReference w:type="first" r:id="rId114"/>
       <w:pgSz w:w="12240" w:h="15840"/>
       <w:pgMar w:top="1440" w:right="1440" w:bottom="1440" w:left="1440" w:header="720" w:footer="720" w:gutter="0"/>
       <w:cols w:space="720"/>
@@ -7652,7 +7956,7 @@
 </file>
 
 <file path=word/endnotes.xml><?xml version="1.0" encoding="utf-8"?>
-<w:endnotes xmlns:wpc="http://schemas.microsoft.com/office/word/2010/wordprocessingCanvas" xmlns:cx="http://schemas.microsoft.com/office/drawing/2014/chartex" xmlns:cx1="http://schemas.microsoft.com/office/drawing/2015/9/8/chartex" xmlns:cx2="http://schemas.microsoft.com/office/drawing/2015/10/21/chartex" xmlns:cx3="http://schemas.microsoft.com/office/drawing/2016/5/9/chartex" xmlns:cx4="http://schemas.microsoft.com/office/drawing/2016/5/10/chartex" xmlns:cx5="http://schemas.microsoft.com/office/drawing/2016/5/11/chartex" xmlns:cx6="http://schemas.microsoft.com/office/drawing/2016/5/12/chartex" xmlns:cx7="http://schemas.microsoft.com/office/drawing/2016/5/13/chartex" xmlns:cx8="http://schemas.microsoft.com/office/drawing/2016/5/14/chartex" xmlns:mc="http://schemas.openxmlformats.org/markup-compatibility/2006" xmlns:aink="http://schemas.microsoft.com/office/drawing/2016/ink" xmlns:am3d="http://schemas.microsoft.com/office/drawing/2017/model3d" xmlns:o="urn:schemas-microsoft-com:office:office" xmlns:r="http://schemas.openxmlformats.org/officeDocument/2006/relationships" xmlns:m="http://schemas.openxmlformats.org/officeDocument/2006/math" xmlns:v="urn:schemas-microsoft-com:vml" xmlns:wp14="http://schemas.microsoft.com/office/word/2010/wordprocessingDrawing" xmlns:wp="http://schemas.openxmlformats.org/drawingml/2006/wordprocessingDrawing" xmlns:w10="urn:schemas-microsoft-com:office:word" xmlns:w="http://schemas.openxmlformats.org/wordprocessingml/2006/main" xmlns:w14="http://schemas.microsoft.com/office/word/2010/wordml" xmlns:w15="http://schemas.microsoft.com/office/word/2012/wordml" xmlns:w16cex="http://schemas.microsoft.com/office/word/2018/wordml/cex" xmlns:w16cid="http://schemas.microsoft.com/office/word/2016/wordml/cid" xmlns:w16="http://schemas.microsoft.com/office/word/2018/wordml" xmlns:w16se="http://schemas.microsoft.com/office/word/2015/wordml/symex" xmlns:wpg="http://schemas.microsoft.com/office/word/2010/wordprocessingGroup" xmlns:wpi="http://schemas.microsoft.com/office/word/2010/wordprocessingInk" xmlns:wne="http://schemas.microsoft.com/office/word/2006/wordml" xmlns:wps="http://schemas.microsoft.com/office/word/2010/wordprocessingShape" mc:Ignorable="w14 w15 w16se w16cid w16 w16cex wp14">
+<w:endnotes xmlns:wpc="http://schemas.microsoft.com/office/word/2010/wordprocessingCanvas" xmlns:cx="http://schemas.microsoft.com/office/drawing/2014/chartex" xmlns:cx1="http://schemas.microsoft.com/office/drawing/2015/9/8/chartex" xmlns:cx2="http://schemas.microsoft.com/office/drawing/2015/10/21/chartex" xmlns:cx3="http://schemas.microsoft.com/office/drawing/2016/5/9/chartex" xmlns:cx4="http://schemas.microsoft.com/office/drawing/2016/5/10/chartex" xmlns:cx5="http://schemas.microsoft.com/office/drawing/2016/5/11/chartex" xmlns:cx6="http://schemas.microsoft.com/office/drawing/2016/5/12/chartex" xmlns:cx7="http://schemas.microsoft.com/office/drawing/2016/5/13/chartex" xmlns:cx8="http://schemas.microsoft.com/office/drawing/2016/5/14/chartex" xmlns:mc="http://schemas.openxmlformats.org/markup-compatibility/2006" xmlns:aink="http://schemas.microsoft.com/office/drawing/2016/ink" xmlns:am3d="http://schemas.microsoft.com/office/drawing/2017/model3d" xmlns:o="urn:schemas-microsoft-com:office:office" xmlns:r="http://schemas.openxmlformats.org/officeDocument/2006/relationships" xmlns:m="http://schemas.openxmlformats.org/officeDocument/2006/math" xmlns:v="urn:schemas-microsoft-com:vml" xmlns:wp14="http://schemas.microsoft.com/office/word/2010/wordprocessingDrawing" xmlns:wp="http://schemas.openxmlformats.org/drawingml/2006/wordprocessingDrawing" xmlns:w10="urn:schemas-microsoft-com:office:word" xmlns:w="http://schemas.openxmlformats.org/wordprocessingml/2006/main" xmlns:w14="http://schemas.microsoft.com/office/word/2010/wordml" xmlns:w15="http://schemas.microsoft.com/office/word/2012/wordml" xmlns:w16cex="http://schemas.microsoft.com/office/word/2018/wordml/cex" xmlns:w16cid="http://schemas.microsoft.com/office/word/2016/wordml/cid" xmlns:w16="http://schemas.microsoft.com/office/word/2018/wordml" xmlns:w16sdtdh="http://schemas.microsoft.com/office/word/2020/wordml/sdtdatahash" xmlns:w16se="http://schemas.microsoft.com/office/word/2015/wordml/symex" xmlns:wpg="http://schemas.microsoft.com/office/word/2010/wordprocessingGroup" xmlns:wpi="http://schemas.microsoft.com/office/word/2010/wordprocessingInk" xmlns:wne="http://schemas.microsoft.com/office/word/2006/wordml" xmlns:wps="http://schemas.microsoft.com/office/word/2010/wordprocessingShape" mc:Ignorable="w14 w15 w16se w16cid w16 w16cex w16sdtdh wp14">
   <w:endnote w:type="separator" w:id="-1">
     <w:p>
       <w:pPr>
@@ -7676,8 +7980,38 @@
 </w:endnotes>
 </file>
 
+<file path=word/footer1.xml><?xml version="1.0" encoding="utf-8"?>
+<w:ftr xmlns:wpc="http://schemas.microsoft.com/office/word/2010/wordprocessingCanvas" xmlns:cx="http://schemas.microsoft.com/office/drawing/2014/chartex" xmlns:cx1="http://schemas.microsoft.com/office/drawing/2015/9/8/chartex" xmlns:cx2="http://schemas.microsoft.com/office/drawing/2015/10/21/chartex" xmlns:cx3="http://schemas.microsoft.com/office/drawing/2016/5/9/chartex" xmlns:cx4="http://schemas.microsoft.com/office/drawing/2016/5/10/chartex" xmlns:cx5="http://schemas.microsoft.com/office/drawing/2016/5/11/chartex" xmlns:cx6="http://schemas.microsoft.com/office/drawing/2016/5/12/chartex" xmlns:cx7="http://schemas.microsoft.com/office/drawing/2016/5/13/chartex" xmlns:cx8="http://schemas.microsoft.com/office/drawing/2016/5/14/chartex" xmlns:mc="http://schemas.openxmlformats.org/markup-compatibility/2006" xmlns:aink="http://schemas.microsoft.com/office/drawing/2016/ink" xmlns:am3d="http://schemas.microsoft.com/office/drawing/2017/model3d" xmlns:o="urn:schemas-microsoft-com:office:office" xmlns:r="http://schemas.openxmlformats.org/officeDocument/2006/relationships" xmlns:m="http://schemas.openxmlformats.org/officeDocument/2006/math" xmlns:v="urn:schemas-microsoft-com:vml" xmlns:wp14="http://schemas.microsoft.com/office/word/2010/wordprocessingDrawing" xmlns:wp="http://schemas.openxmlformats.org/drawingml/2006/wordprocessingDrawing" xmlns:w10="urn:schemas-microsoft-com:office:word" xmlns:w="http://schemas.openxmlformats.org/wordprocessingml/2006/main" xmlns:w14="http://schemas.microsoft.com/office/word/2010/wordml" xmlns:w15="http://schemas.microsoft.com/office/word/2012/wordml" xmlns:w16cex="http://schemas.microsoft.com/office/word/2018/wordml/cex" xmlns:w16cid="http://schemas.microsoft.com/office/word/2016/wordml/cid" xmlns:w16="http://schemas.microsoft.com/office/word/2018/wordml" xmlns:w16sdtdh="http://schemas.microsoft.com/office/word/2020/wordml/sdtdatahash" xmlns:w16se="http://schemas.microsoft.com/office/word/2015/wordml/symex" xmlns:wpg="http://schemas.microsoft.com/office/word/2010/wordprocessingGroup" xmlns:wpi="http://schemas.microsoft.com/office/word/2010/wordprocessingInk" xmlns:wne="http://schemas.microsoft.com/office/word/2006/wordml" xmlns:wps="http://schemas.microsoft.com/office/word/2010/wordprocessingShape" mc:Ignorable="w14 w15 w16se w16cid w16 w16cex w16sdtdh wp14">
+  <w:p>
+    <w:pPr>
+      <w:pStyle w:val="Footer"/>
+    </w:pPr>
+  </w:p>
+</w:ftr>
+</file>
+
+<file path=word/footer2.xml><?xml version="1.0" encoding="utf-8"?>
+<w:ftr xmlns:wpc="http://schemas.microsoft.com/office/word/2010/wordprocessingCanvas" xmlns:cx="http://schemas.microsoft.com/office/drawing/2014/chartex" xmlns:cx1="http://schemas.microsoft.com/office/drawing/2015/9/8/chartex" xmlns:cx2="http://schemas.microsoft.com/office/drawing/2015/10/21/chartex" xmlns:cx3="http://schemas.microsoft.com/office/drawing/2016/5/9/chartex" xmlns:cx4="http://schemas.microsoft.com/office/drawing/2016/5/10/chartex" xmlns:cx5="http://schemas.microsoft.com/office/drawing/2016/5/11/chartex" xmlns:cx6="http://schemas.microsoft.com/office/drawing/2016/5/12/chartex" xmlns:cx7="http://schemas.microsoft.com/office/drawing/2016/5/13/chartex" xmlns:cx8="http://schemas.microsoft.com/office/drawing/2016/5/14/chartex" xmlns:mc="http://schemas.openxmlformats.org/markup-compatibility/2006" xmlns:aink="http://schemas.microsoft.com/office/drawing/2016/ink" xmlns:am3d="http://schemas.microsoft.com/office/drawing/2017/model3d" xmlns:o="urn:schemas-microsoft-com:office:office" xmlns:r="http://schemas.openxmlformats.org/officeDocument/2006/relationships" xmlns:m="http://schemas.openxmlformats.org/officeDocument/2006/math" xmlns:v="urn:schemas-microsoft-com:vml" xmlns:wp14="http://schemas.microsoft.com/office/word/2010/wordprocessingDrawing" xmlns:wp="http://schemas.openxmlformats.org/drawingml/2006/wordprocessingDrawing" xmlns:w10="urn:schemas-microsoft-com:office:word" xmlns:w="http://schemas.openxmlformats.org/wordprocessingml/2006/main" xmlns:w14="http://schemas.microsoft.com/office/word/2010/wordml" xmlns:w15="http://schemas.microsoft.com/office/word/2012/wordml" xmlns:w16cex="http://schemas.microsoft.com/office/word/2018/wordml/cex" xmlns:w16cid="http://schemas.microsoft.com/office/word/2016/wordml/cid" xmlns:w16="http://schemas.microsoft.com/office/word/2018/wordml" xmlns:w16sdtdh="http://schemas.microsoft.com/office/word/2020/wordml/sdtdatahash" xmlns:w16se="http://schemas.microsoft.com/office/word/2015/wordml/symex" xmlns:wpg="http://schemas.microsoft.com/office/word/2010/wordprocessingGroup" xmlns:wpi="http://schemas.microsoft.com/office/word/2010/wordprocessingInk" xmlns:wne="http://schemas.microsoft.com/office/word/2006/wordml" xmlns:wps="http://schemas.microsoft.com/office/word/2010/wordprocessingShape" mc:Ignorable="w14 w15 w16se w16cid w16 w16cex w16sdtdh wp14">
+  <w:p>
+    <w:pPr>
+      <w:pStyle w:val="Footer"/>
+    </w:pPr>
+  </w:p>
+</w:ftr>
+</file>
+
+<file path=word/footer3.xml><?xml version="1.0" encoding="utf-8"?>
+<w:ftr xmlns:wpc="http://schemas.microsoft.com/office/word/2010/wordprocessingCanvas" xmlns:cx="http://schemas.microsoft.com/office/drawing/2014/chartex" xmlns:cx1="http://schemas.microsoft.com/office/drawing/2015/9/8/chartex" xmlns:cx2="http://schemas.microsoft.com/office/drawing/2015/10/21/chartex" xmlns:cx3="http://schemas.microsoft.com/office/drawing/2016/5/9/chartex" xmlns:cx4="http://schemas.microsoft.com/office/drawing/2016/5/10/chartex" xmlns:cx5="http://schemas.microsoft.com/office/drawing/2016/5/11/chartex" xmlns:cx6="http://schemas.microsoft.com/office/drawing/2016/5/12/chartex" xmlns:cx7="http://schemas.microsoft.com/office/drawing/2016/5/13/chartex" xmlns:cx8="http://schemas.microsoft.com/office/drawing/2016/5/14/chartex" xmlns:mc="http://schemas.openxmlformats.org/markup-compatibility/2006" xmlns:aink="http://schemas.microsoft.com/office/drawing/2016/ink" xmlns:am3d="http://schemas.microsoft.com/office/drawing/2017/model3d" xmlns:o="urn:schemas-microsoft-com:office:office" xmlns:r="http://schemas.openxmlformats.org/officeDocument/2006/relationships" xmlns:m="http://schemas.openxmlformats.org/officeDocument/2006/math" xmlns:v="urn:schemas-microsoft-com:vml" xmlns:wp14="http://schemas.microsoft.com/office/word/2010/wordprocessingDrawing" xmlns:wp="http://schemas.openxmlformats.org/drawingml/2006/wordprocessingDrawing" xmlns:w10="urn:schemas-microsoft-com:office:word" xmlns:w="http://schemas.openxmlformats.org/wordprocessingml/2006/main" xmlns:w14="http://schemas.microsoft.com/office/word/2010/wordml" xmlns:w15="http://schemas.microsoft.com/office/word/2012/wordml" xmlns:w16cex="http://schemas.microsoft.com/office/word/2018/wordml/cex" xmlns:w16cid="http://schemas.microsoft.com/office/word/2016/wordml/cid" xmlns:w16="http://schemas.microsoft.com/office/word/2018/wordml" xmlns:w16sdtdh="http://schemas.microsoft.com/office/word/2020/wordml/sdtdatahash" xmlns:w16se="http://schemas.microsoft.com/office/word/2015/wordml/symex" xmlns:wpg="http://schemas.microsoft.com/office/word/2010/wordprocessingGroup" xmlns:wpi="http://schemas.microsoft.com/office/word/2010/wordprocessingInk" xmlns:wne="http://schemas.microsoft.com/office/word/2006/wordml" xmlns:wps="http://schemas.microsoft.com/office/word/2010/wordprocessingShape" mc:Ignorable="w14 w15 w16se w16cid w16 w16cex w16sdtdh wp14">
+  <w:p>
+    <w:pPr>
+      <w:pStyle w:val="Footer"/>
+    </w:pPr>
+  </w:p>
+</w:ftr>
+</file>
+
 <file path=word/footnotes.xml><?xml version="1.0" encoding="utf-8"?>
-<w:footnotes xmlns:wpc="http://schemas.microsoft.com/office/word/2010/wordprocessingCanvas" xmlns:cx="http://schemas.microsoft.com/office/drawing/2014/chartex" xmlns:cx1="http://schemas.microsoft.com/office/drawing/2015/9/8/chartex" xmlns:cx2="http://schemas.microsoft.com/office/drawing/2015/10/21/chartex" xmlns:cx3="http://schemas.microsoft.com/office/drawing/2016/5/9/chartex" xmlns:cx4="http://schemas.microsoft.com/office/drawing/2016/5/10/chartex" xmlns:cx5="http://schemas.microsoft.com/office/drawing/2016/5/11/chartex" xmlns:cx6="http://schemas.microsoft.com/office/drawing/2016/5/12/chartex" xmlns:cx7="http://schemas.microsoft.com/office/drawing/2016/5/13/chartex" xmlns:cx8="http://schemas.microsoft.com/office/drawing/2016/5/14/chartex" xmlns:mc="http://schemas.openxmlformats.org/markup-compatibility/2006" xmlns:aink="http://schemas.microsoft.com/office/drawing/2016/ink" xmlns:am3d="http://schemas.microsoft.com/office/drawing/2017/model3d" xmlns:o="urn:schemas-microsoft-com:office:office" xmlns:r="http://schemas.openxmlformats.org/officeDocument/2006/relationships" xmlns:m="http://schemas.openxmlformats.org/officeDocument/2006/math" xmlns:v="urn:schemas-microsoft-com:vml" xmlns:wp14="http://schemas.microsoft.com/office/word/2010/wordprocessingDrawing" xmlns:wp="http://schemas.openxmlformats.org/drawingml/2006/wordprocessingDrawing" xmlns:w10="urn:schemas-microsoft-com:office:word" xmlns:w="http://schemas.openxmlformats.org/wordprocessingml/2006/main" xmlns:w14="http://schemas.microsoft.com/office/word/2010/wordml" xmlns:w15="http://schemas.microsoft.com/office/word/2012/wordml" xmlns:w16cex="http://schemas.microsoft.com/office/word/2018/wordml/cex" xmlns:w16cid="http://schemas.microsoft.com/office/word/2016/wordml/cid" xmlns:w16="http://schemas.microsoft.com/office/word/2018/wordml" xmlns:w16se="http://schemas.microsoft.com/office/word/2015/wordml/symex" xmlns:wpg="http://schemas.microsoft.com/office/word/2010/wordprocessingGroup" xmlns:wpi="http://schemas.microsoft.com/office/word/2010/wordprocessingInk" xmlns:wne="http://schemas.microsoft.com/office/word/2006/wordml" xmlns:wps="http://schemas.microsoft.com/office/word/2010/wordprocessingShape" mc:Ignorable="w14 w15 w16se w16cid w16 w16cex wp14">
+<w:footnotes xmlns:wpc="http://schemas.microsoft.com/office/word/2010/wordprocessingCanvas" xmlns:cx="http://schemas.microsoft.com/office/drawing/2014/chartex" xmlns:cx1="http://schemas.microsoft.com/office/drawing/2015/9/8/chartex" xmlns:cx2="http://schemas.microsoft.com/office/drawing/2015/10/21/chartex" xmlns:cx3="http://schemas.microsoft.com/office/drawing/2016/5/9/chartex" xmlns:cx4="http://schemas.microsoft.com/office/drawing/2016/5/10/chartex" xmlns:cx5="http://schemas.microsoft.com/office/drawing/2016/5/11/chartex" xmlns:cx6="http://schemas.microsoft.com/office/drawing/2016/5/12/chartex" xmlns:cx7="http://schemas.microsoft.com/office/drawing/2016/5/13/chartex" xmlns:cx8="http://schemas.microsoft.com/office/drawing/2016/5/14/chartex" xmlns:mc="http://schemas.openxmlformats.org/markup-compatibility/2006" xmlns:aink="http://schemas.microsoft.com/office/drawing/2016/ink" xmlns:am3d="http://schemas.microsoft.com/office/drawing/2017/model3d" xmlns:o="urn:schemas-microsoft-com:office:office" xmlns:r="http://schemas.openxmlformats.org/officeDocument/2006/relationships" xmlns:m="http://schemas.openxmlformats.org/officeDocument/2006/math" xmlns:v="urn:schemas-microsoft-com:vml" xmlns:wp14="http://schemas.microsoft.com/office/word/2010/wordprocessingDrawing" xmlns:wp="http://schemas.openxmlformats.org/drawingml/2006/wordprocessingDrawing" xmlns:w10="urn:schemas-microsoft-com:office:word" xmlns:w="http://schemas.openxmlformats.org/wordprocessingml/2006/main" xmlns:w14="http://schemas.microsoft.com/office/word/2010/wordml" xmlns:w15="http://schemas.microsoft.com/office/word/2012/wordml" xmlns:w16cex="http://schemas.microsoft.com/office/word/2018/wordml/cex" xmlns:w16cid="http://schemas.microsoft.com/office/word/2016/wordml/cid" xmlns:w16="http://schemas.microsoft.com/office/word/2018/wordml" xmlns:w16sdtdh="http://schemas.microsoft.com/office/word/2020/wordml/sdtdatahash" xmlns:w16se="http://schemas.microsoft.com/office/word/2015/wordml/symex" xmlns:wpg="http://schemas.microsoft.com/office/word/2010/wordprocessingGroup" xmlns:wpi="http://schemas.microsoft.com/office/word/2010/wordprocessingInk" xmlns:wne="http://schemas.microsoft.com/office/word/2006/wordml" xmlns:wps="http://schemas.microsoft.com/office/word/2010/wordprocessingShape" mc:Ignorable="w14 w15 w16se w16cid w16 w16cex w16sdtdh wp14">
   <w:footnote w:type="separator" w:id="-1">
     <w:p>
       <w:r>
@@ -7696,7 +8030,27 @@
 </file>
 
 <file path=word/header1.xml><?xml version="1.0" encoding="utf-8"?>
-<w:hdr xmlns:wpc="http://schemas.microsoft.com/office/word/2010/wordprocessingCanvas" xmlns:cx="http://schemas.microsoft.com/office/drawing/2014/chartex" xmlns:cx1="http://schemas.microsoft.com/office/drawing/2015/9/8/chartex" xmlns:cx2="http://schemas.microsoft.com/office/drawing/2015/10/21/chartex" xmlns:cx3="http://schemas.microsoft.com/office/drawing/2016/5/9/chartex" xmlns:cx4="http://schemas.microsoft.com/office/drawing/2016/5/10/chartex" xmlns:cx5="http://schemas.microsoft.com/office/drawing/2016/5/11/chartex" xmlns:cx6="http://schemas.microsoft.com/office/drawing/2016/5/12/chartex" xmlns:cx7="http://schemas.microsoft.com/office/drawing/2016/5/13/chartex" xmlns:cx8="http://schemas.microsoft.com/office/drawing/2016/5/14/chartex" xmlns:mc="http://schemas.openxmlformats.org/markup-compatibility/2006" xmlns:aink="http://schemas.microsoft.com/office/drawing/2016/ink" xmlns:am3d="http://schemas.microsoft.com/office/drawing/2017/model3d" xmlns:o="urn:schemas-microsoft-com:office:office" xmlns:r="http://schemas.openxmlformats.org/officeDocument/2006/relationships" xmlns:m="http://schemas.openxmlformats.org/officeDocument/2006/math" xmlns:v="urn:schemas-microsoft-com:vml" xmlns:wp14="http://schemas.microsoft.com/office/word/2010/wordprocessingDrawing" xmlns:wp="http://schemas.openxmlformats.org/drawingml/2006/wordprocessingDrawing" xmlns:w10="urn:schemas-microsoft-com:office:word" xmlns:w="http://schemas.openxmlformats.org/wordprocessingml/2006/main" xmlns:w14="http://schemas.microsoft.com/office/word/2010/wordml" xmlns:w15="http://schemas.microsoft.com/office/word/2012/wordml" xmlns:w16cex="http://schemas.microsoft.com/office/word/2018/wordml/cex" xmlns:w16cid="http://schemas.microsoft.com/office/word/2016/wordml/cid" xmlns:w16="http://schemas.microsoft.com/office/word/2018/wordml" xmlns:w16se="http://schemas.microsoft.com/office/word/2015/wordml/symex" xmlns:wpg="http://schemas.microsoft.com/office/word/2010/wordprocessingGroup" xmlns:wpi="http://schemas.microsoft.com/office/word/2010/wordprocessingInk" xmlns:wne="http://schemas.microsoft.com/office/word/2006/wordml" xmlns:wps="http://schemas.microsoft.com/office/word/2010/wordprocessingShape" mc:Ignorable="w14 w15 w16se w16cid w16 w16cex wp14">
+<w:hdr xmlns:wpc="http://schemas.microsoft.com/office/word/2010/wordprocessingCanvas" xmlns:cx="http://schemas.microsoft.com/office/drawing/2014/chartex" xmlns:cx1="http://schemas.microsoft.com/office/drawing/2015/9/8/chartex" xmlns:cx2="http://schemas.microsoft.com/office/drawing/2015/10/21/chartex" xmlns:cx3="http://schemas.microsoft.com/office/drawing/2016/5/9/chartex" xmlns:cx4="http://schemas.microsoft.com/office/drawing/2016/5/10/chartex" xmlns:cx5="http://schemas.microsoft.com/office/drawing/2016/5/11/chartex" xmlns:cx6="http://schemas.microsoft.com/office/drawing/2016/5/12/chartex" xmlns:cx7="http://schemas.microsoft.com/office/drawing/2016/5/13/chartex" xmlns:cx8="http://schemas.microsoft.com/office/drawing/2016/5/14/chartex" xmlns:mc="http://schemas.openxmlformats.org/markup-compatibility/2006" xmlns:aink="http://schemas.microsoft.com/office/drawing/2016/ink" xmlns:am3d="http://schemas.microsoft.com/office/drawing/2017/model3d" xmlns:o="urn:schemas-microsoft-com:office:office" xmlns:r="http://schemas.openxmlformats.org/officeDocument/2006/relationships" xmlns:m="http://schemas.openxmlformats.org/officeDocument/2006/math" xmlns:v="urn:schemas-microsoft-com:vml" xmlns:wp14="http://schemas.microsoft.com/office/word/2010/wordprocessingDrawing" xmlns:wp="http://schemas.openxmlformats.org/drawingml/2006/wordprocessingDrawing" xmlns:w10="urn:schemas-microsoft-com:office:word" xmlns:w="http://schemas.openxmlformats.org/wordprocessingml/2006/main" xmlns:w14="http://schemas.microsoft.com/office/word/2010/wordml" xmlns:w15="http://schemas.microsoft.com/office/word/2012/wordml" xmlns:w16cex="http://schemas.microsoft.com/office/word/2018/wordml/cex" xmlns:w16cid="http://schemas.microsoft.com/office/word/2016/wordml/cid" xmlns:w16="http://schemas.microsoft.com/office/word/2018/wordml" xmlns:w16sdtdh="http://schemas.microsoft.com/office/word/2020/wordml/sdtdatahash" xmlns:w16se="http://schemas.microsoft.com/office/word/2015/wordml/symex" xmlns:wpg="http://schemas.microsoft.com/office/word/2010/wordprocessingGroup" xmlns:wpi="http://schemas.microsoft.com/office/word/2010/wordprocessingInk" xmlns:wne="http://schemas.microsoft.com/office/word/2006/wordml" xmlns:wps="http://schemas.microsoft.com/office/word/2010/wordprocessingShape" mc:Ignorable="w14 w15 w16se w16cid w16 w16cex w16sdtdh wp14">
+  <w:p>
+    <w:pPr>
+      <w:pStyle w:val="Header"/>
+    </w:pPr>
+  </w:p>
+</w:hdr>
+</file>
+
+<file path=word/header2.xml><?xml version="1.0" encoding="utf-8"?>
+<w:hdr xmlns:wpc="http://schemas.microsoft.com/office/word/2010/wordprocessingCanvas" xmlns:cx="http://schemas.microsoft.com/office/drawing/2014/chartex" xmlns:cx1="http://schemas.microsoft.com/office/drawing/2015/9/8/chartex" xmlns:cx2="http://schemas.microsoft.com/office/drawing/2015/10/21/chartex" xmlns:cx3="http://schemas.microsoft.com/office/drawing/2016/5/9/chartex" xmlns:cx4="http://schemas.microsoft.com/office/drawing/2016/5/10/chartex" xmlns:cx5="http://schemas.microsoft.com/office/drawing/2016/5/11/chartex" xmlns:cx6="http://schemas.microsoft.com/office/drawing/2016/5/12/chartex" xmlns:cx7="http://schemas.microsoft.com/office/drawing/2016/5/13/chartex" xmlns:cx8="http://schemas.microsoft.com/office/drawing/2016/5/14/chartex" xmlns:mc="http://schemas.openxmlformats.org/markup-compatibility/2006" xmlns:aink="http://schemas.microsoft.com/office/drawing/2016/ink" xmlns:am3d="http://schemas.microsoft.com/office/drawing/2017/model3d" xmlns:o="urn:schemas-microsoft-com:office:office" xmlns:r="http://schemas.openxmlformats.org/officeDocument/2006/relationships" xmlns:m="http://schemas.openxmlformats.org/officeDocument/2006/math" xmlns:v="urn:schemas-microsoft-com:vml" xmlns:wp14="http://schemas.microsoft.com/office/word/2010/wordprocessingDrawing" xmlns:wp="http://schemas.openxmlformats.org/drawingml/2006/wordprocessingDrawing" xmlns:w10="urn:schemas-microsoft-com:office:word" xmlns:w="http://schemas.openxmlformats.org/wordprocessingml/2006/main" xmlns:w14="http://schemas.microsoft.com/office/word/2010/wordml" xmlns:w15="http://schemas.microsoft.com/office/word/2012/wordml" xmlns:w16cex="http://schemas.microsoft.com/office/word/2018/wordml/cex" xmlns:w16cid="http://schemas.microsoft.com/office/word/2016/wordml/cid" xmlns:w16="http://schemas.microsoft.com/office/word/2018/wordml" xmlns:w16sdtdh="http://schemas.microsoft.com/office/word/2020/wordml/sdtdatahash" xmlns:w16se="http://schemas.microsoft.com/office/word/2015/wordml/symex" xmlns:wpg="http://schemas.microsoft.com/office/word/2010/wordprocessingGroup" xmlns:wpi="http://schemas.microsoft.com/office/word/2010/wordprocessingInk" xmlns:wne="http://schemas.microsoft.com/office/word/2006/wordml" xmlns:wps="http://schemas.microsoft.com/office/word/2010/wordprocessingShape" mc:Ignorable="w14 w15 w16se w16cid w16 w16cex w16sdtdh wp14">
+  <w:p>
+    <w:pPr>
+      <w:pStyle w:val="Header"/>
+    </w:pPr>
+  </w:p>
+</w:hdr>
+</file>
+
+<file path=word/header3.xml><?xml version="1.0" encoding="utf-8"?>
+<w:hdr xmlns:wpc="http://schemas.microsoft.com/office/word/2010/wordprocessingCanvas" xmlns:cx="http://schemas.microsoft.com/office/drawing/2014/chartex" xmlns:cx1="http://schemas.microsoft.com/office/drawing/2015/9/8/chartex" xmlns:cx2="http://schemas.microsoft.com/office/drawing/2015/10/21/chartex" xmlns:cx3="http://schemas.microsoft.com/office/drawing/2016/5/9/chartex" xmlns:cx4="http://schemas.microsoft.com/office/drawing/2016/5/10/chartex" xmlns:cx5="http://schemas.microsoft.com/office/drawing/2016/5/11/chartex" xmlns:cx6="http://schemas.microsoft.com/office/drawing/2016/5/12/chartex" xmlns:cx7="http://schemas.microsoft.com/office/drawing/2016/5/13/chartex" xmlns:cx8="http://schemas.microsoft.com/office/drawing/2016/5/14/chartex" xmlns:mc="http://schemas.openxmlformats.org/markup-compatibility/2006" xmlns:aink="http://schemas.microsoft.com/office/drawing/2016/ink" xmlns:am3d="http://schemas.microsoft.com/office/drawing/2017/model3d" xmlns:o="urn:schemas-microsoft-com:office:office" xmlns:r="http://schemas.openxmlformats.org/officeDocument/2006/relationships" xmlns:m="http://schemas.openxmlformats.org/officeDocument/2006/math" xmlns:v="urn:schemas-microsoft-com:vml" xmlns:wp14="http://schemas.microsoft.com/office/word/2010/wordprocessingDrawing" xmlns:wp="http://schemas.openxmlformats.org/drawingml/2006/wordprocessingDrawing" xmlns:w10="urn:schemas-microsoft-com:office:word" xmlns:w="http://schemas.openxmlformats.org/wordprocessingml/2006/main" xmlns:w14="http://schemas.microsoft.com/office/word/2010/wordml" xmlns:w15="http://schemas.microsoft.com/office/word/2012/wordml" xmlns:w16cex="http://schemas.microsoft.com/office/word/2018/wordml/cex" xmlns:w16cid="http://schemas.microsoft.com/office/word/2016/wordml/cid" xmlns:w16="http://schemas.microsoft.com/office/word/2018/wordml" xmlns:w16sdtdh="http://schemas.microsoft.com/office/word/2020/wordml/sdtdatahash" xmlns:w16se="http://schemas.microsoft.com/office/word/2015/wordml/symex" xmlns:wpg="http://schemas.microsoft.com/office/word/2010/wordprocessingGroup" xmlns:wpi="http://schemas.microsoft.com/office/word/2010/wordprocessingInk" xmlns:wne="http://schemas.microsoft.com/office/word/2006/wordml" xmlns:wps="http://schemas.microsoft.com/office/word/2010/wordprocessingShape" mc:Ignorable="w14 w15 w16se w16cid w16 w16cex w16sdtdh wp14">
   <w:p>
     <w:pPr>
       <w:pStyle w:val="BodyText"/>
@@ -7722,14 +8076,37 @@
       </w:r>
     </w:hyperlink>
     <w:r>
-      <w:t>), which you are free to adapt to your requirements. In contrast to the online tool, which automatically generates a similar report to this one and produces a summary table near the end, this template allows you to follow the same process manually. Online you are able to add actions to assess via a button in the side bar, but here you will need to copy and paste steps 2.B-G. as highlighted and fill in the summary table (Step 3.A.) manually.</w:t>
+      <w:t>), which you are free to adapt to your requirements</w:t>
+    </w:r>
+    <w:r>
+      <w:t xml:space="preserve"> (but see </w:t>
+    </w:r>
+    <w:hyperlink w:anchor="_Copyright" w:history="1">
+      <w:r>
+        <w:rPr>
+          <w:rStyle w:val="Hyperlink"/>
+        </w:rPr>
+        <w:t>copyright</w:t>
+      </w:r>
+    </w:hyperlink>
+    <w:r>
+      <w:t>)</w:t>
+    </w:r>
+    <w:r>
+      <w:t xml:space="preserve">. In contrast to the online tool, which automatically generates a similar report to this one and produces a summary table near the end, this template allows you to follow the same process manually. Online you </w:t>
+    </w:r>
+    <w:r>
+      <w:t>can</w:t>
+    </w:r>
+    <w:r>
+      <w:t xml:space="preserve"> add actions to assess via a button in the side bar, but here you will need to copy and paste steps 2.B-G. as highlighted and fill in the summary table (Step 3.A.) manually.</w:t>
     </w:r>
   </w:p>
 </w:hdr>
 </file>
 
 <file path=word/numbering.xml><?xml version="1.0" encoding="utf-8"?>
-<w:numbering xmlns:wpc="http://schemas.microsoft.com/office/word/2010/wordprocessingCanvas" xmlns:cx="http://schemas.microsoft.com/office/drawing/2014/chartex" xmlns:cx1="http://schemas.microsoft.com/office/drawing/2015/9/8/chartex" xmlns:cx2="http://schemas.microsoft.com/office/drawing/2015/10/21/chartex" xmlns:cx3="http://schemas.microsoft.com/office/drawing/2016/5/9/chartex" xmlns:cx4="http://schemas.microsoft.com/office/drawing/2016/5/10/chartex" xmlns:cx5="http://schemas.microsoft.com/office/drawing/2016/5/11/chartex" xmlns:cx6="http://schemas.microsoft.com/office/drawing/2016/5/12/chartex" xmlns:cx7="http://schemas.microsoft.com/office/drawing/2016/5/13/chartex" xmlns:cx8="http://schemas.microsoft.com/office/drawing/2016/5/14/chartex" xmlns:mc="http://schemas.openxmlformats.org/markup-compatibility/2006" xmlns:aink="http://schemas.microsoft.com/office/drawing/2016/ink" xmlns:am3d="http://schemas.microsoft.com/office/drawing/2017/model3d" xmlns:o="urn:schemas-microsoft-com:office:office" xmlns:r="http://schemas.openxmlformats.org/officeDocument/2006/relationships" xmlns:m="http://schemas.openxmlformats.org/officeDocument/2006/math" xmlns:v="urn:schemas-microsoft-com:vml" xmlns:wp14="http://schemas.microsoft.com/office/word/2010/wordprocessingDrawing" xmlns:wp="http://schemas.openxmlformats.org/drawingml/2006/wordprocessingDrawing" xmlns:w10="urn:schemas-microsoft-com:office:word" xmlns:w="http://schemas.openxmlformats.org/wordprocessingml/2006/main" xmlns:w14="http://schemas.microsoft.com/office/word/2010/wordml" xmlns:w15="http://schemas.microsoft.com/office/word/2012/wordml" xmlns:w16cex="http://schemas.microsoft.com/office/word/2018/wordml/cex" xmlns:w16cid="http://schemas.microsoft.com/office/word/2016/wordml/cid" xmlns:w16="http://schemas.microsoft.com/office/word/2018/wordml" xmlns:w16se="http://schemas.microsoft.com/office/word/2015/wordml/symex" xmlns:wpg="http://schemas.microsoft.com/office/word/2010/wordprocessingGroup" xmlns:wpi="http://schemas.microsoft.com/office/word/2010/wordprocessingInk" xmlns:wne="http://schemas.microsoft.com/office/word/2006/wordml" xmlns:wps="http://schemas.microsoft.com/office/word/2010/wordprocessingShape" mc:Ignorable="w14 w15 w16se w16cid w16 w16cex wp14">
+<w:numbering xmlns:wpc="http://schemas.microsoft.com/office/word/2010/wordprocessingCanvas" xmlns:cx="http://schemas.microsoft.com/office/drawing/2014/chartex" xmlns:cx1="http://schemas.microsoft.com/office/drawing/2015/9/8/chartex" xmlns:cx2="http://schemas.microsoft.com/office/drawing/2015/10/21/chartex" xmlns:cx3="http://schemas.microsoft.com/office/drawing/2016/5/9/chartex" xmlns:cx4="http://schemas.microsoft.com/office/drawing/2016/5/10/chartex" xmlns:cx5="http://schemas.microsoft.com/office/drawing/2016/5/11/chartex" xmlns:cx6="http://schemas.microsoft.com/office/drawing/2016/5/12/chartex" xmlns:cx7="http://schemas.microsoft.com/office/drawing/2016/5/13/chartex" xmlns:cx8="http://schemas.microsoft.com/office/drawing/2016/5/14/chartex" xmlns:mc="http://schemas.openxmlformats.org/markup-compatibility/2006" xmlns:aink="http://schemas.microsoft.com/office/drawing/2016/ink" xmlns:am3d="http://schemas.microsoft.com/office/drawing/2017/model3d" xmlns:o="urn:schemas-microsoft-com:office:office" xmlns:r="http://schemas.openxmlformats.org/officeDocument/2006/relationships" xmlns:m="http://schemas.openxmlformats.org/officeDocument/2006/math" xmlns:v="urn:schemas-microsoft-com:vml" xmlns:wp14="http://schemas.microsoft.com/office/word/2010/wordprocessingDrawing" xmlns:wp="http://schemas.openxmlformats.org/drawingml/2006/wordprocessingDrawing" xmlns:w10="urn:schemas-microsoft-com:office:word" xmlns:w="http://schemas.openxmlformats.org/wordprocessingml/2006/main" xmlns:w14="http://schemas.microsoft.com/office/word/2010/wordml" xmlns:w15="http://schemas.microsoft.com/office/word/2012/wordml" xmlns:w16cex="http://schemas.microsoft.com/office/word/2018/wordml/cex" xmlns:w16cid="http://schemas.microsoft.com/office/word/2016/wordml/cid" xmlns:w16="http://schemas.microsoft.com/office/word/2018/wordml" xmlns:w16sdtdh="http://schemas.microsoft.com/office/word/2020/wordml/sdtdatahash" xmlns:w16se="http://schemas.microsoft.com/office/word/2015/wordml/symex" xmlns:wpg="http://schemas.microsoft.com/office/word/2010/wordprocessingGroup" xmlns:wpi="http://schemas.microsoft.com/office/word/2010/wordprocessingInk" xmlns:wne="http://schemas.microsoft.com/office/word/2006/wordml" xmlns:wps="http://schemas.microsoft.com/office/word/2010/wordprocessingShape" mc:Ignorable="w14 w15 w16se w16cid w16 w16cex w16sdtdh wp14">
   <w:abstractNum w:abstractNumId="0" w15:restartNumberingAfterBreak="0">
     <w:nsid w:val="99F2B41C"/>
     <w:multiLevelType w:val="multilevel"/>
@@ -8139,7 +8516,7 @@
 </file>
 
 <file path=word/styles.xml><?xml version="1.0" encoding="utf-8"?>
-<w:styles xmlns:mc="http://schemas.openxmlformats.org/markup-compatibility/2006" xmlns:r="http://schemas.openxmlformats.org/officeDocument/2006/relationships" xmlns:w="http://schemas.openxmlformats.org/wordprocessingml/2006/main" xmlns:w14="http://schemas.microsoft.com/office/word/2010/wordml" xmlns:w15="http://schemas.microsoft.com/office/word/2012/wordml" xmlns:w16cex="http://schemas.microsoft.com/office/word/2018/wordml/cex" xmlns:w16cid="http://schemas.microsoft.com/office/word/2016/wordml/cid" xmlns:w16="http://schemas.microsoft.com/office/word/2018/wordml" xmlns:w16se="http://schemas.microsoft.com/office/word/2015/wordml/symex" mc:Ignorable="w14 w15 w16se w16cid w16 w16cex">
+<w:styles xmlns:mc="http://schemas.openxmlformats.org/markup-compatibility/2006" xmlns:r="http://schemas.openxmlformats.org/officeDocument/2006/relationships" xmlns:w="http://schemas.openxmlformats.org/wordprocessingml/2006/main" xmlns:w14="http://schemas.microsoft.com/office/word/2010/wordml" xmlns:w15="http://schemas.microsoft.com/office/word/2012/wordml" xmlns:w16cex="http://schemas.microsoft.com/office/word/2018/wordml/cex" xmlns:w16cid="http://schemas.microsoft.com/office/word/2016/wordml/cid" xmlns:w16="http://schemas.microsoft.com/office/word/2018/wordml" xmlns:w16sdtdh="http://schemas.microsoft.com/office/word/2020/wordml/sdtdatahash" xmlns:w16se="http://schemas.microsoft.com/office/word/2015/wordml/symex" mc:Ignorable="w14 w15 w16se w16cid w16 w16cex w16sdtdh">
   <w:docDefaults>
     <w:rPrDefault>
       <w:rPr>

</xml_diff>